<commit_message>
Added meeting minutes 3
</commit_message>
<xml_diff>
--- a/docs/MeetingMinutes.docx
+++ b/docs/MeetingMinutes.docx
@@ -1,6 +1,6 @@
 
 <file path=word/document.xml><?xml version="1.0" encoding="utf-8"?>
-<w:document xmlns:wpc="http://schemas.microsoft.com/office/word/2010/wordprocessingCanvas" xmlns:cx="http://schemas.microsoft.com/office/drawing/2014/chartex" xmlns:cx1="http://schemas.microsoft.com/office/drawing/2015/9/8/chartex" xmlns:cx2="http://schemas.microsoft.com/office/drawing/2015/10/21/chartex" xmlns:cx3="http://schemas.microsoft.com/office/drawing/2016/5/9/chartex" xmlns:cx4="http://schemas.microsoft.com/office/drawing/2016/5/10/chartex" xmlns:cx5="http://schemas.microsoft.com/office/drawing/2016/5/11/chartex" xmlns:cx6="http://schemas.microsoft.com/office/drawing/2016/5/12/chartex" xmlns:cx7="http://schemas.microsoft.com/office/drawing/2016/5/13/chartex" xmlns:cx8="http://schemas.microsoft.com/office/drawing/2016/5/14/chartex" xmlns:mc="http://schemas.openxmlformats.org/markup-compatibility/2006" xmlns:aink="http://schemas.microsoft.com/office/drawing/2016/ink" xmlns:am3d="http://schemas.microsoft.com/office/drawing/2017/model3d" xmlns:o="urn:schemas-microsoft-com:office:office" xmlns:r="http://schemas.openxmlformats.org/officeDocument/2006/relationships" xmlns:m="http://schemas.openxmlformats.org/officeDocument/2006/math" xmlns:v="urn:schemas-microsoft-com:vml" xmlns:wp14="http://schemas.microsoft.com/office/word/2010/wordprocessingDrawing" xmlns:wp="http://schemas.openxmlformats.org/drawingml/2006/wordprocessingDrawing" xmlns:w10="urn:schemas-microsoft-com:office:word" xmlns:w="http://schemas.openxmlformats.org/wordprocessingml/2006/main" xmlns:w14="http://schemas.microsoft.com/office/word/2010/wordml" xmlns:w15="http://schemas.microsoft.com/office/word/2012/wordml" xmlns:w16cid="http://schemas.microsoft.com/office/word/2016/wordml/cid" xmlns:w16se="http://schemas.microsoft.com/office/word/2015/wordml/symex" xmlns:wpg="http://schemas.microsoft.com/office/word/2010/wordprocessingGroup" xmlns:wpi="http://schemas.microsoft.com/office/word/2010/wordprocessingInk" xmlns:wne="http://schemas.microsoft.com/office/word/2006/wordml" xmlns:wps="http://schemas.microsoft.com/office/word/2010/wordprocessingShape" mc:Ignorable="w14 w15 w16se w16cid wp14">
+<w:document xmlns:wpc="http://schemas.microsoft.com/office/word/2010/wordprocessingCanvas" xmlns:cx="http://schemas.microsoft.com/office/drawing/2014/chartex" xmlns:cx1="http://schemas.microsoft.com/office/drawing/2015/9/8/chartex" xmlns:cx2="http://schemas.microsoft.com/office/drawing/2015/10/21/chartex" xmlns:cx3="http://schemas.microsoft.com/office/drawing/2016/5/9/chartex" xmlns:cx4="http://schemas.microsoft.com/office/drawing/2016/5/10/chartex" xmlns:cx5="http://schemas.microsoft.com/office/drawing/2016/5/11/chartex" xmlns:cx6="http://schemas.microsoft.com/office/drawing/2016/5/12/chartex" xmlns:cx7="http://schemas.microsoft.com/office/drawing/2016/5/13/chartex" xmlns:cx8="http://schemas.microsoft.com/office/drawing/2016/5/14/chartex" xmlns:mc="http://schemas.openxmlformats.org/markup-compatibility/2006" xmlns:aink="http://schemas.microsoft.com/office/drawing/2016/ink" xmlns:am3d="http://schemas.microsoft.com/office/drawing/2017/model3d" xmlns:o="urn:schemas-microsoft-com:office:office" xmlns:r="http://schemas.openxmlformats.org/officeDocument/2006/relationships" xmlns:m="http://schemas.openxmlformats.org/officeDocument/2006/math" xmlns:v="urn:schemas-microsoft-com:vml" xmlns:wp14="http://schemas.microsoft.com/office/word/2010/wordprocessingDrawing" xmlns:wp="http://schemas.openxmlformats.org/drawingml/2006/wordprocessingDrawing" xmlns:w10="urn:schemas-microsoft-com:office:word" xmlns:w="http://schemas.openxmlformats.org/wordprocessingml/2006/main" xmlns:w14="http://schemas.microsoft.com/office/word/2010/wordml" xmlns:w15="http://schemas.microsoft.com/office/word/2012/wordml" xmlns:w16cex="http://schemas.microsoft.com/office/word/2018/wordml/cex" xmlns:w16cid="http://schemas.microsoft.com/office/word/2016/wordml/cid" xmlns:w16="http://schemas.microsoft.com/office/word/2018/wordml" xmlns:w16se="http://schemas.microsoft.com/office/word/2015/wordml/symex" xmlns:wpg="http://schemas.microsoft.com/office/word/2010/wordprocessingGroup" xmlns:wpi="http://schemas.microsoft.com/office/word/2010/wordprocessingInk" xmlns:wne="http://schemas.microsoft.com/office/word/2006/wordml" xmlns:wps="http://schemas.microsoft.com/office/word/2010/wordprocessingShape" mc:Ignorable="w14 w15 w16se w16cid w16 w16cex wp14">
   <w:body>
     <w:p>
       <w:pPr>
@@ -44,13 +44,7 @@
         <w:rPr>
           <w:rFonts w:ascii="Raleway" w:eastAsia="Raleway" w:hAnsi="Raleway" w:cs="Raleway"/>
         </w:rPr>
-        <w:t xml:space="preserve">Meeting No:  </w:t>
-      </w:r>
-      <w:r>
-        <w:rPr>
-          <w:rFonts w:ascii="Raleway" w:eastAsia="Raleway" w:hAnsi="Raleway" w:cs="Raleway"/>
-        </w:rPr>
-        <w:t>1</w:t>
+        <w:t>Meeting No:  1</w:t>
       </w:r>
     </w:p>
     <w:p>
@@ -184,43 +178,7 @@
                 <w:szCs w:val="20"/>
                 <w:highlight w:val="white"/>
               </w:rPr>
-              <w:t>0</w:t>
-            </w:r>
-            <w:r>
-              <w:rPr>
-                <w:rFonts w:ascii="Raleway" w:eastAsia="Raleway" w:hAnsi="Raleway" w:cs="Raleway"/>
-                <w:sz w:val="20"/>
-                <w:szCs w:val="20"/>
-                <w:highlight w:val="white"/>
-              </w:rPr>
-              <w:t>5</w:t>
-            </w:r>
-            <w:r>
-              <w:rPr>
-                <w:rFonts w:ascii="Raleway" w:eastAsia="Raleway" w:hAnsi="Raleway" w:cs="Raleway"/>
-                <w:sz w:val="20"/>
-                <w:szCs w:val="20"/>
-                <w:highlight w:val="white"/>
-              </w:rPr>
-              <w:t>/0</w:t>
-            </w:r>
-            <w:r>
-              <w:rPr>
-                <w:rFonts w:ascii="Raleway" w:eastAsia="Raleway" w:hAnsi="Raleway" w:cs="Raleway"/>
-                <w:sz w:val="20"/>
-                <w:szCs w:val="20"/>
-                <w:highlight w:val="white"/>
-              </w:rPr>
-              <w:t>8</w:t>
-            </w:r>
-            <w:r>
-              <w:rPr>
-                <w:rFonts w:ascii="Raleway" w:eastAsia="Raleway" w:hAnsi="Raleway" w:cs="Raleway"/>
-                <w:sz w:val="20"/>
-                <w:szCs w:val="20"/>
-                <w:highlight w:val="white"/>
-              </w:rPr>
-              <w:t>/20</w:t>
+              <w:t>05/08/20</w:t>
             </w:r>
             <w:r>
               <w:rPr>
@@ -317,23 +275,7 @@
                 <w:sz w:val="20"/>
                 <w:szCs w:val="20"/>
               </w:rPr>
-              <w:t xml:space="preserve"> </w:t>
-            </w:r>
-            <w:r>
-              <w:rPr>
-                <w:rFonts w:ascii="Raleway" w:eastAsia="Raleway" w:hAnsi="Raleway" w:cs="Raleway"/>
-                <w:sz w:val="20"/>
-                <w:szCs w:val="20"/>
-              </w:rPr>
-              <w:t xml:space="preserve">MS Teams &amp; </w:t>
-            </w:r>
-            <w:r>
-              <w:rPr>
-                <w:rFonts w:ascii="Raleway" w:eastAsia="Raleway" w:hAnsi="Raleway" w:cs="Raleway"/>
-                <w:sz w:val="20"/>
-                <w:szCs w:val="20"/>
-              </w:rPr>
-              <w:t>Discord</w:t>
+              <w:t xml:space="preserve"> MS Teams &amp; Discord</w:t>
             </w:r>
           </w:p>
         </w:tc>
@@ -415,18 +357,26 @@
                 <w:sz w:val="20"/>
                 <w:szCs w:val="20"/>
               </w:rPr>
-              <w:t xml:space="preserve">Midori </w:t>
-            </w:r>
-            <w:proofErr w:type="spellStart"/>
-            <w:r>
+              <w:t>Midori Verdouw</w:t>
+            </w:r>
+          </w:p>
+          <w:p>
+            <w:pPr>
+              <w:spacing w:line="235" w:lineRule="auto"/>
               <w:rPr>
                 <w:rFonts w:asciiTheme="majorHAnsi" w:eastAsia="Raleway" w:hAnsiTheme="majorHAnsi" w:cstheme="majorHAnsi"/>
                 <w:sz w:val="20"/>
                 <w:szCs w:val="20"/>
               </w:rPr>
-              <w:t>Verdouw</w:t>
-            </w:r>
-            <w:proofErr w:type="spellEnd"/>
+            </w:pPr>
+            <w:r>
+              <w:rPr>
+                <w:rFonts w:asciiTheme="majorHAnsi" w:eastAsia="Raleway" w:hAnsiTheme="majorHAnsi" w:cstheme="majorHAnsi"/>
+                <w:sz w:val="20"/>
+                <w:szCs w:val="20"/>
+              </w:rPr>
+              <w:t>Van Pham</w:t>
+            </w:r>
           </w:p>
           <w:p>
             <w:pPr>
@@ -443,36 +393,8 @@
                 <w:sz w:val="20"/>
                 <w:szCs w:val="20"/>
               </w:rPr>
-              <w:t>Van Pham</w:t>
-            </w:r>
-          </w:p>
-          <w:p>
-            <w:pPr>
-              <w:spacing w:line="235" w:lineRule="auto"/>
-              <w:rPr>
-                <w:rFonts w:asciiTheme="majorHAnsi" w:eastAsia="Raleway" w:hAnsiTheme="majorHAnsi" w:cstheme="majorHAnsi"/>
-                <w:sz w:val="20"/>
-                <w:szCs w:val="20"/>
-              </w:rPr>
-            </w:pPr>
-            <w:r>
-              <w:rPr>
-                <w:rFonts w:asciiTheme="majorHAnsi" w:eastAsia="Raleway" w:hAnsiTheme="majorHAnsi" w:cstheme="majorHAnsi"/>
-                <w:sz w:val="20"/>
-                <w:szCs w:val="20"/>
-              </w:rPr>
-              <w:t xml:space="preserve">Julian </w:t>
-            </w:r>
-            <w:proofErr w:type="spellStart"/>
-            <w:r>
-              <w:rPr>
-                <w:rFonts w:asciiTheme="majorHAnsi" w:eastAsia="Raleway" w:hAnsiTheme="majorHAnsi" w:cstheme="majorHAnsi"/>
-                <w:sz w:val="20"/>
-                <w:szCs w:val="20"/>
-              </w:rPr>
-              <w:t>Tjiong</w:t>
-            </w:r>
-            <w:proofErr w:type="spellEnd"/>
+              <w:t>Julian Tjiong</w:t>
+            </w:r>
           </w:p>
           <w:p>
             <w:pPr>
@@ -492,31 +414,7 @@
                   <w:szCs w:val="20"/>
                   <w:u w:val="none"/>
                 </w:rPr>
-                <w:t xml:space="preserve">Hon </w:t>
-              </w:r>
-              <w:proofErr w:type="spellStart"/>
-              <w:r>
-                <w:rPr>
-                  <w:rStyle w:val="Hyperlink"/>
-                  <w:rFonts w:asciiTheme="majorHAnsi" w:hAnsiTheme="majorHAnsi" w:cstheme="majorHAnsi"/>
-                  <w:color w:val="172B4D"/>
-                  <w:sz w:val="20"/>
-                  <w:szCs w:val="20"/>
-                  <w:u w:val="none"/>
-                </w:rPr>
-                <w:t>Khuin</w:t>
-              </w:r>
-              <w:proofErr w:type="spellEnd"/>
-              <w:r>
-                <w:rPr>
-                  <w:rStyle w:val="Hyperlink"/>
-                  <w:rFonts w:asciiTheme="majorHAnsi" w:hAnsiTheme="majorHAnsi" w:cstheme="majorHAnsi"/>
-                  <w:color w:val="172B4D"/>
-                  <w:sz w:val="20"/>
-                  <w:szCs w:val="20"/>
-                  <w:u w:val="none"/>
-                </w:rPr>
-                <w:t xml:space="preserve"> Jonathan Cheong</w:t>
+                <w:t>Hon Khuin Jonathan Cheong</w:t>
               </w:r>
             </w:hyperlink>
           </w:p>
@@ -2478,18 +2376,8 @@
                 <w:sz w:val="20"/>
                 <w:szCs w:val="20"/>
               </w:rPr>
-              <w:t xml:space="preserve">Midori </w:t>
-            </w:r>
-            <w:proofErr w:type="spellStart"/>
-            <w:r>
-              <w:rPr>
-                <w:rFonts w:asciiTheme="majorHAnsi" w:eastAsia="Raleway" w:hAnsiTheme="majorHAnsi" w:cstheme="majorHAnsi"/>
-                <w:sz w:val="20"/>
-                <w:szCs w:val="20"/>
-              </w:rPr>
-              <w:t>Verdouw</w:t>
-            </w:r>
-            <w:proofErr w:type="spellEnd"/>
+              <w:t>Midori Verdouw</w:t>
+            </w:r>
           </w:p>
           <w:p>
             <w:pPr>
@@ -2545,31 +2433,7 @@
                   <w:szCs w:val="20"/>
                   <w:u w:val="none"/>
                 </w:rPr>
-                <w:t xml:space="preserve">Hon </w:t>
-              </w:r>
-              <w:proofErr w:type="spellStart"/>
-              <w:r>
-                <w:rPr>
-                  <w:rStyle w:val="Hyperlink"/>
-                  <w:rFonts w:asciiTheme="majorHAnsi" w:hAnsiTheme="majorHAnsi" w:cstheme="majorHAnsi"/>
-                  <w:color w:val="172B4D"/>
-                  <w:sz w:val="20"/>
-                  <w:szCs w:val="20"/>
-                  <w:u w:val="none"/>
-                </w:rPr>
-                <w:t>Khuin</w:t>
-              </w:r>
-              <w:proofErr w:type="spellEnd"/>
-              <w:r>
-                <w:rPr>
-                  <w:rStyle w:val="Hyperlink"/>
-                  <w:rFonts w:asciiTheme="majorHAnsi" w:hAnsiTheme="majorHAnsi" w:cstheme="majorHAnsi"/>
-                  <w:color w:val="172B4D"/>
-                  <w:sz w:val="20"/>
-                  <w:szCs w:val="20"/>
-                  <w:u w:val="none"/>
-                </w:rPr>
-                <w:t xml:space="preserve"> Jonathan Cheong</w:t>
+                <w:t>Hon Khuin Jonathan Cheong</w:t>
               </w:r>
             </w:hyperlink>
           </w:p>
@@ -4300,10 +4164,2156 @@
         <w:t xml:space="preserve"> into tasks to prepare for the sprint 1.</w:t>
       </w:r>
     </w:p>
+    <w:p>
+      <w:pPr>
+        <w:rPr>
+          <w:rFonts w:ascii="Raleway" w:eastAsia="Raleway" w:hAnsi="Raleway" w:cs="Raleway"/>
+        </w:rPr>
+      </w:pPr>
+    </w:p>
+    <w:p>
+      <w:pPr>
+        <w:rPr>
+          <w:rFonts w:ascii="Raleway" w:eastAsia="Raleway" w:hAnsi="Raleway" w:cs="Raleway"/>
+        </w:rPr>
+      </w:pPr>
+    </w:p>
+    <w:p>
+      <w:pPr>
+        <w:rPr>
+          <w:rFonts w:ascii="Raleway" w:eastAsia="Raleway" w:hAnsi="Raleway" w:cs="Raleway"/>
+        </w:rPr>
+      </w:pPr>
+    </w:p>
+    <w:p>
+      <w:pPr>
+        <w:rPr>
+          <w:rFonts w:ascii="Raleway" w:eastAsia="Raleway" w:hAnsi="Raleway" w:cs="Raleway"/>
+        </w:rPr>
+      </w:pPr>
+    </w:p>
+    <w:p>
+      <w:pPr>
+        <w:rPr>
+          <w:rFonts w:ascii="Raleway" w:eastAsia="Raleway" w:hAnsi="Raleway" w:cs="Raleway"/>
+        </w:rPr>
+      </w:pPr>
+    </w:p>
+    <w:p>
+      <w:pPr>
+        <w:rPr>
+          <w:rFonts w:ascii="Raleway" w:eastAsia="Raleway" w:hAnsi="Raleway" w:cs="Raleway"/>
+        </w:rPr>
+      </w:pPr>
+    </w:p>
+    <w:p>
+      <w:pPr>
+        <w:rPr>
+          <w:rFonts w:ascii="Raleway" w:eastAsia="Raleway" w:hAnsi="Raleway" w:cs="Raleway"/>
+        </w:rPr>
+      </w:pPr>
+    </w:p>
+    <w:p>
+      <w:pPr>
+        <w:rPr>
+          <w:rFonts w:ascii="Raleway" w:eastAsia="Raleway" w:hAnsi="Raleway" w:cs="Raleway"/>
+        </w:rPr>
+      </w:pPr>
+    </w:p>
+    <w:p>
+      <w:pPr>
+        <w:rPr>
+          <w:rFonts w:ascii="Raleway" w:eastAsia="Raleway" w:hAnsi="Raleway" w:cs="Raleway"/>
+        </w:rPr>
+      </w:pPr>
+    </w:p>
+    <w:p>
+      <w:pPr>
+        <w:rPr>
+          <w:rFonts w:ascii="Raleway" w:eastAsia="Raleway" w:hAnsi="Raleway" w:cs="Raleway"/>
+        </w:rPr>
+      </w:pPr>
+    </w:p>
+    <w:p>
+      <w:pPr>
+        <w:rPr>
+          <w:rFonts w:ascii="Raleway" w:eastAsia="Raleway" w:hAnsi="Raleway" w:cs="Raleway"/>
+        </w:rPr>
+      </w:pPr>
+    </w:p>
+    <w:p>
+      <w:pPr>
+        <w:pStyle w:val="Heading1"/>
+        <w:rPr>
+          <w:rFonts w:ascii="Raleway" w:eastAsia="Raleway" w:hAnsi="Raleway" w:cs="Raleway"/>
+        </w:rPr>
+      </w:pPr>
+      <w:r>
+        <w:rPr>
+          <w:rFonts w:ascii="Raleway" w:eastAsia="Raleway" w:hAnsi="Raleway" w:cs="Raleway"/>
+        </w:rPr>
+        <w:lastRenderedPageBreak/>
+        <w:t xml:space="preserve">Meeting No:  </w:t>
+      </w:r>
+      <w:r>
+        <w:rPr>
+          <w:rFonts w:ascii="Raleway" w:eastAsia="Raleway" w:hAnsi="Raleway" w:cs="Raleway"/>
+        </w:rPr>
+        <w:t>3</w:t>
+      </w:r>
+    </w:p>
+    <w:p>
+      <w:pPr>
+        <w:pStyle w:val="Heading2"/>
+        <w:rPr>
+          <w:rFonts w:ascii="Raleway" w:eastAsia="Raleway" w:hAnsi="Raleway" w:cs="Raleway"/>
+        </w:rPr>
+      </w:pPr>
+      <w:r>
+        <w:rPr>
+          <w:rFonts w:ascii="Raleway" w:eastAsia="Raleway" w:hAnsi="Raleway" w:cs="Raleway"/>
+        </w:rPr>
+        <w:t>Meeting Details</w:t>
+      </w:r>
+    </w:p>
+    <w:tbl>
+      <w:tblPr>
+        <w:tblStyle w:val="a"/>
+        <w:tblW w:w="8895" w:type="dxa"/>
+        <w:tblBorders>
+          <w:top w:val="single" w:sz="6" w:space="0" w:color="000000"/>
+          <w:left w:val="single" w:sz="6" w:space="0" w:color="000000"/>
+          <w:bottom w:val="single" w:sz="6" w:space="0" w:color="000000"/>
+          <w:right w:val="single" w:sz="6" w:space="0" w:color="000000"/>
+          <w:insideH w:val="single" w:sz="6" w:space="0" w:color="000000"/>
+          <w:insideV w:val="single" w:sz="6" w:space="0" w:color="000000"/>
+        </w:tblBorders>
+        <w:tblLayout w:type="fixed"/>
+        <w:tblLook w:val="0600" w:firstRow="0" w:lastRow="0" w:firstColumn="0" w:lastColumn="0" w:noHBand="1" w:noVBand="1"/>
+      </w:tblPr>
+      <w:tblGrid>
+        <w:gridCol w:w="2490"/>
+        <w:gridCol w:w="6405"/>
+      </w:tblGrid>
+      <w:tr>
+        <w:trPr>
+          <w:trHeight w:val="300"/>
+        </w:trPr>
+        <w:tc>
+          <w:tcPr>
+            <w:tcW w:w="2490" w:type="dxa"/>
+            <w:tcBorders>
+              <w:top w:val="single" w:sz="8" w:space="0" w:color="808080"/>
+              <w:left w:val="single" w:sz="8" w:space="0" w:color="808080"/>
+              <w:bottom w:val="single" w:sz="8" w:space="0" w:color="808080"/>
+              <w:right w:val="single" w:sz="8" w:space="0" w:color="808080"/>
+            </w:tcBorders>
+            <w:shd w:val="clear" w:color="auto" w:fill="E6E6E6"/>
+            <w:tcMar>
+              <w:top w:w="5" w:type="dxa"/>
+              <w:left w:w="5" w:type="dxa"/>
+              <w:bottom w:w="5" w:type="dxa"/>
+              <w:right w:w="5" w:type="dxa"/>
+            </w:tcMar>
+          </w:tcPr>
+          <w:p>
+            <w:pPr>
+              <w:widowControl w:val="0"/>
+              <w:pBdr>
+                <w:top w:val="nil"/>
+                <w:left w:val="nil"/>
+                <w:bottom w:val="nil"/>
+                <w:right w:val="nil"/>
+                <w:between w:val="nil"/>
+              </w:pBdr>
+              <w:spacing w:line="240" w:lineRule="auto"/>
+              <w:jc w:val="center"/>
+              <w:rPr>
+                <w:rFonts w:ascii="Raleway" w:eastAsia="Raleway" w:hAnsi="Raleway" w:cs="Raleway"/>
+                <w:sz w:val="20"/>
+                <w:szCs w:val="20"/>
+                <w:shd w:val="clear" w:color="auto" w:fill="E6E6E6"/>
+              </w:rPr>
+            </w:pPr>
+            <w:r>
+              <w:rPr>
+                <w:rFonts w:ascii="Raleway" w:eastAsia="Raleway" w:hAnsi="Raleway" w:cs="Raleway"/>
+                <w:sz w:val="20"/>
+                <w:szCs w:val="20"/>
+                <w:shd w:val="clear" w:color="auto" w:fill="E6E6E6"/>
+              </w:rPr>
+              <w:t>Date:</w:t>
+            </w:r>
+          </w:p>
+        </w:tc>
+        <w:tc>
+          <w:tcPr>
+            <w:tcW w:w="6405" w:type="dxa"/>
+            <w:tcBorders>
+              <w:top w:val="single" w:sz="8" w:space="0" w:color="808080"/>
+              <w:bottom w:val="single" w:sz="8" w:space="0" w:color="808080"/>
+              <w:right w:val="single" w:sz="8" w:space="0" w:color="808080"/>
+            </w:tcBorders>
+            <w:shd w:val="clear" w:color="auto" w:fill="auto"/>
+            <w:tcMar>
+              <w:top w:w="5" w:type="dxa"/>
+              <w:left w:w="5" w:type="dxa"/>
+              <w:bottom w:w="5" w:type="dxa"/>
+              <w:right w:w="5" w:type="dxa"/>
+            </w:tcMar>
+          </w:tcPr>
+          <w:p>
+            <w:pPr>
+              <w:widowControl w:val="0"/>
+              <w:pBdr>
+                <w:top w:val="nil"/>
+                <w:left w:val="nil"/>
+                <w:bottom w:val="nil"/>
+                <w:right w:val="nil"/>
+                <w:between w:val="nil"/>
+              </w:pBdr>
+              <w:rPr>
+                <w:rFonts w:ascii="Raleway" w:eastAsia="Raleway" w:hAnsi="Raleway" w:cs="Raleway"/>
+                <w:sz w:val="20"/>
+                <w:szCs w:val="20"/>
+              </w:rPr>
+            </w:pPr>
+            <w:r>
+              <w:rPr>
+                <w:rFonts w:ascii="Raleway" w:eastAsia="Raleway" w:hAnsi="Raleway" w:cs="Raleway"/>
+                <w:sz w:val="20"/>
+                <w:szCs w:val="20"/>
+              </w:rPr>
+              <w:t xml:space="preserve"> </w:t>
+            </w:r>
+            <w:r>
+              <w:rPr>
+                <w:rFonts w:ascii="Raleway" w:eastAsia="Raleway" w:hAnsi="Raleway" w:cs="Raleway"/>
+                <w:sz w:val="20"/>
+                <w:szCs w:val="20"/>
+                <w:highlight w:val="white"/>
+              </w:rPr>
+              <w:t>12</w:t>
+            </w:r>
+            <w:r>
+              <w:rPr>
+                <w:rFonts w:ascii="Raleway" w:eastAsia="Raleway" w:hAnsi="Raleway" w:cs="Raleway"/>
+                <w:sz w:val="20"/>
+                <w:szCs w:val="20"/>
+                <w:highlight w:val="white"/>
+              </w:rPr>
+              <w:t>/09/20</w:t>
+            </w:r>
+            <w:r>
+              <w:rPr>
+                <w:rFonts w:ascii="Raleway" w:eastAsia="Raleway" w:hAnsi="Raleway" w:cs="Raleway"/>
+                <w:sz w:val="20"/>
+                <w:szCs w:val="20"/>
+              </w:rPr>
+              <w:t>20</w:t>
+            </w:r>
+          </w:p>
+        </w:tc>
+      </w:tr>
+      <w:tr>
+        <w:tc>
+          <w:tcPr>
+            <w:tcW w:w="2490" w:type="dxa"/>
+            <w:tcBorders>
+              <w:left w:val="single" w:sz="8" w:space="0" w:color="808080"/>
+              <w:bottom w:val="single" w:sz="8" w:space="0" w:color="808080"/>
+              <w:right w:val="single" w:sz="8" w:space="0" w:color="808080"/>
+            </w:tcBorders>
+            <w:shd w:val="clear" w:color="auto" w:fill="E6E6E6"/>
+            <w:tcMar>
+              <w:top w:w="5" w:type="dxa"/>
+              <w:left w:w="5" w:type="dxa"/>
+              <w:bottom w:w="5" w:type="dxa"/>
+              <w:right w:w="5" w:type="dxa"/>
+            </w:tcMar>
+          </w:tcPr>
+          <w:p>
+            <w:pPr>
+              <w:widowControl w:val="0"/>
+              <w:pBdr>
+                <w:top w:val="nil"/>
+                <w:left w:val="nil"/>
+                <w:bottom w:val="nil"/>
+                <w:right w:val="nil"/>
+                <w:between w:val="nil"/>
+              </w:pBdr>
+              <w:spacing w:line="240" w:lineRule="auto"/>
+              <w:jc w:val="center"/>
+              <w:rPr>
+                <w:rFonts w:ascii="Raleway" w:eastAsia="Raleway" w:hAnsi="Raleway" w:cs="Raleway"/>
+                <w:sz w:val="20"/>
+                <w:szCs w:val="20"/>
+                <w:shd w:val="clear" w:color="auto" w:fill="E6E6E6"/>
+              </w:rPr>
+            </w:pPr>
+            <w:r>
+              <w:rPr>
+                <w:rFonts w:ascii="Raleway" w:eastAsia="Raleway" w:hAnsi="Raleway" w:cs="Raleway"/>
+                <w:sz w:val="20"/>
+                <w:szCs w:val="20"/>
+                <w:shd w:val="clear" w:color="auto" w:fill="E6E6E6"/>
+              </w:rPr>
+              <w:t>Venue:</w:t>
+            </w:r>
+          </w:p>
+        </w:tc>
+        <w:tc>
+          <w:tcPr>
+            <w:tcW w:w="6405" w:type="dxa"/>
+            <w:tcBorders>
+              <w:bottom w:val="single" w:sz="8" w:space="0" w:color="808080"/>
+              <w:right w:val="single" w:sz="8" w:space="0" w:color="808080"/>
+            </w:tcBorders>
+            <w:shd w:val="clear" w:color="auto" w:fill="auto"/>
+            <w:tcMar>
+              <w:top w:w="5" w:type="dxa"/>
+              <w:left w:w="5" w:type="dxa"/>
+              <w:bottom w:w="5" w:type="dxa"/>
+              <w:right w:w="5" w:type="dxa"/>
+            </w:tcMar>
+          </w:tcPr>
+          <w:p>
+            <w:pPr>
+              <w:widowControl w:val="0"/>
+              <w:pBdr>
+                <w:top w:val="nil"/>
+                <w:left w:val="nil"/>
+                <w:bottom w:val="nil"/>
+                <w:right w:val="nil"/>
+                <w:between w:val="nil"/>
+              </w:pBdr>
+              <w:rPr>
+                <w:rFonts w:ascii="Raleway" w:eastAsia="Raleway" w:hAnsi="Raleway" w:cs="Raleway"/>
+                <w:sz w:val="20"/>
+                <w:szCs w:val="20"/>
+              </w:rPr>
+            </w:pPr>
+            <w:r>
+              <w:rPr>
+                <w:rFonts w:ascii="Raleway" w:eastAsia="Raleway" w:hAnsi="Raleway" w:cs="Raleway"/>
+                <w:sz w:val="20"/>
+                <w:szCs w:val="20"/>
+              </w:rPr>
+              <w:t xml:space="preserve"> </w:t>
+            </w:r>
+            <w:r>
+              <w:rPr>
+                <w:rFonts w:ascii="Raleway" w:eastAsia="Raleway" w:hAnsi="Raleway" w:cs="Raleway"/>
+                <w:sz w:val="20"/>
+                <w:szCs w:val="20"/>
+              </w:rPr>
+              <w:t xml:space="preserve">Ms Teams &amp; </w:t>
+            </w:r>
+            <w:r>
+              <w:rPr>
+                <w:rFonts w:ascii="Raleway" w:eastAsia="Raleway" w:hAnsi="Raleway" w:cs="Raleway"/>
+                <w:sz w:val="20"/>
+                <w:szCs w:val="20"/>
+              </w:rPr>
+              <w:t>Discord</w:t>
+            </w:r>
+          </w:p>
+        </w:tc>
+      </w:tr>
+      <w:tr>
+        <w:tc>
+          <w:tcPr>
+            <w:tcW w:w="2490" w:type="dxa"/>
+            <w:tcBorders>
+              <w:left w:val="single" w:sz="8" w:space="0" w:color="808080"/>
+              <w:bottom w:val="single" w:sz="8" w:space="0" w:color="808080"/>
+              <w:right w:val="single" w:sz="8" w:space="0" w:color="808080"/>
+            </w:tcBorders>
+            <w:shd w:val="clear" w:color="auto" w:fill="E6E6E6"/>
+            <w:tcMar>
+              <w:top w:w="5" w:type="dxa"/>
+              <w:left w:w="5" w:type="dxa"/>
+              <w:bottom w:w="5" w:type="dxa"/>
+              <w:right w:w="5" w:type="dxa"/>
+            </w:tcMar>
+          </w:tcPr>
+          <w:p>
+            <w:pPr>
+              <w:widowControl w:val="0"/>
+              <w:pBdr>
+                <w:top w:val="nil"/>
+                <w:left w:val="nil"/>
+                <w:bottom w:val="nil"/>
+                <w:right w:val="nil"/>
+                <w:between w:val="nil"/>
+              </w:pBdr>
+              <w:spacing w:line="240" w:lineRule="auto"/>
+              <w:jc w:val="center"/>
+              <w:rPr>
+                <w:rFonts w:ascii="Raleway" w:eastAsia="Raleway" w:hAnsi="Raleway" w:cs="Raleway"/>
+                <w:sz w:val="20"/>
+                <w:szCs w:val="20"/>
+                <w:shd w:val="clear" w:color="auto" w:fill="E6E6E6"/>
+              </w:rPr>
+            </w:pPr>
+            <w:r>
+              <w:rPr>
+                <w:rFonts w:ascii="Raleway" w:eastAsia="Raleway" w:hAnsi="Raleway" w:cs="Raleway"/>
+                <w:sz w:val="20"/>
+                <w:szCs w:val="20"/>
+                <w:shd w:val="clear" w:color="auto" w:fill="E6E6E6"/>
+              </w:rPr>
+              <w:t>Attendees:</w:t>
+            </w:r>
+          </w:p>
+        </w:tc>
+        <w:tc>
+          <w:tcPr>
+            <w:tcW w:w="6405" w:type="dxa"/>
+            <w:tcBorders>
+              <w:bottom w:val="single" w:sz="8" w:space="0" w:color="808080"/>
+              <w:right w:val="single" w:sz="8" w:space="0" w:color="808080"/>
+            </w:tcBorders>
+            <w:shd w:val="clear" w:color="auto" w:fill="auto"/>
+            <w:tcMar>
+              <w:top w:w="5" w:type="dxa"/>
+              <w:left w:w="5" w:type="dxa"/>
+              <w:bottom w:w="5" w:type="dxa"/>
+              <w:right w:w="5" w:type="dxa"/>
+            </w:tcMar>
+          </w:tcPr>
+          <w:p>
+            <w:pPr>
+              <w:spacing w:line="235" w:lineRule="auto"/>
+              <w:rPr>
+                <w:rFonts w:asciiTheme="majorHAnsi" w:eastAsia="Raleway" w:hAnsiTheme="majorHAnsi" w:cstheme="majorHAnsi"/>
+                <w:sz w:val="20"/>
+                <w:szCs w:val="20"/>
+              </w:rPr>
+            </w:pPr>
+            <w:r>
+              <w:rPr>
+                <w:rFonts w:asciiTheme="majorHAnsi" w:eastAsia="Raleway" w:hAnsiTheme="majorHAnsi" w:cstheme="majorHAnsi"/>
+                <w:sz w:val="20"/>
+                <w:szCs w:val="20"/>
+              </w:rPr>
+              <w:t>Midori Verdouw</w:t>
+            </w:r>
+          </w:p>
+          <w:p>
+            <w:pPr>
+              <w:spacing w:line="235" w:lineRule="auto"/>
+              <w:rPr>
+                <w:rFonts w:asciiTheme="majorHAnsi" w:eastAsia="Raleway" w:hAnsiTheme="majorHAnsi" w:cstheme="majorHAnsi"/>
+                <w:sz w:val="20"/>
+                <w:szCs w:val="20"/>
+              </w:rPr>
+            </w:pPr>
+            <w:r>
+              <w:rPr>
+                <w:rFonts w:asciiTheme="majorHAnsi" w:eastAsia="Raleway" w:hAnsiTheme="majorHAnsi" w:cstheme="majorHAnsi"/>
+                <w:sz w:val="20"/>
+                <w:szCs w:val="20"/>
+              </w:rPr>
+              <w:t>Van Pham</w:t>
+            </w:r>
+          </w:p>
+          <w:p>
+            <w:pPr>
+              <w:spacing w:line="235" w:lineRule="auto"/>
+              <w:rPr>
+                <w:rFonts w:asciiTheme="majorHAnsi" w:eastAsia="Raleway" w:hAnsiTheme="majorHAnsi" w:cstheme="majorHAnsi"/>
+                <w:sz w:val="20"/>
+                <w:szCs w:val="20"/>
+              </w:rPr>
+            </w:pPr>
+            <w:r>
+              <w:rPr>
+                <w:rFonts w:asciiTheme="majorHAnsi" w:eastAsia="Raleway" w:hAnsiTheme="majorHAnsi" w:cstheme="majorHAnsi"/>
+                <w:sz w:val="20"/>
+                <w:szCs w:val="20"/>
+              </w:rPr>
+              <w:t>Julian Tjiong</w:t>
+            </w:r>
+          </w:p>
+          <w:p>
+            <w:pPr>
+              <w:rPr>
+                <w:rFonts w:asciiTheme="majorHAnsi" w:hAnsiTheme="majorHAnsi" w:cstheme="majorHAnsi"/>
+                <w:sz w:val="20"/>
+                <w:szCs w:val="20"/>
+              </w:rPr>
+            </w:pPr>
+            <w:hyperlink r:id="rId9" w:history="1">
+              <w:r>
+                <w:rPr>
+                  <w:rStyle w:val="Hyperlink"/>
+                  <w:rFonts w:asciiTheme="majorHAnsi" w:hAnsiTheme="majorHAnsi" w:cstheme="majorHAnsi"/>
+                  <w:color w:val="172B4D"/>
+                  <w:sz w:val="20"/>
+                  <w:szCs w:val="20"/>
+                  <w:u w:val="none"/>
+                </w:rPr>
+                <w:t>Hon Khuin Jonathan Cheong</w:t>
+              </w:r>
+            </w:hyperlink>
+          </w:p>
+          <w:p>
+            <w:pPr>
+              <w:spacing w:line="235" w:lineRule="auto"/>
+              <w:rPr>
+                <w:rFonts w:ascii="Raleway" w:eastAsia="Raleway" w:hAnsi="Raleway" w:cs="Raleway"/>
+                <w:sz w:val="20"/>
+                <w:szCs w:val="20"/>
+              </w:rPr>
+            </w:pPr>
+            <w:r>
+              <w:rPr>
+                <w:rFonts w:ascii="Raleway" w:eastAsia="Raleway" w:hAnsi="Raleway" w:cs="Raleway"/>
+                <w:sz w:val="20"/>
+                <w:szCs w:val="20"/>
+              </w:rPr>
+              <w:tab/>
+            </w:r>
+          </w:p>
+        </w:tc>
+      </w:tr>
+      <w:tr>
+        <w:tc>
+          <w:tcPr>
+            <w:tcW w:w="2490" w:type="dxa"/>
+            <w:tcBorders>
+              <w:left w:val="single" w:sz="8" w:space="0" w:color="808080"/>
+              <w:bottom w:val="single" w:sz="8" w:space="0" w:color="808080"/>
+              <w:right w:val="single" w:sz="8" w:space="0" w:color="808080"/>
+            </w:tcBorders>
+            <w:shd w:val="clear" w:color="auto" w:fill="E6E6E6"/>
+            <w:tcMar>
+              <w:top w:w="5" w:type="dxa"/>
+              <w:left w:w="5" w:type="dxa"/>
+              <w:bottom w:w="5" w:type="dxa"/>
+              <w:right w:w="5" w:type="dxa"/>
+            </w:tcMar>
+          </w:tcPr>
+          <w:p>
+            <w:pPr>
+              <w:widowControl w:val="0"/>
+              <w:pBdr>
+                <w:top w:val="nil"/>
+                <w:left w:val="nil"/>
+                <w:bottom w:val="nil"/>
+                <w:right w:val="nil"/>
+                <w:between w:val="nil"/>
+              </w:pBdr>
+              <w:spacing w:line="240" w:lineRule="auto"/>
+              <w:jc w:val="center"/>
+              <w:rPr>
+                <w:rFonts w:ascii="Raleway" w:eastAsia="Raleway" w:hAnsi="Raleway" w:cs="Raleway"/>
+                <w:sz w:val="20"/>
+                <w:szCs w:val="20"/>
+                <w:shd w:val="clear" w:color="auto" w:fill="E6E6E6"/>
+              </w:rPr>
+            </w:pPr>
+            <w:r>
+              <w:rPr>
+                <w:rFonts w:ascii="Raleway" w:eastAsia="Raleway" w:hAnsi="Raleway" w:cs="Raleway"/>
+                <w:sz w:val="20"/>
+                <w:szCs w:val="20"/>
+                <w:shd w:val="clear" w:color="auto" w:fill="E6E6E6"/>
+              </w:rPr>
+              <w:t>Apologies:</w:t>
+            </w:r>
+          </w:p>
+        </w:tc>
+        <w:tc>
+          <w:tcPr>
+            <w:tcW w:w="6405" w:type="dxa"/>
+            <w:tcBorders>
+              <w:bottom w:val="single" w:sz="8" w:space="0" w:color="808080"/>
+              <w:right w:val="single" w:sz="8" w:space="0" w:color="808080"/>
+            </w:tcBorders>
+            <w:shd w:val="clear" w:color="auto" w:fill="auto"/>
+            <w:tcMar>
+              <w:top w:w="5" w:type="dxa"/>
+              <w:left w:w="5" w:type="dxa"/>
+              <w:bottom w:w="5" w:type="dxa"/>
+              <w:right w:w="5" w:type="dxa"/>
+            </w:tcMar>
+          </w:tcPr>
+          <w:p>
+            <w:pPr>
+              <w:widowControl w:val="0"/>
+              <w:pBdr>
+                <w:top w:val="nil"/>
+                <w:left w:val="nil"/>
+                <w:bottom w:val="nil"/>
+                <w:right w:val="nil"/>
+                <w:between w:val="nil"/>
+              </w:pBdr>
+              <w:rPr>
+                <w:rFonts w:ascii="Raleway" w:eastAsia="Raleway" w:hAnsi="Raleway" w:cs="Raleway"/>
+                <w:sz w:val="20"/>
+                <w:szCs w:val="20"/>
+              </w:rPr>
+            </w:pPr>
+            <w:r>
+              <w:rPr>
+                <w:rFonts w:ascii="Raleway" w:eastAsia="Raleway" w:hAnsi="Raleway" w:cs="Raleway"/>
+                <w:sz w:val="20"/>
+                <w:szCs w:val="20"/>
+              </w:rPr>
+              <w:t xml:space="preserve"> N/A</w:t>
+            </w:r>
+          </w:p>
+        </w:tc>
+      </w:tr>
+    </w:tbl>
+    <w:p>
+      <w:pPr>
+        <w:pBdr>
+          <w:top w:val="nil"/>
+          <w:left w:val="nil"/>
+          <w:bottom w:val="nil"/>
+          <w:right w:val="nil"/>
+          <w:between w:val="nil"/>
+        </w:pBdr>
+        <w:rPr>
+          <w:rFonts w:ascii="Raleway" w:eastAsia="Raleway" w:hAnsi="Raleway" w:cs="Raleway"/>
+          <w:b/>
+          <w:sz w:val="20"/>
+          <w:szCs w:val="20"/>
+        </w:rPr>
+      </w:pPr>
+      <w:r>
+        <w:rPr>
+          <w:rFonts w:ascii="Raleway" w:eastAsia="Raleway" w:hAnsi="Raleway" w:cs="Raleway"/>
+          <w:b/>
+          <w:sz w:val="20"/>
+          <w:szCs w:val="20"/>
+        </w:rPr>
+        <w:t xml:space="preserve"> </w:t>
+      </w:r>
+    </w:p>
+    <w:p>
+      <w:pPr>
+        <w:pStyle w:val="Heading2"/>
+        <w:rPr>
+          <w:rFonts w:ascii="Raleway" w:eastAsia="Raleway" w:hAnsi="Raleway" w:cs="Raleway"/>
+        </w:rPr>
+      </w:pPr>
+      <w:r>
+        <w:rPr>
+          <w:rFonts w:ascii="Raleway" w:eastAsia="Raleway" w:hAnsi="Raleway" w:cs="Raleway"/>
+        </w:rPr>
+        <w:t>Information / Decisions</w:t>
+      </w:r>
+    </w:p>
+    <w:tbl>
+      <w:tblPr>
+        <w:tblStyle w:val="a0"/>
+        <w:tblW w:w="8910" w:type="dxa"/>
+        <w:tblBorders>
+          <w:top w:val="single" w:sz="6" w:space="0" w:color="000000"/>
+          <w:left w:val="single" w:sz="6" w:space="0" w:color="000000"/>
+          <w:bottom w:val="single" w:sz="6" w:space="0" w:color="000000"/>
+          <w:right w:val="single" w:sz="6" w:space="0" w:color="000000"/>
+          <w:insideH w:val="single" w:sz="6" w:space="0" w:color="000000"/>
+          <w:insideV w:val="single" w:sz="6" w:space="0" w:color="000000"/>
+        </w:tblBorders>
+        <w:tblLayout w:type="fixed"/>
+        <w:tblLook w:val="0600" w:firstRow="0" w:lastRow="0" w:firstColumn="0" w:lastColumn="0" w:noHBand="1" w:noVBand="1"/>
+      </w:tblPr>
+      <w:tblGrid>
+        <w:gridCol w:w="750"/>
+        <w:gridCol w:w="8160"/>
+      </w:tblGrid>
+      <w:tr>
+        <w:tc>
+          <w:tcPr>
+            <w:tcW w:w="750" w:type="dxa"/>
+            <w:tcBorders>
+              <w:top w:val="single" w:sz="8" w:space="0" w:color="808080"/>
+              <w:left w:val="single" w:sz="8" w:space="0" w:color="808080"/>
+              <w:bottom w:val="single" w:sz="8" w:space="0" w:color="808080"/>
+              <w:right w:val="single" w:sz="8" w:space="0" w:color="808080"/>
+            </w:tcBorders>
+            <w:shd w:val="clear" w:color="auto" w:fill="E6E6E6"/>
+            <w:tcMar>
+              <w:top w:w="5" w:type="dxa"/>
+              <w:left w:w="5" w:type="dxa"/>
+              <w:bottom w:w="5" w:type="dxa"/>
+              <w:right w:w="5" w:type="dxa"/>
+            </w:tcMar>
+          </w:tcPr>
+          <w:p>
+            <w:pPr>
+              <w:widowControl w:val="0"/>
+              <w:pBdr>
+                <w:top w:val="nil"/>
+                <w:left w:val="nil"/>
+                <w:bottom w:val="nil"/>
+                <w:right w:val="nil"/>
+                <w:between w:val="nil"/>
+              </w:pBdr>
+              <w:jc w:val="center"/>
+              <w:rPr>
+                <w:rFonts w:ascii="Raleway" w:eastAsia="Raleway" w:hAnsi="Raleway" w:cs="Raleway"/>
+                <w:sz w:val="20"/>
+                <w:szCs w:val="20"/>
+                <w:shd w:val="clear" w:color="auto" w:fill="E6E6E6"/>
+              </w:rPr>
+            </w:pPr>
+            <w:r>
+              <w:rPr>
+                <w:rFonts w:ascii="Raleway" w:eastAsia="Raleway" w:hAnsi="Raleway" w:cs="Raleway"/>
+                <w:sz w:val="20"/>
+                <w:szCs w:val="20"/>
+                <w:shd w:val="clear" w:color="auto" w:fill="E6E6E6"/>
+              </w:rPr>
+              <w:t>No.</w:t>
+            </w:r>
+          </w:p>
+        </w:tc>
+        <w:tc>
+          <w:tcPr>
+            <w:tcW w:w="8160" w:type="dxa"/>
+            <w:tcBorders>
+              <w:top w:val="single" w:sz="8" w:space="0" w:color="808080"/>
+              <w:bottom w:val="single" w:sz="8" w:space="0" w:color="808080"/>
+              <w:right w:val="single" w:sz="8" w:space="0" w:color="808080"/>
+            </w:tcBorders>
+            <w:shd w:val="clear" w:color="auto" w:fill="E6E6E6"/>
+            <w:tcMar>
+              <w:top w:w="5" w:type="dxa"/>
+              <w:left w:w="5" w:type="dxa"/>
+              <w:bottom w:w="5" w:type="dxa"/>
+              <w:right w:w="5" w:type="dxa"/>
+            </w:tcMar>
+          </w:tcPr>
+          <w:p>
+            <w:pPr>
+              <w:widowControl w:val="0"/>
+              <w:pBdr>
+                <w:top w:val="nil"/>
+                <w:left w:val="nil"/>
+                <w:bottom w:val="nil"/>
+                <w:right w:val="nil"/>
+                <w:between w:val="nil"/>
+              </w:pBdr>
+              <w:jc w:val="center"/>
+              <w:rPr>
+                <w:rFonts w:ascii="Raleway" w:eastAsia="Raleway" w:hAnsi="Raleway" w:cs="Raleway"/>
+                <w:sz w:val="20"/>
+                <w:szCs w:val="20"/>
+                <w:shd w:val="clear" w:color="auto" w:fill="E6E6E6"/>
+              </w:rPr>
+            </w:pPr>
+            <w:r>
+              <w:rPr>
+                <w:rFonts w:ascii="Raleway" w:eastAsia="Raleway" w:hAnsi="Raleway" w:cs="Raleway"/>
+                <w:sz w:val="20"/>
+                <w:szCs w:val="20"/>
+                <w:shd w:val="clear" w:color="auto" w:fill="E6E6E6"/>
+              </w:rPr>
+              <w:t>Item</w:t>
+            </w:r>
+          </w:p>
+        </w:tc>
+      </w:tr>
+      <w:tr>
+        <w:tc>
+          <w:tcPr>
+            <w:tcW w:w="750" w:type="dxa"/>
+            <w:tcBorders>
+              <w:left w:val="single" w:sz="8" w:space="0" w:color="808080"/>
+              <w:bottom w:val="single" w:sz="8" w:space="0" w:color="808080"/>
+              <w:right w:val="single" w:sz="8" w:space="0" w:color="808080"/>
+            </w:tcBorders>
+            <w:shd w:val="clear" w:color="auto" w:fill="auto"/>
+            <w:tcMar>
+              <w:top w:w="5" w:type="dxa"/>
+              <w:left w:w="5" w:type="dxa"/>
+              <w:bottom w:w="5" w:type="dxa"/>
+              <w:right w:w="5" w:type="dxa"/>
+            </w:tcMar>
+          </w:tcPr>
+          <w:p>
+            <w:pPr>
+              <w:widowControl w:val="0"/>
+              <w:pBdr>
+                <w:top w:val="nil"/>
+                <w:left w:val="nil"/>
+                <w:bottom w:val="nil"/>
+                <w:right w:val="nil"/>
+                <w:between w:val="nil"/>
+              </w:pBdr>
+              <w:jc w:val="center"/>
+              <w:rPr>
+                <w:rFonts w:ascii="Raleway" w:eastAsia="Raleway" w:hAnsi="Raleway" w:cs="Raleway"/>
+                <w:sz w:val="20"/>
+                <w:szCs w:val="20"/>
+              </w:rPr>
+            </w:pPr>
+            <w:r>
+              <w:rPr>
+                <w:rFonts w:ascii="Raleway" w:eastAsia="Raleway" w:hAnsi="Raleway" w:cs="Raleway"/>
+                <w:sz w:val="20"/>
+                <w:szCs w:val="20"/>
+              </w:rPr>
+              <w:t>1.</w:t>
+            </w:r>
+          </w:p>
+        </w:tc>
+        <w:tc>
+          <w:tcPr>
+            <w:tcW w:w="8160" w:type="dxa"/>
+            <w:tcBorders>
+              <w:bottom w:val="single" w:sz="8" w:space="0" w:color="808080"/>
+              <w:right w:val="single" w:sz="8" w:space="0" w:color="808080"/>
+            </w:tcBorders>
+            <w:shd w:val="clear" w:color="auto" w:fill="auto"/>
+            <w:tcMar>
+              <w:top w:w="5" w:type="dxa"/>
+              <w:left w:w="5" w:type="dxa"/>
+              <w:bottom w:w="5" w:type="dxa"/>
+              <w:right w:w="5" w:type="dxa"/>
+            </w:tcMar>
+          </w:tcPr>
+          <w:p>
+            <w:pPr>
+              <w:widowControl w:val="0"/>
+              <w:pBdr>
+                <w:top w:val="nil"/>
+                <w:left w:val="nil"/>
+                <w:bottom w:val="nil"/>
+                <w:right w:val="nil"/>
+                <w:between w:val="nil"/>
+              </w:pBdr>
+              <w:jc w:val="center"/>
+              <w:rPr>
+                <w:rFonts w:ascii="Raleway" w:eastAsia="Raleway" w:hAnsi="Raleway" w:cs="Raleway"/>
+                <w:sz w:val="20"/>
+                <w:szCs w:val="20"/>
+              </w:rPr>
+            </w:pPr>
+            <w:r>
+              <w:rPr>
+                <w:rFonts w:ascii="Raleway" w:eastAsia="Raleway" w:hAnsi="Raleway" w:cs="Raleway"/>
+                <w:sz w:val="20"/>
+                <w:szCs w:val="20"/>
+              </w:rPr>
+              <w:t>Added Milestone 1 to Sprint 1 Backlog</w:t>
+            </w:r>
+          </w:p>
+        </w:tc>
+      </w:tr>
+      <w:tr>
+        <w:tc>
+          <w:tcPr>
+            <w:tcW w:w="750" w:type="dxa"/>
+            <w:tcBorders>
+              <w:left w:val="single" w:sz="8" w:space="0" w:color="808080"/>
+              <w:bottom w:val="single" w:sz="8" w:space="0" w:color="808080"/>
+              <w:right w:val="single" w:sz="8" w:space="0" w:color="808080"/>
+            </w:tcBorders>
+            <w:shd w:val="clear" w:color="auto" w:fill="auto"/>
+            <w:tcMar>
+              <w:top w:w="5" w:type="dxa"/>
+              <w:left w:w="5" w:type="dxa"/>
+              <w:bottom w:w="5" w:type="dxa"/>
+              <w:right w:w="5" w:type="dxa"/>
+            </w:tcMar>
+          </w:tcPr>
+          <w:p>
+            <w:pPr>
+              <w:widowControl w:val="0"/>
+              <w:pBdr>
+                <w:top w:val="nil"/>
+                <w:left w:val="nil"/>
+                <w:bottom w:val="nil"/>
+                <w:right w:val="nil"/>
+                <w:between w:val="nil"/>
+              </w:pBdr>
+              <w:jc w:val="center"/>
+              <w:rPr>
+                <w:rFonts w:ascii="Raleway" w:eastAsia="Raleway" w:hAnsi="Raleway" w:cs="Raleway"/>
+                <w:sz w:val="20"/>
+                <w:szCs w:val="20"/>
+              </w:rPr>
+            </w:pPr>
+            <w:r>
+              <w:rPr>
+                <w:rFonts w:ascii="Raleway" w:eastAsia="Raleway" w:hAnsi="Raleway" w:cs="Raleway"/>
+                <w:sz w:val="20"/>
+                <w:szCs w:val="20"/>
+              </w:rPr>
+              <w:t>2.</w:t>
+            </w:r>
+          </w:p>
+        </w:tc>
+        <w:tc>
+          <w:tcPr>
+            <w:tcW w:w="8160" w:type="dxa"/>
+            <w:tcBorders>
+              <w:bottom w:val="single" w:sz="8" w:space="0" w:color="808080"/>
+              <w:right w:val="single" w:sz="8" w:space="0" w:color="808080"/>
+            </w:tcBorders>
+            <w:shd w:val="clear" w:color="auto" w:fill="auto"/>
+            <w:tcMar>
+              <w:top w:w="5" w:type="dxa"/>
+              <w:left w:w="5" w:type="dxa"/>
+              <w:bottom w:w="5" w:type="dxa"/>
+              <w:right w:w="5" w:type="dxa"/>
+            </w:tcMar>
+          </w:tcPr>
+          <w:p>
+            <w:pPr>
+              <w:widowControl w:val="0"/>
+              <w:pBdr>
+                <w:top w:val="nil"/>
+                <w:left w:val="nil"/>
+                <w:bottom w:val="nil"/>
+                <w:right w:val="nil"/>
+                <w:between w:val="nil"/>
+              </w:pBdr>
+              <w:jc w:val="center"/>
+              <w:rPr>
+                <w:rFonts w:ascii="Raleway" w:eastAsia="Raleway" w:hAnsi="Raleway" w:cs="Raleway"/>
+                <w:sz w:val="20"/>
+                <w:szCs w:val="20"/>
+              </w:rPr>
+            </w:pPr>
+            <w:r>
+              <w:rPr>
+                <w:rFonts w:ascii="Raleway" w:eastAsia="Raleway" w:hAnsi="Raleway" w:cs="Raleway"/>
+                <w:sz w:val="20"/>
+                <w:szCs w:val="20"/>
+              </w:rPr>
+              <w:t>Added Sprint 2 Planning to Sprint 1 Backlog</w:t>
+            </w:r>
+          </w:p>
+        </w:tc>
+      </w:tr>
+      <w:tr>
+        <w:tc>
+          <w:tcPr>
+            <w:tcW w:w="750" w:type="dxa"/>
+            <w:tcBorders>
+              <w:left w:val="single" w:sz="8" w:space="0" w:color="808080"/>
+              <w:bottom w:val="single" w:sz="8" w:space="0" w:color="808080"/>
+              <w:right w:val="single" w:sz="8" w:space="0" w:color="808080"/>
+            </w:tcBorders>
+            <w:shd w:val="clear" w:color="auto" w:fill="auto"/>
+            <w:tcMar>
+              <w:top w:w="5" w:type="dxa"/>
+              <w:left w:w="5" w:type="dxa"/>
+              <w:bottom w:w="5" w:type="dxa"/>
+              <w:right w:w="5" w:type="dxa"/>
+            </w:tcMar>
+          </w:tcPr>
+          <w:p>
+            <w:pPr>
+              <w:pStyle w:val="ListParagraph"/>
+              <w:widowControl w:val="0"/>
+              <w:numPr>
+                <w:ilvl w:val="0"/>
+                <w:numId w:val="2"/>
+              </w:numPr>
+              <w:pBdr>
+                <w:top w:val="nil"/>
+                <w:left w:val="nil"/>
+                <w:bottom w:val="nil"/>
+                <w:right w:val="nil"/>
+                <w:between w:val="nil"/>
+              </w:pBdr>
+              <w:rPr>
+                <w:rFonts w:ascii="Raleway" w:eastAsia="Raleway" w:hAnsi="Raleway" w:cs="Raleway"/>
+                <w:sz w:val="20"/>
+                <w:szCs w:val="20"/>
+              </w:rPr>
+            </w:pPr>
+          </w:p>
+        </w:tc>
+        <w:tc>
+          <w:tcPr>
+            <w:tcW w:w="8160" w:type="dxa"/>
+            <w:tcBorders>
+              <w:bottom w:val="single" w:sz="8" w:space="0" w:color="808080"/>
+              <w:right w:val="single" w:sz="8" w:space="0" w:color="808080"/>
+            </w:tcBorders>
+            <w:shd w:val="clear" w:color="auto" w:fill="auto"/>
+            <w:tcMar>
+              <w:top w:w="5" w:type="dxa"/>
+              <w:left w:w="5" w:type="dxa"/>
+              <w:bottom w:w="5" w:type="dxa"/>
+              <w:right w:w="5" w:type="dxa"/>
+            </w:tcMar>
+          </w:tcPr>
+          <w:p>
+            <w:pPr>
+              <w:widowControl w:val="0"/>
+              <w:pBdr>
+                <w:top w:val="nil"/>
+                <w:left w:val="nil"/>
+                <w:bottom w:val="nil"/>
+                <w:right w:val="nil"/>
+                <w:between w:val="nil"/>
+              </w:pBdr>
+              <w:jc w:val="center"/>
+              <w:rPr>
+                <w:rFonts w:ascii="Raleway" w:eastAsia="Raleway" w:hAnsi="Raleway" w:cs="Raleway"/>
+                <w:sz w:val="20"/>
+                <w:szCs w:val="20"/>
+              </w:rPr>
+            </w:pPr>
+            <w:r>
+              <w:rPr>
+                <w:rFonts w:ascii="Raleway" w:eastAsia="Raleway" w:hAnsi="Raleway" w:cs="Raleway"/>
+                <w:sz w:val="20"/>
+                <w:szCs w:val="20"/>
+              </w:rPr>
+              <w:t xml:space="preserve">Report to tutor on progress </w:t>
+            </w:r>
+          </w:p>
+        </w:tc>
+      </w:tr>
+      <w:tr>
+        <w:tc>
+          <w:tcPr>
+            <w:tcW w:w="750" w:type="dxa"/>
+            <w:tcBorders>
+              <w:left w:val="single" w:sz="8" w:space="0" w:color="808080"/>
+              <w:bottom w:val="single" w:sz="8" w:space="0" w:color="808080"/>
+              <w:right w:val="single" w:sz="8" w:space="0" w:color="808080"/>
+            </w:tcBorders>
+            <w:shd w:val="clear" w:color="auto" w:fill="auto"/>
+            <w:tcMar>
+              <w:top w:w="5" w:type="dxa"/>
+              <w:left w:w="5" w:type="dxa"/>
+              <w:bottom w:w="5" w:type="dxa"/>
+              <w:right w:w="5" w:type="dxa"/>
+            </w:tcMar>
+          </w:tcPr>
+          <w:p>
+            <w:pPr>
+              <w:widowControl w:val="0"/>
+              <w:jc w:val="center"/>
+              <w:rPr>
+                <w:rFonts w:ascii="Raleway" w:eastAsia="Raleway" w:hAnsi="Raleway" w:cs="Raleway"/>
+                <w:sz w:val="20"/>
+                <w:szCs w:val="20"/>
+              </w:rPr>
+            </w:pPr>
+          </w:p>
+        </w:tc>
+        <w:tc>
+          <w:tcPr>
+            <w:tcW w:w="8160" w:type="dxa"/>
+            <w:tcBorders>
+              <w:bottom w:val="single" w:sz="8" w:space="0" w:color="808080"/>
+              <w:right w:val="single" w:sz="8" w:space="0" w:color="808080"/>
+            </w:tcBorders>
+            <w:shd w:val="clear" w:color="auto" w:fill="auto"/>
+            <w:tcMar>
+              <w:top w:w="5" w:type="dxa"/>
+              <w:left w:w="5" w:type="dxa"/>
+              <w:bottom w:w="5" w:type="dxa"/>
+              <w:right w:w="5" w:type="dxa"/>
+            </w:tcMar>
+          </w:tcPr>
+          <w:p>
+            <w:pPr>
+              <w:widowControl w:val="0"/>
+              <w:pBdr>
+                <w:top w:val="nil"/>
+                <w:left w:val="nil"/>
+                <w:bottom w:val="nil"/>
+                <w:right w:val="nil"/>
+                <w:between w:val="nil"/>
+              </w:pBdr>
+              <w:jc w:val="center"/>
+              <w:rPr>
+                <w:rFonts w:ascii="Raleway" w:eastAsia="Raleway" w:hAnsi="Raleway" w:cs="Raleway"/>
+                <w:sz w:val="20"/>
+                <w:szCs w:val="20"/>
+              </w:rPr>
+            </w:pPr>
+          </w:p>
+        </w:tc>
+      </w:tr>
+      <w:tr>
+        <w:tc>
+          <w:tcPr>
+            <w:tcW w:w="750" w:type="dxa"/>
+            <w:tcBorders>
+              <w:left w:val="single" w:sz="8" w:space="0" w:color="808080"/>
+              <w:bottom w:val="single" w:sz="8" w:space="0" w:color="808080"/>
+              <w:right w:val="single" w:sz="8" w:space="0" w:color="808080"/>
+            </w:tcBorders>
+            <w:shd w:val="clear" w:color="auto" w:fill="auto"/>
+            <w:tcMar>
+              <w:top w:w="5" w:type="dxa"/>
+              <w:left w:w="5" w:type="dxa"/>
+              <w:bottom w:w="5" w:type="dxa"/>
+              <w:right w:w="5" w:type="dxa"/>
+            </w:tcMar>
+          </w:tcPr>
+          <w:p>
+            <w:pPr>
+              <w:widowControl w:val="0"/>
+              <w:jc w:val="center"/>
+              <w:rPr>
+                <w:rFonts w:ascii="Raleway" w:eastAsia="Raleway" w:hAnsi="Raleway" w:cs="Raleway"/>
+                <w:sz w:val="20"/>
+                <w:szCs w:val="20"/>
+              </w:rPr>
+            </w:pPr>
+          </w:p>
+        </w:tc>
+        <w:tc>
+          <w:tcPr>
+            <w:tcW w:w="8160" w:type="dxa"/>
+            <w:tcBorders>
+              <w:bottom w:val="single" w:sz="8" w:space="0" w:color="808080"/>
+              <w:right w:val="single" w:sz="8" w:space="0" w:color="808080"/>
+            </w:tcBorders>
+            <w:shd w:val="clear" w:color="auto" w:fill="auto"/>
+            <w:tcMar>
+              <w:top w:w="5" w:type="dxa"/>
+              <w:left w:w="5" w:type="dxa"/>
+              <w:bottom w:w="5" w:type="dxa"/>
+              <w:right w:w="5" w:type="dxa"/>
+            </w:tcMar>
+          </w:tcPr>
+          <w:p>
+            <w:pPr>
+              <w:widowControl w:val="0"/>
+              <w:pBdr>
+                <w:top w:val="nil"/>
+                <w:left w:val="nil"/>
+                <w:bottom w:val="nil"/>
+                <w:right w:val="nil"/>
+                <w:between w:val="nil"/>
+              </w:pBdr>
+              <w:jc w:val="center"/>
+              <w:rPr>
+                <w:rFonts w:ascii="Raleway" w:eastAsia="Raleway" w:hAnsi="Raleway" w:cs="Raleway"/>
+                <w:sz w:val="20"/>
+                <w:szCs w:val="20"/>
+              </w:rPr>
+            </w:pPr>
+          </w:p>
+        </w:tc>
+      </w:tr>
+    </w:tbl>
+    <w:p>
+      <w:pPr>
+        <w:pStyle w:val="Heading2"/>
+        <w:rPr>
+          <w:rFonts w:ascii="Raleway" w:eastAsia="Raleway" w:hAnsi="Raleway" w:cs="Raleway"/>
+        </w:rPr>
+      </w:pPr>
+      <w:r>
+        <w:rPr>
+          <w:rFonts w:ascii="Raleway" w:eastAsia="Raleway" w:hAnsi="Raleway" w:cs="Raleway"/>
+        </w:rPr>
+        <w:t>Action Items</w:t>
+      </w:r>
+    </w:p>
+    <w:tbl>
+      <w:tblPr>
+        <w:tblStyle w:val="a1"/>
+        <w:tblW w:w="8925" w:type="dxa"/>
+        <w:tblInd w:w="-39" w:type="dxa"/>
+        <w:tblBorders>
+          <w:top w:val="single" w:sz="6" w:space="0" w:color="000000"/>
+          <w:left w:val="single" w:sz="6" w:space="0" w:color="000000"/>
+          <w:bottom w:val="single" w:sz="6" w:space="0" w:color="000000"/>
+          <w:right w:val="single" w:sz="6" w:space="0" w:color="000000"/>
+          <w:insideH w:val="single" w:sz="6" w:space="0" w:color="000000"/>
+          <w:insideV w:val="single" w:sz="6" w:space="0" w:color="000000"/>
+        </w:tblBorders>
+        <w:tblLayout w:type="fixed"/>
+        <w:tblLook w:val="0600" w:firstRow="0" w:lastRow="0" w:firstColumn="0" w:lastColumn="0" w:noHBand="1" w:noVBand="1"/>
+      </w:tblPr>
+      <w:tblGrid>
+        <w:gridCol w:w="840"/>
+        <w:gridCol w:w="5130"/>
+        <w:gridCol w:w="1590"/>
+        <w:gridCol w:w="1365"/>
+      </w:tblGrid>
+      <w:tr>
+        <w:tc>
+          <w:tcPr>
+            <w:tcW w:w="840" w:type="dxa"/>
+            <w:tcBorders>
+              <w:top w:val="single" w:sz="8" w:space="0" w:color="808080"/>
+              <w:left w:val="single" w:sz="8" w:space="0" w:color="808080"/>
+              <w:bottom w:val="single" w:sz="8" w:space="0" w:color="808080"/>
+              <w:right w:val="single" w:sz="8" w:space="0" w:color="808080"/>
+            </w:tcBorders>
+            <w:shd w:val="clear" w:color="auto" w:fill="E6E6E6"/>
+            <w:tcMar>
+              <w:top w:w="5" w:type="dxa"/>
+              <w:left w:w="5" w:type="dxa"/>
+              <w:bottom w:w="5" w:type="dxa"/>
+              <w:right w:w="5" w:type="dxa"/>
+            </w:tcMar>
+          </w:tcPr>
+          <w:p>
+            <w:pPr>
+              <w:widowControl w:val="0"/>
+              <w:pBdr>
+                <w:top w:val="nil"/>
+                <w:left w:val="nil"/>
+                <w:bottom w:val="nil"/>
+                <w:right w:val="nil"/>
+                <w:between w:val="nil"/>
+              </w:pBdr>
+              <w:jc w:val="center"/>
+              <w:rPr>
+                <w:rFonts w:ascii="Raleway" w:eastAsia="Raleway" w:hAnsi="Raleway" w:cs="Raleway"/>
+                <w:sz w:val="20"/>
+                <w:szCs w:val="20"/>
+                <w:shd w:val="clear" w:color="auto" w:fill="E6E6E6"/>
+              </w:rPr>
+            </w:pPr>
+            <w:r>
+              <w:rPr>
+                <w:rFonts w:ascii="Raleway" w:eastAsia="Raleway" w:hAnsi="Raleway" w:cs="Raleway"/>
+                <w:sz w:val="20"/>
+                <w:szCs w:val="20"/>
+                <w:shd w:val="clear" w:color="auto" w:fill="E6E6E6"/>
+              </w:rPr>
+              <w:t>No.</w:t>
+            </w:r>
+          </w:p>
+        </w:tc>
+        <w:tc>
+          <w:tcPr>
+            <w:tcW w:w="5130" w:type="dxa"/>
+            <w:tcBorders>
+              <w:top w:val="single" w:sz="8" w:space="0" w:color="808080"/>
+              <w:bottom w:val="single" w:sz="8" w:space="0" w:color="808080"/>
+              <w:right w:val="single" w:sz="8" w:space="0" w:color="808080"/>
+            </w:tcBorders>
+            <w:shd w:val="clear" w:color="auto" w:fill="E6E6E6"/>
+            <w:tcMar>
+              <w:top w:w="5" w:type="dxa"/>
+              <w:left w:w="5" w:type="dxa"/>
+              <w:bottom w:w="5" w:type="dxa"/>
+              <w:right w:w="5" w:type="dxa"/>
+            </w:tcMar>
+          </w:tcPr>
+          <w:p>
+            <w:pPr>
+              <w:widowControl w:val="0"/>
+              <w:pBdr>
+                <w:top w:val="nil"/>
+                <w:left w:val="nil"/>
+                <w:bottom w:val="nil"/>
+                <w:right w:val="nil"/>
+                <w:between w:val="nil"/>
+              </w:pBdr>
+              <w:jc w:val="center"/>
+              <w:rPr>
+                <w:rFonts w:ascii="Raleway" w:eastAsia="Raleway" w:hAnsi="Raleway" w:cs="Raleway"/>
+                <w:sz w:val="20"/>
+                <w:szCs w:val="20"/>
+                <w:shd w:val="clear" w:color="auto" w:fill="E6E6E6"/>
+              </w:rPr>
+            </w:pPr>
+            <w:r>
+              <w:rPr>
+                <w:rFonts w:ascii="Raleway" w:eastAsia="Raleway" w:hAnsi="Raleway" w:cs="Raleway"/>
+                <w:sz w:val="20"/>
+                <w:szCs w:val="20"/>
+                <w:shd w:val="clear" w:color="auto" w:fill="E6E6E6"/>
+              </w:rPr>
+              <w:t>Item</w:t>
+            </w:r>
+          </w:p>
+        </w:tc>
+        <w:tc>
+          <w:tcPr>
+            <w:tcW w:w="1590" w:type="dxa"/>
+            <w:tcBorders>
+              <w:top w:val="single" w:sz="8" w:space="0" w:color="808080"/>
+              <w:bottom w:val="single" w:sz="8" w:space="0" w:color="808080"/>
+              <w:right w:val="single" w:sz="8" w:space="0" w:color="808080"/>
+            </w:tcBorders>
+            <w:shd w:val="clear" w:color="auto" w:fill="E6E6E6"/>
+            <w:tcMar>
+              <w:top w:w="5" w:type="dxa"/>
+              <w:left w:w="5" w:type="dxa"/>
+              <w:bottom w:w="5" w:type="dxa"/>
+              <w:right w:w="5" w:type="dxa"/>
+            </w:tcMar>
+          </w:tcPr>
+          <w:p>
+            <w:pPr>
+              <w:widowControl w:val="0"/>
+              <w:pBdr>
+                <w:top w:val="nil"/>
+                <w:left w:val="nil"/>
+                <w:bottom w:val="nil"/>
+                <w:right w:val="nil"/>
+                <w:between w:val="nil"/>
+              </w:pBdr>
+              <w:jc w:val="center"/>
+              <w:rPr>
+                <w:rFonts w:ascii="Raleway" w:eastAsia="Raleway" w:hAnsi="Raleway" w:cs="Raleway"/>
+                <w:sz w:val="20"/>
+                <w:szCs w:val="20"/>
+                <w:shd w:val="clear" w:color="auto" w:fill="E6E6E6"/>
+              </w:rPr>
+            </w:pPr>
+            <w:r>
+              <w:rPr>
+                <w:rFonts w:ascii="Raleway" w:eastAsia="Raleway" w:hAnsi="Raleway" w:cs="Raleway"/>
+                <w:sz w:val="20"/>
+                <w:szCs w:val="20"/>
+                <w:shd w:val="clear" w:color="auto" w:fill="E6E6E6"/>
+              </w:rPr>
+              <w:t>Who</w:t>
+            </w:r>
+          </w:p>
+        </w:tc>
+        <w:tc>
+          <w:tcPr>
+            <w:tcW w:w="1365" w:type="dxa"/>
+            <w:tcBorders>
+              <w:top w:val="single" w:sz="8" w:space="0" w:color="808080"/>
+              <w:bottom w:val="single" w:sz="8" w:space="0" w:color="808080"/>
+              <w:right w:val="single" w:sz="8" w:space="0" w:color="808080"/>
+            </w:tcBorders>
+            <w:shd w:val="clear" w:color="auto" w:fill="E6E6E6"/>
+            <w:tcMar>
+              <w:top w:w="5" w:type="dxa"/>
+              <w:left w:w="5" w:type="dxa"/>
+              <w:bottom w:w="5" w:type="dxa"/>
+              <w:right w:w="5" w:type="dxa"/>
+            </w:tcMar>
+          </w:tcPr>
+          <w:p>
+            <w:pPr>
+              <w:widowControl w:val="0"/>
+              <w:pBdr>
+                <w:top w:val="nil"/>
+                <w:left w:val="nil"/>
+                <w:bottom w:val="nil"/>
+                <w:right w:val="nil"/>
+                <w:between w:val="nil"/>
+              </w:pBdr>
+              <w:jc w:val="center"/>
+              <w:rPr>
+                <w:rFonts w:ascii="Raleway" w:eastAsia="Raleway" w:hAnsi="Raleway" w:cs="Raleway"/>
+                <w:sz w:val="20"/>
+                <w:szCs w:val="20"/>
+                <w:shd w:val="clear" w:color="auto" w:fill="E6E6E6"/>
+              </w:rPr>
+            </w:pPr>
+            <w:r>
+              <w:rPr>
+                <w:rFonts w:ascii="Raleway" w:eastAsia="Raleway" w:hAnsi="Raleway" w:cs="Raleway"/>
+                <w:sz w:val="20"/>
+                <w:szCs w:val="20"/>
+                <w:shd w:val="clear" w:color="auto" w:fill="E6E6E6"/>
+              </w:rPr>
+              <w:t>By</w:t>
+            </w:r>
+          </w:p>
+        </w:tc>
+      </w:tr>
+      <w:tr>
+        <w:tc>
+          <w:tcPr>
+            <w:tcW w:w="840" w:type="dxa"/>
+            <w:tcBorders>
+              <w:left w:val="single" w:sz="8" w:space="0" w:color="808080"/>
+              <w:bottom w:val="single" w:sz="8" w:space="0" w:color="808080"/>
+              <w:right w:val="single" w:sz="8" w:space="0" w:color="808080"/>
+            </w:tcBorders>
+            <w:shd w:val="clear" w:color="auto" w:fill="auto"/>
+            <w:tcMar>
+              <w:top w:w="5" w:type="dxa"/>
+              <w:left w:w="5" w:type="dxa"/>
+              <w:bottom w:w="5" w:type="dxa"/>
+              <w:right w:w="5" w:type="dxa"/>
+            </w:tcMar>
+          </w:tcPr>
+          <w:p>
+            <w:pPr>
+              <w:widowControl w:val="0"/>
+              <w:pBdr>
+                <w:top w:val="nil"/>
+                <w:left w:val="nil"/>
+                <w:bottom w:val="nil"/>
+                <w:right w:val="nil"/>
+                <w:between w:val="nil"/>
+              </w:pBdr>
+              <w:jc w:val="center"/>
+              <w:rPr>
+                <w:rFonts w:ascii="Raleway" w:eastAsia="Raleway" w:hAnsi="Raleway" w:cs="Raleway"/>
+                <w:sz w:val="20"/>
+                <w:szCs w:val="20"/>
+              </w:rPr>
+            </w:pPr>
+            <w:r>
+              <w:rPr>
+                <w:rFonts w:ascii="Raleway" w:eastAsia="Raleway" w:hAnsi="Raleway" w:cs="Raleway"/>
+                <w:sz w:val="20"/>
+                <w:szCs w:val="20"/>
+              </w:rPr>
+              <w:t>1.</w:t>
+            </w:r>
+          </w:p>
+        </w:tc>
+        <w:tc>
+          <w:tcPr>
+            <w:tcW w:w="5130" w:type="dxa"/>
+            <w:tcBorders>
+              <w:bottom w:val="single" w:sz="8" w:space="0" w:color="808080"/>
+              <w:right w:val="single" w:sz="8" w:space="0" w:color="808080"/>
+            </w:tcBorders>
+            <w:shd w:val="clear" w:color="auto" w:fill="auto"/>
+            <w:tcMar>
+              <w:top w:w="5" w:type="dxa"/>
+              <w:left w:w="5" w:type="dxa"/>
+              <w:bottom w:w="5" w:type="dxa"/>
+              <w:right w:w="5" w:type="dxa"/>
+            </w:tcMar>
+          </w:tcPr>
+          <w:p>
+            <w:pPr>
+              <w:widowControl w:val="0"/>
+              <w:pBdr>
+                <w:top w:val="nil"/>
+                <w:left w:val="nil"/>
+                <w:bottom w:val="nil"/>
+                <w:right w:val="nil"/>
+                <w:between w:val="nil"/>
+              </w:pBdr>
+              <w:jc w:val="center"/>
+              <w:rPr>
+                <w:rFonts w:ascii="Raleway" w:eastAsia="Raleway" w:hAnsi="Raleway" w:cs="Raleway"/>
+                <w:sz w:val="20"/>
+                <w:szCs w:val="20"/>
+              </w:rPr>
+            </w:pPr>
+            <w:r>
+              <w:rPr>
+                <w:rFonts w:ascii="Raleway" w:eastAsia="Raleway" w:hAnsi="Raleway" w:cs="Raleway"/>
+                <w:sz w:val="20"/>
+                <w:szCs w:val="20"/>
+              </w:rPr>
+              <w:t>Plan for Sprint 2</w:t>
+            </w:r>
+          </w:p>
+        </w:tc>
+        <w:tc>
+          <w:tcPr>
+            <w:tcW w:w="1590" w:type="dxa"/>
+            <w:tcBorders>
+              <w:bottom w:val="single" w:sz="8" w:space="0" w:color="808080"/>
+              <w:right w:val="single" w:sz="8" w:space="0" w:color="808080"/>
+            </w:tcBorders>
+            <w:shd w:val="clear" w:color="auto" w:fill="auto"/>
+            <w:tcMar>
+              <w:top w:w="5" w:type="dxa"/>
+              <w:left w:w="5" w:type="dxa"/>
+              <w:bottom w:w="5" w:type="dxa"/>
+              <w:right w:w="5" w:type="dxa"/>
+            </w:tcMar>
+          </w:tcPr>
+          <w:p>
+            <w:pPr>
+              <w:widowControl w:val="0"/>
+              <w:pBdr>
+                <w:top w:val="nil"/>
+                <w:left w:val="nil"/>
+                <w:bottom w:val="nil"/>
+                <w:right w:val="nil"/>
+                <w:between w:val="nil"/>
+              </w:pBdr>
+              <w:jc w:val="center"/>
+              <w:rPr>
+                <w:rFonts w:ascii="Raleway" w:eastAsia="Raleway" w:hAnsi="Raleway" w:cs="Raleway"/>
+                <w:sz w:val="20"/>
+                <w:szCs w:val="20"/>
+              </w:rPr>
+            </w:pPr>
+            <w:r>
+              <w:rPr>
+                <w:rFonts w:ascii="Raleway" w:eastAsia="Raleway" w:hAnsi="Raleway" w:cs="Raleway"/>
+                <w:sz w:val="20"/>
+                <w:szCs w:val="20"/>
+              </w:rPr>
+              <w:t>Everyone</w:t>
+            </w:r>
+          </w:p>
+        </w:tc>
+        <w:tc>
+          <w:tcPr>
+            <w:tcW w:w="1365" w:type="dxa"/>
+            <w:tcBorders>
+              <w:bottom w:val="single" w:sz="8" w:space="0" w:color="808080"/>
+              <w:right w:val="single" w:sz="8" w:space="0" w:color="808080"/>
+            </w:tcBorders>
+            <w:shd w:val="clear" w:color="auto" w:fill="auto"/>
+            <w:tcMar>
+              <w:top w:w="5" w:type="dxa"/>
+              <w:left w:w="5" w:type="dxa"/>
+              <w:bottom w:w="5" w:type="dxa"/>
+              <w:right w:w="5" w:type="dxa"/>
+            </w:tcMar>
+          </w:tcPr>
+          <w:p>
+            <w:pPr>
+              <w:widowControl w:val="0"/>
+              <w:pBdr>
+                <w:top w:val="nil"/>
+                <w:left w:val="nil"/>
+                <w:bottom w:val="nil"/>
+                <w:right w:val="nil"/>
+                <w:between w:val="nil"/>
+              </w:pBdr>
+              <w:jc w:val="center"/>
+              <w:rPr>
+                <w:rFonts w:ascii="Raleway" w:eastAsia="Raleway" w:hAnsi="Raleway" w:cs="Raleway"/>
+                <w:sz w:val="20"/>
+                <w:szCs w:val="20"/>
+              </w:rPr>
+            </w:pPr>
+            <w:r>
+              <w:rPr>
+                <w:rFonts w:ascii="Raleway" w:eastAsia="Raleway" w:hAnsi="Raleway" w:cs="Raleway"/>
+                <w:sz w:val="20"/>
+                <w:szCs w:val="20"/>
+              </w:rPr>
+              <w:t>19/8/2020</w:t>
+            </w:r>
+          </w:p>
+        </w:tc>
+      </w:tr>
+      <w:tr>
+        <w:tc>
+          <w:tcPr>
+            <w:tcW w:w="840" w:type="dxa"/>
+            <w:tcBorders>
+              <w:left w:val="single" w:sz="8" w:space="0" w:color="808080"/>
+              <w:bottom w:val="single" w:sz="8" w:space="0" w:color="808080"/>
+              <w:right w:val="single" w:sz="8" w:space="0" w:color="808080"/>
+            </w:tcBorders>
+            <w:shd w:val="clear" w:color="auto" w:fill="auto"/>
+            <w:tcMar>
+              <w:top w:w="5" w:type="dxa"/>
+              <w:left w:w="5" w:type="dxa"/>
+              <w:bottom w:w="5" w:type="dxa"/>
+              <w:right w:w="5" w:type="dxa"/>
+            </w:tcMar>
+          </w:tcPr>
+          <w:p>
+            <w:pPr>
+              <w:widowControl w:val="0"/>
+              <w:pBdr>
+                <w:top w:val="nil"/>
+                <w:left w:val="nil"/>
+                <w:bottom w:val="nil"/>
+                <w:right w:val="nil"/>
+                <w:between w:val="nil"/>
+              </w:pBdr>
+              <w:jc w:val="center"/>
+              <w:rPr>
+                <w:rFonts w:ascii="Raleway" w:eastAsia="Raleway" w:hAnsi="Raleway" w:cs="Raleway"/>
+                <w:sz w:val="20"/>
+                <w:szCs w:val="20"/>
+              </w:rPr>
+            </w:pPr>
+            <w:r>
+              <w:rPr>
+                <w:rFonts w:ascii="Raleway" w:eastAsia="Raleway" w:hAnsi="Raleway" w:cs="Raleway"/>
+                <w:sz w:val="20"/>
+                <w:szCs w:val="20"/>
+              </w:rPr>
+              <w:t>2.</w:t>
+            </w:r>
+          </w:p>
+        </w:tc>
+        <w:tc>
+          <w:tcPr>
+            <w:tcW w:w="5130" w:type="dxa"/>
+            <w:tcBorders>
+              <w:bottom w:val="single" w:sz="8" w:space="0" w:color="808080"/>
+              <w:right w:val="single" w:sz="8" w:space="0" w:color="808080"/>
+            </w:tcBorders>
+            <w:shd w:val="clear" w:color="auto" w:fill="auto"/>
+            <w:tcMar>
+              <w:top w:w="5" w:type="dxa"/>
+              <w:left w:w="5" w:type="dxa"/>
+              <w:bottom w:w="5" w:type="dxa"/>
+              <w:right w:w="5" w:type="dxa"/>
+            </w:tcMar>
+          </w:tcPr>
+          <w:p>
+            <w:pPr>
+              <w:widowControl w:val="0"/>
+              <w:pBdr>
+                <w:top w:val="nil"/>
+                <w:left w:val="nil"/>
+                <w:bottom w:val="nil"/>
+                <w:right w:val="nil"/>
+                <w:between w:val="nil"/>
+              </w:pBdr>
+              <w:jc w:val="center"/>
+              <w:rPr>
+                <w:rFonts w:ascii="Raleway" w:eastAsia="Raleway" w:hAnsi="Raleway" w:cs="Raleway"/>
+                <w:sz w:val="20"/>
+                <w:szCs w:val="20"/>
+              </w:rPr>
+            </w:pPr>
+            <w:r>
+              <w:rPr>
+                <w:rFonts w:ascii="Raleway" w:eastAsia="Raleway" w:hAnsi="Raleway" w:cs="Raleway"/>
+                <w:sz w:val="20"/>
+                <w:szCs w:val="20"/>
+              </w:rPr>
+              <w:t>Continue on finishing Milestone 1</w:t>
+            </w:r>
+          </w:p>
+        </w:tc>
+        <w:tc>
+          <w:tcPr>
+            <w:tcW w:w="1590" w:type="dxa"/>
+            <w:tcBorders>
+              <w:bottom w:val="single" w:sz="8" w:space="0" w:color="808080"/>
+              <w:right w:val="single" w:sz="8" w:space="0" w:color="808080"/>
+            </w:tcBorders>
+            <w:shd w:val="clear" w:color="auto" w:fill="auto"/>
+            <w:tcMar>
+              <w:top w:w="5" w:type="dxa"/>
+              <w:left w:w="5" w:type="dxa"/>
+              <w:bottom w:w="5" w:type="dxa"/>
+              <w:right w:w="5" w:type="dxa"/>
+            </w:tcMar>
+          </w:tcPr>
+          <w:p>
+            <w:pPr>
+              <w:widowControl w:val="0"/>
+              <w:pBdr>
+                <w:top w:val="nil"/>
+                <w:left w:val="nil"/>
+                <w:bottom w:val="nil"/>
+                <w:right w:val="nil"/>
+                <w:between w:val="nil"/>
+              </w:pBdr>
+              <w:jc w:val="center"/>
+              <w:rPr>
+                <w:rFonts w:ascii="Raleway" w:eastAsia="Raleway" w:hAnsi="Raleway" w:cs="Raleway"/>
+                <w:sz w:val="20"/>
+                <w:szCs w:val="20"/>
+              </w:rPr>
+            </w:pPr>
+            <w:r>
+              <w:rPr>
+                <w:rFonts w:ascii="Raleway" w:eastAsia="Raleway" w:hAnsi="Raleway" w:cs="Raleway"/>
+                <w:sz w:val="20"/>
+                <w:szCs w:val="20"/>
+              </w:rPr>
+              <w:t>Everyone</w:t>
+            </w:r>
+          </w:p>
+        </w:tc>
+        <w:tc>
+          <w:tcPr>
+            <w:tcW w:w="1365" w:type="dxa"/>
+            <w:tcBorders>
+              <w:bottom w:val="single" w:sz="8" w:space="0" w:color="808080"/>
+              <w:right w:val="single" w:sz="8" w:space="0" w:color="808080"/>
+            </w:tcBorders>
+            <w:shd w:val="clear" w:color="auto" w:fill="auto"/>
+            <w:tcMar>
+              <w:top w:w="5" w:type="dxa"/>
+              <w:left w:w="5" w:type="dxa"/>
+              <w:bottom w:w="5" w:type="dxa"/>
+              <w:right w:w="5" w:type="dxa"/>
+            </w:tcMar>
+          </w:tcPr>
+          <w:p>
+            <w:pPr>
+              <w:widowControl w:val="0"/>
+              <w:jc w:val="center"/>
+              <w:rPr>
+                <w:rFonts w:ascii="Raleway" w:eastAsia="Raleway" w:hAnsi="Raleway" w:cs="Raleway"/>
+                <w:sz w:val="20"/>
+                <w:szCs w:val="20"/>
+              </w:rPr>
+            </w:pPr>
+            <w:r>
+              <w:rPr>
+                <w:rFonts w:ascii="Raleway" w:eastAsia="Raleway" w:hAnsi="Raleway" w:cs="Raleway"/>
+                <w:sz w:val="20"/>
+                <w:szCs w:val="20"/>
+              </w:rPr>
+              <w:t>17/8/2020</w:t>
+            </w:r>
+          </w:p>
+        </w:tc>
+      </w:tr>
+      <w:tr>
+        <w:tc>
+          <w:tcPr>
+            <w:tcW w:w="840" w:type="dxa"/>
+            <w:tcBorders>
+              <w:left w:val="single" w:sz="8" w:space="0" w:color="808080"/>
+              <w:bottom w:val="single" w:sz="8" w:space="0" w:color="808080"/>
+              <w:right w:val="single" w:sz="8" w:space="0" w:color="808080"/>
+            </w:tcBorders>
+            <w:shd w:val="clear" w:color="auto" w:fill="auto"/>
+            <w:tcMar>
+              <w:top w:w="5" w:type="dxa"/>
+              <w:left w:w="5" w:type="dxa"/>
+              <w:bottom w:w="5" w:type="dxa"/>
+              <w:right w:w="5" w:type="dxa"/>
+            </w:tcMar>
+          </w:tcPr>
+          <w:p>
+            <w:pPr>
+              <w:widowControl w:val="0"/>
+              <w:pBdr>
+                <w:top w:val="nil"/>
+                <w:left w:val="nil"/>
+                <w:bottom w:val="nil"/>
+                <w:right w:val="nil"/>
+                <w:between w:val="nil"/>
+              </w:pBdr>
+              <w:jc w:val="center"/>
+              <w:rPr>
+                <w:rFonts w:ascii="Raleway" w:eastAsia="Raleway" w:hAnsi="Raleway" w:cs="Raleway"/>
+                <w:sz w:val="20"/>
+                <w:szCs w:val="20"/>
+              </w:rPr>
+            </w:pPr>
+            <w:r>
+              <w:rPr>
+                <w:rFonts w:ascii="Raleway" w:eastAsia="Raleway" w:hAnsi="Raleway" w:cs="Raleway"/>
+                <w:sz w:val="20"/>
+                <w:szCs w:val="20"/>
+              </w:rPr>
+              <w:t>3.</w:t>
+            </w:r>
+          </w:p>
+        </w:tc>
+        <w:tc>
+          <w:tcPr>
+            <w:tcW w:w="5130" w:type="dxa"/>
+            <w:tcBorders>
+              <w:bottom w:val="single" w:sz="8" w:space="0" w:color="808080"/>
+              <w:right w:val="single" w:sz="8" w:space="0" w:color="808080"/>
+            </w:tcBorders>
+            <w:shd w:val="clear" w:color="auto" w:fill="auto"/>
+            <w:tcMar>
+              <w:top w:w="5" w:type="dxa"/>
+              <w:left w:w="5" w:type="dxa"/>
+              <w:bottom w:w="5" w:type="dxa"/>
+              <w:right w:w="5" w:type="dxa"/>
+            </w:tcMar>
+          </w:tcPr>
+          <w:p>
+            <w:pPr>
+              <w:widowControl w:val="0"/>
+              <w:pBdr>
+                <w:top w:val="nil"/>
+                <w:left w:val="nil"/>
+                <w:bottom w:val="nil"/>
+                <w:right w:val="nil"/>
+                <w:between w:val="nil"/>
+              </w:pBdr>
+              <w:jc w:val="center"/>
+              <w:rPr>
+                <w:rFonts w:ascii="Raleway" w:eastAsia="Raleway" w:hAnsi="Raleway" w:cs="Raleway"/>
+                <w:sz w:val="20"/>
+                <w:szCs w:val="20"/>
+              </w:rPr>
+            </w:pPr>
+          </w:p>
+        </w:tc>
+        <w:tc>
+          <w:tcPr>
+            <w:tcW w:w="1590" w:type="dxa"/>
+            <w:tcBorders>
+              <w:bottom w:val="single" w:sz="8" w:space="0" w:color="808080"/>
+              <w:right w:val="single" w:sz="8" w:space="0" w:color="808080"/>
+            </w:tcBorders>
+            <w:shd w:val="clear" w:color="auto" w:fill="auto"/>
+            <w:tcMar>
+              <w:top w:w="5" w:type="dxa"/>
+              <w:left w:w="5" w:type="dxa"/>
+              <w:bottom w:w="5" w:type="dxa"/>
+              <w:right w:w="5" w:type="dxa"/>
+            </w:tcMar>
+          </w:tcPr>
+          <w:p>
+            <w:pPr>
+              <w:widowControl w:val="0"/>
+              <w:pBdr>
+                <w:top w:val="nil"/>
+                <w:left w:val="nil"/>
+                <w:bottom w:val="nil"/>
+                <w:right w:val="nil"/>
+                <w:between w:val="nil"/>
+              </w:pBdr>
+              <w:jc w:val="center"/>
+              <w:rPr>
+                <w:rFonts w:ascii="Raleway" w:eastAsia="Raleway" w:hAnsi="Raleway" w:cs="Raleway"/>
+                <w:sz w:val="20"/>
+                <w:szCs w:val="20"/>
+              </w:rPr>
+            </w:pPr>
+          </w:p>
+        </w:tc>
+        <w:tc>
+          <w:tcPr>
+            <w:tcW w:w="1365" w:type="dxa"/>
+            <w:tcBorders>
+              <w:bottom w:val="single" w:sz="8" w:space="0" w:color="808080"/>
+              <w:right w:val="single" w:sz="8" w:space="0" w:color="808080"/>
+            </w:tcBorders>
+            <w:shd w:val="clear" w:color="auto" w:fill="auto"/>
+            <w:tcMar>
+              <w:top w:w="5" w:type="dxa"/>
+              <w:left w:w="5" w:type="dxa"/>
+              <w:bottom w:w="5" w:type="dxa"/>
+              <w:right w:w="5" w:type="dxa"/>
+            </w:tcMar>
+          </w:tcPr>
+          <w:p>
+            <w:pPr>
+              <w:widowControl w:val="0"/>
+              <w:jc w:val="center"/>
+              <w:rPr>
+                <w:rFonts w:ascii="Raleway" w:eastAsia="Raleway" w:hAnsi="Raleway" w:cs="Raleway"/>
+                <w:sz w:val="20"/>
+                <w:szCs w:val="20"/>
+              </w:rPr>
+            </w:pPr>
+          </w:p>
+        </w:tc>
+      </w:tr>
+      <w:tr>
+        <w:tc>
+          <w:tcPr>
+            <w:tcW w:w="840" w:type="dxa"/>
+            <w:tcBorders>
+              <w:left w:val="single" w:sz="8" w:space="0" w:color="808080"/>
+              <w:bottom w:val="single" w:sz="8" w:space="0" w:color="808080"/>
+              <w:right w:val="single" w:sz="8" w:space="0" w:color="808080"/>
+            </w:tcBorders>
+            <w:shd w:val="clear" w:color="auto" w:fill="auto"/>
+            <w:tcMar>
+              <w:top w:w="5" w:type="dxa"/>
+              <w:left w:w="5" w:type="dxa"/>
+              <w:bottom w:w="5" w:type="dxa"/>
+              <w:right w:w="5" w:type="dxa"/>
+            </w:tcMar>
+          </w:tcPr>
+          <w:p>
+            <w:pPr>
+              <w:widowControl w:val="0"/>
+              <w:pBdr>
+                <w:top w:val="nil"/>
+                <w:left w:val="nil"/>
+                <w:bottom w:val="nil"/>
+                <w:right w:val="nil"/>
+                <w:between w:val="nil"/>
+              </w:pBdr>
+              <w:jc w:val="center"/>
+              <w:rPr>
+                <w:rFonts w:ascii="Raleway" w:eastAsia="Raleway" w:hAnsi="Raleway" w:cs="Raleway"/>
+                <w:sz w:val="20"/>
+                <w:szCs w:val="20"/>
+              </w:rPr>
+            </w:pPr>
+            <w:r>
+              <w:rPr>
+                <w:rFonts w:ascii="Raleway" w:eastAsia="Raleway" w:hAnsi="Raleway" w:cs="Raleway"/>
+                <w:sz w:val="20"/>
+                <w:szCs w:val="20"/>
+              </w:rPr>
+              <w:t>4.</w:t>
+            </w:r>
+          </w:p>
+        </w:tc>
+        <w:tc>
+          <w:tcPr>
+            <w:tcW w:w="5130" w:type="dxa"/>
+            <w:tcBorders>
+              <w:bottom w:val="single" w:sz="8" w:space="0" w:color="808080"/>
+              <w:right w:val="single" w:sz="8" w:space="0" w:color="808080"/>
+            </w:tcBorders>
+            <w:shd w:val="clear" w:color="auto" w:fill="auto"/>
+            <w:tcMar>
+              <w:top w:w="5" w:type="dxa"/>
+              <w:left w:w="5" w:type="dxa"/>
+              <w:bottom w:w="5" w:type="dxa"/>
+              <w:right w:w="5" w:type="dxa"/>
+            </w:tcMar>
+          </w:tcPr>
+          <w:p>
+            <w:pPr>
+              <w:widowControl w:val="0"/>
+              <w:pBdr>
+                <w:top w:val="nil"/>
+                <w:left w:val="nil"/>
+                <w:bottom w:val="nil"/>
+                <w:right w:val="nil"/>
+                <w:between w:val="nil"/>
+              </w:pBdr>
+              <w:jc w:val="center"/>
+              <w:rPr>
+                <w:rFonts w:ascii="Raleway" w:eastAsia="Raleway" w:hAnsi="Raleway" w:cs="Raleway"/>
+                <w:sz w:val="20"/>
+                <w:szCs w:val="20"/>
+              </w:rPr>
+            </w:pPr>
+          </w:p>
+        </w:tc>
+        <w:tc>
+          <w:tcPr>
+            <w:tcW w:w="1590" w:type="dxa"/>
+            <w:tcBorders>
+              <w:bottom w:val="single" w:sz="8" w:space="0" w:color="808080"/>
+              <w:right w:val="single" w:sz="8" w:space="0" w:color="808080"/>
+            </w:tcBorders>
+            <w:shd w:val="clear" w:color="auto" w:fill="auto"/>
+            <w:tcMar>
+              <w:top w:w="5" w:type="dxa"/>
+              <w:left w:w="5" w:type="dxa"/>
+              <w:bottom w:w="5" w:type="dxa"/>
+              <w:right w:w="5" w:type="dxa"/>
+            </w:tcMar>
+          </w:tcPr>
+          <w:p>
+            <w:pPr>
+              <w:widowControl w:val="0"/>
+              <w:jc w:val="center"/>
+              <w:rPr>
+                <w:rFonts w:ascii="Raleway" w:eastAsia="Raleway" w:hAnsi="Raleway" w:cs="Raleway"/>
+                <w:sz w:val="20"/>
+                <w:szCs w:val="20"/>
+              </w:rPr>
+            </w:pPr>
+          </w:p>
+        </w:tc>
+        <w:tc>
+          <w:tcPr>
+            <w:tcW w:w="1365" w:type="dxa"/>
+            <w:tcBorders>
+              <w:bottom w:val="single" w:sz="8" w:space="0" w:color="808080"/>
+              <w:right w:val="single" w:sz="8" w:space="0" w:color="808080"/>
+            </w:tcBorders>
+            <w:shd w:val="clear" w:color="auto" w:fill="auto"/>
+            <w:tcMar>
+              <w:top w:w="5" w:type="dxa"/>
+              <w:left w:w="5" w:type="dxa"/>
+              <w:bottom w:w="5" w:type="dxa"/>
+              <w:right w:w="5" w:type="dxa"/>
+            </w:tcMar>
+          </w:tcPr>
+          <w:p>
+            <w:pPr>
+              <w:widowControl w:val="0"/>
+              <w:jc w:val="center"/>
+              <w:rPr>
+                <w:rFonts w:ascii="Raleway" w:eastAsia="Raleway" w:hAnsi="Raleway" w:cs="Raleway"/>
+                <w:sz w:val="20"/>
+                <w:szCs w:val="20"/>
+              </w:rPr>
+            </w:pPr>
+          </w:p>
+        </w:tc>
+      </w:tr>
+      <w:tr>
+        <w:tc>
+          <w:tcPr>
+            <w:tcW w:w="840" w:type="dxa"/>
+            <w:tcBorders>
+              <w:left w:val="single" w:sz="8" w:space="0" w:color="808080"/>
+              <w:bottom w:val="single" w:sz="8" w:space="0" w:color="808080"/>
+              <w:right w:val="single" w:sz="8" w:space="0" w:color="808080"/>
+            </w:tcBorders>
+            <w:shd w:val="clear" w:color="auto" w:fill="auto"/>
+            <w:tcMar>
+              <w:top w:w="5" w:type="dxa"/>
+              <w:left w:w="5" w:type="dxa"/>
+              <w:bottom w:w="5" w:type="dxa"/>
+              <w:right w:w="5" w:type="dxa"/>
+            </w:tcMar>
+          </w:tcPr>
+          <w:p>
+            <w:pPr>
+              <w:widowControl w:val="0"/>
+              <w:pBdr>
+                <w:top w:val="nil"/>
+                <w:left w:val="nil"/>
+                <w:bottom w:val="nil"/>
+                <w:right w:val="nil"/>
+                <w:between w:val="nil"/>
+              </w:pBdr>
+              <w:jc w:val="center"/>
+              <w:rPr>
+                <w:rFonts w:ascii="Raleway" w:eastAsia="Raleway" w:hAnsi="Raleway" w:cs="Raleway"/>
+                <w:sz w:val="20"/>
+                <w:szCs w:val="20"/>
+              </w:rPr>
+            </w:pPr>
+            <w:r>
+              <w:rPr>
+                <w:rFonts w:ascii="Raleway" w:eastAsia="Raleway" w:hAnsi="Raleway" w:cs="Raleway"/>
+                <w:sz w:val="20"/>
+                <w:szCs w:val="20"/>
+              </w:rPr>
+              <w:t>5.</w:t>
+            </w:r>
+          </w:p>
+        </w:tc>
+        <w:tc>
+          <w:tcPr>
+            <w:tcW w:w="5130" w:type="dxa"/>
+            <w:tcBorders>
+              <w:bottom w:val="single" w:sz="8" w:space="0" w:color="808080"/>
+              <w:right w:val="single" w:sz="8" w:space="0" w:color="808080"/>
+            </w:tcBorders>
+            <w:shd w:val="clear" w:color="auto" w:fill="auto"/>
+            <w:tcMar>
+              <w:top w:w="5" w:type="dxa"/>
+              <w:left w:w="5" w:type="dxa"/>
+              <w:bottom w:w="5" w:type="dxa"/>
+              <w:right w:w="5" w:type="dxa"/>
+            </w:tcMar>
+          </w:tcPr>
+          <w:p>
+            <w:pPr>
+              <w:widowControl w:val="0"/>
+              <w:pBdr>
+                <w:top w:val="nil"/>
+                <w:left w:val="nil"/>
+                <w:bottom w:val="nil"/>
+                <w:right w:val="nil"/>
+                <w:between w:val="nil"/>
+              </w:pBdr>
+              <w:jc w:val="center"/>
+              <w:rPr>
+                <w:rFonts w:ascii="Raleway" w:eastAsia="Raleway" w:hAnsi="Raleway" w:cs="Raleway"/>
+                <w:sz w:val="20"/>
+                <w:szCs w:val="20"/>
+              </w:rPr>
+            </w:pPr>
+          </w:p>
+        </w:tc>
+        <w:tc>
+          <w:tcPr>
+            <w:tcW w:w="1590" w:type="dxa"/>
+            <w:tcBorders>
+              <w:bottom w:val="single" w:sz="8" w:space="0" w:color="808080"/>
+              <w:right w:val="single" w:sz="8" w:space="0" w:color="808080"/>
+            </w:tcBorders>
+            <w:shd w:val="clear" w:color="auto" w:fill="auto"/>
+            <w:tcMar>
+              <w:top w:w="5" w:type="dxa"/>
+              <w:left w:w="5" w:type="dxa"/>
+              <w:bottom w:w="5" w:type="dxa"/>
+              <w:right w:w="5" w:type="dxa"/>
+            </w:tcMar>
+          </w:tcPr>
+          <w:p>
+            <w:pPr>
+              <w:widowControl w:val="0"/>
+              <w:pBdr>
+                <w:top w:val="nil"/>
+                <w:left w:val="nil"/>
+                <w:bottom w:val="nil"/>
+                <w:right w:val="nil"/>
+                <w:between w:val="nil"/>
+              </w:pBdr>
+              <w:jc w:val="center"/>
+              <w:rPr>
+                <w:rFonts w:ascii="Raleway" w:eastAsia="Raleway" w:hAnsi="Raleway" w:cs="Raleway"/>
+                <w:sz w:val="20"/>
+                <w:szCs w:val="20"/>
+              </w:rPr>
+            </w:pPr>
+          </w:p>
+        </w:tc>
+        <w:tc>
+          <w:tcPr>
+            <w:tcW w:w="1365" w:type="dxa"/>
+            <w:tcBorders>
+              <w:bottom w:val="single" w:sz="8" w:space="0" w:color="808080"/>
+              <w:right w:val="single" w:sz="8" w:space="0" w:color="808080"/>
+            </w:tcBorders>
+            <w:shd w:val="clear" w:color="auto" w:fill="auto"/>
+            <w:tcMar>
+              <w:top w:w="5" w:type="dxa"/>
+              <w:left w:w="5" w:type="dxa"/>
+              <w:bottom w:w="5" w:type="dxa"/>
+              <w:right w:w="5" w:type="dxa"/>
+            </w:tcMar>
+          </w:tcPr>
+          <w:p>
+            <w:pPr>
+              <w:widowControl w:val="0"/>
+              <w:jc w:val="center"/>
+              <w:rPr>
+                <w:rFonts w:ascii="Raleway" w:eastAsia="Raleway" w:hAnsi="Raleway" w:cs="Raleway"/>
+                <w:sz w:val="20"/>
+                <w:szCs w:val="20"/>
+              </w:rPr>
+            </w:pPr>
+          </w:p>
+        </w:tc>
+      </w:tr>
+    </w:tbl>
+    <w:p>
+      <w:pPr>
+        <w:pBdr>
+          <w:top w:val="nil"/>
+          <w:left w:val="nil"/>
+          <w:bottom w:val="nil"/>
+          <w:right w:val="nil"/>
+          <w:between w:val="nil"/>
+        </w:pBdr>
+        <w:rPr>
+          <w:rFonts w:ascii="Raleway" w:eastAsia="Raleway" w:hAnsi="Raleway" w:cs="Raleway"/>
+        </w:rPr>
+      </w:pPr>
+      <w:r>
+        <w:rPr>
+          <w:rFonts w:ascii="Raleway" w:eastAsia="Raleway" w:hAnsi="Raleway" w:cs="Raleway"/>
+          <w:sz w:val="20"/>
+          <w:szCs w:val="20"/>
+        </w:rPr>
+        <w:t xml:space="preserve"> </w:t>
+      </w:r>
+    </w:p>
+    <w:p>
+      <w:pPr>
+        <w:rPr>
+          <w:rFonts w:ascii="Raleway" w:eastAsia="Raleway" w:hAnsi="Raleway" w:cs="Raleway"/>
+        </w:rPr>
+      </w:pPr>
+    </w:p>
+    <w:p>
+      <w:pPr>
+        <w:rPr>
+          <w:rFonts w:ascii="Raleway" w:eastAsia="Raleway" w:hAnsi="Raleway" w:cs="Raleway"/>
+        </w:rPr>
+      </w:pPr>
+    </w:p>
     <w:sectPr>
-      <w:headerReference w:type="default" r:id="rId9"/>
-      <w:headerReference w:type="first" r:id="rId10"/>
-      <w:footerReference w:type="first" r:id="rId11"/>
+      <w:headerReference w:type="default" r:id="rId10"/>
+      <w:headerReference w:type="first" r:id="rId11"/>
+      <w:footerReference w:type="first" r:id="rId12"/>
       <w:pgSz w:w="11909" w:h="16834"/>
       <w:pgMar w:top="1440" w:right="1440" w:bottom="1440" w:left="1440" w:header="0" w:footer="720" w:gutter="0"/>
       <w:pgNumType w:start="1"/>
@@ -4314,7 +6324,7 @@
 </file>
 
 <file path=word/endnotes.xml><?xml version="1.0" encoding="utf-8"?>
-<w:endnotes xmlns:wpc="http://schemas.microsoft.com/office/word/2010/wordprocessingCanvas" xmlns:cx="http://schemas.microsoft.com/office/drawing/2014/chartex" xmlns:cx1="http://schemas.microsoft.com/office/drawing/2015/9/8/chartex" xmlns:cx2="http://schemas.microsoft.com/office/drawing/2015/10/21/chartex" xmlns:cx3="http://schemas.microsoft.com/office/drawing/2016/5/9/chartex" xmlns:cx4="http://schemas.microsoft.com/office/drawing/2016/5/10/chartex" xmlns:cx5="http://schemas.microsoft.com/office/drawing/2016/5/11/chartex" xmlns:cx6="http://schemas.microsoft.com/office/drawing/2016/5/12/chartex" xmlns:cx7="http://schemas.microsoft.com/office/drawing/2016/5/13/chartex" xmlns:cx8="http://schemas.microsoft.com/office/drawing/2016/5/14/chartex" xmlns:mc="http://schemas.openxmlformats.org/markup-compatibility/2006" xmlns:aink="http://schemas.microsoft.com/office/drawing/2016/ink" xmlns:am3d="http://schemas.microsoft.com/office/drawing/2017/model3d" xmlns:o="urn:schemas-microsoft-com:office:office" xmlns:r="http://schemas.openxmlformats.org/officeDocument/2006/relationships" xmlns:m="http://schemas.openxmlformats.org/officeDocument/2006/math" xmlns:v="urn:schemas-microsoft-com:vml" xmlns:wp14="http://schemas.microsoft.com/office/word/2010/wordprocessingDrawing" xmlns:wp="http://schemas.openxmlformats.org/drawingml/2006/wordprocessingDrawing" xmlns:w10="urn:schemas-microsoft-com:office:word" xmlns:w="http://schemas.openxmlformats.org/wordprocessingml/2006/main" xmlns:w14="http://schemas.microsoft.com/office/word/2010/wordml" xmlns:w15="http://schemas.microsoft.com/office/word/2012/wordml" xmlns:w16cid="http://schemas.microsoft.com/office/word/2016/wordml/cid" xmlns:w16se="http://schemas.microsoft.com/office/word/2015/wordml/symex" xmlns:wpg="http://schemas.microsoft.com/office/word/2010/wordprocessingGroup" xmlns:wpi="http://schemas.microsoft.com/office/word/2010/wordprocessingInk" xmlns:wne="http://schemas.microsoft.com/office/word/2006/wordml" xmlns:wps="http://schemas.microsoft.com/office/word/2010/wordprocessingShape" mc:Ignorable="w14 w15 w16se w16cid wp14">
+<w:endnotes xmlns:wpc="http://schemas.microsoft.com/office/word/2010/wordprocessingCanvas" xmlns:cx="http://schemas.microsoft.com/office/drawing/2014/chartex" xmlns:cx1="http://schemas.microsoft.com/office/drawing/2015/9/8/chartex" xmlns:cx2="http://schemas.microsoft.com/office/drawing/2015/10/21/chartex" xmlns:cx3="http://schemas.microsoft.com/office/drawing/2016/5/9/chartex" xmlns:cx4="http://schemas.microsoft.com/office/drawing/2016/5/10/chartex" xmlns:cx5="http://schemas.microsoft.com/office/drawing/2016/5/11/chartex" xmlns:cx6="http://schemas.microsoft.com/office/drawing/2016/5/12/chartex" xmlns:cx7="http://schemas.microsoft.com/office/drawing/2016/5/13/chartex" xmlns:cx8="http://schemas.microsoft.com/office/drawing/2016/5/14/chartex" xmlns:mc="http://schemas.openxmlformats.org/markup-compatibility/2006" xmlns:aink="http://schemas.microsoft.com/office/drawing/2016/ink" xmlns:am3d="http://schemas.microsoft.com/office/drawing/2017/model3d" xmlns:o="urn:schemas-microsoft-com:office:office" xmlns:r="http://schemas.openxmlformats.org/officeDocument/2006/relationships" xmlns:m="http://schemas.openxmlformats.org/officeDocument/2006/math" xmlns:v="urn:schemas-microsoft-com:vml" xmlns:wp14="http://schemas.microsoft.com/office/word/2010/wordprocessingDrawing" xmlns:wp="http://schemas.openxmlformats.org/drawingml/2006/wordprocessingDrawing" xmlns:w10="urn:schemas-microsoft-com:office:word" xmlns:w="http://schemas.openxmlformats.org/wordprocessingml/2006/main" xmlns:w14="http://schemas.microsoft.com/office/word/2010/wordml" xmlns:w15="http://schemas.microsoft.com/office/word/2012/wordml" xmlns:w16cex="http://schemas.microsoft.com/office/word/2018/wordml/cex" xmlns:w16cid="http://schemas.microsoft.com/office/word/2016/wordml/cid" xmlns:w16="http://schemas.microsoft.com/office/word/2018/wordml" xmlns:w16se="http://schemas.microsoft.com/office/word/2015/wordml/symex" xmlns:wpg="http://schemas.microsoft.com/office/word/2010/wordprocessingGroup" xmlns:wpi="http://schemas.microsoft.com/office/word/2010/wordprocessingInk" xmlns:wne="http://schemas.microsoft.com/office/word/2006/wordml" xmlns:wps="http://schemas.microsoft.com/office/word/2010/wordprocessingShape" mc:Ignorable="w14 w15 w16se w16cid w16 w16cex wp14">
   <w:endnote w:type="separator" w:id="-1">
     <w:p>
       <w:pPr>
@@ -4339,13 +6349,13 @@
 </file>
 
 <file path=word/footer1.xml><?xml version="1.0" encoding="utf-8"?>
-<w:ftr xmlns:wpc="http://schemas.microsoft.com/office/word/2010/wordprocessingCanvas" xmlns:cx="http://schemas.microsoft.com/office/drawing/2014/chartex" xmlns:cx1="http://schemas.microsoft.com/office/drawing/2015/9/8/chartex" xmlns:cx2="http://schemas.microsoft.com/office/drawing/2015/10/21/chartex" xmlns:cx3="http://schemas.microsoft.com/office/drawing/2016/5/9/chartex" xmlns:cx4="http://schemas.microsoft.com/office/drawing/2016/5/10/chartex" xmlns:cx5="http://schemas.microsoft.com/office/drawing/2016/5/11/chartex" xmlns:cx6="http://schemas.microsoft.com/office/drawing/2016/5/12/chartex" xmlns:cx7="http://schemas.microsoft.com/office/drawing/2016/5/13/chartex" xmlns:cx8="http://schemas.microsoft.com/office/drawing/2016/5/14/chartex" xmlns:mc="http://schemas.openxmlformats.org/markup-compatibility/2006" xmlns:aink="http://schemas.microsoft.com/office/drawing/2016/ink" xmlns:am3d="http://schemas.microsoft.com/office/drawing/2017/model3d" xmlns:o="urn:schemas-microsoft-com:office:office" xmlns:r="http://schemas.openxmlformats.org/officeDocument/2006/relationships" xmlns:m="http://schemas.openxmlformats.org/officeDocument/2006/math" xmlns:v="urn:schemas-microsoft-com:vml" xmlns:wp14="http://schemas.microsoft.com/office/word/2010/wordprocessingDrawing" xmlns:wp="http://schemas.openxmlformats.org/drawingml/2006/wordprocessingDrawing" xmlns:w10="urn:schemas-microsoft-com:office:word" xmlns:w="http://schemas.openxmlformats.org/wordprocessingml/2006/main" xmlns:w14="http://schemas.microsoft.com/office/word/2010/wordml" xmlns:w15="http://schemas.microsoft.com/office/word/2012/wordml" xmlns:w16cid="http://schemas.microsoft.com/office/word/2016/wordml/cid" xmlns:w16se="http://schemas.microsoft.com/office/word/2015/wordml/symex" xmlns:wpg="http://schemas.microsoft.com/office/word/2010/wordprocessingGroup" xmlns:wpi="http://schemas.microsoft.com/office/word/2010/wordprocessingInk" xmlns:wne="http://schemas.microsoft.com/office/word/2006/wordml" xmlns:wps="http://schemas.microsoft.com/office/word/2010/wordprocessingShape" mc:Ignorable="w14 w15 w16se w16cid wp14">
+<w:ftr xmlns:wpc="http://schemas.microsoft.com/office/word/2010/wordprocessingCanvas" xmlns:cx="http://schemas.microsoft.com/office/drawing/2014/chartex" xmlns:cx1="http://schemas.microsoft.com/office/drawing/2015/9/8/chartex" xmlns:cx2="http://schemas.microsoft.com/office/drawing/2015/10/21/chartex" xmlns:cx3="http://schemas.microsoft.com/office/drawing/2016/5/9/chartex" xmlns:cx4="http://schemas.microsoft.com/office/drawing/2016/5/10/chartex" xmlns:cx5="http://schemas.microsoft.com/office/drawing/2016/5/11/chartex" xmlns:cx6="http://schemas.microsoft.com/office/drawing/2016/5/12/chartex" xmlns:cx7="http://schemas.microsoft.com/office/drawing/2016/5/13/chartex" xmlns:cx8="http://schemas.microsoft.com/office/drawing/2016/5/14/chartex" xmlns:mc="http://schemas.openxmlformats.org/markup-compatibility/2006" xmlns:aink="http://schemas.microsoft.com/office/drawing/2016/ink" xmlns:am3d="http://schemas.microsoft.com/office/drawing/2017/model3d" xmlns:o="urn:schemas-microsoft-com:office:office" xmlns:r="http://schemas.openxmlformats.org/officeDocument/2006/relationships" xmlns:m="http://schemas.openxmlformats.org/officeDocument/2006/math" xmlns:v="urn:schemas-microsoft-com:vml" xmlns:wp14="http://schemas.microsoft.com/office/word/2010/wordprocessingDrawing" xmlns:wp="http://schemas.openxmlformats.org/drawingml/2006/wordprocessingDrawing" xmlns:w10="urn:schemas-microsoft-com:office:word" xmlns:w="http://schemas.openxmlformats.org/wordprocessingml/2006/main" xmlns:w14="http://schemas.microsoft.com/office/word/2010/wordml" xmlns:w15="http://schemas.microsoft.com/office/word/2012/wordml" xmlns:w16cex="http://schemas.microsoft.com/office/word/2018/wordml/cex" xmlns:w16cid="http://schemas.microsoft.com/office/word/2016/wordml/cid" xmlns:w16="http://schemas.microsoft.com/office/word/2018/wordml" xmlns:w16se="http://schemas.microsoft.com/office/word/2015/wordml/symex" xmlns:wpg="http://schemas.microsoft.com/office/word/2010/wordprocessingGroup" xmlns:wpi="http://schemas.microsoft.com/office/word/2010/wordprocessingInk" xmlns:wne="http://schemas.microsoft.com/office/word/2006/wordml" xmlns:wps="http://schemas.microsoft.com/office/word/2010/wordprocessingShape" mc:Ignorable="w14 w15 w16se w16cid w16 w16cex wp14">
   <w:p/>
 </w:ftr>
 </file>
 
 <file path=word/footnotes.xml><?xml version="1.0" encoding="utf-8"?>
-<w:footnotes xmlns:wpc="http://schemas.microsoft.com/office/word/2010/wordprocessingCanvas" xmlns:cx="http://schemas.microsoft.com/office/drawing/2014/chartex" xmlns:cx1="http://schemas.microsoft.com/office/drawing/2015/9/8/chartex" xmlns:cx2="http://schemas.microsoft.com/office/drawing/2015/10/21/chartex" xmlns:cx3="http://schemas.microsoft.com/office/drawing/2016/5/9/chartex" xmlns:cx4="http://schemas.microsoft.com/office/drawing/2016/5/10/chartex" xmlns:cx5="http://schemas.microsoft.com/office/drawing/2016/5/11/chartex" xmlns:cx6="http://schemas.microsoft.com/office/drawing/2016/5/12/chartex" xmlns:cx7="http://schemas.microsoft.com/office/drawing/2016/5/13/chartex" xmlns:cx8="http://schemas.microsoft.com/office/drawing/2016/5/14/chartex" xmlns:mc="http://schemas.openxmlformats.org/markup-compatibility/2006" xmlns:aink="http://schemas.microsoft.com/office/drawing/2016/ink" xmlns:am3d="http://schemas.microsoft.com/office/drawing/2017/model3d" xmlns:o="urn:schemas-microsoft-com:office:office" xmlns:r="http://schemas.openxmlformats.org/officeDocument/2006/relationships" xmlns:m="http://schemas.openxmlformats.org/officeDocument/2006/math" xmlns:v="urn:schemas-microsoft-com:vml" xmlns:wp14="http://schemas.microsoft.com/office/word/2010/wordprocessingDrawing" xmlns:wp="http://schemas.openxmlformats.org/drawingml/2006/wordprocessingDrawing" xmlns:w10="urn:schemas-microsoft-com:office:word" xmlns:w="http://schemas.openxmlformats.org/wordprocessingml/2006/main" xmlns:w14="http://schemas.microsoft.com/office/word/2010/wordml" xmlns:w15="http://schemas.microsoft.com/office/word/2012/wordml" xmlns:w16cid="http://schemas.microsoft.com/office/word/2016/wordml/cid" xmlns:w16se="http://schemas.microsoft.com/office/word/2015/wordml/symex" xmlns:wpg="http://schemas.microsoft.com/office/word/2010/wordprocessingGroup" xmlns:wpi="http://schemas.microsoft.com/office/word/2010/wordprocessingInk" xmlns:wne="http://schemas.microsoft.com/office/word/2006/wordml" xmlns:wps="http://schemas.microsoft.com/office/word/2010/wordprocessingShape" mc:Ignorable="w14 w15 w16se w16cid wp14">
+<w:footnotes xmlns:wpc="http://schemas.microsoft.com/office/word/2010/wordprocessingCanvas" xmlns:cx="http://schemas.microsoft.com/office/drawing/2014/chartex" xmlns:cx1="http://schemas.microsoft.com/office/drawing/2015/9/8/chartex" xmlns:cx2="http://schemas.microsoft.com/office/drawing/2015/10/21/chartex" xmlns:cx3="http://schemas.microsoft.com/office/drawing/2016/5/9/chartex" xmlns:cx4="http://schemas.microsoft.com/office/drawing/2016/5/10/chartex" xmlns:cx5="http://schemas.microsoft.com/office/drawing/2016/5/11/chartex" xmlns:cx6="http://schemas.microsoft.com/office/drawing/2016/5/12/chartex" xmlns:cx7="http://schemas.microsoft.com/office/drawing/2016/5/13/chartex" xmlns:cx8="http://schemas.microsoft.com/office/drawing/2016/5/14/chartex" xmlns:mc="http://schemas.openxmlformats.org/markup-compatibility/2006" xmlns:aink="http://schemas.microsoft.com/office/drawing/2016/ink" xmlns:am3d="http://schemas.microsoft.com/office/drawing/2017/model3d" xmlns:o="urn:schemas-microsoft-com:office:office" xmlns:r="http://schemas.openxmlformats.org/officeDocument/2006/relationships" xmlns:m="http://schemas.openxmlformats.org/officeDocument/2006/math" xmlns:v="urn:schemas-microsoft-com:vml" xmlns:wp14="http://schemas.microsoft.com/office/word/2010/wordprocessingDrawing" xmlns:wp="http://schemas.openxmlformats.org/drawingml/2006/wordprocessingDrawing" xmlns:w10="urn:schemas-microsoft-com:office:word" xmlns:w="http://schemas.openxmlformats.org/wordprocessingml/2006/main" xmlns:w14="http://schemas.microsoft.com/office/word/2010/wordml" xmlns:w15="http://schemas.microsoft.com/office/word/2012/wordml" xmlns:w16cex="http://schemas.microsoft.com/office/word/2018/wordml/cex" xmlns:w16cid="http://schemas.microsoft.com/office/word/2016/wordml/cid" xmlns:w16="http://schemas.microsoft.com/office/word/2018/wordml" xmlns:w16se="http://schemas.microsoft.com/office/word/2015/wordml/symex" xmlns:wpg="http://schemas.microsoft.com/office/word/2010/wordprocessingGroup" xmlns:wpi="http://schemas.microsoft.com/office/word/2010/wordprocessingInk" xmlns:wne="http://schemas.microsoft.com/office/word/2006/wordml" xmlns:wps="http://schemas.microsoft.com/office/word/2010/wordprocessingShape" mc:Ignorable="w14 w15 w16se w16cid w16 w16cex wp14">
   <w:footnote w:type="separator" w:id="-1">
     <w:p>
       <w:pPr>
@@ -4370,7 +6380,7 @@
 </file>
 
 <file path=word/header1.xml><?xml version="1.0" encoding="utf-8"?>
-<w:hdr xmlns:wpc="http://schemas.microsoft.com/office/word/2010/wordprocessingCanvas" xmlns:cx="http://schemas.microsoft.com/office/drawing/2014/chartex" xmlns:cx1="http://schemas.microsoft.com/office/drawing/2015/9/8/chartex" xmlns:cx2="http://schemas.microsoft.com/office/drawing/2015/10/21/chartex" xmlns:cx3="http://schemas.microsoft.com/office/drawing/2016/5/9/chartex" xmlns:cx4="http://schemas.microsoft.com/office/drawing/2016/5/10/chartex" xmlns:cx5="http://schemas.microsoft.com/office/drawing/2016/5/11/chartex" xmlns:cx6="http://schemas.microsoft.com/office/drawing/2016/5/12/chartex" xmlns:cx7="http://schemas.microsoft.com/office/drawing/2016/5/13/chartex" xmlns:cx8="http://schemas.microsoft.com/office/drawing/2016/5/14/chartex" xmlns:mc="http://schemas.openxmlformats.org/markup-compatibility/2006" xmlns:aink="http://schemas.microsoft.com/office/drawing/2016/ink" xmlns:am3d="http://schemas.microsoft.com/office/drawing/2017/model3d" xmlns:o="urn:schemas-microsoft-com:office:office" xmlns:r="http://schemas.openxmlformats.org/officeDocument/2006/relationships" xmlns:m="http://schemas.openxmlformats.org/officeDocument/2006/math" xmlns:v="urn:schemas-microsoft-com:vml" xmlns:wp14="http://schemas.microsoft.com/office/word/2010/wordprocessingDrawing" xmlns:wp="http://schemas.openxmlformats.org/drawingml/2006/wordprocessingDrawing" xmlns:w10="urn:schemas-microsoft-com:office:word" xmlns:w="http://schemas.openxmlformats.org/wordprocessingml/2006/main" xmlns:w14="http://schemas.microsoft.com/office/word/2010/wordml" xmlns:w15="http://schemas.microsoft.com/office/word/2012/wordml" xmlns:w16cid="http://schemas.microsoft.com/office/word/2016/wordml/cid" xmlns:w16se="http://schemas.microsoft.com/office/word/2015/wordml/symex" xmlns:wpg="http://schemas.microsoft.com/office/word/2010/wordprocessingGroup" xmlns:wpi="http://schemas.microsoft.com/office/word/2010/wordprocessingInk" xmlns:wne="http://schemas.microsoft.com/office/word/2006/wordml" xmlns:wps="http://schemas.microsoft.com/office/word/2010/wordprocessingShape" mc:Ignorable="w14 w15 w16se w16cid wp14">
+<w:hdr xmlns:wpc="http://schemas.microsoft.com/office/word/2010/wordprocessingCanvas" xmlns:cx="http://schemas.microsoft.com/office/drawing/2014/chartex" xmlns:cx1="http://schemas.microsoft.com/office/drawing/2015/9/8/chartex" xmlns:cx2="http://schemas.microsoft.com/office/drawing/2015/10/21/chartex" xmlns:cx3="http://schemas.microsoft.com/office/drawing/2016/5/9/chartex" xmlns:cx4="http://schemas.microsoft.com/office/drawing/2016/5/10/chartex" xmlns:cx5="http://schemas.microsoft.com/office/drawing/2016/5/11/chartex" xmlns:cx6="http://schemas.microsoft.com/office/drawing/2016/5/12/chartex" xmlns:cx7="http://schemas.microsoft.com/office/drawing/2016/5/13/chartex" xmlns:cx8="http://schemas.microsoft.com/office/drawing/2016/5/14/chartex" xmlns:mc="http://schemas.openxmlformats.org/markup-compatibility/2006" xmlns:aink="http://schemas.microsoft.com/office/drawing/2016/ink" xmlns:am3d="http://schemas.microsoft.com/office/drawing/2017/model3d" xmlns:o="urn:schemas-microsoft-com:office:office" xmlns:r="http://schemas.openxmlformats.org/officeDocument/2006/relationships" xmlns:m="http://schemas.openxmlformats.org/officeDocument/2006/math" xmlns:v="urn:schemas-microsoft-com:vml" xmlns:wp14="http://schemas.microsoft.com/office/word/2010/wordprocessingDrawing" xmlns:wp="http://schemas.openxmlformats.org/drawingml/2006/wordprocessingDrawing" xmlns:w10="urn:schemas-microsoft-com:office:word" xmlns:w="http://schemas.openxmlformats.org/wordprocessingml/2006/main" xmlns:w14="http://schemas.microsoft.com/office/word/2010/wordml" xmlns:w15="http://schemas.microsoft.com/office/word/2012/wordml" xmlns:w16cex="http://schemas.microsoft.com/office/word/2018/wordml/cex" xmlns:w16cid="http://schemas.microsoft.com/office/word/2016/wordml/cid" xmlns:w16="http://schemas.microsoft.com/office/word/2018/wordml" xmlns:w16se="http://schemas.microsoft.com/office/word/2015/wordml/symex" xmlns:wpg="http://schemas.microsoft.com/office/word/2010/wordprocessingGroup" xmlns:wpi="http://schemas.microsoft.com/office/word/2010/wordprocessingInk" xmlns:wne="http://schemas.microsoft.com/office/word/2006/wordml" xmlns:wps="http://schemas.microsoft.com/office/word/2010/wordprocessingShape" mc:Ignorable="w14 w15 w16se w16cid w16 w16cex wp14">
   <w:p>
     <w:pPr>
       <w:pBdr>
@@ -4386,13 +6396,13 @@
 </file>
 
 <file path=word/header2.xml><?xml version="1.0" encoding="utf-8"?>
-<w:hdr xmlns:wpc="http://schemas.microsoft.com/office/word/2010/wordprocessingCanvas" xmlns:cx="http://schemas.microsoft.com/office/drawing/2014/chartex" xmlns:cx1="http://schemas.microsoft.com/office/drawing/2015/9/8/chartex" xmlns:cx2="http://schemas.microsoft.com/office/drawing/2015/10/21/chartex" xmlns:cx3="http://schemas.microsoft.com/office/drawing/2016/5/9/chartex" xmlns:cx4="http://schemas.microsoft.com/office/drawing/2016/5/10/chartex" xmlns:cx5="http://schemas.microsoft.com/office/drawing/2016/5/11/chartex" xmlns:cx6="http://schemas.microsoft.com/office/drawing/2016/5/12/chartex" xmlns:cx7="http://schemas.microsoft.com/office/drawing/2016/5/13/chartex" xmlns:cx8="http://schemas.microsoft.com/office/drawing/2016/5/14/chartex" xmlns:mc="http://schemas.openxmlformats.org/markup-compatibility/2006" xmlns:aink="http://schemas.microsoft.com/office/drawing/2016/ink" xmlns:am3d="http://schemas.microsoft.com/office/drawing/2017/model3d" xmlns:o="urn:schemas-microsoft-com:office:office" xmlns:r="http://schemas.openxmlformats.org/officeDocument/2006/relationships" xmlns:m="http://schemas.openxmlformats.org/officeDocument/2006/math" xmlns:v="urn:schemas-microsoft-com:vml" xmlns:wp14="http://schemas.microsoft.com/office/word/2010/wordprocessingDrawing" xmlns:wp="http://schemas.openxmlformats.org/drawingml/2006/wordprocessingDrawing" xmlns:w10="urn:schemas-microsoft-com:office:word" xmlns:w="http://schemas.openxmlformats.org/wordprocessingml/2006/main" xmlns:w14="http://schemas.microsoft.com/office/word/2010/wordml" xmlns:w15="http://schemas.microsoft.com/office/word/2012/wordml" xmlns:w16cid="http://schemas.microsoft.com/office/word/2016/wordml/cid" xmlns:w16se="http://schemas.microsoft.com/office/word/2015/wordml/symex" xmlns:wpg="http://schemas.microsoft.com/office/word/2010/wordprocessingGroup" xmlns:wpi="http://schemas.microsoft.com/office/word/2010/wordprocessingInk" xmlns:wne="http://schemas.microsoft.com/office/word/2006/wordml" xmlns:wps="http://schemas.microsoft.com/office/word/2010/wordprocessingShape" mc:Ignorable="w14 w15 w16se w16cid wp14">
+<w:hdr xmlns:wpc="http://schemas.microsoft.com/office/word/2010/wordprocessingCanvas" xmlns:cx="http://schemas.microsoft.com/office/drawing/2014/chartex" xmlns:cx1="http://schemas.microsoft.com/office/drawing/2015/9/8/chartex" xmlns:cx2="http://schemas.microsoft.com/office/drawing/2015/10/21/chartex" xmlns:cx3="http://schemas.microsoft.com/office/drawing/2016/5/9/chartex" xmlns:cx4="http://schemas.microsoft.com/office/drawing/2016/5/10/chartex" xmlns:cx5="http://schemas.microsoft.com/office/drawing/2016/5/11/chartex" xmlns:cx6="http://schemas.microsoft.com/office/drawing/2016/5/12/chartex" xmlns:cx7="http://schemas.microsoft.com/office/drawing/2016/5/13/chartex" xmlns:cx8="http://schemas.microsoft.com/office/drawing/2016/5/14/chartex" xmlns:mc="http://schemas.openxmlformats.org/markup-compatibility/2006" xmlns:aink="http://schemas.microsoft.com/office/drawing/2016/ink" xmlns:am3d="http://schemas.microsoft.com/office/drawing/2017/model3d" xmlns:o="urn:schemas-microsoft-com:office:office" xmlns:r="http://schemas.openxmlformats.org/officeDocument/2006/relationships" xmlns:m="http://schemas.openxmlformats.org/officeDocument/2006/math" xmlns:v="urn:schemas-microsoft-com:vml" xmlns:wp14="http://schemas.microsoft.com/office/word/2010/wordprocessingDrawing" xmlns:wp="http://schemas.openxmlformats.org/drawingml/2006/wordprocessingDrawing" xmlns:w10="urn:schemas-microsoft-com:office:word" xmlns:w="http://schemas.openxmlformats.org/wordprocessingml/2006/main" xmlns:w14="http://schemas.microsoft.com/office/word/2010/wordml" xmlns:w15="http://schemas.microsoft.com/office/word/2012/wordml" xmlns:w16cex="http://schemas.microsoft.com/office/word/2018/wordml/cex" xmlns:w16cid="http://schemas.microsoft.com/office/word/2016/wordml/cid" xmlns:w16="http://schemas.microsoft.com/office/word/2018/wordml" xmlns:w16se="http://schemas.microsoft.com/office/word/2015/wordml/symex" xmlns:wpg="http://schemas.microsoft.com/office/word/2010/wordprocessingGroup" xmlns:wpi="http://schemas.microsoft.com/office/word/2010/wordprocessingInk" xmlns:wne="http://schemas.microsoft.com/office/word/2006/wordml" xmlns:wps="http://schemas.microsoft.com/office/word/2010/wordprocessingShape" mc:Ignorable="w14 w15 w16se w16cid w16 w16cex wp14">
   <w:p/>
 </w:hdr>
 </file>
 
 <file path=word/numbering.xml><?xml version="1.0" encoding="utf-8"?>
-<w:numbering xmlns:wpc="http://schemas.microsoft.com/office/word/2010/wordprocessingCanvas" xmlns:cx="http://schemas.microsoft.com/office/drawing/2014/chartex" xmlns:cx1="http://schemas.microsoft.com/office/drawing/2015/9/8/chartex" xmlns:cx2="http://schemas.microsoft.com/office/drawing/2015/10/21/chartex" xmlns:cx3="http://schemas.microsoft.com/office/drawing/2016/5/9/chartex" xmlns:cx4="http://schemas.microsoft.com/office/drawing/2016/5/10/chartex" xmlns:cx5="http://schemas.microsoft.com/office/drawing/2016/5/11/chartex" xmlns:cx6="http://schemas.microsoft.com/office/drawing/2016/5/12/chartex" xmlns:cx7="http://schemas.microsoft.com/office/drawing/2016/5/13/chartex" xmlns:cx8="http://schemas.microsoft.com/office/drawing/2016/5/14/chartex" xmlns:mc="http://schemas.openxmlformats.org/markup-compatibility/2006" xmlns:aink="http://schemas.microsoft.com/office/drawing/2016/ink" xmlns:am3d="http://schemas.microsoft.com/office/drawing/2017/model3d" xmlns:o="urn:schemas-microsoft-com:office:office" xmlns:r="http://schemas.openxmlformats.org/officeDocument/2006/relationships" xmlns:m="http://schemas.openxmlformats.org/officeDocument/2006/math" xmlns:v="urn:schemas-microsoft-com:vml" xmlns:wp14="http://schemas.microsoft.com/office/word/2010/wordprocessingDrawing" xmlns:wp="http://schemas.openxmlformats.org/drawingml/2006/wordprocessingDrawing" xmlns:w10="urn:schemas-microsoft-com:office:word" xmlns:w="http://schemas.openxmlformats.org/wordprocessingml/2006/main" xmlns:w14="http://schemas.microsoft.com/office/word/2010/wordml" xmlns:w15="http://schemas.microsoft.com/office/word/2012/wordml" xmlns:w16cid="http://schemas.microsoft.com/office/word/2016/wordml/cid" xmlns:w16se="http://schemas.microsoft.com/office/word/2015/wordml/symex" xmlns:wpg="http://schemas.microsoft.com/office/word/2010/wordprocessingGroup" xmlns:wpi="http://schemas.microsoft.com/office/word/2010/wordprocessingInk" xmlns:wne="http://schemas.microsoft.com/office/word/2006/wordml" xmlns:wps="http://schemas.microsoft.com/office/word/2010/wordprocessingShape" mc:Ignorable="w14 w15 w16se w16cid wp14">
+<w:numbering xmlns:wpc="http://schemas.microsoft.com/office/word/2010/wordprocessingCanvas" xmlns:cx="http://schemas.microsoft.com/office/drawing/2014/chartex" xmlns:cx1="http://schemas.microsoft.com/office/drawing/2015/9/8/chartex" xmlns:cx2="http://schemas.microsoft.com/office/drawing/2015/10/21/chartex" xmlns:cx3="http://schemas.microsoft.com/office/drawing/2016/5/9/chartex" xmlns:cx4="http://schemas.microsoft.com/office/drawing/2016/5/10/chartex" xmlns:cx5="http://schemas.microsoft.com/office/drawing/2016/5/11/chartex" xmlns:cx6="http://schemas.microsoft.com/office/drawing/2016/5/12/chartex" xmlns:cx7="http://schemas.microsoft.com/office/drawing/2016/5/13/chartex" xmlns:cx8="http://schemas.microsoft.com/office/drawing/2016/5/14/chartex" xmlns:mc="http://schemas.openxmlformats.org/markup-compatibility/2006" xmlns:aink="http://schemas.microsoft.com/office/drawing/2016/ink" xmlns:am3d="http://schemas.microsoft.com/office/drawing/2017/model3d" xmlns:o="urn:schemas-microsoft-com:office:office" xmlns:r="http://schemas.openxmlformats.org/officeDocument/2006/relationships" xmlns:m="http://schemas.openxmlformats.org/officeDocument/2006/math" xmlns:v="urn:schemas-microsoft-com:vml" xmlns:wp14="http://schemas.microsoft.com/office/word/2010/wordprocessingDrawing" xmlns:wp="http://schemas.openxmlformats.org/drawingml/2006/wordprocessingDrawing" xmlns:w10="urn:schemas-microsoft-com:office:word" xmlns:w="http://schemas.openxmlformats.org/wordprocessingml/2006/main" xmlns:w14="http://schemas.microsoft.com/office/word/2010/wordml" xmlns:w15="http://schemas.microsoft.com/office/word/2012/wordml" xmlns:w16cex="http://schemas.microsoft.com/office/word/2018/wordml/cex" xmlns:w16cid="http://schemas.microsoft.com/office/word/2016/wordml/cid" xmlns:w16="http://schemas.microsoft.com/office/word/2018/wordml" xmlns:w16se="http://schemas.microsoft.com/office/word/2015/wordml/symex" xmlns:wpg="http://schemas.microsoft.com/office/word/2010/wordprocessingGroup" xmlns:wpi="http://schemas.microsoft.com/office/word/2010/wordprocessingInk" xmlns:wne="http://schemas.microsoft.com/office/word/2006/wordml" xmlns:wps="http://schemas.microsoft.com/office/word/2010/wordprocessingShape" mc:Ignorable="w14 w15 w16se w16cid w16 w16cex wp14">
   <w:abstractNum w:abstractNumId="0" w15:restartNumberingAfterBreak="0">
     <w:nsid w:val="011A6A6E"/>
     <w:multiLevelType w:val="hybridMultilevel"/>
@@ -4482,14 +6492,106 @@
       </w:pPr>
     </w:lvl>
   </w:abstractNum>
+  <w:abstractNum w:abstractNumId="1" w15:restartNumberingAfterBreak="0">
+    <w:nsid w:val="4C675036"/>
+    <w:multiLevelType w:val="hybridMultilevel"/>
+    <w:tmpl w:val="7C32EE02"/>
+    <w:lvl w:ilvl="0" w:tplc="0409000F">
+      <w:start w:val="3"/>
+      <w:numFmt w:val="decimal"/>
+      <w:lvlText w:val="%1."/>
+      <w:lvlJc w:val="left"/>
+      <w:pPr>
+        <w:ind w:left="720" w:hanging="360"/>
+      </w:pPr>
+      <w:rPr>
+        <w:rFonts w:hint="default"/>
+      </w:rPr>
+    </w:lvl>
+    <w:lvl w:ilvl="1" w:tplc="04090019" w:tentative="1">
+      <w:start w:val="1"/>
+      <w:numFmt w:val="lowerLetter"/>
+      <w:lvlText w:val="%2."/>
+      <w:lvlJc w:val="left"/>
+      <w:pPr>
+        <w:ind w:left="1440" w:hanging="360"/>
+      </w:pPr>
+    </w:lvl>
+    <w:lvl w:ilvl="2" w:tplc="0409001B" w:tentative="1">
+      <w:start w:val="1"/>
+      <w:numFmt w:val="lowerRoman"/>
+      <w:lvlText w:val="%3."/>
+      <w:lvlJc w:val="right"/>
+      <w:pPr>
+        <w:ind w:left="2160" w:hanging="180"/>
+      </w:pPr>
+    </w:lvl>
+    <w:lvl w:ilvl="3" w:tplc="0409000F" w:tentative="1">
+      <w:start w:val="1"/>
+      <w:numFmt w:val="decimal"/>
+      <w:lvlText w:val="%4."/>
+      <w:lvlJc w:val="left"/>
+      <w:pPr>
+        <w:ind w:left="2880" w:hanging="360"/>
+      </w:pPr>
+    </w:lvl>
+    <w:lvl w:ilvl="4" w:tplc="04090019" w:tentative="1">
+      <w:start w:val="1"/>
+      <w:numFmt w:val="lowerLetter"/>
+      <w:lvlText w:val="%5."/>
+      <w:lvlJc w:val="left"/>
+      <w:pPr>
+        <w:ind w:left="3600" w:hanging="360"/>
+      </w:pPr>
+    </w:lvl>
+    <w:lvl w:ilvl="5" w:tplc="0409001B" w:tentative="1">
+      <w:start w:val="1"/>
+      <w:numFmt w:val="lowerRoman"/>
+      <w:lvlText w:val="%6."/>
+      <w:lvlJc w:val="right"/>
+      <w:pPr>
+        <w:ind w:left="4320" w:hanging="180"/>
+      </w:pPr>
+    </w:lvl>
+    <w:lvl w:ilvl="6" w:tplc="0409000F" w:tentative="1">
+      <w:start w:val="1"/>
+      <w:numFmt w:val="decimal"/>
+      <w:lvlText w:val="%7."/>
+      <w:lvlJc w:val="left"/>
+      <w:pPr>
+        <w:ind w:left="5040" w:hanging="360"/>
+      </w:pPr>
+    </w:lvl>
+    <w:lvl w:ilvl="7" w:tplc="04090019" w:tentative="1">
+      <w:start w:val="1"/>
+      <w:numFmt w:val="lowerLetter"/>
+      <w:lvlText w:val="%8."/>
+      <w:lvlJc w:val="left"/>
+      <w:pPr>
+        <w:ind w:left="5760" w:hanging="360"/>
+      </w:pPr>
+    </w:lvl>
+    <w:lvl w:ilvl="8" w:tplc="0409001B" w:tentative="1">
+      <w:start w:val="1"/>
+      <w:numFmt w:val="lowerRoman"/>
+      <w:lvlText w:val="%9."/>
+      <w:lvlJc w:val="right"/>
+      <w:pPr>
+        <w:ind w:left="6480" w:hanging="180"/>
+      </w:pPr>
+    </w:lvl>
+  </w:abstractNum>
   <w:num w:numId="1">
     <w:abstractNumId w:val="0"/>
+  </w:num>
+  <w:num w:numId="2">
+    <w:abstractNumId w:val="1"/>
   </w:num>
 </w:numbering>
 </file>
 
 <file path=word/styles.xml><?xml version="1.0" encoding="utf-8"?>
-<w:styles xmlns:mc="http://schemas.openxmlformats.org/markup-compatibility/2006" xmlns:r="http://schemas.openxmlformats.org/officeDocument/2006/relationships" xmlns:w="http://schemas.openxmlformats.org/wordprocessingml/2006/main" xmlns:w14="http://schemas.microsoft.com/office/word/2010/wordml" xmlns:w15="http://schemas.microsoft.com/office/word/2012/wordml" xmlns:w16cid="http://schemas.microsoft.com/office/word/2016/wordml/cid" xmlns:w16se="http://schemas.microsoft.com/office/word/2015/wordml/symex" mc:Ignorable="w14 w15 w16se w16cid">
+<w:styles xmlns:mc="http://schemas.openxmlformats.org/markup-compatibility/2006" xmlns:r="http://schemas.openxmlformats.org/officeDocument/2006/relationships" xmlns:w="http://schemas.openxmlformats.org/wordprocessingml/2006/main" xmlns:w14="http://schemas.microsoft.com/office/word/2010/wordml" xmlns:w15="http://schemas.microsoft.com/office/word/2012/wordml" xmlns:w16cex="http://schemas.microsoft.com/office/word/2018/wordml/cex" xmlns:w16cid="http://schemas.microsoft.com/office/word/2016/wordml/cid" xmlns:w16="http://schemas.microsoft.com/office/word/2018/wordml" xmlns:w16se="http://schemas.microsoft.com/office/word/2015/wordml/symex" mc:Ignorable="w14 w15 w16se w16cid w16 w16cex">
   <w:docDefaults>
     <w:rPrDefault>
       <w:rPr>

</xml_diff>

<commit_message>
Added meeting minutes 4 and Sprint0_Planning doc
</commit_message>
<xml_diff>
--- a/docs/MeetingMinutes.docx
+++ b/docs/MeetingMinutes.docx
@@ -2162,7 +2162,7 @@
                 <w:szCs w:val="20"/>
                 <w:highlight w:val="white"/>
               </w:rPr>
-              <w:t>08</w:t>
+              <w:t>0</w:t>
             </w:r>
             <w:r>
               <w:rPr>
@@ -2171,6 +2171,15 @@
                 <w:szCs w:val="20"/>
                 <w:highlight w:val="white"/>
               </w:rPr>
+              <w:t>9</w:t>
+            </w:r>
+            <w:r>
+              <w:rPr>
+                <w:rFonts w:ascii="Raleway" w:eastAsia="Raleway" w:hAnsi="Raleway" w:cs="Raleway"/>
+                <w:sz w:val="20"/>
+                <w:szCs w:val="20"/>
+                <w:highlight w:val="white"/>
+              </w:rPr>
               <w:t>/</w:t>
             </w:r>
             <w:r>
@@ -2180,7 +2189,16 @@
                 <w:szCs w:val="20"/>
                 <w:highlight w:val="white"/>
               </w:rPr>
-              <w:t>09</w:t>
+              <w:t>0</w:t>
+            </w:r>
+            <w:r>
+              <w:rPr>
+                <w:rFonts w:ascii="Raleway" w:eastAsia="Raleway" w:hAnsi="Raleway" w:cs="Raleway"/>
+                <w:sz w:val="20"/>
+                <w:szCs w:val="20"/>
+                <w:highlight w:val="white"/>
+              </w:rPr>
+              <w:t>8</w:t>
             </w:r>
             <w:r>
               <w:rPr>
@@ -4253,13 +4271,7 @@
           <w:rFonts w:ascii="Raleway" w:eastAsia="Raleway" w:hAnsi="Raleway" w:cs="Raleway"/>
         </w:rPr>
         <w:lastRenderedPageBreak/>
-        <w:t xml:space="preserve">Meeting No:  </w:t>
-      </w:r>
-      <w:r>
-        <w:rPr>
-          <w:rFonts w:ascii="Raleway" w:eastAsia="Raleway" w:hAnsi="Raleway" w:cs="Raleway"/>
-        </w:rPr>
-        <w:t>3</w:t>
+        <w:t>Meeting No:  3</w:t>
       </w:r>
     </w:p>
     <w:p>
@@ -4393,7 +4405,7 @@
                 <w:szCs w:val="20"/>
                 <w:highlight w:val="white"/>
               </w:rPr>
-              <w:t>12</w:t>
+              <w:t>12/0</w:t>
             </w:r>
             <w:r>
               <w:rPr>
@@ -4402,7 +4414,16 @@
                 <w:szCs w:val="20"/>
                 <w:highlight w:val="white"/>
               </w:rPr>
-              <w:t>/09/20</w:t>
+              <w:t>8</w:t>
+            </w:r>
+            <w:r>
+              <w:rPr>
+                <w:rFonts w:ascii="Raleway" w:eastAsia="Raleway" w:hAnsi="Raleway" w:cs="Raleway"/>
+                <w:sz w:val="20"/>
+                <w:szCs w:val="20"/>
+                <w:highlight w:val="white"/>
+              </w:rPr>
+              <w:t>/20</w:t>
             </w:r>
             <w:r>
               <w:rPr>
@@ -4499,23 +4520,7 @@
                 <w:sz w:val="20"/>
                 <w:szCs w:val="20"/>
               </w:rPr>
-              <w:t xml:space="preserve"> </w:t>
-            </w:r>
-            <w:r>
-              <w:rPr>
-                <w:rFonts w:ascii="Raleway" w:eastAsia="Raleway" w:hAnsi="Raleway" w:cs="Raleway"/>
-                <w:sz w:val="20"/>
-                <w:szCs w:val="20"/>
-              </w:rPr>
-              <w:t xml:space="preserve">Ms Teams &amp; </w:t>
-            </w:r>
-            <w:r>
-              <w:rPr>
-                <w:rFonts w:ascii="Raleway" w:eastAsia="Raleway" w:hAnsi="Raleway" w:cs="Raleway"/>
-                <w:sz w:val="20"/>
-                <w:szCs w:val="20"/>
-              </w:rPr>
-              <w:t>Discord</w:t>
+              <w:t xml:space="preserve"> Ms Teams &amp; Discord</w:t>
             </w:r>
           </w:p>
         </w:tc>
@@ -6310,10 +6315,2180 @@
         </w:rPr>
       </w:pPr>
     </w:p>
+    <w:p>
+      <w:pPr>
+        <w:rPr>
+          <w:rFonts w:ascii="Raleway" w:eastAsia="Raleway" w:hAnsi="Raleway" w:cs="Raleway"/>
+        </w:rPr>
+      </w:pPr>
+    </w:p>
+    <w:p>
+      <w:pPr>
+        <w:rPr>
+          <w:rFonts w:ascii="Raleway" w:eastAsia="Raleway" w:hAnsi="Raleway" w:cs="Raleway"/>
+        </w:rPr>
+      </w:pPr>
+    </w:p>
+    <w:p>
+      <w:pPr>
+        <w:rPr>
+          <w:rFonts w:ascii="Raleway" w:eastAsia="Raleway" w:hAnsi="Raleway" w:cs="Raleway"/>
+        </w:rPr>
+      </w:pPr>
+    </w:p>
+    <w:p>
+      <w:pPr>
+        <w:rPr>
+          <w:rFonts w:ascii="Raleway" w:eastAsia="Raleway" w:hAnsi="Raleway" w:cs="Raleway"/>
+        </w:rPr>
+      </w:pPr>
+    </w:p>
+    <w:p>
+      <w:pPr>
+        <w:rPr>
+          <w:rFonts w:ascii="Raleway" w:eastAsia="Raleway" w:hAnsi="Raleway" w:cs="Raleway"/>
+        </w:rPr>
+      </w:pPr>
+    </w:p>
+    <w:p>
+      <w:pPr>
+        <w:rPr>
+          <w:rFonts w:ascii="Raleway" w:eastAsia="Raleway" w:hAnsi="Raleway" w:cs="Raleway"/>
+        </w:rPr>
+      </w:pPr>
+    </w:p>
+    <w:p>
+      <w:pPr>
+        <w:rPr>
+          <w:rFonts w:ascii="Raleway" w:eastAsia="Raleway" w:hAnsi="Raleway" w:cs="Raleway"/>
+        </w:rPr>
+      </w:pPr>
+    </w:p>
+    <w:p>
+      <w:pPr>
+        <w:rPr>
+          <w:rFonts w:ascii="Raleway" w:eastAsia="Raleway" w:hAnsi="Raleway" w:cs="Raleway"/>
+        </w:rPr>
+      </w:pPr>
+    </w:p>
+    <w:p>
+      <w:pPr>
+        <w:rPr>
+          <w:rFonts w:ascii="Raleway" w:eastAsia="Raleway" w:hAnsi="Raleway" w:cs="Raleway"/>
+        </w:rPr>
+      </w:pPr>
+    </w:p>
+    <w:p>
+      <w:pPr>
+        <w:rPr>
+          <w:rFonts w:ascii="Raleway" w:eastAsia="Raleway" w:hAnsi="Raleway" w:cs="Raleway"/>
+        </w:rPr>
+      </w:pPr>
+    </w:p>
+    <w:p>
+      <w:pPr>
+        <w:rPr>
+          <w:rFonts w:ascii="Raleway" w:eastAsia="Raleway" w:hAnsi="Raleway" w:cs="Raleway"/>
+        </w:rPr>
+      </w:pPr>
+    </w:p>
+    <w:p>
+      <w:pPr>
+        <w:rPr>
+          <w:rFonts w:ascii="Raleway" w:eastAsia="Raleway" w:hAnsi="Raleway" w:cs="Raleway"/>
+        </w:rPr>
+      </w:pPr>
+    </w:p>
+    <w:p>
+      <w:pPr>
+        <w:rPr>
+          <w:rFonts w:ascii="Raleway" w:eastAsia="Raleway" w:hAnsi="Raleway" w:cs="Raleway"/>
+        </w:rPr>
+      </w:pPr>
+    </w:p>
+    <w:p>
+      <w:pPr>
+        <w:pStyle w:val="Heading1"/>
+        <w:rPr>
+          <w:rFonts w:ascii="Raleway" w:eastAsia="Raleway" w:hAnsi="Raleway" w:cs="Raleway"/>
+        </w:rPr>
+      </w:pPr>
+      <w:r>
+        <w:rPr>
+          <w:rFonts w:ascii="Raleway" w:eastAsia="Raleway" w:hAnsi="Raleway" w:cs="Raleway"/>
+        </w:rPr>
+        <w:lastRenderedPageBreak/>
+        <w:t xml:space="preserve">Meeting No:  </w:t>
+      </w:r>
+      <w:r>
+        <w:rPr>
+          <w:rFonts w:ascii="Raleway" w:eastAsia="Raleway" w:hAnsi="Raleway" w:cs="Raleway"/>
+        </w:rPr>
+        <w:t>4</w:t>
+      </w:r>
+    </w:p>
+    <w:p>
+      <w:pPr>
+        <w:pStyle w:val="Heading2"/>
+        <w:rPr>
+          <w:rFonts w:ascii="Raleway" w:eastAsia="Raleway" w:hAnsi="Raleway" w:cs="Raleway"/>
+        </w:rPr>
+      </w:pPr>
+      <w:r>
+        <w:rPr>
+          <w:rFonts w:ascii="Raleway" w:eastAsia="Raleway" w:hAnsi="Raleway" w:cs="Raleway"/>
+        </w:rPr>
+        <w:t>Meeting Details</w:t>
+      </w:r>
+    </w:p>
+    <w:tbl>
+      <w:tblPr>
+        <w:tblStyle w:val="a"/>
+        <w:tblW w:w="8895" w:type="dxa"/>
+        <w:tblBorders>
+          <w:top w:val="single" w:sz="6" w:space="0" w:color="000000"/>
+          <w:left w:val="single" w:sz="6" w:space="0" w:color="000000"/>
+          <w:bottom w:val="single" w:sz="6" w:space="0" w:color="000000"/>
+          <w:right w:val="single" w:sz="6" w:space="0" w:color="000000"/>
+          <w:insideH w:val="single" w:sz="6" w:space="0" w:color="000000"/>
+          <w:insideV w:val="single" w:sz="6" w:space="0" w:color="000000"/>
+        </w:tblBorders>
+        <w:tblLayout w:type="fixed"/>
+        <w:tblLook w:val="0600" w:firstRow="0" w:lastRow="0" w:firstColumn="0" w:lastColumn="0" w:noHBand="1" w:noVBand="1"/>
+      </w:tblPr>
+      <w:tblGrid>
+        <w:gridCol w:w="2490"/>
+        <w:gridCol w:w="6405"/>
+      </w:tblGrid>
+      <w:tr>
+        <w:trPr>
+          <w:trHeight w:val="300"/>
+        </w:trPr>
+        <w:tc>
+          <w:tcPr>
+            <w:tcW w:w="2490" w:type="dxa"/>
+            <w:tcBorders>
+              <w:top w:val="single" w:sz="8" w:space="0" w:color="808080"/>
+              <w:left w:val="single" w:sz="8" w:space="0" w:color="808080"/>
+              <w:bottom w:val="single" w:sz="8" w:space="0" w:color="808080"/>
+              <w:right w:val="single" w:sz="8" w:space="0" w:color="808080"/>
+            </w:tcBorders>
+            <w:shd w:val="clear" w:color="auto" w:fill="E6E6E6"/>
+            <w:tcMar>
+              <w:top w:w="5" w:type="dxa"/>
+              <w:left w:w="5" w:type="dxa"/>
+              <w:bottom w:w="5" w:type="dxa"/>
+              <w:right w:w="5" w:type="dxa"/>
+            </w:tcMar>
+          </w:tcPr>
+          <w:p>
+            <w:pPr>
+              <w:widowControl w:val="0"/>
+              <w:pBdr>
+                <w:top w:val="nil"/>
+                <w:left w:val="nil"/>
+                <w:bottom w:val="nil"/>
+                <w:right w:val="nil"/>
+                <w:between w:val="nil"/>
+              </w:pBdr>
+              <w:spacing w:line="240" w:lineRule="auto"/>
+              <w:jc w:val="center"/>
+              <w:rPr>
+                <w:rFonts w:ascii="Raleway" w:eastAsia="Raleway" w:hAnsi="Raleway" w:cs="Raleway"/>
+                <w:sz w:val="20"/>
+                <w:szCs w:val="20"/>
+                <w:shd w:val="clear" w:color="auto" w:fill="E6E6E6"/>
+              </w:rPr>
+            </w:pPr>
+            <w:r>
+              <w:rPr>
+                <w:rFonts w:ascii="Raleway" w:eastAsia="Raleway" w:hAnsi="Raleway" w:cs="Raleway"/>
+                <w:sz w:val="20"/>
+                <w:szCs w:val="20"/>
+                <w:shd w:val="clear" w:color="auto" w:fill="E6E6E6"/>
+              </w:rPr>
+              <w:t>Date:</w:t>
+            </w:r>
+          </w:p>
+        </w:tc>
+        <w:tc>
+          <w:tcPr>
+            <w:tcW w:w="6405" w:type="dxa"/>
+            <w:tcBorders>
+              <w:top w:val="single" w:sz="8" w:space="0" w:color="808080"/>
+              <w:bottom w:val="single" w:sz="8" w:space="0" w:color="808080"/>
+              <w:right w:val="single" w:sz="8" w:space="0" w:color="808080"/>
+            </w:tcBorders>
+            <w:shd w:val="clear" w:color="auto" w:fill="auto"/>
+            <w:tcMar>
+              <w:top w:w="5" w:type="dxa"/>
+              <w:left w:w="5" w:type="dxa"/>
+              <w:bottom w:w="5" w:type="dxa"/>
+              <w:right w:w="5" w:type="dxa"/>
+            </w:tcMar>
+          </w:tcPr>
+          <w:p>
+            <w:pPr>
+              <w:widowControl w:val="0"/>
+              <w:pBdr>
+                <w:top w:val="nil"/>
+                <w:left w:val="nil"/>
+                <w:bottom w:val="nil"/>
+                <w:right w:val="nil"/>
+                <w:between w:val="nil"/>
+              </w:pBdr>
+              <w:rPr>
+                <w:rFonts w:ascii="Raleway" w:eastAsia="Raleway" w:hAnsi="Raleway" w:cs="Raleway"/>
+                <w:sz w:val="20"/>
+                <w:szCs w:val="20"/>
+              </w:rPr>
+            </w:pPr>
+            <w:r>
+              <w:rPr>
+                <w:rFonts w:ascii="Raleway" w:eastAsia="Raleway" w:hAnsi="Raleway" w:cs="Raleway"/>
+                <w:sz w:val="20"/>
+                <w:szCs w:val="20"/>
+              </w:rPr>
+              <w:t xml:space="preserve"> </w:t>
+            </w:r>
+            <w:r>
+              <w:rPr>
+                <w:rFonts w:ascii="Raleway" w:eastAsia="Raleway" w:hAnsi="Raleway" w:cs="Raleway"/>
+                <w:sz w:val="20"/>
+                <w:szCs w:val="20"/>
+                <w:highlight w:val="white"/>
+              </w:rPr>
+              <w:t>1</w:t>
+            </w:r>
+            <w:r>
+              <w:rPr>
+                <w:rFonts w:ascii="Raleway" w:eastAsia="Raleway" w:hAnsi="Raleway" w:cs="Raleway"/>
+                <w:sz w:val="20"/>
+                <w:szCs w:val="20"/>
+                <w:highlight w:val="white"/>
+              </w:rPr>
+              <w:t>5</w:t>
+            </w:r>
+            <w:r>
+              <w:rPr>
+                <w:rFonts w:ascii="Raleway" w:eastAsia="Raleway" w:hAnsi="Raleway" w:cs="Raleway"/>
+                <w:sz w:val="20"/>
+                <w:szCs w:val="20"/>
+                <w:highlight w:val="white"/>
+              </w:rPr>
+              <w:t>/0</w:t>
+            </w:r>
+            <w:r>
+              <w:rPr>
+                <w:rFonts w:ascii="Raleway" w:eastAsia="Raleway" w:hAnsi="Raleway" w:cs="Raleway"/>
+                <w:sz w:val="20"/>
+                <w:szCs w:val="20"/>
+                <w:highlight w:val="white"/>
+              </w:rPr>
+              <w:t>8</w:t>
+            </w:r>
+            <w:r>
+              <w:rPr>
+                <w:rFonts w:ascii="Raleway" w:eastAsia="Raleway" w:hAnsi="Raleway" w:cs="Raleway"/>
+                <w:sz w:val="20"/>
+                <w:szCs w:val="20"/>
+                <w:highlight w:val="white"/>
+              </w:rPr>
+              <w:t>/20</w:t>
+            </w:r>
+            <w:r>
+              <w:rPr>
+                <w:rFonts w:ascii="Raleway" w:eastAsia="Raleway" w:hAnsi="Raleway" w:cs="Raleway"/>
+                <w:sz w:val="20"/>
+                <w:szCs w:val="20"/>
+              </w:rPr>
+              <w:t>20</w:t>
+            </w:r>
+          </w:p>
+        </w:tc>
+      </w:tr>
+      <w:tr>
+        <w:tc>
+          <w:tcPr>
+            <w:tcW w:w="2490" w:type="dxa"/>
+            <w:tcBorders>
+              <w:left w:val="single" w:sz="8" w:space="0" w:color="808080"/>
+              <w:bottom w:val="single" w:sz="8" w:space="0" w:color="808080"/>
+              <w:right w:val="single" w:sz="8" w:space="0" w:color="808080"/>
+            </w:tcBorders>
+            <w:shd w:val="clear" w:color="auto" w:fill="E6E6E6"/>
+            <w:tcMar>
+              <w:top w:w="5" w:type="dxa"/>
+              <w:left w:w="5" w:type="dxa"/>
+              <w:bottom w:w="5" w:type="dxa"/>
+              <w:right w:w="5" w:type="dxa"/>
+            </w:tcMar>
+          </w:tcPr>
+          <w:p>
+            <w:pPr>
+              <w:widowControl w:val="0"/>
+              <w:pBdr>
+                <w:top w:val="nil"/>
+                <w:left w:val="nil"/>
+                <w:bottom w:val="nil"/>
+                <w:right w:val="nil"/>
+                <w:between w:val="nil"/>
+              </w:pBdr>
+              <w:spacing w:line="240" w:lineRule="auto"/>
+              <w:jc w:val="center"/>
+              <w:rPr>
+                <w:rFonts w:ascii="Raleway" w:eastAsia="Raleway" w:hAnsi="Raleway" w:cs="Raleway"/>
+                <w:sz w:val="20"/>
+                <w:szCs w:val="20"/>
+                <w:shd w:val="clear" w:color="auto" w:fill="E6E6E6"/>
+              </w:rPr>
+            </w:pPr>
+            <w:r>
+              <w:rPr>
+                <w:rFonts w:ascii="Raleway" w:eastAsia="Raleway" w:hAnsi="Raleway" w:cs="Raleway"/>
+                <w:sz w:val="20"/>
+                <w:szCs w:val="20"/>
+                <w:shd w:val="clear" w:color="auto" w:fill="E6E6E6"/>
+              </w:rPr>
+              <w:t>Venue:</w:t>
+            </w:r>
+          </w:p>
+        </w:tc>
+        <w:tc>
+          <w:tcPr>
+            <w:tcW w:w="6405" w:type="dxa"/>
+            <w:tcBorders>
+              <w:bottom w:val="single" w:sz="8" w:space="0" w:color="808080"/>
+              <w:right w:val="single" w:sz="8" w:space="0" w:color="808080"/>
+            </w:tcBorders>
+            <w:shd w:val="clear" w:color="auto" w:fill="auto"/>
+            <w:tcMar>
+              <w:top w:w="5" w:type="dxa"/>
+              <w:left w:w="5" w:type="dxa"/>
+              <w:bottom w:w="5" w:type="dxa"/>
+              <w:right w:w="5" w:type="dxa"/>
+            </w:tcMar>
+          </w:tcPr>
+          <w:p>
+            <w:pPr>
+              <w:widowControl w:val="0"/>
+              <w:pBdr>
+                <w:top w:val="nil"/>
+                <w:left w:val="nil"/>
+                <w:bottom w:val="nil"/>
+                <w:right w:val="nil"/>
+                <w:between w:val="nil"/>
+              </w:pBdr>
+              <w:rPr>
+                <w:rFonts w:ascii="Raleway" w:eastAsia="Raleway" w:hAnsi="Raleway" w:cs="Raleway"/>
+                <w:sz w:val="20"/>
+                <w:szCs w:val="20"/>
+              </w:rPr>
+            </w:pPr>
+            <w:r>
+              <w:rPr>
+                <w:rFonts w:ascii="Raleway" w:eastAsia="Raleway" w:hAnsi="Raleway" w:cs="Raleway"/>
+                <w:sz w:val="20"/>
+                <w:szCs w:val="20"/>
+              </w:rPr>
+              <w:t xml:space="preserve"> Ms Teams &amp; Discord</w:t>
+            </w:r>
+          </w:p>
+        </w:tc>
+      </w:tr>
+      <w:tr>
+        <w:tc>
+          <w:tcPr>
+            <w:tcW w:w="2490" w:type="dxa"/>
+            <w:tcBorders>
+              <w:left w:val="single" w:sz="8" w:space="0" w:color="808080"/>
+              <w:bottom w:val="single" w:sz="8" w:space="0" w:color="808080"/>
+              <w:right w:val="single" w:sz="8" w:space="0" w:color="808080"/>
+            </w:tcBorders>
+            <w:shd w:val="clear" w:color="auto" w:fill="E6E6E6"/>
+            <w:tcMar>
+              <w:top w:w="5" w:type="dxa"/>
+              <w:left w:w="5" w:type="dxa"/>
+              <w:bottom w:w="5" w:type="dxa"/>
+              <w:right w:w="5" w:type="dxa"/>
+            </w:tcMar>
+          </w:tcPr>
+          <w:p>
+            <w:pPr>
+              <w:widowControl w:val="0"/>
+              <w:pBdr>
+                <w:top w:val="nil"/>
+                <w:left w:val="nil"/>
+                <w:bottom w:val="nil"/>
+                <w:right w:val="nil"/>
+                <w:between w:val="nil"/>
+              </w:pBdr>
+              <w:spacing w:line="240" w:lineRule="auto"/>
+              <w:jc w:val="center"/>
+              <w:rPr>
+                <w:rFonts w:ascii="Raleway" w:eastAsia="Raleway" w:hAnsi="Raleway" w:cs="Raleway"/>
+                <w:sz w:val="20"/>
+                <w:szCs w:val="20"/>
+                <w:shd w:val="clear" w:color="auto" w:fill="E6E6E6"/>
+              </w:rPr>
+            </w:pPr>
+            <w:r>
+              <w:rPr>
+                <w:rFonts w:ascii="Raleway" w:eastAsia="Raleway" w:hAnsi="Raleway" w:cs="Raleway"/>
+                <w:sz w:val="20"/>
+                <w:szCs w:val="20"/>
+                <w:shd w:val="clear" w:color="auto" w:fill="E6E6E6"/>
+              </w:rPr>
+              <w:t>Attendees:</w:t>
+            </w:r>
+          </w:p>
+        </w:tc>
+        <w:tc>
+          <w:tcPr>
+            <w:tcW w:w="6405" w:type="dxa"/>
+            <w:tcBorders>
+              <w:bottom w:val="single" w:sz="8" w:space="0" w:color="808080"/>
+              <w:right w:val="single" w:sz="8" w:space="0" w:color="808080"/>
+            </w:tcBorders>
+            <w:shd w:val="clear" w:color="auto" w:fill="auto"/>
+            <w:tcMar>
+              <w:top w:w="5" w:type="dxa"/>
+              <w:left w:w="5" w:type="dxa"/>
+              <w:bottom w:w="5" w:type="dxa"/>
+              <w:right w:w="5" w:type="dxa"/>
+            </w:tcMar>
+          </w:tcPr>
+          <w:p>
+            <w:pPr>
+              <w:spacing w:line="235" w:lineRule="auto"/>
+              <w:rPr>
+                <w:rFonts w:asciiTheme="majorHAnsi" w:eastAsia="Raleway" w:hAnsiTheme="majorHAnsi" w:cstheme="majorHAnsi"/>
+                <w:sz w:val="20"/>
+                <w:szCs w:val="20"/>
+              </w:rPr>
+            </w:pPr>
+            <w:r>
+              <w:rPr>
+                <w:rFonts w:asciiTheme="majorHAnsi" w:eastAsia="Raleway" w:hAnsiTheme="majorHAnsi" w:cstheme="majorHAnsi"/>
+                <w:sz w:val="20"/>
+                <w:szCs w:val="20"/>
+              </w:rPr>
+              <w:t>Midori Verdouw</w:t>
+            </w:r>
+          </w:p>
+          <w:p>
+            <w:pPr>
+              <w:spacing w:line="235" w:lineRule="auto"/>
+              <w:rPr>
+                <w:rFonts w:asciiTheme="majorHAnsi" w:eastAsia="Raleway" w:hAnsiTheme="majorHAnsi" w:cstheme="majorHAnsi"/>
+                <w:sz w:val="20"/>
+                <w:szCs w:val="20"/>
+              </w:rPr>
+            </w:pPr>
+            <w:r>
+              <w:rPr>
+                <w:rFonts w:asciiTheme="majorHAnsi" w:eastAsia="Raleway" w:hAnsiTheme="majorHAnsi" w:cstheme="majorHAnsi"/>
+                <w:sz w:val="20"/>
+                <w:szCs w:val="20"/>
+              </w:rPr>
+              <w:t>Van Pham</w:t>
+            </w:r>
+          </w:p>
+          <w:p>
+            <w:pPr>
+              <w:spacing w:line="235" w:lineRule="auto"/>
+              <w:rPr>
+                <w:rFonts w:asciiTheme="majorHAnsi" w:eastAsia="Raleway" w:hAnsiTheme="majorHAnsi" w:cstheme="majorHAnsi"/>
+                <w:sz w:val="20"/>
+                <w:szCs w:val="20"/>
+              </w:rPr>
+            </w:pPr>
+            <w:r>
+              <w:rPr>
+                <w:rFonts w:asciiTheme="majorHAnsi" w:eastAsia="Raleway" w:hAnsiTheme="majorHAnsi" w:cstheme="majorHAnsi"/>
+                <w:sz w:val="20"/>
+                <w:szCs w:val="20"/>
+              </w:rPr>
+              <w:t>Julian Tjiong</w:t>
+            </w:r>
+          </w:p>
+          <w:p>
+            <w:pPr>
+              <w:rPr>
+                <w:rFonts w:asciiTheme="majorHAnsi" w:hAnsiTheme="majorHAnsi" w:cstheme="majorHAnsi"/>
+                <w:sz w:val="20"/>
+                <w:szCs w:val="20"/>
+              </w:rPr>
+            </w:pPr>
+            <w:hyperlink r:id="rId10" w:history="1">
+              <w:r>
+                <w:rPr>
+                  <w:rStyle w:val="Hyperlink"/>
+                  <w:rFonts w:asciiTheme="majorHAnsi" w:hAnsiTheme="majorHAnsi" w:cstheme="majorHAnsi"/>
+                  <w:color w:val="172B4D"/>
+                  <w:sz w:val="20"/>
+                  <w:szCs w:val="20"/>
+                  <w:u w:val="none"/>
+                </w:rPr>
+                <w:t>Hon Khuin Jonathan Cheong</w:t>
+              </w:r>
+            </w:hyperlink>
+          </w:p>
+          <w:p>
+            <w:pPr>
+              <w:spacing w:line="235" w:lineRule="auto"/>
+              <w:rPr>
+                <w:rFonts w:ascii="Raleway" w:eastAsia="Raleway" w:hAnsi="Raleway" w:cs="Raleway"/>
+                <w:sz w:val="20"/>
+                <w:szCs w:val="20"/>
+              </w:rPr>
+            </w:pPr>
+            <w:r>
+              <w:rPr>
+                <w:rFonts w:ascii="Raleway" w:eastAsia="Raleway" w:hAnsi="Raleway" w:cs="Raleway"/>
+                <w:sz w:val="20"/>
+                <w:szCs w:val="20"/>
+              </w:rPr>
+              <w:tab/>
+            </w:r>
+          </w:p>
+        </w:tc>
+      </w:tr>
+      <w:tr>
+        <w:tc>
+          <w:tcPr>
+            <w:tcW w:w="2490" w:type="dxa"/>
+            <w:tcBorders>
+              <w:left w:val="single" w:sz="8" w:space="0" w:color="808080"/>
+              <w:bottom w:val="single" w:sz="8" w:space="0" w:color="808080"/>
+              <w:right w:val="single" w:sz="8" w:space="0" w:color="808080"/>
+            </w:tcBorders>
+            <w:shd w:val="clear" w:color="auto" w:fill="E6E6E6"/>
+            <w:tcMar>
+              <w:top w:w="5" w:type="dxa"/>
+              <w:left w:w="5" w:type="dxa"/>
+              <w:bottom w:w="5" w:type="dxa"/>
+              <w:right w:w="5" w:type="dxa"/>
+            </w:tcMar>
+          </w:tcPr>
+          <w:p>
+            <w:pPr>
+              <w:widowControl w:val="0"/>
+              <w:pBdr>
+                <w:top w:val="nil"/>
+                <w:left w:val="nil"/>
+                <w:bottom w:val="nil"/>
+                <w:right w:val="nil"/>
+                <w:between w:val="nil"/>
+              </w:pBdr>
+              <w:spacing w:line="240" w:lineRule="auto"/>
+              <w:jc w:val="center"/>
+              <w:rPr>
+                <w:rFonts w:ascii="Raleway" w:eastAsia="Raleway" w:hAnsi="Raleway" w:cs="Raleway"/>
+                <w:sz w:val="20"/>
+                <w:szCs w:val="20"/>
+                <w:shd w:val="clear" w:color="auto" w:fill="E6E6E6"/>
+              </w:rPr>
+            </w:pPr>
+            <w:r>
+              <w:rPr>
+                <w:rFonts w:ascii="Raleway" w:eastAsia="Raleway" w:hAnsi="Raleway" w:cs="Raleway"/>
+                <w:sz w:val="20"/>
+                <w:szCs w:val="20"/>
+                <w:shd w:val="clear" w:color="auto" w:fill="E6E6E6"/>
+              </w:rPr>
+              <w:t>Apologies:</w:t>
+            </w:r>
+          </w:p>
+        </w:tc>
+        <w:tc>
+          <w:tcPr>
+            <w:tcW w:w="6405" w:type="dxa"/>
+            <w:tcBorders>
+              <w:bottom w:val="single" w:sz="8" w:space="0" w:color="808080"/>
+              <w:right w:val="single" w:sz="8" w:space="0" w:color="808080"/>
+            </w:tcBorders>
+            <w:shd w:val="clear" w:color="auto" w:fill="auto"/>
+            <w:tcMar>
+              <w:top w:w="5" w:type="dxa"/>
+              <w:left w:w="5" w:type="dxa"/>
+              <w:bottom w:w="5" w:type="dxa"/>
+              <w:right w:w="5" w:type="dxa"/>
+            </w:tcMar>
+          </w:tcPr>
+          <w:p>
+            <w:pPr>
+              <w:widowControl w:val="0"/>
+              <w:pBdr>
+                <w:top w:val="nil"/>
+                <w:left w:val="nil"/>
+                <w:bottom w:val="nil"/>
+                <w:right w:val="nil"/>
+                <w:between w:val="nil"/>
+              </w:pBdr>
+              <w:rPr>
+                <w:rFonts w:ascii="Raleway" w:eastAsia="Raleway" w:hAnsi="Raleway" w:cs="Raleway"/>
+                <w:sz w:val="20"/>
+                <w:szCs w:val="20"/>
+              </w:rPr>
+            </w:pPr>
+            <w:r>
+              <w:rPr>
+                <w:rFonts w:ascii="Raleway" w:eastAsia="Raleway" w:hAnsi="Raleway" w:cs="Raleway"/>
+                <w:sz w:val="20"/>
+                <w:szCs w:val="20"/>
+              </w:rPr>
+              <w:t xml:space="preserve"> N/A</w:t>
+            </w:r>
+          </w:p>
+        </w:tc>
+      </w:tr>
+    </w:tbl>
+    <w:p>
+      <w:pPr>
+        <w:pBdr>
+          <w:top w:val="nil"/>
+          <w:left w:val="nil"/>
+          <w:bottom w:val="nil"/>
+          <w:right w:val="nil"/>
+          <w:between w:val="nil"/>
+        </w:pBdr>
+        <w:rPr>
+          <w:rFonts w:ascii="Raleway" w:eastAsia="Raleway" w:hAnsi="Raleway" w:cs="Raleway"/>
+          <w:b/>
+          <w:sz w:val="20"/>
+          <w:szCs w:val="20"/>
+        </w:rPr>
+      </w:pPr>
+      <w:r>
+        <w:rPr>
+          <w:rFonts w:ascii="Raleway" w:eastAsia="Raleway" w:hAnsi="Raleway" w:cs="Raleway"/>
+          <w:b/>
+          <w:sz w:val="20"/>
+          <w:szCs w:val="20"/>
+        </w:rPr>
+        <w:t xml:space="preserve"> </w:t>
+      </w:r>
+    </w:p>
+    <w:p>
+      <w:pPr>
+        <w:pStyle w:val="Heading2"/>
+        <w:rPr>
+          <w:rFonts w:ascii="Raleway" w:eastAsia="Raleway" w:hAnsi="Raleway" w:cs="Raleway"/>
+        </w:rPr>
+      </w:pPr>
+      <w:r>
+        <w:rPr>
+          <w:rFonts w:ascii="Raleway" w:eastAsia="Raleway" w:hAnsi="Raleway" w:cs="Raleway"/>
+        </w:rPr>
+        <w:t>Information / Decisions</w:t>
+      </w:r>
+    </w:p>
+    <w:tbl>
+      <w:tblPr>
+        <w:tblStyle w:val="a0"/>
+        <w:tblW w:w="8910" w:type="dxa"/>
+        <w:tblBorders>
+          <w:top w:val="single" w:sz="6" w:space="0" w:color="000000"/>
+          <w:left w:val="single" w:sz="6" w:space="0" w:color="000000"/>
+          <w:bottom w:val="single" w:sz="6" w:space="0" w:color="000000"/>
+          <w:right w:val="single" w:sz="6" w:space="0" w:color="000000"/>
+          <w:insideH w:val="single" w:sz="6" w:space="0" w:color="000000"/>
+          <w:insideV w:val="single" w:sz="6" w:space="0" w:color="000000"/>
+        </w:tblBorders>
+        <w:tblLayout w:type="fixed"/>
+        <w:tblLook w:val="0600" w:firstRow="0" w:lastRow="0" w:firstColumn="0" w:lastColumn="0" w:noHBand="1" w:noVBand="1"/>
+      </w:tblPr>
+      <w:tblGrid>
+        <w:gridCol w:w="750"/>
+        <w:gridCol w:w="8160"/>
+      </w:tblGrid>
+      <w:tr>
+        <w:tc>
+          <w:tcPr>
+            <w:tcW w:w="750" w:type="dxa"/>
+            <w:tcBorders>
+              <w:top w:val="single" w:sz="8" w:space="0" w:color="808080"/>
+              <w:left w:val="single" w:sz="8" w:space="0" w:color="808080"/>
+              <w:bottom w:val="single" w:sz="8" w:space="0" w:color="808080"/>
+              <w:right w:val="single" w:sz="8" w:space="0" w:color="808080"/>
+            </w:tcBorders>
+            <w:shd w:val="clear" w:color="auto" w:fill="E6E6E6"/>
+            <w:tcMar>
+              <w:top w:w="5" w:type="dxa"/>
+              <w:left w:w="5" w:type="dxa"/>
+              <w:bottom w:w="5" w:type="dxa"/>
+              <w:right w:w="5" w:type="dxa"/>
+            </w:tcMar>
+          </w:tcPr>
+          <w:p>
+            <w:pPr>
+              <w:widowControl w:val="0"/>
+              <w:pBdr>
+                <w:top w:val="nil"/>
+                <w:left w:val="nil"/>
+                <w:bottom w:val="nil"/>
+                <w:right w:val="nil"/>
+                <w:between w:val="nil"/>
+              </w:pBdr>
+              <w:jc w:val="center"/>
+              <w:rPr>
+                <w:rFonts w:ascii="Raleway" w:eastAsia="Raleway" w:hAnsi="Raleway" w:cs="Raleway"/>
+                <w:sz w:val="20"/>
+                <w:szCs w:val="20"/>
+                <w:shd w:val="clear" w:color="auto" w:fill="E6E6E6"/>
+              </w:rPr>
+            </w:pPr>
+            <w:r>
+              <w:rPr>
+                <w:rFonts w:ascii="Raleway" w:eastAsia="Raleway" w:hAnsi="Raleway" w:cs="Raleway"/>
+                <w:sz w:val="20"/>
+                <w:szCs w:val="20"/>
+                <w:shd w:val="clear" w:color="auto" w:fill="E6E6E6"/>
+              </w:rPr>
+              <w:t>No.</w:t>
+            </w:r>
+          </w:p>
+        </w:tc>
+        <w:tc>
+          <w:tcPr>
+            <w:tcW w:w="8160" w:type="dxa"/>
+            <w:tcBorders>
+              <w:top w:val="single" w:sz="8" w:space="0" w:color="808080"/>
+              <w:bottom w:val="single" w:sz="8" w:space="0" w:color="808080"/>
+              <w:right w:val="single" w:sz="8" w:space="0" w:color="808080"/>
+            </w:tcBorders>
+            <w:shd w:val="clear" w:color="auto" w:fill="E6E6E6"/>
+            <w:tcMar>
+              <w:top w:w="5" w:type="dxa"/>
+              <w:left w:w="5" w:type="dxa"/>
+              <w:bottom w:w="5" w:type="dxa"/>
+              <w:right w:w="5" w:type="dxa"/>
+            </w:tcMar>
+          </w:tcPr>
+          <w:p>
+            <w:pPr>
+              <w:widowControl w:val="0"/>
+              <w:pBdr>
+                <w:top w:val="nil"/>
+                <w:left w:val="nil"/>
+                <w:bottom w:val="nil"/>
+                <w:right w:val="nil"/>
+                <w:between w:val="nil"/>
+              </w:pBdr>
+              <w:jc w:val="center"/>
+              <w:rPr>
+                <w:rFonts w:ascii="Raleway" w:eastAsia="Raleway" w:hAnsi="Raleway" w:cs="Raleway"/>
+                <w:sz w:val="20"/>
+                <w:szCs w:val="20"/>
+                <w:shd w:val="clear" w:color="auto" w:fill="E6E6E6"/>
+              </w:rPr>
+            </w:pPr>
+            <w:r>
+              <w:rPr>
+                <w:rFonts w:ascii="Raleway" w:eastAsia="Raleway" w:hAnsi="Raleway" w:cs="Raleway"/>
+                <w:sz w:val="20"/>
+                <w:szCs w:val="20"/>
+                <w:shd w:val="clear" w:color="auto" w:fill="E6E6E6"/>
+              </w:rPr>
+              <w:t>Item</w:t>
+            </w:r>
+          </w:p>
+        </w:tc>
+      </w:tr>
+      <w:tr>
+        <w:tc>
+          <w:tcPr>
+            <w:tcW w:w="750" w:type="dxa"/>
+            <w:tcBorders>
+              <w:left w:val="single" w:sz="8" w:space="0" w:color="808080"/>
+              <w:bottom w:val="single" w:sz="8" w:space="0" w:color="808080"/>
+              <w:right w:val="single" w:sz="8" w:space="0" w:color="808080"/>
+            </w:tcBorders>
+            <w:shd w:val="clear" w:color="auto" w:fill="auto"/>
+            <w:tcMar>
+              <w:top w:w="5" w:type="dxa"/>
+              <w:left w:w="5" w:type="dxa"/>
+              <w:bottom w:w="5" w:type="dxa"/>
+              <w:right w:w="5" w:type="dxa"/>
+            </w:tcMar>
+          </w:tcPr>
+          <w:p>
+            <w:pPr>
+              <w:widowControl w:val="0"/>
+              <w:pBdr>
+                <w:top w:val="nil"/>
+                <w:left w:val="nil"/>
+                <w:bottom w:val="nil"/>
+                <w:right w:val="nil"/>
+                <w:between w:val="nil"/>
+              </w:pBdr>
+              <w:jc w:val="center"/>
+              <w:rPr>
+                <w:rFonts w:ascii="Raleway" w:eastAsia="Raleway" w:hAnsi="Raleway" w:cs="Raleway"/>
+                <w:sz w:val="20"/>
+                <w:szCs w:val="20"/>
+              </w:rPr>
+            </w:pPr>
+            <w:r>
+              <w:rPr>
+                <w:rFonts w:ascii="Raleway" w:eastAsia="Raleway" w:hAnsi="Raleway" w:cs="Raleway"/>
+                <w:sz w:val="20"/>
+                <w:szCs w:val="20"/>
+              </w:rPr>
+              <w:t>1.</w:t>
+            </w:r>
+          </w:p>
+        </w:tc>
+        <w:tc>
+          <w:tcPr>
+            <w:tcW w:w="8160" w:type="dxa"/>
+            <w:tcBorders>
+              <w:bottom w:val="single" w:sz="8" w:space="0" w:color="808080"/>
+              <w:right w:val="single" w:sz="8" w:space="0" w:color="808080"/>
+            </w:tcBorders>
+            <w:shd w:val="clear" w:color="auto" w:fill="auto"/>
+            <w:tcMar>
+              <w:top w:w="5" w:type="dxa"/>
+              <w:left w:w="5" w:type="dxa"/>
+              <w:bottom w:w="5" w:type="dxa"/>
+              <w:right w:w="5" w:type="dxa"/>
+            </w:tcMar>
+          </w:tcPr>
+          <w:p>
+            <w:pPr>
+              <w:widowControl w:val="0"/>
+              <w:pBdr>
+                <w:top w:val="nil"/>
+                <w:left w:val="nil"/>
+                <w:bottom w:val="nil"/>
+                <w:right w:val="nil"/>
+                <w:between w:val="nil"/>
+              </w:pBdr>
+              <w:jc w:val="center"/>
+              <w:rPr>
+                <w:rFonts w:ascii="Raleway" w:eastAsia="Raleway" w:hAnsi="Raleway" w:cs="Raleway"/>
+                <w:sz w:val="20"/>
+                <w:szCs w:val="20"/>
+              </w:rPr>
+            </w:pPr>
+            <w:r>
+              <w:rPr>
+                <w:rFonts w:ascii="Raleway" w:eastAsia="Raleway" w:hAnsi="Raleway" w:cs="Raleway"/>
+                <w:sz w:val="20"/>
+                <w:szCs w:val="20"/>
+              </w:rPr>
+              <w:t xml:space="preserve">State of Milestone 1 deliverables </w:t>
+            </w:r>
+          </w:p>
+        </w:tc>
+      </w:tr>
+      <w:tr>
+        <w:tc>
+          <w:tcPr>
+            <w:tcW w:w="750" w:type="dxa"/>
+            <w:tcBorders>
+              <w:left w:val="single" w:sz="8" w:space="0" w:color="808080"/>
+              <w:bottom w:val="single" w:sz="8" w:space="0" w:color="808080"/>
+              <w:right w:val="single" w:sz="8" w:space="0" w:color="808080"/>
+            </w:tcBorders>
+            <w:shd w:val="clear" w:color="auto" w:fill="auto"/>
+            <w:tcMar>
+              <w:top w:w="5" w:type="dxa"/>
+              <w:left w:w="5" w:type="dxa"/>
+              <w:bottom w:w="5" w:type="dxa"/>
+              <w:right w:w="5" w:type="dxa"/>
+            </w:tcMar>
+          </w:tcPr>
+          <w:p>
+            <w:pPr>
+              <w:widowControl w:val="0"/>
+              <w:pBdr>
+                <w:top w:val="nil"/>
+                <w:left w:val="nil"/>
+                <w:bottom w:val="nil"/>
+                <w:right w:val="nil"/>
+                <w:between w:val="nil"/>
+              </w:pBdr>
+              <w:jc w:val="center"/>
+              <w:rPr>
+                <w:rFonts w:ascii="Raleway" w:eastAsia="Raleway" w:hAnsi="Raleway" w:cs="Raleway"/>
+                <w:sz w:val="20"/>
+                <w:szCs w:val="20"/>
+              </w:rPr>
+            </w:pPr>
+            <w:r>
+              <w:rPr>
+                <w:rFonts w:ascii="Raleway" w:eastAsia="Raleway" w:hAnsi="Raleway" w:cs="Raleway"/>
+                <w:sz w:val="20"/>
+                <w:szCs w:val="20"/>
+              </w:rPr>
+              <w:t>2.</w:t>
+            </w:r>
+          </w:p>
+        </w:tc>
+        <w:tc>
+          <w:tcPr>
+            <w:tcW w:w="8160" w:type="dxa"/>
+            <w:tcBorders>
+              <w:bottom w:val="single" w:sz="8" w:space="0" w:color="808080"/>
+              <w:right w:val="single" w:sz="8" w:space="0" w:color="808080"/>
+            </w:tcBorders>
+            <w:shd w:val="clear" w:color="auto" w:fill="auto"/>
+            <w:tcMar>
+              <w:top w:w="5" w:type="dxa"/>
+              <w:left w:w="5" w:type="dxa"/>
+              <w:bottom w:w="5" w:type="dxa"/>
+              <w:right w:w="5" w:type="dxa"/>
+            </w:tcMar>
+          </w:tcPr>
+          <w:p>
+            <w:pPr>
+              <w:widowControl w:val="0"/>
+              <w:pBdr>
+                <w:top w:val="nil"/>
+                <w:left w:val="nil"/>
+                <w:bottom w:val="nil"/>
+                <w:right w:val="nil"/>
+                <w:between w:val="nil"/>
+              </w:pBdr>
+              <w:jc w:val="center"/>
+              <w:rPr>
+                <w:rFonts w:ascii="Raleway" w:eastAsia="Raleway" w:hAnsi="Raleway" w:cs="Raleway"/>
+                <w:sz w:val="20"/>
+                <w:szCs w:val="20"/>
+              </w:rPr>
+            </w:pPr>
+            <w:r>
+              <w:rPr>
+                <w:rFonts w:ascii="Raleway" w:eastAsia="Raleway" w:hAnsi="Raleway" w:cs="Raleway"/>
+                <w:sz w:val="20"/>
+                <w:szCs w:val="20"/>
+              </w:rPr>
+              <w:t>Submission details</w:t>
+            </w:r>
+          </w:p>
+        </w:tc>
+      </w:tr>
+      <w:tr>
+        <w:tc>
+          <w:tcPr>
+            <w:tcW w:w="750" w:type="dxa"/>
+            <w:tcBorders>
+              <w:left w:val="single" w:sz="8" w:space="0" w:color="808080"/>
+              <w:bottom w:val="single" w:sz="8" w:space="0" w:color="808080"/>
+              <w:right w:val="single" w:sz="8" w:space="0" w:color="808080"/>
+            </w:tcBorders>
+            <w:shd w:val="clear" w:color="auto" w:fill="auto"/>
+            <w:tcMar>
+              <w:top w:w="5" w:type="dxa"/>
+              <w:left w:w="5" w:type="dxa"/>
+              <w:bottom w:w="5" w:type="dxa"/>
+              <w:right w:w="5" w:type="dxa"/>
+            </w:tcMar>
+          </w:tcPr>
+          <w:p>
+            <w:pPr>
+              <w:pStyle w:val="ListParagraph"/>
+              <w:widowControl w:val="0"/>
+              <w:pBdr>
+                <w:top w:val="nil"/>
+                <w:left w:val="nil"/>
+                <w:bottom w:val="nil"/>
+                <w:right w:val="nil"/>
+                <w:between w:val="nil"/>
+              </w:pBdr>
+              <w:rPr>
+                <w:rFonts w:ascii="Raleway" w:eastAsia="Raleway" w:hAnsi="Raleway" w:cs="Raleway"/>
+                <w:sz w:val="20"/>
+                <w:szCs w:val="20"/>
+              </w:rPr>
+            </w:pPr>
+          </w:p>
+        </w:tc>
+        <w:tc>
+          <w:tcPr>
+            <w:tcW w:w="8160" w:type="dxa"/>
+            <w:tcBorders>
+              <w:bottom w:val="single" w:sz="8" w:space="0" w:color="808080"/>
+              <w:right w:val="single" w:sz="8" w:space="0" w:color="808080"/>
+            </w:tcBorders>
+            <w:shd w:val="clear" w:color="auto" w:fill="auto"/>
+            <w:tcMar>
+              <w:top w:w="5" w:type="dxa"/>
+              <w:left w:w="5" w:type="dxa"/>
+              <w:bottom w:w="5" w:type="dxa"/>
+              <w:right w:w="5" w:type="dxa"/>
+            </w:tcMar>
+          </w:tcPr>
+          <w:p>
+            <w:pPr>
+              <w:widowControl w:val="0"/>
+              <w:pBdr>
+                <w:top w:val="nil"/>
+                <w:left w:val="nil"/>
+                <w:bottom w:val="nil"/>
+                <w:right w:val="nil"/>
+                <w:between w:val="nil"/>
+              </w:pBdr>
+              <w:jc w:val="center"/>
+              <w:rPr>
+                <w:rFonts w:ascii="Raleway" w:eastAsia="Raleway" w:hAnsi="Raleway" w:cs="Raleway"/>
+                <w:sz w:val="20"/>
+                <w:szCs w:val="20"/>
+              </w:rPr>
+            </w:pPr>
+          </w:p>
+        </w:tc>
+      </w:tr>
+      <w:tr>
+        <w:tc>
+          <w:tcPr>
+            <w:tcW w:w="750" w:type="dxa"/>
+            <w:tcBorders>
+              <w:left w:val="single" w:sz="8" w:space="0" w:color="808080"/>
+              <w:bottom w:val="single" w:sz="8" w:space="0" w:color="808080"/>
+              <w:right w:val="single" w:sz="8" w:space="0" w:color="808080"/>
+            </w:tcBorders>
+            <w:shd w:val="clear" w:color="auto" w:fill="auto"/>
+            <w:tcMar>
+              <w:top w:w="5" w:type="dxa"/>
+              <w:left w:w="5" w:type="dxa"/>
+              <w:bottom w:w="5" w:type="dxa"/>
+              <w:right w:w="5" w:type="dxa"/>
+            </w:tcMar>
+          </w:tcPr>
+          <w:p>
+            <w:pPr>
+              <w:widowControl w:val="0"/>
+              <w:jc w:val="center"/>
+              <w:rPr>
+                <w:rFonts w:ascii="Raleway" w:eastAsia="Raleway" w:hAnsi="Raleway" w:cs="Raleway"/>
+                <w:sz w:val="20"/>
+                <w:szCs w:val="20"/>
+              </w:rPr>
+            </w:pPr>
+          </w:p>
+        </w:tc>
+        <w:tc>
+          <w:tcPr>
+            <w:tcW w:w="8160" w:type="dxa"/>
+            <w:tcBorders>
+              <w:bottom w:val="single" w:sz="8" w:space="0" w:color="808080"/>
+              <w:right w:val="single" w:sz="8" w:space="0" w:color="808080"/>
+            </w:tcBorders>
+            <w:shd w:val="clear" w:color="auto" w:fill="auto"/>
+            <w:tcMar>
+              <w:top w:w="5" w:type="dxa"/>
+              <w:left w:w="5" w:type="dxa"/>
+              <w:bottom w:w="5" w:type="dxa"/>
+              <w:right w:w="5" w:type="dxa"/>
+            </w:tcMar>
+          </w:tcPr>
+          <w:p>
+            <w:pPr>
+              <w:widowControl w:val="0"/>
+              <w:pBdr>
+                <w:top w:val="nil"/>
+                <w:left w:val="nil"/>
+                <w:bottom w:val="nil"/>
+                <w:right w:val="nil"/>
+                <w:between w:val="nil"/>
+              </w:pBdr>
+              <w:jc w:val="center"/>
+              <w:rPr>
+                <w:rFonts w:ascii="Raleway" w:eastAsia="Raleway" w:hAnsi="Raleway" w:cs="Raleway"/>
+                <w:sz w:val="20"/>
+                <w:szCs w:val="20"/>
+              </w:rPr>
+            </w:pPr>
+          </w:p>
+        </w:tc>
+      </w:tr>
+      <w:tr>
+        <w:tc>
+          <w:tcPr>
+            <w:tcW w:w="750" w:type="dxa"/>
+            <w:tcBorders>
+              <w:left w:val="single" w:sz="8" w:space="0" w:color="808080"/>
+              <w:bottom w:val="single" w:sz="8" w:space="0" w:color="808080"/>
+              <w:right w:val="single" w:sz="8" w:space="0" w:color="808080"/>
+            </w:tcBorders>
+            <w:shd w:val="clear" w:color="auto" w:fill="auto"/>
+            <w:tcMar>
+              <w:top w:w="5" w:type="dxa"/>
+              <w:left w:w="5" w:type="dxa"/>
+              <w:bottom w:w="5" w:type="dxa"/>
+              <w:right w:w="5" w:type="dxa"/>
+            </w:tcMar>
+          </w:tcPr>
+          <w:p>
+            <w:pPr>
+              <w:widowControl w:val="0"/>
+              <w:jc w:val="center"/>
+              <w:rPr>
+                <w:rFonts w:ascii="Raleway" w:eastAsia="Raleway" w:hAnsi="Raleway" w:cs="Raleway"/>
+                <w:sz w:val="20"/>
+                <w:szCs w:val="20"/>
+              </w:rPr>
+            </w:pPr>
+          </w:p>
+        </w:tc>
+        <w:tc>
+          <w:tcPr>
+            <w:tcW w:w="8160" w:type="dxa"/>
+            <w:tcBorders>
+              <w:bottom w:val="single" w:sz="8" w:space="0" w:color="808080"/>
+              <w:right w:val="single" w:sz="8" w:space="0" w:color="808080"/>
+            </w:tcBorders>
+            <w:shd w:val="clear" w:color="auto" w:fill="auto"/>
+            <w:tcMar>
+              <w:top w:w="5" w:type="dxa"/>
+              <w:left w:w="5" w:type="dxa"/>
+              <w:bottom w:w="5" w:type="dxa"/>
+              <w:right w:w="5" w:type="dxa"/>
+            </w:tcMar>
+          </w:tcPr>
+          <w:p>
+            <w:pPr>
+              <w:widowControl w:val="0"/>
+              <w:pBdr>
+                <w:top w:val="nil"/>
+                <w:left w:val="nil"/>
+                <w:bottom w:val="nil"/>
+                <w:right w:val="nil"/>
+                <w:between w:val="nil"/>
+              </w:pBdr>
+              <w:jc w:val="center"/>
+              <w:rPr>
+                <w:rFonts w:ascii="Raleway" w:eastAsia="Raleway" w:hAnsi="Raleway" w:cs="Raleway"/>
+                <w:sz w:val="20"/>
+                <w:szCs w:val="20"/>
+              </w:rPr>
+            </w:pPr>
+          </w:p>
+        </w:tc>
+      </w:tr>
+    </w:tbl>
+    <w:p>
+      <w:pPr>
+        <w:pStyle w:val="Heading2"/>
+        <w:rPr>
+          <w:rFonts w:ascii="Raleway" w:eastAsia="Raleway" w:hAnsi="Raleway" w:cs="Raleway"/>
+        </w:rPr>
+      </w:pPr>
+      <w:r>
+        <w:rPr>
+          <w:rFonts w:ascii="Raleway" w:eastAsia="Raleway" w:hAnsi="Raleway" w:cs="Raleway"/>
+        </w:rPr>
+        <w:t>Action Items</w:t>
+      </w:r>
+    </w:p>
+    <w:tbl>
+      <w:tblPr>
+        <w:tblStyle w:val="a1"/>
+        <w:tblW w:w="8925" w:type="dxa"/>
+        <w:tblInd w:w="-39" w:type="dxa"/>
+        <w:tblBorders>
+          <w:top w:val="single" w:sz="6" w:space="0" w:color="000000"/>
+          <w:left w:val="single" w:sz="6" w:space="0" w:color="000000"/>
+          <w:bottom w:val="single" w:sz="6" w:space="0" w:color="000000"/>
+          <w:right w:val="single" w:sz="6" w:space="0" w:color="000000"/>
+          <w:insideH w:val="single" w:sz="6" w:space="0" w:color="000000"/>
+          <w:insideV w:val="single" w:sz="6" w:space="0" w:color="000000"/>
+        </w:tblBorders>
+        <w:tblLayout w:type="fixed"/>
+        <w:tblLook w:val="0600" w:firstRow="0" w:lastRow="0" w:firstColumn="0" w:lastColumn="0" w:noHBand="1" w:noVBand="1"/>
+      </w:tblPr>
+      <w:tblGrid>
+        <w:gridCol w:w="840"/>
+        <w:gridCol w:w="5130"/>
+        <w:gridCol w:w="1590"/>
+        <w:gridCol w:w="1365"/>
+      </w:tblGrid>
+      <w:tr>
+        <w:tc>
+          <w:tcPr>
+            <w:tcW w:w="840" w:type="dxa"/>
+            <w:tcBorders>
+              <w:top w:val="single" w:sz="8" w:space="0" w:color="808080"/>
+              <w:left w:val="single" w:sz="8" w:space="0" w:color="808080"/>
+              <w:bottom w:val="single" w:sz="8" w:space="0" w:color="808080"/>
+              <w:right w:val="single" w:sz="8" w:space="0" w:color="808080"/>
+            </w:tcBorders>
+            <w:shd w:val="clear" w:color="auto" w:fill="E6E6E6"/>
+            <w:tcMar>
+              <w:top w:w="5" w:type="dxa"/>
+              <w:left w:w="5" w:type="dxa"/>
+              <w:bottom w:w="5" w:type="dxa"/>
+              <w:right w:w="5" w:type="dxa"/>
+            </w:tcMar>
+          </w:tcPr>
+          <w:p>
+            <w:pPr>
+              <w:widowControl w:val="0"/>
+              <w:pBdr>
+                <w:top w:val="nil"/>
+                <w:left w:val="nil"/>
+                <w:bottom w:val="nil"/>
+                <w:right w:val="nil"/>
+                <w:between w:val="nil"/>
+              </w:pBdr>
+              <w:jc w:val="center"/>
+              <w:rPr>
+                <w:rFonts w:ascii="Raleway" w:eastAsia="Raleway" w:hAnsi="Raleway" w:cs="Raleway"/>
+                <w:sz w:val="20"/>
+                <w:szCs w:val="20"/>
+                <w:shd w:val="clear" w:color="auto" w:fill="E6E6E6"/>
+              </w:rPr>
+            </w:pPr>
+            <w:r>
+              <w:rPr>
+                <w:rFonts w:ascii="Raleway" w:eastAsia="Raleway" w:hAnsi="Raleway" w:cs="Raleway"/>
+                <w:sz w:val="20"/>
+                <w:szCs w:val="20"/>
+                <w:shd w:val="clear" w:color="auto" w:fill="E6E6E6"/>
+              </w:rPr>
+              <w:t>No.</w:t>
+            </w:r>
+          </w:p>
+        </w:tc>
+        <w:tc>
+          <w:tcPr>
+            <w:tcW w:w="5130" w:type="dxa"/>
+            <w:tcBorders>
+              <w:top w:val="single" w:sz="8" w:space="0" w:color="808080"/>
+              <w:bottom w:val="single" w:sz="8" w:space="0" w:color="808080"/>
+              <w:right w:val="single" w:sz="8" w:space="0" w:color="808080"/>
+            </w:tcBorders>
+            <w:shd w:val="clear" w:color="auto" w:fill="E6E6E6"/>
+            <w:tcMar>
+              <w:top w:w="5" w:type="dxa"/>
+              <w:left w:w="5" w:type="dxa"/>
+              <w:bottom w:w="5" w:type="dxa"/>
+              <w:right w:w="5" w:type="dxa"/>
+            </w:tcMar>
+          </w:tcPr>
+          <w:p>
+            <w:pPr>
+              <w:widowControl w:val="0"/>
+              <w:pBdr>
+                <w:top w:val="nil"/>
+                <w:left w:val="nil"/>
+                <w:bottom w:val="nil"/>
+                <w:right w:val="nil"/>
+                <w:between w:val="nil"/>
+              </w:pBdr>
+              <w:jc w:val="center"/>
+              <w:rPr>
+                <w:rFonts w:ascii="Raleway" w:eastAsia="Raleway" w:hAnsi="Raleway" w:cs="Raleway"/>
+                <w:sz w:val="20"/>
+                <w:szCs w:val="20"/>
+                <w:shd w:val="clear" w:color="auto" w:fill="E6E6E6"/>
+              </w:rPr>
+            </w:pPr>
+            <w:r>
+              <w:rPr>
+                <w:rFonts w:ascii="Raleway" w:eastAsia="Raleway" w:hAnsi="Raleway" w:cs="Raleway"/>
+                <w:sz w:val="20"/>
+                <w:szCs w:val="20"/>
+                <w:shd w:val="clear" w:color="auto" w:fill="E6E6E6"/>
+              </w:rPr>
+              <w:t>Item</w:t>
+            </w:r>
+          </w:p>
+        </w:tc>
+        <w:tc>
+          <w:tcPr>
+            <w:tcW w:w="1590" w:type="dxa"/>
+            <w:tcBorders>
+              <w:top w:val="single" w:sz="8" w:space="0" w:color="808080"/>
+              <w:bottom w:val="single" w:sz="8" w:space="0" w:color="808080"/>
+              <w:right w:val="single" w:sz="8" w:space="0" w:color="808080"/>
+            </w:tcBorders>
+            <w:shd w:val="clear" w:color="auto" w:fill="E6E6E6"/>
+            <w:tcMar>
+              <w:top w:w="5" w:type="dxa"/>
+              <w:left w:w="5" w:type="dxa"/>
+              <w:bottom w:w="5" w:type="dxa"/>
+              <w:right w:w="5" w:type="dxa"/>
+            </w:tcMar>
+          </w:tcPr>
+          <w:p>
+            <w:pPr>
+              <w:widowControl w:val="0"/>
+              <w:pBdr>
+                <w:top w:val="nil"/>
+                <w:left w:val="nil"/>
+                <w:bottom w:val="nil"/>
+                <w:right w:val="nil"/>
+                <w:between w:val="nil"/>
+              </w:pBdr>
+              <w:jc w:val="center"/>
+              <w:rPr>
+                <w:rFonts w:ascii="Raleway" w:eastAsia="Raleway" w:hAnsi="Raleway" w:cs="Raleway"/>
+                <w:sz w:val="20"/>
+                <w:szCs w:val="20"/>
+                <w:shd w:val="clear" w:color="auto" w:fill="E6E6E6"/>
+              </w:rPr>
+            </w:pPr>
+            <w:r>
+              <w:rPr>
+                <w:rFonts w:ascii="Raleway" w:eastAsia="Raleway" w:hAnsi="Raleway" w:cs="Raleway"/>
+                <w:sz w:val="20"/>
+                <w:szCs w:val="20"/>
+                <w:shd w:val="clear" w:color="auto" w:fill="E6E6E6"/>
+              </w:rPr>
+              <w:t>Who</w:t>
+            </w:r>
+          </w:p>
+        </w:tc>
+        <w:tc>
+          <w:tcPr>
+            <w:tcW w:w="1365" w:type="dxa"/>
+            <w:tcBorders>
+              <w:top w:val="single" w:sz="8" w:space="0" w:color="808080"/>
+              <w:bottom w:val="single" w:sz="8" w:space="0" w:color="808080"/>
+              <w:right w:val="single" w:sz="8" w:space="0" w:color="808080"/>
+            </w:tcBorders>
+            <w:shd w:val="clear" w:color="auto" w:fill="E6E6E6"/>
+            <w:tcMar>
+              <w:top w:w="5" w:type="dxa"/>
+              <w:left w:w="5" w:type="dxa"/>
+              <w:bottom w:w="5" w:type="dxa"/>
+              <w:right w:w="5" w:type="dxa"/>
+            </w:tcMar>
+          </w:tcPr>
+          <w:p>
+            <w:pPr>
+              <w:widowControl w:val="0"/>
+              <w:pBdr>
+                <w:top w:val="nil"/>
+                <w:left w:val="nil"/>
+                <w:bottom w:val="nil"/>
+                <w:right w:val="nil"/>
+                <w:between w:val="nil"/>
+              </w:pBdr>
+              <w:jc w:val="center"/>
+              <w:rPr>
+                <w:rFonts w:ascii="Raleway" w:eastAsia="Raleway" w:hAnsi="Raleway" w:cs="Raleway"/>
+                <w:sz w:val="20"/>
+                <w:szCs w:val="20"/>
+                <w:shd w:val="clear" w:color="auto" w:fill="E6E6E6"/>
+              </w:rPr>
+            </w:pPr>
+            <w:r>
+              <w:rPr>
+                <w:rFonts w:ascii="Raleway" w:eastAsia="Raleway" w:hAnsi="Raleway" w:cs="Raleway"/>
+                <w:sz w:val="20"/>
+                <w:szCs w:val="20"/>
+                <w:shd w:val="clear" w:color="auto" w:fill="E6E6E6"/>
+              </w:rPr>
+              <w:t>By</w:t>
+            </w:r>
+          </w:p>
+        </w:tc>
+      </w:tr>
+      <w:tr>
+        <w:tc>
+          <w:tcPr>
+            <w:tcW w:w="840" w:type="dxa"/>
+            <w:tcBorders>
+              <w:left w:val="single" w:sz="8" w:space="0" w:color="808080"/>
+              <w:bottom w:val="single" w:sz="8" w:space="0" w:color="808080"/>
+              <w:right w:val="single" w:sz="8" w:space="0" w:color="808080"/>
+            </w:tcBorders>
+            <w:shd w:val="clear" w:color="auto" w:fill="auto"/>
+            <w:tcMar>
+              <w:top w:w="5" w:type="dxa"/>
+              <w:left w:w="5" w:type="dxa"/>
+              <w:bottom w:w="5" w:type="dxa"/>
+              <w:right w:w="5" w:type="dxa"/>
+            </w:tcMar>
+          </w:tcPr>
+          <w:p>
+            <w:pPr>
+              <w:widowControl w:val="0"/>
+              <w:pBdr>
+                <w:top w:val="nil"/>
+                <w:left w:val="nil"/>
+                <w:bottom w:val="nil"/>
+                <w:right w:val="nil"/>
+                <w:between w:val="nil"/>
+              </w:pBdr>
+              <w:jc w:val="center"/>
+              <w:rPr>
+                <w:rFonts w:ascii="Raleway" w:eastAsia="Raleway" w:hAnsi="Raleway" w:cs="Raleway"/>
+                <w:sz w:val="20"/>
+                <w:szCs w:val="20"/>
+              </w:rPr>
+            </w:pPr>
+            <w:r>
+              <w:rPr>
+                <w:rFonts w:ascii="Raleway" w:eastAsia="Raleway" w:hAnsi="Raleway" w:cs="Raleway"/>
+                <w:sz w:val="20"/>
+                <w:szCs w:val="20"/>
+              </w:rPr>
+              <w:t>1.</w:t>
+            </w:r>
+          </w:p>
+        </w:tc>
+        <w:tc>
+          <w:tcPr>
+            <w:tcW w:w="5130" w:type="dxa"/>
+            <w:tcBorders>
+              <w:bottom w:val="single" w:sz="8" w:space="0" w:color="808080"/>
+              <w:right w:val="single" w:sz="8" w:space="0" w:color="808080"/>
+            </w:tcBorders>
+            <w:shd w:val="clear" w:color="auto" w:fill="auto"/>
+            <w:tcMar>
+              <w:top w:w="5" w:type="dxa"/>
+              <w:left w:w="5" w:type="dxa"/>
+              <w:bottom w:w="5" w:type="dxa"/>
+              <w:right w:w="5" w:type="dxa"/>
+            </w:tcMar>
+          </w:tcPr>
+          <w:p>
+            <w:pPr>
+              <w:widowControl w:val="0"/>
+              <w:pBdr>
+                <w:top w:val="nil"/>
+                <w:left w:val="nil"/>
+                <w:bottom w:val="nil"/>
+                <w:right w:val="nil"/>
+                <w:between w:val="nil"/>
+              </w:pBdr>
+              <w:jc w:val="center"/>
+              <w:rPr>
+                <w:rFonts w:ascii="Raleway" w:eastAsia="Raleway" w:hAnsi="Raleway" w:cs="Raleway"/>
+                <w:sz w:val="20"/>
+                <w:szCs w:val="20"/>
+              </w:rPr>
+            </w:pPr>
+            <w:r>
+              <w:rPr>
+                <w:rFonts w:ascii="Raleway" w:eastAsia="Raleway" w:hAnsi="Raleway" w:cs="Raleway"/>
+                <w:sz w:val="20"/>
+                <w:szCs w:val="20"/>
+              </w:rPr>
+              <w:t xml:space="preserve">Complete unfinished Milestone 1 requirements </w:t>
+            </w:r>
+          </w:p>
+        </w:tc>
+        <w:tc>
+          <w:tcPr>
+            <w:tcW w:w="1590" w:type="dxa"/>
+            <w:tcBorders>
+              <w:bottom w:val="single" w:sz="8" w:space="0" w:color="808080"/>
+              <w:right w:val="single" w:sz="8" w:space="0" w:color="808080"/>
+            </w:tcBorders>
+            <w:shd w:val="clear" w:color="auto" w:fill="auto"/>
+            <w:tcMar>
+              <w:top w:w="5" w:type="dxa"/>
+              <w:left w:w="5" w:type="dxa"/>
+              <w:bottom w:w="5" w:type="dxa"/>
+              <w:right w:w="5" w:type="dxa"/>
+            </w:tcMar>
+          </w:tcPr>
+          <w:p>
+            <w:pPr>
+              <w:widowControl w:val="0"/>
+              <w:pBdr>
+                <w:top w:val="nil"/>
+                <w:left w:val="nil"/>
+                <w:bottom w:val="nil"/>
+                <w:right w:val="nil"/>
+                <w:between w:val="nil"/>
+              </w:pBdr>
+              <w:jc w:val="center"/>
+              <w:rPr>
+                <w:rFonts w:ascii="Raleway" w:eastAsia="Raleway" w:hAnsi="Raleway" w:cs="Raleway"/>
+                <w:sz w:val="20"/>
+                <w:szCs w:val="20"/>
+              </w:rPr>
+            </w:pPr>
+            <w:r>
+              <w:rPr>
+                <w:rFonts w:ascii="Raleway" w:eastAsia="Raleway" w:hAnsi="Raleway" w:cs="Raleway"/>
+                <w:sz w:val="20"/>
+                <w:szCs w:val="20"/>
+              </w:rPr>
+              <w:t>Everyone</w:t>
+            </w:r>
+          </w:p>
+        </w:tc>
+        <w:tc>
+          <w:tcPr>
+            <w:tcW w:w="1365" w:type="dxa"/>
+            <w:tcBorders>
+              <w:bottom w:val="single" w:sz="8" w:space="0" w:color="808080"/>
+              <w:right w:val="single" w:sz="8" w:space="0" w:color="808080"/>
+            </w:tcBorders>
+            <w:shd w:val="clear" w:color="auto" w:fill="auto"/>
+            <w:tcMar>
+              <w:top w:w="5" w:type="dxa"/>
+              <w:left w:w="5" w:type="dxa"/>
+              <w:bottom w:w="5" w:type="dxa"/>
+              <w:right w:w="5" w:type="dxa"/>
+            </w:tcMar>
+          </w:tcPr>
+          <w:p>
+            <w:pPr>
+              <w:widowControl w:val="0"/>
+              <w:pBdr>
+                <w:top w:val="nil"/>
+                <w:left w:val="nil"/>
+                <w:bottom w:val="nil"/>
+                <w:right w:val="nil"/>
+                <w:between w:val="nil"/>
+              </w:pBdr>
+              <w:jc w:val="center"/>
+              <w:rPr>
+                <w:rFonts w:ascii="Raleway" w:eastAsia="Raleway" w:hAnsi="Raleway" w:cs="Raleway"/>
+                <w:sz w:val="20"/>
+                <w:szCs w:val="20"/>
+              </w:rPr>
+            </w:pPr>
+            <w:r>
+              <w:rPr>
+                <w:rFonts w:ascii="Raleway" w:eastAsia="Raleway" w:hAnsi="Raleway" w:cs="Raleway"/>
+                <w:sz w:val="20"/>
+                <w:szCs w:val="20"/>
+              </w:rPr>
+              <w:t>1</w:t>
+            </w:r>
+            <w:r>
+              <w:rPr>
+                <w:rFonts w:ascii="Raleway" w:eastAsia="Raleway" w:hAnsi="Raleway" w:cs="Raleway"/>
+                <w:sz w:val="20"/>
+                <w:szCs w:val="20"/>
+              </w:rPr>
+              <w:t>7</w:t>
+            </w:r>
+            <w:r>
+              <w:rPr>
+                <w:rFonts w:ascii="Raleway" w:eastAsia="Raleway" w:hAnsi="Raleway" w:cs="Raleway"/>
+                <w:sz w:val="20"/>
+                <w:szCs w:val="20"/>
+              </w:rPr>
+              <w:t>/8/2020</w:t>
+            </w:r>
+          </w:p>
+        </w:tc>
+      </w:tr>
+      <w:tr>
+        <w:tc>
+          <w:tcPr>
+            <w:tcW w:w="840" w:type="dxa"/>
+            <w:tcBorders>
+              <w:left w:val="single" w:sz="8" w:space="0" w:color="808080"/>
+              <w:bottom w:val="single" w:sz="8" w:space="0" w:color="808080"/>
+              <w:right w:val="single" w:sz="8" w:space="0" w:color="808080"/>
+            </w:tcBorders>
+            <w:shd w:val="clear" w:color="auto" w:fill="auto"/>
+            <w:tcMar>
+              <w:top w:w="5" w:type="dxa"/>
+              <w:left w:w="5" w:type="dxa"/>
+              <w:bottom w:w="5" w:type="dxa"/>
+              <w:right w:w="5" w:type="dxa"/>
+            </w:tcMar>
+          </w:tcPr>
+          <w:p>
+            <w:pPr>
+              <w:widowControl w:val="0"/>
+              <w:pBdr>
+                <w:top w:val="nil"/>
+                <w:left w:val="nil"/>
+                <w:bottom w:val="nil"/>
+                <w:right w:val="nil"/>
+                <w:between w:val="nil"/>
+              </w:pBdr>
+              <w:jc w:val="center"/>
+              <w:rPr>
+                <w:rFonts w:ascii="Raleway" w:eastAsia="Raleway" w:hAnsi="Raleway" w:cs="Raleway"/>
+                <w:sz w:val="20"/>
+                <w:szCs w:val="20"/>
+              </w:rPr>
+            </w:pPr>
+            <w:r>
+              <w:rPr>
+                <w:rFonts w:ascii="Raleway" w:eastAsia="Raleway" w:hAnsi="Raleway" w:cs="Raleway"/>
+                <w:sz w:val="20"/>
+                <w:szCs w:val="20"/>
+              </w:rPr>
+              <w:t>2.</w:t>
+            </w:r>
+          </w:p>
+        </w:tc>
+        <w:tc>
+          <w:tcPr>
+            <w:tcW w:w="5130" w:type="dxa"/>
+            <w:tcBorders>
+              <w:bottom w:val="single" w:sz="8" w:space="0" w:color="808080"/>
+              <w:right w:val="single" w:sz="8" w:space="0" w:color="808080"/>
+            </w:tcBorders>
+            <w:shd w:val="clear" w:color="auto" w:fill="auto"/>
+            <w:tcMar>
+              <w:top w:w="5" w:type="dxa"/>
+              <w:left w:w="5" w:type="dxa"/>
+              <w:bottom w:w="5" w:type="dxa"/>
+              <w:right w:w="5" w:type="dxa"/>
+            </w:tcMar>
+          </w:tcPr>
+          <w:p>
+            <w:pPr>
+              <w:widowControl w:val="0"/>
+              <w:pBdr>
+                <w:top w:val="nil"/>
+                <w:left w:val="nil"/>
+                <w:bottom w:val="nil"/>
+                <w:right w:val="nil"/>
+                <w:between w:val="nil"/>
+              </w:pBdr>
+              <w:jc w:val="center"/>
+              <w:rPr>
+                <w:rFonts w:ascii="Raleway" w:eastAsia="Raleway" w:hAnsi="Raleway" w:cs="Raleway"/>
+                <w:sz w:val="20"/>
+                <w:szCs w:val="20"/>
+              </w:rPr>
+            </w:pPr>
+            <w:r>
+              <w:rPr>
+                <w:rFonts w:ascii="Raleway" w:eastAsia="Raleway" w:hAnsi="Raleway" w:cs="Raleway"/>
+                <w:sz w:val="20"/>
+                <w:szCs w:val="20"/>
+              </w:rPr>
+              <w:t xml:space="preserve">Complete Sprint Retro </w:t>
+            </w:r>
+          </w:p>
+        </w:tc>
+        <w:tc>
+          <w:tcPr>
+            <w:tcW w:w="1590" w:type="dxa"/>
+            <w:tcBorders>
+              <w:bottom w:val="single" w:sz="8" w:space="0" w:color="808080"/>
+              <w:right w:val="single" w:sz="8" w:space="0" w:color="808080"/>
+            </w:tcBorders>
+            <w:shd w:val="clear" w:color="auto" w:fill="auto"/>
+            <w:tcMar>
+              <w:top w:w="5" w:type="dxa"/>
+              <w:left w:w="5" w:type="dxa"/>
+              <w:bottom w:w="5" w:type="dxa"/>
+              <w:right w:w="5" w:type="dxa"/>
+            </w:tcMar>
+          </w:tcPr>
+          <w:p>
+            <w:pPr>
+              <w:widowControl w:val="0"/>
+              <w:pBdr>
+                <w:top w:val="nil"/>
+                <w:left w:val="nil"/>
+                <w:bottom w:val="nil"/>
+                <w:right w:val="nil"/>
+                <w:between w:val="nil"/>
+              </w:pBdr>
+              <w:jc w:val="center"/>
+              <w:rPr>
+                <w:rFonts w:ascii="Raleway" w:eastAsia="Raleway" w:hAnsi="Raleway" w:cs="Raleway"/>
+                <w:sz w:val="20"/>
+                <w:szCs w:val="20"/>
+              </w:rPr>
+            </w:pPr>
+            <w:r>
+              <w:rPr>
+                <w:rFonts w:ascii="Raleway" w:eastAsia="Raleway" w:hAnsi="Raleway" w:cs="Raleway"/>
+                <w:sz w:val="20"/>
+                <w:szCs w:val="20"/>
+              </w:rPr>
+              <w:t>Van</w:t>
+            </w:r>
+          </w:p>
+        </w:tc>
+        <w:tc>
+          <w:tcPr>
+            <w:tcW w:w="1365" w:type="dxa"/>
+            <w:tcBorders>
+              <w:bottom w:val="single" w:sz="8" w:space="0" w:color="808080"/>
+              <w:right w:val="single" w:sz="8" w:space="0" w:color="808080"/>
+            </w:tcBorders>
+            <w:shd w:val="clear" w:color="auto" w:fill="auto"/>
+            <w:tcMar>
+              <w:top w:w="5" w:type="dxa"/>
+              <w:left w:w="5" w:type="dxa"/>
+              <w:bottom w:w="5" w:type="dxa"/>
+              <w:right w:w="5" w:type="dxa"/>
+            </w:tcMar>
+          </w:tcPr>
+          <w:p>
+            <w:pPr>
+              <w:widowControl w:val="0"/>
+              <w:jc w:val="center"/>
+              <w:rPr>
+                <w:rFonts w:ascii="Raleway" w:eastAsia="Raleway" w:hAnsi="Raleway" w:cs="Raleway"/>
+                <w:sz w:val="20"/>
+                <w:szCs w:val="20"/>
+              </w:rPr>
+            </w:pPr>
+            <w:r>
+              <w:rPr>
+                <w:rFonts w:ascii="Raleway" w:eastAsia="Raleway" w:hAnsi="Raleway" w:cs="Raleway"/>
+                <w:sz w:val="20"/>
+                <w:szCs w:val="20"/>
+              </w:rPr>
+              <w:t>17/08/2020</w:t>
+            </w:r>
+          </w:p>
+        </w:tc>
+      </w:tr>
+      <w:tr>
+        <w:tc>
+          <w:tcPr>
+            <w:tcW w:w="840" w:type="dxa"/>
+            <w:tcBorders>
+              <w:left w:val="single" w:sz="8" w:space="0" w:color="808080"/>
+              <w:bottom w:val="single" w:sz="8" w:space="0" w:color="808080"/>
+              <w:right w:val="single" w:sz="8" w:space="0" w:color="808080"/>
+            </w:tcBorders>
+            <w:shd w:val="clear" w:color="auto" w:fill="auto"/>
+            <w:tcMar>
+              <w:top w:w="5" w:type="dxa"/>
+              <w:left w:w="5" w:type="dxa"/>
+              <w:bottom w:w="5" w:type="dxa"/>
+              <w:right w:w="5" w:type="dxa"/>
+            </w:tcMar>
+          </w:tcPr>
+          <w:p>
+            <w:pPr>
+              <w:widowControl w:val="0"/>
+              <w:pBdr>
+                <w:top w:val="nil"/>
+                <w:left w:val="nil"/>
+                <w:bottom w:val="nil"/>
+                <w:right w:val="nil"/>
+                <w:between w:val="nil"/>
+              </w:pBdr>
+              <w:jc w:val="center"/>
+              <w:rPr>
+                <w:rFonts w:ascii="Raleway" w:eastAsia="Raleway" w:hAnsi="Raleway" w:cs="Raleway"/>
+                <w:sz w:val="20"/>
+                <w:szCs w:val="20"/>
+              </w:rPr>
+            </w:pPr>
+            <w:r>
+              <w:rPr>
+                <w:rFonts w:ascii="Raleway" w:eastAsia="Raleway" w:hAnsi="Raleway" w:cs="Raleway"/>
+                <w:sz w:val="20"/>
+                <w:szCs w:val="20"/>
+              </w:rPr>
+              <w:t>3.</w:t>
+            </w:r>
+          </w:p>
+        </w:tc>
+        <w:tc>
+          <w:tcPr>
+            <w:tcW w:w="5130" w:type="dxa"/>
+            <w:tcBorders>
+              <w:bottom w:val="single" w:sz="8" w:space="0" w:color="808080"/>
+              <w:right w:val="single" w:sz="8" w:space="0" w:color="808080"/>
+            </w:tcBorders>
+            <w:shd w:val="clear" w:color="auto" w:fill="auto"/>
+            <w:tcMar>
+              <w:top w:w="5" w:type="dxa"/>
+              <w:left w:w="5" w:type="dxa"/>
+              <w:bottom w:w="5" w:type="dxa"/>
+              <w:right w:w="5" w:type="dxa"/>
+            </w:tcMar>
+          </w:tcPr>
+          <w:p>
+            <w:pPr>
+              <w:widowControl w:val="0"/>
+              <w:pBdr>
+                <w:top w:val="nil"/>
+                <w:left w:val="nil"/>
+                <w:bottom w:val="nil"/>
+                <w:right w:val="nil"/>
+                <w:between w:val="nil"/>
+              </w:pBdr>
+              <w:jc w:val="center"/>
+              <w:rPr>
+                <w:rFonts w:ascii="Raleway" w:eastAsia="Raleway" w:hAnsi="Raleway" w:cs="Raleway"/>
+                <w:sz w:val="20"/>
+                <w:szCs w:val="20"/>
+              </w:rPr>
+            </w:pPr>
+            <w:r>
+              <w:rPr>
+                <w:rFonts w:ascii="Raleway" w:eastAsia="Raleway" w:hAnsi="Raleway" w:cs="Raleway"/>
+                <w:sz w:val="20"/>
+                <w:szCs w:val="20"/>
+              </w:rPr>
+              <w:t>Transfer Discord chat log to accessible form</w:t>
+            </w:r>
+          </w:p>
+        </w:tc>
+        <w:tc>
+          <w:tcPr>
+            <w:tcW w:w="1590" w:type="dxa"/>
+            <w:tcBorders>
+              <w:bottom w:val="single" w:sz="8" w:space="0" w:color="808080"/>
+              <w:right w:val="single" w:sz="8" w:space="0" w:color="808080"/>
+            </w:tcBorders>
+            <w:shd w:val="clear" w:color="auto" w:fill="auto"/>
+            <w:tcMar>
+              <w:top w:w="5" w:type="dxa"/>
+              <w:left w:w="5" w:type="dxa"/>
+              <w:bottom w:w="5" w:type="dxa"/>
+              <w:right w:w="5" w:type="dxa"/>
+            </w:tcMar>
+          </w:tcPr>
+          <w:p>
+            <w:pPr>
+              <w:widowControl w:val="0"/>
+              <w:pBdr>
+                <w:top w:val="nil"/>
+                <w:left w:val="nil"/>
+                <w:bottom w:val="nil"/>
+                <w:right w:val="nil"/>
+                <w:between w:val="nil"/>
+              </w:pBdr>
+              <w:jc w:val="center"/>
+              <w:rPr>
+                <w:rFonts w:ascii="Raleway" w:eastAsia="Raleway" w:hAnsi="Raleway" w:cs="Raleway"/>
+                <w:sz w:val="20"/>
+                <w:szCs w:val="20"/>
+              </w:rPr>
+            </w:pPr>
+            <w:r>
+              <w:rPr>
+                <w:rFonts w:ascii="Raleway" w:eastAsia="Raleway" w:hAnsi="Raleway" w:cs="Raleway"/>
+                <w:sz w:val="20"/>
+                <w:szCs w:val="20"/>
+              </w:rPr>
+              <w:t>Julian</w:t>
+            </w:r>
+          </w:p>
+        </w:tc>
+        <w:tc>
+          <w:tcPr>
+            <w:tcW w:w="1365" w:type="dxa"/>
+            <w:tcBorders>
+              <w:bottom w:val="single" w:sz="8" w:space="0" w:color="808080"/>
+              <w:right w:val="single" w:sz="8" w:space="0" w:color="808080"/>
+            </w:tcBorders>
+            <w:shd w:val="clear" w:color="auto" w:fill="auto"/>
+            <w:tcMar>
+              <w:top w:w="5" w:type="dxa"/>
+              <w:left w:w="5" w:type="dxa"/>
+              <w:bottom w:w="5" w:type="dxa"/>
+              <w:right w:w="5" w:type="dxa"/>
+            </w:tcMar>
+          </w:tcPr>
+          <w:p>
+            <w:pPr>
+              <w:widowControl w:val="0"/>
+              <w:jc w:val="center"/>
+              <w:rPr>
+                <w:rFonts w:ascii="Raleway" w:eastAsia="Raleway" w:hAnsi="Raleway" w:cs="Raleway"/>
+                <w:sz w:val="20"/>
+                <w:szCs w:val="20"/>
+              </w:rPr>
+            </w:pPr>
+            <w:r>
+              <w:rPr>
+                <w:rFonts w:ascii="Raleway" w:eastAsia="Raleway" w:hAnsi="Raleway" w:cs="Raleway"/>
+                <w:sz w:val="20"/>
+                <w:szCs w:val="20"/>
+              </w:rPr>
+              <w:t>17/08/2020</w:t>
+            </w:r>
+          </w:p>
+        </w:tc>
+      </w:tr>
+      <w:tr>
+        <w:tc>
+          <w:tcPr>
+            <w:tcW w:w="840" w:type="dxa"/>
+            <w:tcBorders>
+              <w:left w:val="single" w:sz="8" w:space="0" w:color="808080"/>
+              <w:bottom w:val="single" w:sz="8" w:space="0" w:color="808080"/>
+              <w:right w:val="single" w:sz="8" w:space="0" w:color="808080"/>
+            </w:tcBorders>
+            <w:shd w:val="clear" w:color="auto" w:fill="auto"/>
+            <w:tcMar>
+              <w:top w:w="5" w:type="dxa"/>
+              <w:left w:w="5" w:type="dxa"/>
+              <w:bottom w:w="5" w:type="dxa"/>
+              <w:right w:w="5" w:type="dxa"/>
+            </w:tcMar>
+          </w:tcPr>
+          <w:p>
+            <w:pPr>
+              <w:widowControl w:val="0"/>
+              <w:pBdr>
+                <w:top w:val="nil"/>
+                <w:left w:val="nil"/>
+                <w:bottom w:val="nil"/>
+                <w:right w:val="nil"/>
+                <w:between w:val="nil"/>
+              </w:pBdr>
+              <w:jc w:val="center"/>
+              <w:rPr>
+                <w:rFonts w:ascii="Raleway" w:eastAsia="Raleway" w:hAnsi="Raleway" w:cs="Raleway"/>
+                <w:sz w:val="20"/>
+                <w:szCs w:val="20"/>
+              </w:rPr>
+            </w:pPr>
+            <w:r>
+              <w:rPr>
+                <w:rFonts w:ascii="Raleway" w:eastAsia="Raleway" w:hAnsi="Raleway" w:cs="Raleway"/>
+                <w:sz w:val="20"/>
+                <w:szCs w:val="20"/>
+              </w:rPr>
+              <w:t>4.</w:t>
+            </w:r>
+          </w:p>
+        </w:tc>
+        <w:tc>
+          <w:tcPr>
+            <w:tcW w:w="5130" w:type="dxa"/>
+            <w:tcBorders>
+              <w:bottom w:val="single" w:sz="8" w:space="0" w:color="808080"/>
+              <w:right w:val="single" w:sz="8" w:space="0" w:color="808080"/>
+            </w:tcBorders>
+            <w:shd w:val="clear" w:color="auto" w:fill="auto"/>
+            <w:tcMar>
+              <w:top w:w="5" w:type="dxa"/>
+              <w:left w:w="5" w:type="dxa"/>
+              <w:bottom w:w="5" w:type="dxa"/>
+              <w:right w:w="5" w:type="dxa"/>
+            </w:tcMar>
+          </w:tcPr>
+          <w:p>
+            <w:pPr>
+              <w:widowControl w:val="0"/>
+              <w:pBdr>
+                <w:top w:val="nil"/>
+                <w:left w:val="nil"/>
+                <w:bottom w:val="nil"/>
+                <w:right w:val="nil"/>
+                <w:between w:val="nil"/>
+              </w:pBdr>
+              <w:jc w:val="center"/>
+              <w:rPr>
+                <w:rFonts w:ascii="Raleway" w:eastAsia="Raleway" w:hAnsi="Raleway" w:cs="Raleway"/>
+                <w:sz w:val="20"/>
+                <w:szCs w:val="20"/>
+              </w:rPr>
+            </w:pPr>
+          </w:p>
+        </w:tc>
+        <w:tc>
+          <w:tcPr>
+            <w:tcW w:w="1590" w:type="dxa"/>
+            <w:tcBorders>
+              <w:bottom w:val="single" w:sz="8" w:space="0" w:color="808080"/>
+              <w:right w:val="single" w:sz="8" w:space="0" w:color="808080"/>
+            </w:tcBorders>
+            <w:shd w:val="clear" w:color="auto" w:fill="auto"/>
+            <w:tcMar>
+              <w:top w:w="5" w:type="dxa"/>
+              <w:left w:w="5" w:type="dxa"/>
+              <w:bottom w:w="5" w:type="dxa"/>
+              <w:right w:w="5" w:type="dxa"/>
+            </w:tcMar>
+          </w:tcPr>
+          <w:p>
+            <w:pPr>
+              <w:widowControl w:val="0"/>
+              <w:jc w:val="center"/>
+              <w:rPr>
+                <w:rFonts w:ascii="Raleway" w:eastAsia="Raleway" w:hAnsi="Raleway" w:cs="Raleway"/>
+                <w:sz w:val="20"/>
+                <w:szCs w:val="20"/>
+              </w:rPr>
+            </w:pPr>
+          </w:p>
+        </w:tc>
+        <w:tc>
+          <w:tcPr>
+            <w:tcW w:w="1365" w:type="dxa"/>
+            <w:tcBorders>
+              <w:bottom w:val="single" w:sz="8" w:space="0" w:color="808080"/>
+              <w:right w:val="single" w:sz="8" w:space="0" w:color="808080"/>
+            </w:tcBorders>
+            <w:shd w:val="clear" w:color="auto" w:fill="auto"/>
+            <w:tcMar>
+              <w:top w:w="5" w:type="dxa"/>
+              <w:left w:w="5" w:type="dxa"/>
+              <w:bottom w:w="5" w:type="dxa"/>
+              <w:right w:w="5" w:type="dxa"/>
+            </w:tcMar>
+          </w:tcPr>
+          <w:p>
+            <w:pPr>
+              <w:widowControl w:val="0"/>
+              <w:jc w:val="center"/>
+              <w:rPr>
+                <w:rFonts w:ascii="Raleway" w:eastAsia="Raleway" w:hAnsi="Raleway" w:cs="Raleway"/>
+                <w:sz w:val="20"/>
+                <w:szCs w:val="20"/>
+              </w:rPr>
+            </w:pPr>
+          </w:p>
+        </w:tc>
+      </w:tr>
+      <w:tr>
+        <w:tc>
+          <w:tcPr>
+            <w:tcW w:w="840" w:type="dxa"/>
+            <w:tcBorders>
+              <w:left w:val="single" w:sz="8" w:space="0" w:color="808080"/>
+              <w:bottom w:val="single" w:sz="8" w:space="0" w:color="808080"/>
+              <w:right w:val="single" w:sz="8" w:space="0" w:color="808080"/>
+            </w:tcBorders>
+            <w:shd w:val="clear" w:color="auto" w:fill="auto"/>
+            <w:tcMar>
+              <w:top w:w="5" w:type="dxa"/>
+              <w:left w:w="5" w:type="dxa"/>
+              <w:bottom w:w="5" w:type="dxa"/>
+              <w:right w:w="5" w:type="dxa"/>
+            </w:tcMar>
+          </w:tcPr>
+          <w:p>
+            <w:pPr>
+              <w:widowControl w:val="0"/>
+              <w:pBdr>
+                <w:top w:val="nil"/>
+                <w:left w:val="nil"/>
+                <w:bottom w:val="nil"/>
+                <w:right w:val="nil"/>
+                <w:between w:val="nil"/>
+              </w:pBdr>
+              <w:jc w:val="center"/>
+              <w:rPr>
+                <w:rFonts w:ascii="Raleway" w:eastAsia="Raleway" w:hAnsi="Raleway" w:cs="Raleway"/>
+                <w:sz w:val="20"/>
+                <w:szCs w:val="20"/>
+              </w:rPr>
+            </w:pPr>
+            <w:r>
+              <w:rPr>
+                <w:rFonts w:ascii="Raleway" w:eastAsia="Raleway" w:hAnsi="Raleway" w:cs="Raleway"/>
+                <w:sz w:val="20"/>
+                <w:szCs w:val="20"/>
+              </w:rPr>
+              <w:t>5.</w:t>
+            </w:r>
+          </w:p>
+        </w:tc>
+        <w:tc>
+          <w:tcPr>
+            <w:tcW w:w="5130" w:type="dxa"/>
+            <w:tcBorders>
+              <w:bottom w:val="single" w:sz="8" w:space="0" w:color="808080"/>
+              <w:right w:val="single" w:sz="8" w:space="0" w:color="808080"/>
+            </w:tcBorders>
+            <w:shd w:val="clear" w:color="auto" w:fill="auto"/>
+            <w:tcMar>
+              <w:top w:w="5" w:type="dxa"/>
+              <w:left w:w="5" w:type="dxa"/>
+              <w:bottom w:w="5" w:type="dxa"/>
+              <w:right w:w="5" w:type="dxa"/>
+            </w:tcMar>
+          </w:tcPr>
+          <w:p>
+            <w:pPr>
+              <w:widowControl w:val="0"/>
+              <w:pBdr>
+                <w:top w:val="nil"/>
+                <w:left w:val="nil"/>
+                <w:bottom w:val="nil"/>
+                <w:right w:val="nil"/>
+                <w:between w:val="nil"/>
+              </w:pBdr>
+              <w:jc w:val="center"/>
+              <w:rPr>
+                <w:rFonts w:ascii="Raleway" w:eastAsia="Raleway" w:hAnsi="Raleway" w:cs="Raleway"/>
+                <w:sz w:val="20"/>
+                <w:szCs w:val="20"/>
+              </w:rPr>
+            </w:pPr>
+          </w:p>
+        </w:tc>
+        <w:tc>
+          <w:tcPr>
+            <w:tcW w:w="1590" w:type="dxa"/>
+            <w:tcBorders>
+              <w:bottom w:val="single" w:sz="8" w:space="0" w:color="808080"/>
+              <w:right w:val="single" w:sz="8" w:space="0" w:color="808080"/>
+            </w:tcBorders>
+            <w:shd w:val="clear" w:color="auto" w:fill="auto"/>
+            <w:tcMar>
+              <w:top w:w="5" w:type="dxa"/>
+              <w:left w:w="5" w:type="dxa"/>
+              <w:bottom w:w="5" w:type="dxa"/>
+              <w:right w:w="5" w:type="dxa"/>
+            </w:tcMar>
+          </w:tcPr>
+          <w:p>
+            <w:pPr>
+              <w:widowControl w:val="0"/>
+              <w:pBdr>
+                <w:top w:val="nil"/>
+                <w:left w:val="nil"/>
+                <w:bottom w:val="nil"/>
+                <w:right w:val="nil"/>
+                <w:between w:val="nil"/>
+              </w:pBdr>
+              <w:jc w:val="center"/>
+              <w:rPr>
+                <w:rFonts w:ascii="Raleway" w:eastAsia="Raleway" w:hAnsi="Raleway" w:cs="Raleway"/>
+                <w:sz w:val="20"/>
+                <w:szCs w:val="20"/>
+              </w:rPr>
+            </w:pPr>
+          </w:p>
+        </w:tc>
+        <w:tc>
+          <w:tcPr>
+            <w:tcW w:w="1365" w:type="dxa"/>
+            <w:tcBorders>
+              <w:bottom w:val="single" w:sz="8" w:space="0" w:color="808080"/>
+              <w:right w:val="single" w:sz="8" w:space="0" w:color="808080"/>
+            </w:tcBorders>
+            <w:shd w:val="clear" w:color="auto" w:fill="auto"/>
+            <w:tcMar>
+              <w:top w:w="5" w:type="dxa"/>
+              <w:left w:w="5" w:type="dxa"/>
+              <w:bottom w:w="5" w:type="dxa"/>
+              <w:right w:w="5" w:type="dxa"/>
+            </w:tcMar>
+          </w:tcPr>
+          <w:p>
+            <w:pPr>
+              <w:widowControl w:val="0"/>
+              <w:jc w:val="center"/>
+              <w:rPr>
+                <w:rFonts w:ascii="Raleway" w:eastAsia="Raleway" w:hAnsi="Raleway" w:cs="Raleway"/>
+                <w:sz w:val="20"/>
+                <w:szCs w:val="20"/>
+              </w:rPr>
+            </w:pPr>
+          </w:p>
+        </w:tc>
+      </w:tr>
+    </w:tbl>
+    <w:p>
+      <w:pPr>
+        <w:rPr>
+          <w:rFonts w:ascii="Raleway" w:eastAsia="Raleway" w:hAnsi="Raleway" w:cs="Raleway"/>
+        </w:rPr>
+      </w:pPr>
+    </w:p>
     <w:sectPr>
-      <w:headerReference w:type="default" r:id="rId10"/>
-      <w:headerReference w:type="first" r:id="rId11"/>
-      <w:footerReference w:type="first" r:id="rId12"/>
+      <w:headerReference w:type="default" r:id="rId11"/>
+      <w:headerReference w:type="first" r:id="rId12"/>
+      <w:footerReference w:type="first" r:id="rId13"/>
       <w:pgSz w:w="11909" w:h="16834"/>
       <w:pgMar w:top="1440" w:right="1440" w:bottom="1440" w:left="1440" w:header="0" w:footer="720" w:gutter="0"/>
       <w:pgNumType w:start="1"/>
@@ -6581,11 +8756,103 @@
       </w:pPr>
     </w:lvl>
   </w:abstractNum>
+  <w:abstractNum w:abstractNumId="2" w15:restartNumberingAfterBreak="0">
+    <w:nsid w:val="6F3221A3"/>
+    <w:multiLevelType w:val="hybridMultilevel"/>
+    <w:tmpl w:val="7C32EE02"/>
+    <w:lvl w:ilvl="0" w:tplc="0409000F">
+      <w:start w:val="3"/>
+      <w:numFmt w:val="decimal"/>
+      <w:lvlText w:val="%1."/>
+      <w:lvlJc w:val="left"/>
+      <w:pPr>
+        <w:ind w:left="720" w:hanging="360"/>
+      </w:pPr>
+      <w:rPr>
+        <w:rFonts w:hint="default"/>
+      </w:rPr>
+    </w:lvl>
+    <w:lvl w:ilvl="1" w:tplc="04090019" w:tentative="1">
+      <w:start w:val="1"/>
+      <w:numFmt w:val="lowerLetter"/>
+      <w:lvlText w:val="%2."/>
+      <w:lvlJc w:val="left"/>
+      <w:pPr>
+        <w:ind w:left="1440" w:hanging="360"/>
+      </w:pPr>
+    </w:lvl>
+    <w:lvl w:ilvl="2" w:tplc="0409001B" w:tentative="1">
+      <w:start w:val="1"/>
+      <w:numFmt w:val="lowerRoman"/>
+      <w:lvlText w:val="%3."/>
+      <w:lvlJc w:val="right"/>
+      <w:pPr>
+        <w:ind w:left="2160" w:hanging="180"/>
+      </w:pPr>
+    </w:lvl>
+    <w:lvl w:ilvl="3" w:tplc="0409000F" w:tentative="1">
+      <w:start w:val="1"/>
+      <w:numFmt w:val="decimal"/>
+      <w:lvlText w:val="%4."/>
+      <w:lvlJc w:val="left"/>
+      <w:pPr>
+        <w:ind w:left="2880" w:hanging="360"/>
+      </w:pPr>
+    </w:lvl>
+    <w:lvl w:ilvl="4" w:tplc="04090019" w:tentative="1">
+      <w:start w:val="1"/>
+      <w:numFmt w:val="lowerLetter"/>
+      <w:lvlText w:val="%5."/>
+      <w:lvlJc w:val="left"/>
+      <w:pPr>
+        <w:ind w:left="3600" w:hanging="360"/>
+      </w:pPr>
+    </w:lvl>
+    <w:lvl w:ilvl="5" w:tplc="0409001B" w:tentative="1">
+      <w:start w:val="1"/>
+      <w:numFmt w:val="lowerRoman"/>
+      <w:lvlText w:val="%6."/>
+      <w:lvlJc w:val="right"/>
+      <w:pPr>
+        <w:ind w:left="4320" w:hanging="180"/>
+      </w:pPr>
+    </w:lvl>
+    <w:lvl w:ilvl="6" w:tplc="0409000F" w:tentative="1">
+      <w:start w:val="1"/>
+      <w:numFmt w:val="decimal"/>
+      <w:lvlText w:val="%7."/>
+      <w:lvlJc w:val="left"/>
+      <w:pPr>
+        <w:ind w:left="5040" w:hanging="360"/>
+      </w:pPr>
+    </w:lvl>
+    <w:lvl w:ilvl="7" w:tplc="04090019" w:tentative="1">
+      <w:start w:val="1"/>
+      <w:numFmt w:val="lowerLetter"/>
+      <w:lvlText w:val="%8."/>
+      <w:lvlJc w:val="left"/>
+      <w:pPr>
+        <w:ind w:left="5760" w:hanging="360"/>
+      </w:pPr>
+    </w:lvl>
+    <w:lvl w:ilvl="8" w:tplc="0409001B" w:tentative="1">
+      <w:start w:val="1"/>
+      <w:numFmt w:val="lowerRoman"/>
+      <w:lvlText w:val="%9."/>
+      <w:lvlJc w:val="right"/>
+      <w:pPr>
+        <w:ind w:left="6480" w:hanging="180"/>
+      </w:pPr>
+    </w:lvl>
+  </w:abstractNum>
   <w:num w:numId="1">
     <w:abstractNumId w:val="0"/>
   </w:num>
   <w:num w:numId="2">
     <w:abstractNumId w:val="1"/>
+  </w:num>
+  <w:num w:numId="3">
+    <w:abstractNumId w:val="2"/>
   </w:num>
 </w:numbering>
 </file>

</xml_diff>

<commit_message>
Add Meeting 7 doc
</commit_message>
<xml_diff>
--- a/docs/MeetingMinutes.docx
+++ b/docs/MeetingMinutes.docx
@@ -357,8 +357,18 @@
                 <w:sz w:val="20"/>
                 <w:szCs w:val="20"/>
               </w:rPr>
-              <w:t>Midori Verdouw</w:t>
-            </w:r>
+              <w:t xml:space="preserve">Midori </w:t>
+            </w:r>
+            <w:proofErr w:type="spellStart"/>
+            <w:r>
+              <w:rPr>
+                <w:rFonts w:asciiTheme="majorHAnsi" w:eastAsia="Raleway" w:hAnsiTheme="majorHAnsi" w:cstheme="majorHAnsi"/>
+                <w:sz w:val="20"/>
+                <w:szCs w:val="20"/>
+              </w:rPr>
+              <w:t>Verdouw</w:t>
+            </w:r>
+            <w:proofErr w:type="spellEnd"/>
           </w:p>
           <w:p>
             <w:pPr>
@@ -393,8 +403,18 @@
                 <w:sz w:val="20"/>
                 <w:szCs w:val="20"/>
               </w:rPr>
-              <w:t>Julian Tjiong</w:t>
-            </w:r>
+              <w:t xml:space="preserve">Julian </w:t>
+            </w:r>
+            <w:proofErr w:type="spellStart"/>
+            <w:r>
+              <w:rPr>
+                <w:rFonts w:asciiTheme="majorHAnsi" w:eastAsia="Raleway" w:hAnsiTheme="majorHAnsi" w:cstheme="majorHAnsi"/>
+                <w:sz w:val="20"/>
+                <w:szCs w:val="20"/>
+              </w:rPr>
+              <w:t>Tjiong</w:t>
+            </w:r>
+            <w:proofErr w:type="spellEnd"/>
           </w:p>
           <w:p>
             <w:pPr>
@@ -414,7 +434,31 @@
                   <w:szCs w:val="20"/>
                   <w:u w:val="none"/>
                 </w:rPr>
-                <w:t>Hon Khuin Jonathan Cheong</w:t>
+                <w:t xml:space="preserve">Hon </w:t>
+              </w:r>
+              <w:proofErr w:type="spellStart"/>
+              <w:r>
+                <w:rPr>
+                  <w:rStyle w:val="Hyperlink"/>
+                  <w:rFonts w:asciiTheme="majorHAnsi" w:hAnsiTheme="majorHAnsi" w:cstheme="majorHAnsi"/>
+                  <w:color w:val="172B4D"/>
+                  <w:sz w:val="20"/>
+                  <w:szCs w:val="20"/>
+                  <w:u w:val="none"/>
+                </w:rPr>
+                <w:t>Khuin</w:t>
+              </w:r>
+              <w:proofErr w:type="spellEnd"/>
+              <w:r>
+                <w:rPr>
+                  <w:rStyle w:val="Hyperlink"/>
+                  <w:rFonts w:asciiTheme="majorHAnsi" w:hAnsiTheme="majorHAnsi" w:cstheme="majorHAnsi"/>
+                  <w:color w:val="172B4D"/>
+                  <w:sz w:val="20"/>
+                  <w:szCs w:val="20"/>
+                  <w:u w:val="none"/>
+                </w:rPr>
+                <w:t xml:space="preserve"> Jonathan Cheong</w:t>
               </w:r>
             </w:hyperlink>
           </w:p>
@@ -2394,8 +2438,18 @@
                 <w:sz w:val="20"/>
                 <w:szCs w:val="20"/>
               </w:rPr>
-              <w:t>Midori Verdouw</w:t>
-            </w:r>
+              <w:t xml:space="preserve">Midori </w:t>
+            </w:r>
+            <w:proofErr w:type="spellStart"/>
+            <w:r>
+              <w:rPr>
+                <w:rFonts w:asciiTheme="majorHAnsi" w:eastAsia="Raleway" w:hAnsiTheme="majorHAnsi" w:cstheme="majorHAnsi"/>
+                <w:sz w:val="20"/>
+                <w:szCs w:val="20"/>
+              </w:rPr>
+              <w:t>Verdouw</w:t>
+            </w:r>
+            <w:proofErr w:type="spellEnd"/>
           </w:p>
           <w:p>
             <w:pPr>
@@ -2430,8 +2484,18 @@
                 <w:sz w:val="20"/>
                 <w:szCs w:val="20"/>
               </w:rPr>
-              <w:t>Julian Tjiong</w:t>
-            </w:r>
+              <w:t xml:space="preserve">Julian </w:t>
+            </w:r>
+            <w:proofErr w:type="spellStart"/>
+            <w:r>
+              <w:rPr>
+                <w:rFonts w:asciiTheme="majorHAnsi" w:eastAsia="Raleway" w:hAnsiTheme="majorHAnsi" w:cstheme="majorHAnsi"/>
+                <w:sz w:val="20"/>
+                <w:szCs w:val="20"/>
+              </w:rPr>
+              <w:t>Tjiong</w:t>
+            </w:r>
+            <w:proofErr w:type="spellEnd"/>
           </w:p>
           <w:p>
             <w:pPr>
@@ -2451,7 +2515,31 @@
                   <w:szCs w:val="20"/>
                   <w:u w:val="none"/>
                 </w:rPr>
-                <w:t>Hon Khuin Jonathan Cheong</w:t>
+                <w:t xml:space="preserve">Hon </w:t>
+              </w:r>
+              <w:proofErr w:type="spellStart"/>
+              <w:r>
+                <w:rPr>
+                  <w:rStyle w:val="Hyperlink"/>
+                  <w:rFonts w:asciiTheme="majorHAnsi" w:hAnsiTheme="majorHAnsi" w:cstheme="majorHAnsi"/>
+                  <w:color w:val="172B4D"/>
+                  <w:sz w:val="20"/>
+                  <w:szCs w:val="20"/>
+                  <w:u w:val="none"/>
+                </w:rPr>
+                <w:t>Khuin</w:t>
+              </w:r>
+              <w:proofErr w:type="spellEnd"/>
+              <w:r>
+                <w:rPr>
+                  <w:rStyle w:val="Hyperlink"/>
+                  <w:rFonts w:asciiTheme="majorHAnsi" w:hAnsiTheme="majorHAnsi" w:cstheme="majorHAnsi"/>
+                  <w:color w:val="172B4D"/>
+                  <w:sz w:val="20"/>
+                  <w:szCs w:val="20"/>
+                  <w:u w:val="none"/>
+                </w:rPr>
+                <w:t xml:space="preserve"> Jonathan Cheong</w:t>
               </w:r>
             </w:hyperlink>
           </w:p>
@@ -4602,8 +4690,18 @@
                 <w:sz w:val="20"/>
                 <w:szCs w:val="20"/>
               </w:rPr>
-              <w:t>Midori Verdouw</w:t>
-            </w:r>
+              <w:t xml:space="preserve">Midori </w:t>
+            </w:r>
+            <w:proofErr w:type="spellStart"/>
+            <w:r>
+              <w:rPr>
+                <w:rFonts w:asciiTheme="majorHAnsi" w:eastAsia="Raleway" w:hAnsiTheme="majorHAnsi" w:cstheme="majorHAnsi"/>
+                <w:sz w:val="20"/>
+                <w:szCs w:val="20"/>
+              </w:rPr>
+              <w:t>Verdouw</w:t>
+            </w:r>
+            <w:proofErr w:type="spellEnd"/>
           </w:p>
           <w:p>
             <w:pPr>
@@ -4638,8 +4736,18 @@
                 <w:sz w:val="20"/>
                 <w:szCs w:val="20"/>
               </w:rPr>
-              <w:t>Julian Tjiong</w:t>
-            </w:r>
+              <w:t xml:space="preserve">Julian </w:t>
+            </w:r>
+            <w:proofErr w:type="spellStart"/>
+            <w:r>
+              <w:rPr>
+                <w:rFonts w:asciiTheme="majorHAnsi" w:eastAsia="Raleway" w:hAnsiTheme="majorHAnsi" w:cstheme="majorHAnsi"/>
+                <w:sz w:val="20"/>
+                <w:szCs w:val="20"/>
+              </w:rPr>
+              <w:t>Tjiong</w:t>
+            </w:r>
+            <w:proofErr w:type="spellEnd"/>
           </w:p>
           <w:p>
             <w:pPr>
@@ -4659,7 +4767,31 @@
                   <w:szCs w:val="20"/>
                   <w:u w:val="none"/>
                 </w:rPr>
-                <w:t>Hon Khuin Jonathan Cheong</w:t>
+                <w:t xml:space="preserve">Hon </w:t>
+              </w:r>
+              <w:proofErr w:type="spellStart"/>
+              <w:r>
+                <w:rPr>
+                  <w:rStyle w:val="Hyperlink"/>
+                  <w:rFonts w:asciiTheme="majorHAnsi" w:hAnsiTheme="majorHAnsi" w:cstheme="majorHAnsi"/>
+                  <w:color w:val="172B4D"/>
+                  <w:sz w:val="20"/>
+                  <w:szCs w:val="20"/>
+                  <w:u w:val="none"/>
+                </w:rPr>
+                <w:t>Khuin</w:t>
+              </w:r>
+              <w:proofErr w:type="spellEnd"/>
+              <w:r>
+                <w:rPr>
+                  <w:rStyle w:val="Hyperlink"/>
+                  <w:rFonts w:asciiTheme="majorHAnsi" w:hAnsiTheme="majorHAnsi" w:cstheme="majorHAnsi"/>
+                  <w:color w:val="172B4D"/>
+                  <w:sz w:val="20"/>
+                  <w:szCs w:val="20"/>
+                  <w:u w:val="none"/>
+                </w:rPr>
+                <w:t xml:space="preserve"> Jonathan Cheong</w:t>
               </w:r>
             </w:hyperlink>
           </w:p>
@@ -6731,8 +6863,18 @@
                 <w:sz w:val="20"/>
                 <w:szCs w:val="20"/>
               </w:rPr>
-              <w:t>Midori Verdouw</w:t>
-            </w:r>
+              <w:t xml:space="preserve">Midori </w:t>
+            </w:r>
+            <w:proofErr w:type="spellStart"/>
+            <w:r>
+              <w:rPr>
+                <w:rFonts w:asciiTheme="majorHAnsi" w:eastAsia="Raleway" w:hAnsiTheme="majorHAnsi" w:cstheme="majorHAnsi"/>
+                <w:sz w:val="20"/>
+                <w:szCs w:val="20"/>
+              </w:rPr>
+              <w:t>Verdouw</w:t>
+            </w:r>
+            <w:proofErr w:type="spellEnd"/>
           </w:p>
           <w:p>
             <w:pPr>
@@ -6767,8 +6909,18 @@
                 <w:sz w:val="20"/>
                 <w:szCs w:val="20"/>
               </w:rPr>
-              <w:t>Julian Tjiong</w:t>
-            </w:r>
+              <w:t xml:space="preserve">Julian </w:t>
+            </w:r>
+            <w:proofErr w:type="spellStart"/>
+            <w:r>
+              <w:rPr>
+                <w:rFonts w:asciiTheme="majorHAnsi" w:eastAsia="Raleway" w:hAnsiTheme="majorHAnsi" w:cstheme="majorHAnsi"/>
+                <w:sz w:val="20"/>
+                <w:szCs w:val="20"/>
+              </w:rPr>
+              <w:t>Tjiong</w:t>
+            </w:r>
+            <w:proofErr w:type="spellEnd"/>
           </w:p>
           <w:p>
             <w:pPr>
@@ -6788,7 +6940,31 @@
                   <w:szCs w:val="20"/>
                   <w:u w:val="none"/>
                 </w:rPr>
-                <w:t>Hon Khuin Jonathan Cheong</w:t>
+                <w:t xml:space="preserve">Hon </w:t>
+              </w:r>
+              <w:proofErr w:type="spellStart"/>
+              <w:r>
+                <w:rPr>
+                  <w:rStyle w:val="Hyperlink"/>
+                  <w:rFonts w:asciiTheme="majorHAnsi" w:hAnsiTheme="majorHAnsi" w:cstheme="majorHAnsi"/>
+                  <w:color w:val="172B4D"/>
+                  <w:sz w:val="20"/>
+                  <w:szCs w:val="20"/>
+                  <w:u w:val="none"/>
+                </w:rPr>
+                <w:t>Khuin</w:t>
+              </w:r>
+              <w:proofErr w:type="spellEnd"/>
+              <w:r>
+                <w:rPr>
+                  <w:rStyle w:val="Hyperlink"/>
+                  <w:rFonts w:asciiTheme="majorHAnsi" w:hAnsiTheme="majorHAnsi" w:cstheme="majorHAnsi"/>
+                  <w:color w:val="172B4D"/>
+                  <w:sz w:val="20"/>
+                  <w:szCs w:val="20"/>
+                  <w:u w:val="none"/>
+                </w:rPr>
+                <w:t xml:space="preserve"> Jonathan Cheong</w:t>
               </w:r>
             </w:hyperlink>
           </w:p>
@@ -8544,13 +8720,7 @@
           <w:rFonts w:ascii="Raleway" w:eastAsia="Raleway" w:hAnsi="Raleway" w:cs="Raleway"/>
         </w:rPr>
         <w:lastRenderedPageBreak/>
-        <w:t xml:space="preserve">Meeting No:  </w:t>
-      </w:r>
-      <w:r>
-        <w:rPr>
-          <w:rFonts w:ascii="Raleway" w:eastAsia="Raleway" w:hAnsi="Raleway" w:cs="Raleway"/>
-        </w:rPr>
-        <w:t>5</w:t>
+        <w:t>Meeting No:  5</w:t>
       </w:r>
     </w:p>
     <w:p>
@@ -8684,25 +8854,7 @@
                 <w:szCs w:val="20"/>
                 <w:highlight w:val="white"/>
               </w:rPr>
-              <w:t>1</w:t>
-            </w:r>
-            <w:r>
-              <w:rPr>
-                <w:rFonts w:ascii="Raleway" w:eastAsia="Raleway" w:hAnsi="Raleway" w:cs="Raleway"/>
-                <w:sz w:val="20"/>
-                <w:szCs w:val="20"/>
-                <w:highlight w:val="white"/>
-              </w:rPr>
-              <w:t>9</w:t>
-            </w:r>
-            <w:r>
-              <w:rPr>
-                <w:rFonts w:ascii="Raleway" w:eastAsia="Raleway" w:hAnsi="Raleway" w:cs="Raleway"/>
-                <w:sz w:val="20"/>
-                <w:szCs w:val="20"/>
-                <w:highlight w:val="white"/>
-              </w:rPr>
-              <w:t>/08/20</w:t>
+              <w:t>19/08/20</w:t>
             </w:r>
             <w:r>
               <w:rPr>
@@ -8881,8 +9033,18 @@
                 <w:sz w:val="20"/>
                 <w:szCs w:val="20"/>
               </w:rPr>
-              <w:t>Midori Verdouw</w:t>
-            </w:r>
+              <w:t xml:space="preserve">Midori </w:t>
+            </w:r>
+            <w:proofErr w:type="spellStart"/>
+            <w:r>
+              <w:rPr>
+                <w:rFonts w:asciiTheme="majorHAnsi" w:eastAsia="Raleway" w:hAnsiTheme="majorHAnsi" w:cstheme="majorHAnsi"/>
+                <w:sz w:val="20"/>
+                <w:szCs w:val="20"/>
+              </w:rPr>
+              <w:t>Verdouw</w:t>
+            </w:r>
+            <w:proofErr w:type="spellEnd"/>
           </w:p>
           <w:p>
             <w:pPr>
@@ -8917,8 +9079,18 @@
                 <w:sz w:val="20"/>
                 <w:szCs w:val="20"/>
               </w:rPr>
-              <w:t>Julian Tjiong</w:t>
-            </w:r>
+              <w:t xml:space="preserve">Julian </w:t>
+            </w:r>
+            <w:proofErr w:type="spellStart"/>
+            <w:r>
+              <w:rPr>
+                <w:rFonts w:asciiTheme="majorHAnsi" w:eastAsia="Raleway" w:hAnsiTheme="majorHAnsi" w:cstheme="majorHAnsi"/>
+                <w:sz w:val="20"/>
+                <w:szCs w:val="20"/>
+              </w:rPr>
+              <w:t>Tjiong</w:t>
+            </w:r>
+            <w:proofErr w:type="spellEnd"/>
           </w:p>
           <w:p>
             <w:pPr>
@@ -8938,7 +9110,31 @@
                   <w:szCs w:val="20"/>
                   <w:u w:val="none"/>
                 </w:rPr>
-                <w:t>Hon Khuin Jonathan Cheong</w:t>
+                <w:t xml:space="preserve">Hon </w:t>
+              </w:r>
+              <w:proofErr w:type="spellStart"/>
+              <w:r>
+                <w:rPr>
+                  <w:rStyle w:val="Hyperlink"/>
+                  <w:rFonts w:asciiTheme="majorHAnsi" w:hAnsiTheme="majorHAnsi" w:cstheme="majorHAnsi"/>
+                  <w:color w:val="172B4D"/>
+                  <w:sz w:val="20"/>
+                  <w:szCs w:val="20"/>
+                  <w:u w:val="none"/>
+                </w:rPr>
+                <w:t>Khuin</w:t>
+              </w:r>
+              <w:proofErr w:type="spellEnd"/>
+              <w:r>
+                <w:rPr>
+                  <w:rStyle w:val="Hyperlink"/>
+                  <w:rFonts w:asciiTheme="majorHAnsi" w:hAnsiTheme="majorHAnsi" w:cstheme="majorHAnsi"/>
+                  <w:color w:val="172B4D"/>
+                  <w:sz w:val="20"/>
+                  <w:szCs w:val="20"/>
+                  <w:u w:val="none"/>
+                </w:rPr>
+                <w:t xml:space="preserve"> Jonathan Cheong</w:t>
               </w:r>
             </w:hyperlink>
           </w:p>
@@ -9286,15 +9482,7 @@
                 <w:sz w:val="20"/>
                 <w:szCs w:val="20"/>
               </w:rPr>
-              <w:t>Jason added to team</w:t>
-            </w:r>
-            <w:r>
-              <w:rPr>
-                <w:rFonts w:ascii="Raleway" w:eastAsia="Raleway" w:hAnsi="Raleway" w:cs="Raleway"/>
-                <w:sz w:val="20"/>
-                <w:szCs w:val="20"/>
-              </w:rPr>
-              <w:t xml:space="preserve"> </w:t>
+              <w:t xml:space="preserve">Jason added to team </w:t>
             </w:r>
           </w:p>
         </w:tc>
@@ -10686,13 +10874,7 @@
           <w:rFonts w:ascii="Raleway" w:eastAsia="Raleway" w:hAnsi="Raleway" w:cs="Raleway"/>
         </w:rPr>
         <w:lastRenderedPageBreak/>
-        <w:t xml:space="preserve">Meeting No:  </w:t>
-      </w:r>
-      <w:r>
-        <w:rPr>
-          <w:rFonts w:ascii="Raleway" w:eastAsia="Raleway" w:hAnsi="Raleway" w:cs="Raleway"/>
-        </w:rPr>
-        <w:t>6</w:t>
+        <w:t>Meeting No:  6</w:t>
       </w:r>
     </w:p>
     <w:p>
@@ -10826,16 +11008,7 @@
                 <w:szCs w:val="20"/>
                 <w:highlight w:val="white"/>
               </w:rPr>
-              <w:t>22</w:t>
-            </w:r>
-            <w:r>
-              <w:rPr>
-                <w:rFonts w:ascii="Raleway" w:eastAsia="Raleway" w:hAnsi="Raleway" w:cs="Raleway"/>
-                <w:sz w:val="20"/>
-                <w:szCs w:val="20"/>
-                <w:highlight w:val="white"/>
-              </w:rPr>
-              <w:t>/08/20</w:t>
+              <w:t>22/08/20</w:t>
             </w:r>
             <w:r>
               <w:rPr>
@@ -11014,8 +11187,18 @@
                 <w:sz w:val="20"/>
                 <w:szCs w:val="20"/>
               </w:rPr>
-              <w:t>Midori Verdouw</w:t>
-            </w:r>
+              <w:t xml:space="preserve">Midori </w:t>
+            </w:r>
+            <w:proofErr w:type="spellStart"/>
+            <w:r>
+              <w:rPr>
+                <w:rFonts w:asciiTheme="majorHAnsi" w:eastAsia="Raleway" w:hAnsiTheme="majorHAnsi" w:cstheme="majorHAnsi"/>
+                <w:sz w:val="20"/>
+                <w:szCs w:val="20"/>
+              </w:rPr>
+              <w:t>Verdouw</w:t>
+            </w:r>
+            <w:proofErr w:type="spellEnd"/>
           </w:p>
           <w:p>
             <w:pPr>
@@ -11050,8 +11233,18 @@
                 <w:sz w:val="20"/>
                 <w:szCs w:val="20"/>
               </w:rPr>
-              <w:t>Julian Tjiong</w:t>
-            </w:r>
+              <w:t xml:space="preserve">Julian </w:t>
+            </w:r>
+            <w:proofErr w:type="spellStart"/>
+            <w:r>
+              <w:rPr>
+                <w:rFonts w:asciiTheme="majorHAnsi" w:eastAsia="Raleway" w:hAnsiTheme="majorHAnsi" w:cstheme="majorHAnsi"/>
+                <w:sz w:val="20"/>
+                <w:szCs w:val="20"/>
+              </w:rPr>
+              <w:t>Tjiong</w:t>
+            </w:r>
+            <w:proofErr w:type="spellEnd"/>
           </w:p>
           <w:p>
             <w:pPr>
@@ -11074,7 +11267,31 @@
                   <w:szCs w:val="20"/>
                   <w:u w:val="none"/>
                 </w:rPr>
-                <w:t>Hon Khuin Jonathan Cheong</w:t>
+                <w:t xml:space="preserve">Hon </w:t>
+              </w:r>
+              <w:proofErr w:type="spellStart"/>
+              <w:r>
+                <w:rPr>
+                  <w:rStyle w:val="Hyperlink"/>
+                  <w:rFonts w:asciiTheme="majorHAnsi" w:hAnsiTheme="majorHAnsi" w:cstheme="majorHAnsi"/>
+                  <w:color w:val="172B4D"/>
+                  <w:sz w:val="20"/>
+                  <w:szCs w:val="20"/>
+                  <w:u w:val="none"/>
+                </w:rPr>
+                <w:t>Khuin</w:t>
+              </w:r>
+              <w:proofErr w:type="spellEnd"/>
+              <w:r>
+                <w:rPr>
+                  <w:rStyle w:val="Hyperlink"/>
+                  <w:rFonts w:asciiTheme="majorHAnsi" w:hAnsiTheme="majorHAnsi" w:cstheme="majorHAnsi"/>
+                  <w:color w:val="172B4D"/>
+                  <w:sz w:val="20"/>
+                  <w:szCs w:val="20"/>
+                  <w:u w:val="none"/>
+                </w:rPr>
+                <w:t xml:space="preserve"> Jonathan Cheong</w:t>
               </w:r>
             </w:hyperlink>
           </w:p>
@@ -12118,31 +12335,7 @@
                 <w:sz w:val="20"/>
                 <w:szCs w:val="20"/>
               </w:rPr>
-              <w:t>26</w:t>
-            </w:r>
-            <w:r>
-              <w:rPr>
-                <w:rFonts w:ascii="Raleway" w:eastAsia="Raleway" w:hAnsi="Raleway" w:cs="Raleway"/>
-                <w:sz w:val="20"/>
-                <w:szCs w:val="20"/>
-              </w:rPr>
-              <w:t>/</w:t>
-            </w:r>
-            <w:r>
-              <w:rPr>
-                <w:rFonts w:ascii="Raleway" w:eastAsia="Raleway" w:hAnsi="Raleway" w:cs="Raleway"/>
-                <w:sz w:val="20"/>
-                <w:szCs w:val="20"/>
-              </w:rPr>
-              <w:t>0</w:t>
-            </w:r>
-            <w:r>
-              <w:rPr>
-                <w:rFonts w:ascii="Raleway" w:eastAsia="Raleway" w:hAnsi="Raleway" w:cs="Raleway"/>
-                <w:sz w:val="20"/>
-                <w:szCs w:val="20"/>
-              </w:rPr>
-              <w:t>8/2020</w:t>
+              <w:t>26/08/2020</w:t>
             </w:r>
           </w:p>
         </w:tc>
@@ -12306,15 +12499,7 @@
                 <w:sz w:val="20"/>
                 <w:szCs w:val="20"/>
               </w:rPr>
-              <w:t>26</w:t>
-            </w:r>
-            <w:r>
-              <w:rPr>
-                <w:rFonts w:ascii="Raleway" w:eastAsia="Raleway" w:hAnsi="Raleway" w:cs="Raleway"/>
-                <w:sz w:val="20"/>
-                <w:szCs w:val="20"/>
-              </w:rPr>
-              <w:t>/08/2020</w:t>
+              <w:t>26/08/2020</w:t>
             </w:r>
           </w:p>
         </w:tc>
@@ -12733,6 +12918,2316 @@
         </w:tc>
       </w:tr>
     </w:tbl>
+    <w:p>
+      <w:pPr>
+        <w:rPr>
+          <w:rFonts w:ascii="Raleway" w:eastAsia="Raleway" w:hAnsi="Raleway" w:cs="Raleway"/>
+        </w:rPr>
+      </w:pPr>
+    </w:p>
+    <w:p>
+      <w:pPr>
+        <w:rPr>
+          <w:rFonts w:ascii="Raleway" w:eastAsia="Raleway" w:hAnsi="Raleway" w:cs="Raleway"/>
+        </w:rPr>
+      </w:pPr>
+    </w:p>
+    <w:p>
+      <w:pPr>
+        <w:rPr>
+          <w:rFonts w:ascii="Raleway" w:eastAsia="Raleway" w:hAnsi="Raleway" w:cs="Raleway"/>
+        </w:rPr>
+      </w:pPr>
+    </w:p>
+    <w:p>
+      <w:pPr>
+        <w:rPr>
+          <w:rFonts w:ascii="Raleway" w:eastAsia="Raleway" w:hAnsi="Raleway" w:cs="Raleway"/>
+        </w:rPr>
+      </w:pPr>
+    </w:p>
+    <w:p>
+      <w:pPr>
+        <w:rPr>
+          <w:rFonts w:ascii="Raleway" w:eastAsia="Raleway" w:hAnsi="Raleway" w:cs="Raleway"/>
+        </w:rPr>
+      </w:pPr>
+    </w:p>
+    <w:p>
+      <w:pPr>
+        <w:rPr>
+          <w:rFonts w:ascii="Raleway" w:eastAsia="Raleway" w:hAnsi="Raleway" w:cs="Raleway"/>
+        </w:rPr>
+      </w:pPr>
+    </w:p>
+    <w:p>
+      <w:pPr>
+        <w:rPr>
+          <w:rFonts w:ascii="Raleway" w:eastAsia="Raleway" w:hAnsi="Raleway" w:cs="Raleway"/>
+        </w:rPr>
+      </w:pPr>
+    </w:p>
+    <w:p>
+      <w:pPr>
+        <w:rPr>
+          <w:rFonts w:ascii="Raleway" w:eastAsia="Raleway" w:hAnsi="Raleway" w:cs="Raleway"/>
+        </w:rPr>
+      </w:pPr>
+    </w:p>
+    <w:p>
+      <w:pPr>
+        <w:rPr>
+          <w:rFonts w:ascii="Raleway" w:eastAsia="Raleway" w:hAnsi="Raleway" w:cs="Raleway"/>
+        </w:rPr>
+      </w:pPr>
+    </w:p>
+    <w:p>
+      <w:pPr>
+        <w:rPr>
+          <w:rFonts w:ascii="Raleway" w:eastAsia="Raleway" w:hAnsi="Raleway" w:cs="Raleway"/>
+        </w:rPr>
+      </w:pPr>
+    </w:p>
+    <w:p>
+      <w:pPr>
+        <w:rPr>
+          <w:rFonts w:ascii="Raleway" w:eastAsia="Raleway" w:hAnsi="Raleway" w:cs="Raleway"/>
+        </w:rPr>
+      </w:pPr>
+    </w:p>
+    <w:p>
+      <w:pPr>
+        <w:rPr>
+          <w:rFonts w:ascii="Raleway" w:eastAsia="Raleway" w:hAnsi="Raleway" w:cs="Raleway"/>
+        </w:rPr>
+      </w:pPr>
+    </w:p>
+    <w:p>
+      <w:pPr>
+        <w:rPr>
+          <w:rFonts w:ascii="Raleway" w:eastAsia="Raleway" w:hAnsi="Raleway" w:cs="Raleway"/>
+        </w:rPr>
+      </w:pPr>
+    </w:p>
+    <w:p>
+      <w:pPr>
+        <w:rPr>
+          <w:rFonts w:ascii="Raleway" w:eastAsia="Raleway" w:hAnsi="Raleway" w:cs="Raleway"/>
+        </w:rPr>
+      </w:pPr>
+    </w:p>
+    <w:p>
+      <w:pPr>
+        <w:pStyle w:val="Heading1"/>
+        <w:rPr>
+          <w:rFonts w:ascii="Raleway" w:eastAsia="Raleway" w:hAnsi="Raleway" w:cs="Raleway"/>
+        </w:rPr>
+      </w:pPr>
+      <w:r>
+        <w:rPr>
+          <w:rFonts w:ascii="Raleway" w:eastAsia="Raleway" w:hAnsi="Raleway" w:cs="Raleway"/>
+        </w:rPr>
+        <w:lastRenderedPageBreak/>
+        <w:t xml:space="preserve">Meeting No:  </w:t>
+      </w:r>
+      <w:r>
+        <w:rPr>
+          <w:rFonts w:ascii="Raleway" w:eastAsia="Raleway" w:hAnsi="Raleway" w:cs="Raleway"/>
+        </w:rPr>
+        <w:t>7</w:t>
+      </w:r>
+    </w:p>
+    <w:p>
+      <w:pPr>
+        <w:pStyle w:val="Heading2"/>
+        <w:rPr>
+          <w:rFonts w:ascii="Raleway" w:eastAsia="Raleway" w:hAnsi="Raleway" w:cs="Raleway"/>
+        </w:rPr>
+      </w:pPr>
+      <w:r>
+        <w:rPr>
+          <w:rFonts w:ascii="Raleway" w:eastAsia="Raleway" w:hAnsi="Raleway" w:cs="Raleway"/>
+        </w:rPr>
+        <w:t>Meeting Details</w:t>
+      </w:r>
+    </w:p>
+    <w:tbl>
+      <w:tblPr>
+        <w:tblStyle w:val="a"/>
+        <w:tblW w:w="8895" w:type="dxa"/>
+        <w:tblBorders>
+          <w:top w:val="single" w:sz="6" w:space="0" w:color="000000"/>
+          <w:left w:val="single" w:sz="6" w:space="0" w:color="000000"/>
+          <w:bottom w:val="single" w:sz="6" w:space="0" w:color="000000"/>
+          <w:right w:val="single" w:sz="6" w:space="0" w:color="000000"/>
+          <w:insideH w:val="single" w:sz="6" w:space="0" w:color="000000"/>
+          <w:insideV w:val="single" w:sz="6" w:space="0" w:color="000000"/>
+        </w:tblBorders>
+        <w:tblLayout w:type="fixed"/>
+        <w:tblLook w:val="0600" w:firstRow="0" w:lastRow="0" w:firstColumn="0" w:lastColumn="0" w:noHBand="1" w:noVBand="1"/>
+      </w:tblPr>
+      <w:tblGrid>
+        <w:gridCol w:w="2490"/>
+        <w:gridCol w:w="6405"/>
+      </w:tblGrid>
+      <w:tr>
+        <w:trPr>
+          <w:trHeight w:val="300"/>
+        </w:trPr>
+        <w:tc>
+          <w:tcPr>
+            <w:tcW w:w="2490" w:type="dxa"/>
+            <w:tcBorders>
+              <w:top w:val="single" w:sz="8" w:space="0" w:color="808080"/>
+              <w:left w:val="single" w:sz="8" w:space="0" w:color="808080"/>
+              <w:bottom w:val="single" w:sz="8" w:space="0" w:color="808080"/>
+              <w:right w:val="single" w:sz="8" w:space="0" w:color="808080"/>
+            </w:tcBorders>
+            <w:shd w:val="clear" w:color="auto" w:fill="E6E6E6"/>
+            <w:tcMar>
+              <w:top w:w="5" w:type="dxa"/>
+              <w:left w:w="5" w:type="dxa"/>
+              <w:bottom w:w="5" w:type="dxa"/>
+              <w:right w:w="5" w:type="dxa"/>
+            </w:tcMar>
+          </w:tcPr>
+          <w:p>
+            <w:pPr>
+              <w:widowControl w:val="0"/>
+              <w:pBdr>
+                <w:top w:val="nil"/>
+                <w:left w:val="nil"/>
+                <w:bottom w:val="nil"/>
+                <w:right w:val="nil"/>
+                <w:between w:val="nil"/>
+              </w:pBdr>
+              <w:spacing w:line="240" w:lineRule="auto"/>
+              <w:jc w:val="center"/>
+              <w:rPr>
+                <w:rFonts w:ascii="Raleway" w:eastAsia="Raleway" w:hAnsi="Raleway" w:cs="Raleway"/>
+                <w:sz w:val="20"/>
+                <w:szCs w:val="20"/>
+                <w:shd w:val="clear" w:color="auto" w:fill="E6E6E6"/>
+              </w:rPr>
+            </w:pPr>
+            <w:r>
+              <w:rPr>
+                <w:rFonts w:ascii="Raleway" w:eastAsia="Raleway" w:hAnsi="Raleway" w:cs="Raleway"/>
+                <w:sz w:val="20"/>
+                <w:szCs w:val="20"/>
+                <w:shd w:val="clear" w:color="auto" w:fill="E6E6E6"/>
+              </w:rPr>
+              <w:t>Date:</w:t>
+            </w:r>
+          </w:p>
+        </w:tc>
+        <w:tc>
+          <w:tcPr>
+            <w:tcW w:w="6405" w:type="dxa"/>
+            <w:tcBorders>
+              <w:top w:val="single" w:sz="8" w:space="0" w:color="808080"/>
+              <w:bottom w:val="single" w:sz="8" w:space="0" w:color="808080"/>
+              <w:right w:val="single" w:sz="8" w:space="0" w:color="808080"/>
+            </w:tcBorders>
+            <w:shd w:val="clear" w:color="auto" w:fill="auto"/>
+            <w:tcMar>
+              <w:top w:w="5" w:type="dxa"/>
+              <w:left w:w="5" w:type="dxa"/>
+              <w:bottom w:w="5" w:type="dxa"/>
+              <w:right w:w="5" w:type="dxa"/>
+            </w:tcMar>
+          </w:tcPr>
+          <w:p>
+            <w:pPr>
+              <w:widowControl w:val="0"/>
+              <w:pBdr>
+                <w:top w:val="nil"/>
+                <w:left w:val="nil"/>
+                <w:bottom w:val="nil"/>
+                <w:right w:val="nil"/>
+                <w:between w:val="nil"/>
+              </w:pBdr>
+              <w:rPr>
+                <w:rFonts w:ascii="Raleway" w:eastAsia="Raleway" w:hAnsi="Raleway" w:cs="Raleway"/>
+                <w:sz w:val="20"/>
+                <w:szCs w:val="20"/>
+              </w:rPr>
+            </w:pPr>
+            <w:r>
+              <w:rPr>
+                <w:rFonts w:ascii="Raleway" w:eastAsia="Raleway" w:hAnsi="Raleway" w:cs="Raleway"/>
+                <w:sz w:val="20"/>
+                <w:szCs w:val="20"/>
+              </w:rPr>
+              <w:t xml:space="preserve"> </w:t>
+            </w:r>
+            <w:r>
+              <w:rPr>
+                <w:rFonts w:ascii="Raleway" w:eastAsia="Raleway" w:hAnsi="Raleway" w:cs="Raleway"/>
+                <w:sz w:val="20"/>
+                <w:szCs w:val="20"/>
+                <w:highlight w:val="white"/>
+              </w:rPr>
+              <w:t>2</w:t>
+            </w:r>
+            <w:r>
+              <w:rPr>
+                <w:rFonts w:ascii="Raleway" w:eastAsia="Raleway" w:hAnsi="Raleway" w:cs="Raleway"/>
+                <w:sz w:val="20"/>
+                <w:szCs w:val="20"/>
+                <w:highlight w:val="white"/>
+              </w:rPr>
+              <w:t>6</w:t>
+            </w:r>
+            <w:r>
+              <w:rPr>
+                <w:rFonts w:ascii="Raleway" w:eastAsia="Raleway" w:hAnsi="Raleway" w:cs="Raleway"/>
+                <w:sz w:val="20"/>
+                <w:szCs w:val="20"/>
+                <w:highlight w:val="white"/>
+              </w:rPr>
+              <w:t>/08/20</w:t>
+            </w:r>
+            <w:r>
+              <w:rPr>
+                <w:rFonts w:ascii="Raleway" w:eastAsia="Raleway" w:hAnsi="Raleway" w:cs="Raleway"/>
+                <w:sz w:val="20"/>
+                <w:szCs w:val="20"/>
+              </w:rPr>
+              <w:t>20</w:t>
+            </w:r>
+          </w:p>
+        </w:tc>
+      </w:tr>
+      <w:tr>
+        <w:tc>
+          <w:tcPr>
+            <w:tcW w:w="2490" w:type="dxa"/>
+            <w:tcBorders>
+              <w:left w:val="single" w:sz="8" w:space="0" w:color="808080"/>
+              <w:bottom w:val="single" w:sz="8" w:space="0" w:color="808080"/>
+              <w:right w:val="single" w:sz="8" w:space="0" w:color="808080"/>
+            </w:tcBorders>
+            <w:shd w:val="clear" w:color="auto" w:fill="E6E6E6"/>
+            <w:tcMar>
+              <w:top w:w="5" w:type="dxa"/>
+              <w:left w:w="5" w:type="dxa"/>
+              <w:bottom w:w="5" w:type="dxa"/>
+              <w:right w:w="5" w:type="dxa"/>
+            </w:tcMar>
+          </w:tcPr>
+          <w:p>
+            <w:pPr>
+              <w:widowControl w:val="0"/>
+              <w:pBdr>
+                <w:top w:val="nil"/>
+                <w:left w:val="nil"/>
+                <w:bottom w:val="nil"/>
+                <w:right w:val="nil"/>
+                <w:between w:val="nil"/>
+              </w:pBdr>
+              <w:spacing w:line="240" w:lineRule="auto"/>
+              <w:jc w:val="center"/>
+              <w:rPr>
+                <w:rFonts w:ascii="Raleway" w:eastAsia="Raleway" w:hAnsi="Raleway" w:cs="Raleway"/>
+                <w:sz w:val="20"/>
+                <w:szCs w:val="20"/>
+                <w:shd w:val="clear" w:color="auto" w:fill="E6E6E6"/>
+              </w:rPr>
+            </w:pPr>
+            <w:r>
+              <w:rPr>
+                <w:rFonts w:ascii="Raleway" w:eastAsia="Raleway" w:hAnsi="Raleway" w:cs="Raleway"/>
+                <w:sz w:val="20"/>
+                <w:szCs w:val="20"/>
+                <w:shd w:val="clear" w:color="auto" w:fill="E6E6E6"/>
+              </w:rPr>
+              <w:t>Venue:</w:t>
+            </w:r>
+          </w:p>
+        </w:tc>
+        <w:tc>
+          <w:tcPr>
+            <w:tcW w:w="6405" w:type="dxa"/>
+            <w:tcBorders>
+              <w:bottom w:val="single" w:sz="8" w:space="0" w:color="808080"/>
+              <w:right w:val="single" w:sz="8" w:space="0" w:color="808080"/>
+            </w:tcBorders>
+            <w:shd w:val="clear" w:color="auto" w:fill="auto"/>
+            <w:tcMar>
+              <w:top w:w="5" w:type="dxa"/>
+              <w:left w:w="5" w:type="dxa"/>
+              <w:bottom w:w="5" w:type="dxa"/>
+              <w:right w:w="5" w:type="dxa"/>
+            </w:tcMar>
+          </w:tcPr>
+          <w:p>
+            <w:pPr>
+              <w:widowControl w:val="0"/>
+              <w:pBdr>
+                <w:top w:val="nil"/>
+                <w:left w:val="nil"/>
+                <w:bottom w:val="nil"/>
+                <w:right w:val="nil"/>
+                <w:between w:val="nil"/>
+              </w:pBdr>
+              <w:rPr>
+                <w:rFonts w:ascii="Raleway" w:eastAsia="Raleway" w:hAnsi="Raleway" w:cs="Raleway"/>
+                <w:sz w:val="20"/>
+                <w:szCs w:val="20"/>
+              </w:rPr>
+            </w:pPr>
+            <w:r>
+              <w:rPr>
+                <w:rFonts w:ascii="Raleway" w:eastAsia="Raleway" w:hAnsi="Raleway" w:cs="Raleway"/>
+                <w:sz w:val="20"/>
+                <w:szCs w:val="20"/>
+              </w:rPr>
+              <w:t xml:space="preserve"> Ms Teams</w:t>
+            </w:r>
+          </w:p>
+        </w:tc>
+      </w:tr>
+      <w:tr>
+        <w:tc>
+          <w:tcPr>
+            <w:tcW w:w="2490" w:type="dxa"/>
+            <w:tcBorders>
+              <w:left w:val="single" w:sz="8" w:space="0" w:color="808080"/>
+              <w:bottom w:val="single" w:sz="8" w:space="0" w:color="808080"/>
+              <w:right w:val="single" w:sz="8" w:space="0" w:color="808080"/>
+            </w:tcBorders>
+            <w:shd w:val="clear" w:color="auto" w:fill="E6E6E6"/>
+            <w:tcMar>
+              <w:top w:w="5" w:type="dxa"/>
+              <w:left w:w="5" w:type="dxa"/>
+              <w:bottom w:w="5" w:type="dxa"/>
+              <w:right w:w="5" w:type="dxa"/>
+            </w:tcMar>
+          </w:tcPr>
+          <w:p>
+            <w:pPr>
+              <w:widowControl w:val="0"/>
+              <w:pBdr>
+                <w:top w:val="nil"/>
+                <w:left w:val="nil"/>
+                <w:bottom w:val="nil"/>
+                <w:right w:val="nil"/>
+                <w:between w:val="nil"/>
+              </w:pBdr>
+              <w:spacing w:line="240" w:lineRule="auto"/>
+              <w:jc w:val="center"/>
+              <w:rPr>
+                <w:rFonts w:ascii="Raleway" w:eastAsia="Raleway" w:hAnsi="Raleway" w:cs="Raleway"/>
+                <w:sz w:val="20"/>
+                <w:szCs w:val="20"/>
+                <w:shd w:val="clear" w:color="auto" w:fill="E6E6E6"/>
+              </w:rPr>
+            </w:pPr>
+            <w:r>
+              <w:rPr>
+                <w:rFonts w:ascii="Raleway" w:eastAsia="Raleway" w:hAnsi="Raleway" w:cs="Raleway"/>
+                <w:sz w:val="20"/>
+                <w:szCs w:val="20"/>
+                <w:shd w:val="clear" w:color="auto" w:fill="E6E6E6"/>
+              </w:rPr>
+              <w:t>Attendees:</w:t>
+            </w:r>
+          </w:p>
+        </w:tc>
+        <w:tc>
+          <w:tcPr>
+            <w:tcW w:w="6405" w:type="dxa"/>
+            <w:tcBorders>
+              <w:bottom w:val="single" w:sz="8" w:space="0" w:color="808080"/>
+              <w:right w:val="single" w:sz="8" w:space="0" w:color="808080"/>
+            </w:tcBorders>
+            <w:shd w:val="clear" w:color="auto" w:fill="auto"/>
+            <w:tcMar>
+              <w:top w:w="5" w:type="dxa"/>
+              <w:left w:w="5" w:type="dxa"/>
+              <w:bottom w:w="5" w:type="dxa"/>
+              <w:right w:w="5" w:type="dxa"/>
+            </w:tcMar>
+          </w:tcPr>
+          <w:p>
+            <w:pPr>
+              <w:spacing w:line="235" w:lineRule="auto"/>
+              <w:rPr>
+                <w:rFonts w:asciiTheme="majorHAnsi" w:eastAsia="Raleway" w:hAnsiTheme="majorHAnsi" w:cstheme="majorHAnsi"/>
+                <w:sz w:val="20"/>
+                <w:szCs w:val="20"/>
+              </w:rPr>
+            </w:pPr>
+            <w:r>
+              <w:rPr>
+                <w:rFonts w:asciiTheme="majorHAnsi" w:eastAsia="Raleway" w:hAnsiTheme="majorHAnsi" w:cstheme="majorHAnsi"/>
+                <w:sz w:val="20"/>
+                <w:szCs w:val="20"/>
+              </w:rPr>
+              <w:t xml:space="preserve">Midori </w:t>
+            </w:r>
+            <w:proofErr w:type="spellStart"/>
+            <w:r>
+              <w:rPr>
+                <w:rFonts w:asciiTheme="majorHAnsi" w:eastAsia="Raleway" w:hAnsiTheme="majorHAnsi" w:cstheme="majorHAnsi"/>
+                <w:sz w:val="20"/>
+                <w:szCs w:val="20"/>
+              </w:rPr>
+              <w:t>Verdouw</w:t>
+            </w:r>
+            <w:proofErr w:type="spellEnd"/>
+          </w:p>
+          <w:p>
+            <w:pPr>
+              <w:spacing w:line="235" w:lineRule="auto"/>
+              <w:rPr>
+                <w:rFonts w:asciiTheme="majorHAnsi" w:eastAsia="Raleway" w:hAnsiTheme="majorHAnsi" w:cstheme="majorHAnsi"/>
+                <w:sz w:val="20"/>
+                <w:szCs w:val="20"/>
+              </w:rPr>
+            </w:pPr>
+            <w:r>
+              <w:rPr>
+                <w:rFonts w:asciiTheme="majorHAnsi" w:eastAsia="Raleway" w:hAnsiTheme="majorHAnsi" w:cstheme="majorHAnsi"/>
+                <w:sz w:val="20"/>
+                <w:szCs w:val="20"/>
+              </w:rPr>
+              <w:t xml:space="preserve">Julian </w:t>
+            </w:r>
+            <w:proofErr w:type="spellStart"/>
+            <w:r>
+              <w:rPr>
+                <w:rFonts w:asciiTheme="majorHAnsi" w:eastAsia="Raleway" w:hAnsiTheme="majorHAnsi" w:cstheme="majorHAnsi"/>
+                <w:sz w:val="20"/>
+                <w:szCs w:val="20"/>
+              </w:rPr>
+              <w:t>Tjiong</w:t>
+            </w:r>
+            <w:proofErr w:type="spellEnd"/>
+          </w:p>
+          <w:p>
+            <w:pPr>
+              <w:rPr>
+                <w:rFonts w:asciiTheme="majorHAnsi" w:hAnsiTheme="majorHAnsi" w:cstheme="majorHAnsi"/>
+                <w:color w:val="172B4D"/>
+                <w:sz w:val="20"/>
+                <w:szCs w:val="20"/>
+              </w:rPr>
+            </w:pPr>
+            <w:r>
+              <w:rPr>
+                <w:rFonts w:asciiTheme="majorHAnsi" w:hAnsiTheme="majorHAnsi" w:cstheme="majorHAnsi"/>
+                <w:color w:val="172B4D"/>
+                <w:sz w:val="20"/>
+                <w:szCs w:val="20"/>
+              </w:rPr>
+              <w:t>Jason Song</w:t>
+            </w:r>
+          </w:p>
+          <w:p>
+            <w:pPr>
+              <w:spacing w:line="235" w:lineRule="auto"/>
+              <w:rPr>
+                <w:rFonts w:ascii="Raleway" w:eastAsia="Raleway" w:hAnsi="Raleway" w:cs="Raleway"/>
+                <w:sz w:val="20"/>
+                <w:szCs w:val="20"/>
+              </w:rPr>
+            </w:pPr>
+            <w:r>
+              <w:rPr>
+                <w:rFonts w:ascii="Raleway" w:eastAsia="Raleway" w:hAnsi="Raleway" w:cs="Raleway"/>
+                <w:sz w:val="20"/>
+                <w:szCs w:val="20"/>
+              </w:rPr>
+              <w:tab/>
+            </w:r>
+          </w:p>
+        </w:tc>
+      </w:tr>
+      <w:tr>
+        <w:tc>
+          <w:tcPr>
+            <w:tcW w:w="2490" w:type="dxa"/>
+            <w:tcBorders>
+              <w:left w:val="single" w:sz="8" w:space="0" w:color="808080"/>
+              <w:bottom w:val="single" w:sz="8" w:space="0" w:color="808080"/>
+              <w:right w:val="single" w:sz="8" w:space="0" w:color="808080"/>
+            </w:tcBorders>
+            <w:shd w:val="clear" w:color="auto" w:fill="E6E6E6"/>
+            <w:tcMar>
+              <w:top w:w="5" w:type="dxa"/>
+              <w:left w:w="5" w:type="dxa"/>
+              <w:bottom w:w="5" w:type="dxa"/>
+              <w:right w:w="5" w:type="dxa"/>
+            </w:tcMar>
+          </w:tcPr>
+          <w:p>
+            <w:pPr>
+              <w:widowControl w:val="0"/>
+              <w:pBdr>
+                <w:top w:val="nil"/>
+                <w:left w:val="nil"/>
+                <w:bottom w:val="nil"/>
+                <w:right w:val="nil"/>
+                <w:between w:val="nil"/>
+              </w:pBdr>
+              <w:spacing w:line="240" w:lineRule="auto"/>
+              <w:jc w:val="center"/>
+              <w:rPr>
+                <w:rFonts w:ascii="Raleway" w:eastAsia="Raleway" w:hAnsi="Raleway" w:cs="Raleway"/>
+                <w:sz w:val="20"/>
+                <w:szCs w:val="20"/>
+                <w:shd w:val="clear" w:color="auto" w:fill="E6E6E6"/>
+              </w:rPr>
+            </w:pPr>
+            <w:r>
+              <w:rPr>
+                <w:rFonts w:ascii="Raleway" w:eastAsia="Raleway" w:hAnsi="Raleway" w:cs="Raleway"/>
+                <w:sz w:val="20"/>
+                <w:szCs w:val="20"/>
+                <w:shd w:val="clear" w:color="auto" w:fill="E6E6E6"/>
+              </w:rPr>
+              <w:t>Apologies:</w:t>
+            </w:r>
+          </w:p>
+        </w:tc>
+        <w:tc>
+          <w:tcPr>
+            <w:tcW w:w="6405" w:type="dxa"/>
+            <w:tcBorders>
+              <w:bottom w:val="single" w:sz="8" w:space="0" w:color="808080"/>
+              <w:right w:val="single" w:sz="8" w:space="0" w:color="808080"/>
+            </w:tcBorders>
+            <w:shd w:val="clear" w:color="auto" w:fill="auto"/>
+            <w:tcMar>
+              <w:top w:w="5" w:type="dxa"/>
+              <w:left w:w="5" w:type="dxa"/>
+              <w:bottom w:w="5" w:type="dxa"/>
+              <w:right w:w="5" w:type="dxa"/>
+            </w:tcMar>
+          </w:tcPr>
+          <w:p>
+            <w:pPr>
+              <w:widowControl w:val="0"/>
+              <w:pBdr>
+                <w:top w:val="nil"/>
+                <w:left w:val="nil"/>
+                <w:bottom w:val="nil"/>
+                <w:right w:val="nil"/>
+                <w:between w:val="nil"/>
+              </w:pBdr>
+              <w:rPr>
+                <w:rFonts w:ascii="Raleway" w:eastAsia="Raleway" w:hAnsi="Raleway" w:cs="Raleway"/>
+                <w:sz w:val="20"/>
+                <w:szCs w:val="20"/>
+              </w:rPr>
+            </w:pPr>
+            <w:r>
+              <w:rPr>
+                <w:rFonts w:ascii="Raleway" w:eastAsia="Raleway" w:hAnsi="Raleway" w:cs="Raleway"/>
+                <w:sz w:val="20"/>
+                <w:szCs w:val="20"/>
+              </w:rPr>
+              <w:t xml:space="preserve"> N/A</w:t>
+            </w:r>
+          </w:p>
+        </w:tc>
+      </w:tr>
+    </w:tbl>
+    <w:p>
+      <w:pPr>
+        <w:pBdr>
+          <w:top w:val="nil"/>
+          <w:left w:val="nil"/>
+          <w:bottom w:val="nil"/>
+          <w:right w:val="nil"/>
+          <w:between w:val="nil"/>
+        </w:pBdr>
+        <w:rPr>
+          <w:rFonts w:ascii="Raleway" w:eastAsia="Raleway" w:hAnsi="Raleway" w:cs="Raleway"/>
+          <w:b/>
+          <w:sz w:val="20"/>
+          <w:szCs w:val="20"/>
+        </w:rPr>
+      </w:pPr>
+      <w:r>
+        <w:rPr>
+          <w:rFonts w:ascii="Raleway" w:eastAsia="Raleway" w:hAnsi="Raleway" w:cs="Raleway"/>
+          <w:b/>
+          <w:sz w:val="20"/>
+          <w:szCs w:val="20"/>
+        </w:rPr>
+        <w:t xml:space="preserve"> </w:t>
+      </w:r>
+    </w:p>
+    <w:p>
+      <w:pPr>
+        <w:pStyle w:val="Heading2"/>
+        <w:rPr>
+          <w:rFonts w:ascii="Raleway" w:eastAsia="Raleway" w:hAnsi="Raleway" w:cs="Raleway"/>
+        </w:rPr>
+      </w:pPr>
+      <w:r>
+        <w:rPr>
+          <w:rFonts w:ascii="Raleway" w:eastAsia="Raleway" w:hAnsi="Raleway" w:cs="Raleway"/>
+        </w:rPr>
+        <w:t>Information / Decisions</w:t>
+      </w:r>
+    </w:p>
+    <w:tbl>
+      <w:tblPr>
+        <w:tblStyle w:val="a0"/>
+        <w:tblW w:w="8910" w:type="dxa"/>
+        <w:tblBorders>
+          <w:top w:val="single" w:sz="6" w:space="0" w:color="000000"/>
+          <w:left w:val="single" w:sz="6" w:space="0" w:color="000000"/>
+          <w:bottom w:val="single" w:sz="6" w:space="0" w:color="000000"/>
+          <w:right w:val="single" w:sz="6" w:space="0" w:color="000000"/>
+          <w:insideH w:val="single" w:sz="6" w:space="0" w:color="000000"/>
+          <w:insideV w:val="single" w:sz="6" w:space="0" w:color="000000"/>
+        </w:tblBorders>
+        <w:tblLayout w:type="fixed"/>
+        <w:tblLook w:val="0600" w:firstRow="0" w:lastRow="0" w:firstColumn="0" w:lastColumn="0" w:noHBand="1" w:noVBand="1"/>
+      </w:tblPr>
+      <w:tblGrid>
+        <w:gridCol w:w="750"/>
+        <w:gridCol w:w="8160"/>
+      </w:tblGrid>
+      <w:tr>
+        <w:tc>
+          <w:tcPr>
+            <w:tcW w:w="750" w:type="dxa"/>
+            <w:tcBorders>
+              <w:top w:val="single" w:sz="8" w:space="0" w:color="808080"/>
+              <w:left w:val="single" w:sz="8" w:space="0" w:color="808080"/>
+              <w:bottom w:val="single" w:sz="8" w:space="0" w:color="808080"/>
+              <w:right w:val="single" w:sz="8" w:space="0" w:color="808080"/>
+            </w:tcBorders>
+            <w:shd w:val="clear" w:color="auto" w:fill="E6E6E6"/>
+            <w:tcMar>
+              <w:top w:w="5" w:type="dxa"/>
+              <w:left w:w="5" w:type="dxa"/>
+              <w:bottom w:w="5" w:type="dxa"/>
+              <w:right w:w="5" w:type="dxa"/>
+            </w:tcMar>
+          </w:tcPr>
+          <w:p>
+            <w:pPr>
+              <w:widowControl w:val="0"/>
+              <w:pBdr>
+                <w:top w:val="nil"/>
+                <w:left w:val="nil"/>
+                <w:bottom w:val="nil"/>
+                <w:right w:val="nil"/>
+                <w:between w:val="nil"/>
+              </w:pBdr>
+              <w:jc w:val="center"/>
+              <w:rPr>
+                <w:rFonts w:ascii="Raleway" w:eastAsia="Raleway" w:hAnsi="Raleway" w:cs="Raleway"/>
+                <w:sz w:val="20"/>
+                <w:szCs w:val="20"/>
+                <w:shd w:val="clear" w:color="auto" w:fill="E6E6E6"/>
+              </w:rPr>
+            </w:pPr>
+            <w:r>
+              <w:rPr>
+                <w:rFonts w:ascii="Raleway" w:eastAsia="Raleway" w:hAnsi="Raleway" w:cs="Raleway"/>
+                <w:sz w:val="20"/>
+                <w:szCs w:val="20"/>
+                <w:shd w:val="clear" w:color="auto" w:fill="E6E6E6"/>
+              </w:rPr>
+              <w:t>No.</w:t>
+            </w:r>
+          </w:p>
+        </w:tc>
+        <w:tc>
+          <w:tcPr>
+            <w:tcW w:w="8160" w:type="dxa"/>
+            <w:tcBorders>
+              <w:top w:val="single" w:sz="8" w:space="0" w:color="808080"/>
+              <w:bottom w:val="single" w:sz="8" w:space="0" w:color="808080"/>
+              <w:right w:val="single" w:sz="8" w:space="0" w:color="808080"/>
+            </w:tcBorders>
+            <w:shd w:val="clear" w:color="auto" w:fill="E6E6E6"/>
+            <w:tcMar>
+              <w:top w:w="5" w:type="dxa"/>
+              <w:left w:w="5" w:type="dxa"/>
+              <w:bottom w:w="5" w:type="dxa"/>
+              <w:right w:w="5" w:type="dxa"/>
+            </w:tcMar>
+          </w:tcPr>
+          <w:p>
+            <w:pPr>
+              <w:widowControl w:val="0"/>
+              <w:pBdr>
+                <w:top w:val="nil"/>
+                <w:left w:val="nil"/>
+                <w:bottom w:val="nil"/>
+                <w:right w:val="nil"/>
+                <w:between w:val="nil"/>
+              </w:pBdr>
+              <w:jc w:val="center"/>
+              <w:rPr>
+                <w:rFonts w:ascii="Raleway" w:eastAsia="Raleway" w:hAnsi="Raleway" w:cs="Raleway"/>
+                <w:sz w:val="20"/>
+                <w:szCs w:val="20"/>
+                <w:shd w:val="clear" w:color="auto" w:fill="E6E6E6"/>
+              </w:rPr>
+            </w:pPr>
+            <w:r>
+              <w:rPr>
+                <w:rFonts w:ascii="Raleway" w:eastAsia="Raleway" w:hAnsi="Raleway" w:cs="Raleway"/>
+                <w:sz w:val="20"/>
+                <w:szCs w:val="20"/>
+                <w:shd w:val="clear" w:color="auto" w:fill="E6E6E6"/>
+              </w:rPr>
+              <w:t>Item</w:t>
+            </w:r>
+          </w:p>
+        </w:tc>
+      </w:tr>
+      <w:tr>
+        <w:tc>
+          <w:tcPr>
+            <w:tcW w:w="750" w:type="dxa"/>
+            <w:tcBorders>
+              <w:left w:val="single" w:sz="8" w:space="0" w:color="808080"/>
+              <w:bottom w:val="single" w:sz="8" w:space="0" w:color="808080"/>
+              <w:right w:val="single" w:sz="8" w:space="0" w:color="808080"/>
+            </w:tcBorders>
+            <w:shd w:val="clear" w:color="auto" w:fill="auto"/>
+            <w:tcMar>
+              <w:top w:w="5" w:type="dxa"/>
+              <w:left w:w="5" w:type="dxa"/>
+              <w:bottom w:w="5" w:type="dxa"/>
+              <w:right w:w="5" w:type="dxa"/>
+            </w:tcMar>
+          </w:tcPr>
+          <w:p>
+            <w:pPr>
+              <w:widowControl w:val="0"/>
+              <w:pBdr>
+                <w:top w:val="nil"/>
+                <w:left w:val="nil"/>
+                <w:bottom w:val="nil"/>
+                <w:right w:val="nil"/>
+                <w:between w:val="nil"/>
+              </w:pBdr>
+              <w:jc w:val="center"/>
+              <w:rPr>
+                <w:rFonts w:ascii="Raleway" w:eastAsia="Raleway" w:hAnsi="Raleway" w:cs="Raleway"/>
+                <w:sz w:val="20"/>
+                <w:szCs w:val="20"/>
+              </w:rPr>
+            </w:pPr>
+            <w:r>
+              <w:rPr>
+                <w:rFonts w:ascii="Raleway" w:eastAsia="Raleway" w:hAnsi="Raleway" w:cs="Raleway"/>
+                <w:sz w:val="20"/>
+                <w:szCs w:val="20"/>
+              </w:rPr>
+              <w:t>1.</w:t>
+            </w:r>
+          </w:p>
+        </w:tc>
+        <w:tc>
+          <w:tcPr>
+            <w:tcW w:w="8160" w:type="dxa"/>
+            <w:tcBorders>
+              <w:bottom w:val="single" w:sz="8" w:space="0" w:color="808080"/>
+              <w:right w:val="single" w:sz="8" w:space="0" w:color="808080"/>
+            </w:tcBorders>
+            <w:shd w:val="clear" w:color="auto" w:fill="auto"/>
+            <w:tcMar>
+              <w:top w:w="5" w:type="dxa"/>
+              <w:left w:w="5" w:type="dxa"/>
+              <w:bottom w:w="5" w:type="dxa"/>
+              <w:right w:w="5" w:type="dxa"/>
+            </w:tcMar>
+          </w:tcPr>
+          <w:p>
+            <w:pPr>
+              <w:widowControl w:val="0"/>
+              <w:pBdr>
+                <w:top w:val="nil"/>
+                <w:left w:val="nil"/>
+                <w:bottom w:val="nil"/>
+                <w:right w:val="nil"/>
+                <w:between w:val="nil"/>
+              </w:pBdr>
+              <w:jc w:val="center"/>
+              <w:rPr>
+                <w:rFonts w:ascii="Raleway" w:eastAsia="Raleway" w:hAnsi="Raleway" w:cs="Raleway"/>
+                <w:sz w:val="20"/>
+                <w:szCs w:val="20"/>
+              </w:rPr>
+            </w:pPr>
+            <w:r>
+              <w:rPr>
+                <w:rFonts w:ascii="Raleway" w:eastAsia="Raleway" w:hAnsi="Raleway" w:cs="Raleway"/>
+                <w:sz w:val="20"/>
+                <w:szCs w:val="20"/>
+              </w:rPr>
+              <w:t xml:space="preserve">Renamed the current Sprint 2 to Sprint </w:t>
+            </w:r>
+            <w:r>
+              <w:rPr>
+                <w:rFonts w:ascii="Raleway" w:eastAsia="Raleway" w:hAnsi="Raleway" w:cs="Raleway"/>
+                <w:sz w:val="20"/>
+                <w:szCs w:val="20"/>
+              </w:rPr>
+              <w:t>1</w:t>
+            </w:r>
+          </w:p>
+        </w:tc>
+      </w:tr>
+      <w:tr>
+        <w:tc>
+          <w:tcPr>
+            <w:tcW w:w="750" w:type="dxa"/>
+            <w:tcBorders>
+              <w:left w:val="single" w:sz="8" w:space="0" w:color="808080"/>
+              <w:bottom w:val="single" w:sz="8" w:space="0" w:color="808080"/>
+              <w:right w:val="single" w:sz="8" w:space="0" w:color="808080"/>
+            </w:tcBorders>
+            <w:shd w:val="clear" w:color="auto" w:fill="auto"/>
+            <w:tcMar>
+              <w:top w:w="5" w:type="dxa"/>
+              <w:left w:w="5" w:type="dxa"/>
+              <w:bottom w:w="5" w:type="dxa"/>
+              <w:right w:w="5" w:type="dxa"/>
+            </w:tcMar>
+          </w:tcPr>
+          <w:p>
+            <w:pPr>
+              <w:widowControl w:val="0"/>
+              <w:pBdr>
+                <w:top w:val="nil"/>
+                <w:left w:val="nil"/>
+                <w:bottom w:val="nil"/>
+                <w:right w:val="nil"/>
+                <w:between w:val="nil"/>
+              </w:pBdr>
+              <w:jc w:val="center"/>
+              <w:rPr>
+                <w:rFonts w:ascii="Raleway" w:eastAsia="Raleway" w:hAnsi="Raleway" w:cs="Raleway"/>
+                <w:sz w:val="20"/>
+                <w:szCs w:val="20"/>
+              </w:rPr>
+            </w:pPr>
+            <w:r>
+              <w:rPr>
+                <w:rFonts w:ascii="Raleway" w:eastAsia="Raleway" w:hAnsi="Raleway" w:cs="Raleway"/>
+                <w:sz w:val="20"/>
+                <w:szCs w:val="20"/>
+              </w:rPr>
+              <w:t>2.</w:t>
+            </w:r>
+          </w:p>
+        </w:tc>
+        <w:tc>
+          <w:tcPr>
+            <w:tcW w:w="8160" w:type="dxa"/>
+            <w:tcBorders>
+              <w:bottom w:val="single" w:sz="8" w:space="0" w:color="808080"/>
+              <w:right w:val="single" w:sz="8" w:space="0" w:color="808080"/>
+            </w:tcBorders>
+            <w:shd w:val="clear" w:color="auto" w:fill="auto"/>
+            <w:tcMar>
+              <w:top w:w="5" w:type="dxa"/>
+              <w:left w:w="5" w:type="dxa"/>
+              <w:bottom w:w="5" w:type="dxa"/>
+              <w:right w:w="5" w:type="dxa"/>
+            </w:tcMar>
+          </w:tcPr>
+          <w:p>
+            <w:pPr>
+              <w:widowControl w:val="0"/>
+              <w:pBdr>
+                <w:top w:val="nil"/>
+                <w:left w:val="nil"/>
+                <w:bottom w:val="nil"/>
+                <w:right w:val="nil"/>
+                <w:between w:val="nil"/>
+              </w:pBdr>
+              <w:jc w:val="center"/>
+              <w:rPr>
+                <w:rFonts w:ascii="Raleway" w:eastAsia="Raleway" w:hAnsi="Raleway" w:cs="Raleway"/>
+                <w:sz w:val="20"/>
+                <w:szCs w:val="20"/>
+              </w:rPr>
+            </w:pPr>
+            <w:r>
+              <w:rPr>
+                <w:rFonts w:ascii="Raleway" w:eastAsia="Raleway" w:hAnsi="Raleway" w:cs="Raleway"/>
+                <w:sz w:val="20"/>
+                <w:szCs w:val="20"/>
+              </w:rPr>
+              <w:t>Decided to have more meetings (3 per week</w:t>
+            </w:r>
+            <w:r>
+              <w:rPr>
+                <w:rFonts w:ascii="Raleway" w:eastAsia="Raleway" w:hAnsi="Raleway" w:cs="Raleway"/>
+                <w:sz w:val="20"/>
+                <w:szCs w:val="20"/>
+              </w:rPr>
+              <w:t>, supposed to be short</w:t>
+            </w:r>
+            <w:r>
+              <w:rPr>
+                <w:rFonts w:ascii="Raleway" w:eastAsia="Raleway" w:hAnsi="Raleway" w:cs="Raleway"/>
+                <w:sz w:val="20"/>
+                <w:szCs w:val="20"/>
+              </w:rPr>
+              <w:t>)</w:t>
+            </w:r>
+            <w:r>
+              <w:rPr>
+                <w:rFonts w:ascii="Raleway" w:eastAsia="Raleway" w:hAnsi="Raleway" w:cs="Raleway"/>
+                <w:sz w:val="20"/>
+                <w:szCs w:val="20"/>
+              </w:rPr>
+              <w:t xml:space="preserve"> </w:t>
+            </w:r>
+          </w:p>
+        </w:tc>
+      </w:tr>
+      <w:tr>
+        <w:tc>
+          <w:tcPr>
+            <w:tcW w:w="750" w:type="dxa"/>
+            <w:tcBorders>
+              <w:left w:val="single" w:sz="8" w:space="0" w:color="808080"/>
+              <w:bottom w:val="single" w:sz="8" w:space="0" w:color="808080"/>
+              <w:right w:val="single" w:sz="8" w:space="0" w:color="808080"/>
+            </w:tcBorders>
+            <w:shd w:val="clear" w:color="auto" w:fill="auto"/>
+            <w:tcMar>
+              <w:top w:w="5" w:type="dxa"/>
+              <w:left w:w="5" w:type="dxa"/>
+              <w:bottom w:w="5" w:type="dxa"/>
+              <w:right w:w="5" w:type="dxa"/>
+            </w:tcMar>
+          </w:tcPr>
+          <w:p>
+            <w:pPr>
+              <w:widowControl w:val="0"/>
+              <w:pBdr>
+                <w:top w:val="nil"/>
+                <w:left w:val="nil"/>
+                <w:bottom w:val="nil"/>
+                <w:right w:val="nil"/>
+                <w:between w:val="nil"/>
+              </w:pBdr>
+              <w:jc w:val="center"/>
+              <w:rPr>
+                <w:rFonts w:ascii="Raleway" w:eastAsia="Raleway" w:hAnsi="Raleway" w:cs="Raleway"/>
+                <w:sz w:val="20"/>
+                <w:szCs w:val="20"/>
+              </w:rPr>
+            </w:pPr>
+            <w:r>
+              <w:rPr>
+                <w:rFonts w:ascii="Raleway" w:eastAsia="Raleway" w:hAnsi="Raleway" w:cs="Raleway"/>
+                <w:sz w:val="20"/>
+                <w:szCs w:val="20"/>
+              </w:rPr>
+              <w:t>3</w:t>
+            </w:r>
+            <w:r>
+              <w:rPr>
+                <w:rFonts w:ascii="Raleway" w:eastAsia="Raleway" w:hAnsi="Raleway" w:cs="Raleway"/>
+                <w:sz w:val="20"/>
+                <w:szCs w:val="20"/>
+              </w:rPr>
+              <w:t>.</w:t>
+            </w:r>
+          </w:p>
+        </w:tc>
+        <w:tc>
+          <w:tcPr>
+            <w:tcW w:w="8160" w:type="dxa"/>
+            <w:tcBorders>
+              <w:bottom w:val="single" w:sz="8" w:space="0" w:color="808080"/>
+              <w:right w:val="single" w:sz="8" w:space="0" w:color="808080"/>
+            </w:tcBorders>
+            <w:shd w:val="clear" w:color="auto" w:fill="auto"/>
+            <w:tcMar>
+              <w:top w:w="5" w:type="dxa"/>
+              <w:left w:w="5" w:type="dxa"/>
+              <w:bottom w:w="5" w:type="dxa"/>
+              <w:right w:w="5" w:type="dxa"/>
+            </w:tcMar>
+          </w:tcPr>
+          <w:p>
+            <w:pPr>
+              <w:widowControl w:val="0"/>
+              <w:pBdr>
+                <w:top w:val="nil"/>
+                <w:left w:val="nil"/>
+                <w:bottom w:val="nil"/>
+                <w:right w:val="nil"/>
+                <w:between w:val="nil"/>
+              </w:pBdr>
+              <w:jc w:val="center"/>
+              <w:rPr>
+                <w:rFonts w:ascii="Raleway" w:eastAsia="Raleway" w:hAnsi="Raleway" w:cs="Raleway"/>
+                <w:sz w:val="20"/>
+                <w:szCs w:val="20"/>
+              </w:rPr>
+            </w:pPr>
+            <w:r>
+              <w:rPr>
+                <w:rFonts w:ascii="Raleway" w:eastAsia="Raleway" w:hAnsi="Raleway" w:cs="Raleway"/>
+                <w:sz w:val="20"/>
+                <w:szCs w:val="20"/>
+              </w:rPr>
+              <w:t>Add Jason in GitHub Repository</w:t>
+            </w:r>
+          </w:p>
+        </w:tc>
+      </w:tr>
+      <w:tr>
+        <w:tc>
+          <w:tcPr>
+            <w:tcW w:w="750" w:type="dxa"/>
+            <w:tcBorders>
+              <w:left w:val="single" w:sz="8" w:space="0" w:color="808080"/>
+              <w:bottom w:val="single" w:sz="8" w:space="0" w:color="808080"/>
+              <w:right w:val="single" w:sz="8" w:space="0" w:color="808080"/>
+            </w:tcBorders>
+            <w:shd w:val="clear" w:color="auto" w:fill="auto"/>
+            <w:tcMar>
+              <w:top w:w="5" w:type="dxa"/>
+              <w:left w:w="5" w:type="dxa"/>
+              <w:bottom w:w="5" w:type="dxa"/>
+              <w:right w:w="5" w:type="dxa"/>
+            </w:tcMar>
+          </w:tcPr>
+          <w:p>
+            <w:pPr>
+              <w:widowControl w:val="0"/>
+              <w:jc w:val="center"/>
+              <w:rPr>
+                <w:rFonts w:ascii="Raleway" w:eastAsia="Raleway" w:hAnsi="Raleway" w:cs="Raleway"/>
+                <w:sz w:val="20"/>
+                <w:szCs w:val="20"/>
+              </w:rPr>
+            </w:pPr>
+            <w:r>
+              <w:rPr>
+                <w:rFonts w:ascii="Raleway" w:eastAsia="Raleway" w:hAnsi="Raleway" w:cs="Raleway"/>
+                <w:sz w:val="20"/>
+                <w:szCs w:val="20"/>
+              </w:rPr>
+              <w:t>4.</w:t>
+            </w:r>
+          </w:p>
+        </w:tc>
+        <w:tc>
+          <w:tcPr>
+            <w:tcW w:w="8160" w:type="dxa"/>
+            <w:tcBorders>
+              <w:bottom w:val="single" w:sz="8" w:space="0" w:color="808080"/>
+              <w:right w:val="single" w:sz="8" w:space="0" w:color="808080"/>
+            </w:tcBorders>
+            <w:shd w:val="clear" w:color="auto" w:fill="auto"/>
+            <w:tcMar>
+              <w:top w:w="5" w:type="dxa"/>
+              <w:left w:w="5" w:type="dxa"/>
+              <w:bottom w:w="5" w:type="dxa"/>
+              <w:right w:w="5" w:type="dxa"/>
+            </w:tcMar>
+          </w:tcPr>
+          <w:p>
+            <w:pPr>
+              <w:widowControl w:val="0"/>
+              <w:pBdr>
+                <w:top w:val="nil"/>
+                <w:left w:val="nil"/>
+                <w:bottom w:val="nil"/>
+                <w:right w:val="nil"/>
+                <w:between w:val="nil"/>
+              </w:pBdr>
+              <w:jc w:val="center"/>
+              <w:rPr>
+                <w:rFonts w:ascii="Raleway" w:eastAsia="Raleway" w:hAnsi="Raleway" w:cs="Raleway"/>
+                <w:sz w:val="20"/>
+                <w:szCs w:val="20"/>
+              </w:rPr>
+            </w:pPr>
+            <w:r>
+              <w:rPr>
+                <w:rFonts w:ascii="Raleway" w:eastAsia="Raleway" w:hAnsi="Raleway" w:cs="Raleway"/>
+                <w:sz w:val="20"/>
+                <w:szCs w:val="20"/>
+              </w:rPr>
+              <w:t>Current Sprint (1) will end after the break</w:t>
+            </w:r>
+          </w:p>
+        </w:tc>
+      </w:tr>
+      <w:tr>
+        <w:tc>
+          <w:tcPr>
+            <w:tcW w:w="750" w:type="dxa"/>
+            <w:tcBorders>
+              <w:left w:val="single" w:sz="8" w:space="0" w:color="808080"/>
+              <w:bottom w:val="single" w:sz="8" w:space="0" w:color="808080"/>
+              <w:right w:val="single" w:sz="8" w:space="0" w:color="808080"/>
+            </w:tcBorders>
+            <w:shd w:val="clear" w:color="auto" w:fill="auto"/>
+            <w:tcMar>
+              <w:top w:w="5" w:type="dxa"/>
+              <w:left w:w="5" w:type="dxa"/>
+              <w:bottom w:w="5" w:type="dxa"/>
+              <w:right w:w="5" w:type="dxa"/>
+            </w:tcMar>
+          </w:tcPr>
+          <w:p>
+            <w:pPr>
+              <w:widowControl w:val="0"/>
+              <w:jc w:val="center"/>
+              <w:rPr>
+                <w:rFonts w:ascii="Raleway" w:eastAsia="Raleway" w:hAnsi="Raleway" w:cs="Raleway"/>
+                <w:sz w:val="20"/>
+                <w:szCs w:val="20"/>
+              </w:rPr>
+            </w:pPr>
+          </w:p>
+        </w:tc>
+        <w:tc>
+          <w:tcPr>
+            <w:tcW w:w="8160" w:type="dxa"/>
+            <w:tcBorders>
+              <w:bottom w:val="single" w:sz="8" w:space="0" w:color="808080"/>
+              <w:right w:val="single" w:sz="8" w:space="0" w:color="808080"/>
+            </w:tcBorders>
+            <w:shd w:val="clear" w:color="auto" w:fill="auto"/>
+            <w:tcMar>
+              <w:top w:w="5" w:type="dxa"/>
+              <w:left w:w="5" w:type="dxa"/>
+              <w:bottom w:w="5" w:type="dxa"/>
+              <w:right w:w="5" w:type="dxa"/>
+            </w:tcMar>
+          </w:tcPr>
+          <w:p>
+            <w:pPr>
+              <w:widowControl w:val="0"/>
+              <w:pBdr>
+                <w:top w:val="nil"/>
+                <w:left w:val="nil"/>
+                <w:bottom w:val="nil"/>
+                <w:right w:val="nil"/>
+                <w:between w:val="nil"/>
+              </w:pBdr>
+              <w:jc w:val="center"/>
+              <w:rPr>
+                <w:rFonts w:ascii="Raleway" w:eastAsia="Raleway" w:hAnsi="Raleway" w:cs="Raleway"/>
+                <w:sz w:val="20"/>
+                <w:szCs w:val="20"/>
+              </w:rPr>
+            </w:pPr>
+          </w:p>
+        </w:tc>
+      </w:tr>
+    </w:tbl>
+    <w:p>
+      <w:pPr>
+        <w:pStyle w:val="Heading2"/>
+        <w:rPr>
+          <w:rFonts w:ascii="Raleway" w:eastAsia="Raleway" w:hAnsi="Raleway" w:cs="Raleway"/>
+        </w:rPr>
+      </w:pPr>
+      <w:r>
+        <w:rPr>
+          <w:rFonts w:ascii="Raleway" w:eastAsia="Raleway" w:hAnsi="Raleway" w:cs="Raleway"/>
+        </w:rPr>
+        <w:t>Action Items</w:t>
+      </w:r>
+    </w:p>
+    <w:tbl>
+      <w:tblPr>
+        <w:tblStyle w:val="a1"/>
+        <w:tblW w:w="8925" w:type="dxa"/>
+        <w:tblInd w:w="-39" w:type="dxa"/>
+        <w:tblBorders>
+          <w:top w:val="single" w:sz="6" w:space="0" w:color="000000"/>
+          <w:left w:val="single" w:sz="6" w:space="0" w:color="000000"/>
+          <w:bottom w:val="single" w:sz="6" w:space="0" w:color="000000"/>
+          <w:right w:val="single" w:sz="6" w:space="0" w:color="000000"/>
+          <w:insideH w:val="single" w:sz="6" w:space="0" w:color="000000"/>
+          <w:insideV w:val="single" w:sz="6" w:space="0" w:color="000000"/>
+        </w:tblBorders>
+        <w:tblLayout w:type="fixed"/>
+        <w:tblLook w:val="0600" w:firstRow="0" w:lastRow="0" w:firstColumn="0" w:lastColumn="0" w:noHBand="1" w:noVBand="1"/>
+      </w:tblPr>
+      <w:tblGrid>
+        <w:gridCol w:w="840"/>
+        <w:gridCol w:w="5130"/>
+        <w:gridCol w:w="1590"/>
+        <w:gridCol w:w="1365"/>
+      </w:tblGrid>
+      <w:tr>
+        <w:tc>
+          <w:tcPr>
+            <w:tcW w:w="840" w:type="dxa"/>
+            <w:tcBorders>
+              <w:top w:val="single" w:sz="8" w:space="0" w:color="808080"/>
+              <w:left w:val="single" w:sz="8" w:space="0" w:color="808080"/>
+              <w:bottom w:val="single" w:sz="8" w:space="0" w:color="808080"/>
+              <w:right w:val="single" w:sz="8" w:space="0" w:color="808080"/>
+            </w:tcBorders>
+            <w:shd w:val="clear" w:color="auto" w:fill="E6E6E6"/>
+            <w:tcMar>
+              <w:top w:w="5" w:type="dxa"/>
+              <w:left w:w="5" w:type="dxa"/>
+              <w:bottom w:w="5" w:type="dxa"/>
+              <w:right w:w="5" w:type="dxa"/>
+            </w:tcMar>
+          </w:tcPr>
+          <w:p>
+            <w:pPr>
+              <w:widowControl w:val="0"/>
+              <w:pBdr>
+                <w:top w:val="nil"/>
+                <w:left w:val="nil"/>
+                <w:bottom w:val="nil"/>
+                <w:right w:val="nil"/>
+                <w:between w:val="nil"/>
+              </w:pBdr>
+              <w:jc w:val="center"/>
+              <w:rPr>
+                <w:rFonts w:ascii="Raleway" w:eastAsia="Raleway" w:hAnsi="Raleway" w:cs="Raleway"/>
+                <w:sz w:val="20"/>
+                <w:szCs w:val="20"/>
+                <w:shd w:val="clear" w:color="auto" w:fill="E6E6E6"/>
+              </w:rPr>
+            </w:pPr>
+            <w:r>
+              <w:rPr>
+                <w:rFonts w:ascii="Raleway" w:eastAsia="Raleway" w:hAnsi="Raleway" w:cs="Raleway"/>
+                <w:sz w:val="20"/>
+                <w:szCs w:val="20"/>
+                <w:shd w:val="clear" w:color="auto" w:fill="E6E6E6"/>
+              </w:rPr>
+              <w:t>No.</w:t>
+            </w:r>
+          </w:p>
+        </w:tc>
+        <w:tc>
+          <w:tcPr>
+            <w:tcW w:w="5130" w:type="dxa"/>
+            <w:tcBorders>
+              <w:top w:val="single" w:sz="8" w:space="0" w:color="808080"/>
+              <w:bottom w:val="single" w:sz="8" w:space="0" w:color="808080"/>
+              <w:right w:val="single" w:sz="8" w:space="0" w:color="808080"/>
+            </w:tcBorders>
+            <w:shd w:val="clear" w:color="auto" w:fill="E6E6E6"/>
+            <w:tcMar>
+              <w:top w:w="5" w:type="dxa"/>
+              <w:left w:w="5" w:type="dxa"/>
+              <w:bottom w:w="5" w:type="dxa"/>
+              <w:right w:w="5" w:type="dxa"/>
+            </w:tcMar>
+          </w:tcPr>
+          <w:p>
+            <w:pPr>
+              <w:widowControl w:val="0"/>
+              <w:pBdr>
+                <w:top w:val="nil"/>
+                <w:left w:val="nil"/>
+                <w:bottom w:val="nil"/>
+                <w:right w:val="nil"/>
+                <w:between w:val="nil"/>
+              </w:pBdr>
+              <w:jc w:val="center"/>
+              <w:rPr>
+                <w:rFonts w:ascii="Raleway" w:eastAsia="Raleway" w:hAnsi="Raleway" w:cs="Raleway"/>
+                <w:sz w:val="20"/>
+                <w:szCs w:val="20"/>
+                <w:shd w:val="clear" w:color="auto" w:fill="E6E6E6"/>
+              </w:rPr>
+            </w:pPr>
+            <w:r>
+              <w:rPr>
+                <w:rFonts w:ascii="Raleway" w:eastAsia="Raleway" w:hAnsi="Raleway" w:cs="Raleway"/>
+                <w:sz w:val="20"/>
+                <w:szCs w:val="20"/>
+                <w:shd w:val="clear" w:color="auto" w:fill="E6E6E6"/>
+              </w:rPr>
+              <w:t>Item</w:t>
+            </w:r>
+          </w:p>
+        </w:tc>
+        <w:tc>
+          <w:tcPr>
+            <w:tcW w:w="1590" w:type="dxa"/>
+            <w:tcBorders>
+              <w:top w:val="single" w:sz="8" w:space="0" w:color="808080"/>
+              <w:bottom w:val="single" w:sz="8" w:space="0" w:color="808080"/>
+              <w:right w:val="single" w:sz="8" w:space="0" w:color="808080"/>
+            </w:tcBorders>
+            <w:shd w:val="clear" w:color="auto" w:fill="E6E6E6"/>
+            <w:tcMar>
+              <w:top w:w="5" w:type="dxa"/>
+              <w:left w:w="5" w:type="dxa"/>
+              <w:bottom w:w="5" w:type="dxa"/>
+              <w:right w:w="5" w:type="dxa"/>
+            </w:tcMar>
+          </w:tcPr>
+          <w:p>
+            <w:pPr>
+              <w:widowControl w:val="0"/>
+              <w:pBdr>
+                <w:top w:val="nil"/>
+                <w:left w:val="nil"/>
+                <w:bottom w:val="nil"/>
+                <w:right w:val="nil"/>
+                <w:between w:val="nil"/>
+              </w:pBdr>
+              <w:jc w:val="center"/>
+              <w:rPr>
+                <w:rFonts w:ascii="Raleway" w:eastAsia="Raleway" w:hAnsi="Raleway" w:cs="Raleway"/>
+                <w:sz w:val="20"/>
+                <w:szCs w:val="20"/>
+                <w:shd w:val="clear" w:color="auto" w:fill="E6E6E6"/>
+              </w:rPr>
+            </w:pPr>
+            <w:r>
+              <w:rPr>
+                <w:rFonts w:ascii="Raleway" w:eastAsia="Raleway" w:hAnsi="Raleway" w:cs="Raleway"/>
+                <w:sz w:val="20"/>
+                <w:szCs w:val="20"/>
+                <w:shd w:val="clear" w:color="auto" w:fill="E6E6E6"/>
+              </w:rPr>
+              <w:t>Who</w:t>
+            </w:r>
+          </w:p>
+        </w:tc>
+        <w:tc>
+          <w:tcPr>
+            <w:tcW w:w="1365" w:type="dxa"/>
+            <w:tcBorders>
+              <w:top w:val="single" w:sz="8" w:space="0" w:color="808080"/>
+              <w:bottom w:val="single" w:sz="8" w:space="0" w:color="808080"/>
+              <w:right w:val="single" w:sz="8" w:space="0" w:color="808080"/>
+            </w:tcBorders>
+            <w:shd w:val="clear" w:color="auto" w:fill="E6E6E6"/>
+            <w:tcMar>
+              <w:top w:w="5" w:type="dxa"/>
+              <w:left w:w="5" w:type="dxa"/>
+              <w:bottom w:w="5" w:type="dxa"/>
+              <w:right w:w="5" w:type="dxa"/>
+            </w:tcMar>
+          </w:tcPr>
+          <w:p>
+            <w:pPr>
+              <w:widowControl w:val="0"/>
+              <w:pBdr>
+                <w:top w:val="nil"/>
+                <w:left w:val="nil"/>
+                <w:bottom w:val="nil"/>
+                <w:right w:val="nil"/>
+                <w:between w:val="nil"/>
+              </w:pBdr>
+              <w:jc w:val="center"/>
+              <w:rPr>
+                <w:rFonts w:ascii="Raleway" w:eastAsia="Raleway" w:hAnsi="Raleway" w:cs="Raleway"/>
+                <w:sz w:val="20"/>
+                <w:szCs w:val="20"/>
+                <w:shd w:val="clear" w:color="auto" w:fill="E6E6E6"/>
+              </w:rPr>
+            </w:pPr>
+            <w:r>
+              <w:rPr>
+                <w:rFonts w:ascii="Raleway" w:eastAsia="Raleway" w:hAnsi="Raleway" w:cs="Raleway"/>
+                <w:sz w:val="20"/>
+                <w:szCs w:val="20"/>
+                <w:shd w:val="clear" w:color="auto" w:fill="E6E6E6"/>
+              </w:rPr>
+              <w:t>By</w:t>
+            </w:r>
+          </w:p>
+        </w:tc>
+      </w:tr>
+      <w:tr>
+        <w:tc>
+          <w:tcPr>
+            <w:tcW w:w="840" w:type="dxa"/>
+            <w:tcBorders>
+              <w:left w:val="single" w:sz="8" w:space="0" w:color="808080"/>
+              <w:bottom w:val="single" w:sz="8" w:space="0" w:color="808080"/>
+              <w:right w:val="single" w:sz="8" w:space="0" w:color="808080"/>
+            </w:tcBorders>
+            <w:shd w:val="clear" w:color="auto" w:fill="auto"/>
+            <w:tcMar>
+              <w:top w:w="5" w:type="dxa"/>
+              <w:left w:w="5" w:type="dxa"/>
+              <w:bottom w:w="5" w:type="dxa"/>
+              <w:right w:w="5" w:type="dxa"/>
+            </w:tcMar>
+          </w:tcPr>
+          <w:p>
+            <w:pPr>
+              <w:widowControl w:val="0"/>
+              <w:pBdr>
+                <w:top w:val="nil"/>
+                <w:left w:val="nil"/>
+                <w:bottom w:val="nil"/>
+                <w:right w:val="nil"/>
+                <w:between w:val="nil"/>
+              </w:pBdr>
+              <w:jc w:val="center"/>
+              <w:rPr>
+                <w:rFonts w:ascii="Raleway" w:eastAsia="Raleway" w:hAnsi="Raleway" w:cs="Raleway"/>
+                <w:sz w:val="20"/>
+                <w:szCs w:val="20"/>
+              </w:rPr>
+            </w:pPr>
+            <w:r>
+              <w:rPr>
+                <w:rFonts w:ascii="Raleway" w:eastAsia="Raleway" w:hAnsi="Raleway" w:cs="Raleway"/>
+                <w:sz w:val="20"/>
+                <w:szCs w:val="20"/>
+              </w:rPr>
+              <w:t>1.</w:t>
+            </w:r>
+          </w:p>
+        </w:tc>
+        <w:tc>
+          <w:tcPr>
+            <w:tcW w:w="5130" w:type="dxa"/>
+            <w:tcBorders>
+              <w:bottom w:val="single" w:sz="8" w:space="0" w:color="808080"/>
+              <w:right w:val="single" w:sz="8" w:space="0" w:color="808080"/>
+            </w:tcBorders>
+            <w:shd w:val="clear" w:color="auto" w:fill="auto"/>
+            <w:tcMar>
+              <w:top w:w="5" w:type="dxa"/>
+              <w:left w:w="5" w:type="dxa"/>
+              <w:bottom w:w="5" w:type="dxa"/>
+              <w:right w:w="5" w:type="dxa"/>
+            </w:tcMar>
+          </w:tcPr>
+          <w:p>
+            <w:pPr>
+              <w:widowControl w:val="0"/>
+              <w:pBdr>
+                <w:top w:val="nil"/>
+                <w:left w:val="nil"/>
+                <w:bottom w:val="nil"/>
+                <w:right w:val="nil"/>
+                <w:between w:val="nil"/>
+              </w:pBdr>
+              <w:jc w:val="center"/>
+              <w:rPr>
+                <w:rFonts w:ascii="Raleway" w:eastAsia="Raleway" w:hAnsi="Raleway" w:cs="Raleway"/>
+                <w:sz w:val="20"/>
+                <w:szCs w:val="20"/>
+              </w:rPr>
+            </w:pPr>
+            <w:r>
+              <w:rPr>
+                <w:rFonts w:ascii="Raleway" w:eastAsia="Raleway" w:hAnsi="Raleway" w:cs="Raleway"/>
+                <w:sz w:val="20"/>
+                <w:szCs w:val="20"/>
+              </w:rPr>
+              <w:t xml:space="preserve">User story 1 </w:t>
+            </w:r>
+            <w:r>
+              <w:rPr>
+                <w:rFonts w:ascii="Raleway" w:eastAsia="Raleway" w:hAnsi="Raleway" w:cs="Raleway"/>
+                <w:sz w:val="20"/>
+                <w:szCs w:val="20"/>
+              </w:rPr>
+              <w:t>Front End</w:t>
+            </w:r>
+            <w:r>
+              <w:rPr>
+                <w:rFonts w:ascii="Raleway" w:eastAsia="Raleway" w:hAnsi="Raleway" w:cs="Raleway"/>
+                <w:sz w:val="20"/>
+                <w:szCs w:val="20"/>
+              </w:rPr>
+              <w:t xml:space="preserve"> </w:t>
+            </w:r>
+          </w:p>
+        </w:tc>
+        <w:tc>
+          <w:tcPr>
+            <w:tcW w:w="1590" w:type="dxa"/>
+            <w:tcBorders>
+              <w:bottom w:val="single" w:sz="8" w:space="0" w:color="808080"/>
+              <w:right w:val="single" w:sz="8" w:space="0" w:color="808080"/>
+            </w:tcBorders>
+            <w:shd w:val="clear" w:color="auto" w:fill="auto"/>
+            <w:tcMar>
+              <w:top w:w="5" w:type="dxa"/>
+              <w:left w:w="5" w:type="dxa"/>
+              <w:bottom w:w="5" w:type="dxa"/>
+              <w:right w:w="5" w:type="dxa"/>
+            </w:tcMar>
+          </w:tcPr>
+          <w:p>
+            <w:pPr>
+              <w:widowControl w:val="0"/>
+              <w:pBdr>
+                <w:top w:val="nil"/>
+                <w:left w:val="nil"/>
+                <w:bottom w:val="nil"/>
+                <w:right w:val="nil"/>
+                <w:between w:val="nil"/>
+              </w:pBdr>
+              <w:jc w:val="center"/>
+              <w:rPr>
+                <w:rFonts w:ascii="Raleway" w:eastAsia="Raleway" w:hAnsi="Raleway" w:cs="Raleway"/>
+                <w:sz w:val="20"/>
+                <w:szCs w:val="20"/>
+              </w:rPr>
+            </w:pPr>
+            <w:r>
+              <w:rPr>
+                <w:rFonts w:ascii="Raleway" w:eastAsia="Raleway" w:hAnsi="Raleway" w:cs="Raleway"/>
+                <w:sz w:val="20"/>
+                <w:szCs w:val="20"/>
+              </w:rPr>
+              <w:t>Midori</w:t>
+            </w:r>
+          </w:p>
+        </w:tc>
+        <w:tc>
+          <w:tcPr>
+            <w:tcW w:w="1365" w:type="dxa"/>
+            <w:tcBorders>
+              <w:bottom w:val="single" w:sz="8" w:space="0" w:color="808080"/>
+              <w:right w:val="single" w:sz="8" w:space="0" w:color="808080"/>
+            </w:tcBorders>
+            <w:shd w:val="clear" w:color="auto" w:fill="auto"/>
+            <w:tcMar>
+              <w:top w:w="5" w:type="dxa"/>
+              <w:left w:w="5" w:type="dxa"/>
+              <w:bottom w:w="5" w:type="dxa"/>
+              <w:right w:w="5" w:type="dxa"/>
+            </w:tcMar>
+          </w:tcPr>
+          <w:p>
+            <w:pPr>
+              <w:widowControl w:val="0"/>
+              <w:pBdr>
+                <w:top w:val="nil"/>
+                <w:left w:val="nil"/>
+                <w:bottom w:val="nil"/>
+                <w:right w:val="nil"/>
+                <w:between w:val="nil"/>
+              </w:pBdr>
+              <w:jc w:val="center"/>
+              <w:rPr>
+                <w:rFonts w:ascii="Raleway" w:eastAsia="Raleway" w:hAnsi="Raleway" w:cs="Raleway"/>
+                <w:sz w:val="20"/>
+                <w:szCs w:val="20"/>
+              </w:rPr>
+            </w:pPr>
+            <w:r>
+              <w:rPr>
+                <w:rFonts w:ascii="Raleway" w:eastAsia="Raleway" w:hAnsi="Raleway" w:cs="Raleway"/>
+                <w:sz w:val="20"/>
+                <w:szCs w:val="20"/>
+              </w:rPr>
+              <w:t>09</w:t>
+            </w:r>
+            <w:r>
+              <w:rPr>
+                <w:rFonts w:ascii="Raleway" w:eastAsia="Raleway" w:hAnsi="Raleway" w:cs="Raleway"/>
+                <w:sz w:val="20"/>
+                <w:szCs w:val="20"/>
+              </w:rPr>
+              <w:t>/</w:t>
+            </w:r>
+            <w:r>
+              <w:rPr>
+                <w:rFonts w:ascii="Raleway" w:eastAsia="Raleway" w:hAnsi="Raleway" w:cs="Raleway"/>
+                <w:sz w:val="20"/>
+                <w:szCs w:val="20"/>
+              </w:rPr>
+              <w:t>09</w:t>
+            </w:r>
+            <w:r>
+              <w:rPr>
+                <w:rFonts w:ascii="Raleway" w:eastAsia="Raleway" w:hAnsi="Raleway" w:cs="Raleway"/>
+                <w:sz w:val="20"/>
+                <w:szCs w:val="20"/>
+              </w:rPr>
+              <w:t>/2020</w:t>
+            </w:r>
+          </w:p>
+        </w:tc>
+      </w:tr>
+      <w:tr>
+        <w:tc>
+          <w:tcPr>
+            <w:tcW w:w="840" w:type="dxa"/>
+            <w:tcBorders>
+              <w:left w:val="single" w:sz="8" w:space="0" w:color="808080"/>
+              <w:bottom w:val="single" w:sz="8" w:space="0" w:color="808080"/>
+              <w:right w:val="single" w:sz="8" w:space="0" w:color="808080"/>
+            </w:tcBorders>
+            <w:shd w:val="clear" w:color="auto" w:fill="auto"/>
+            <w:tcMar>
+              <w:top w:w="5" w:type="dxa"/>
+              <w:left w:w="5" w:type="dxa"/>
+              <w:bottom w:w="5" w:type="dxa"/>
+              <w:right w:w="5" w:type="dxa"/>
+            </w:tcMar>
+          </w:tcPr>
+          <w:p>
+            <w:pPr>
+              <w:widowControl w:val="0"/>
+              <w:pBdr>
+                <w:top w:val="nil"/>
+                <w:left w:val="nil"/>
+                <w:bottom w:val="nil"/>
+                <w:right w:val="nil"/>
+                <w:between w:val="nil"/>
+              </w:pBdr>
+              <w:jc w:val="center"/>
+              <w:rPr>
+                <w:rFonts w:ascii="Raleway" w:eastAsia="Raleway" w:hAnsi="Raleway" w:cs="Raleway"/>
+                <w:sz w:val="20"/>
+                <w:szCs w:val="20"/>
+              </w:rPr>
+            </w:pPr>
+            <w:r>
+              <w:rPr>
+                <w:rFonts w:ascii="Raleway" w:eastAsia="Raleway" w:hAnsi="Raleway" w:cs="Raleway"/>
+                <w:sz w:val="20"/>
+                <w:szCs w:val="20"/>
+              </w:rPr>
+              <w:t>2.</w:t>
+            </w:r>
+          </w:p>
+        </w:tc>
+        <w:tc>
+          <w:tcPr>
+            <w:tcW w:w="5130" w:type="dxa"/>
+            <w:tcBorders>
+              <w:bottom w:val="single" w:sz="8" w:space="0" w:color="808080"/>
+              <w:right w:val="single" w:sz="8" w:space="0" w:color="808080"/>
+            </w:tcBorders>
+            <w:shd w:val="clear" w:color="auto" w:fill="auto"/>
+            <w:tcMar>
+              <w:top w:w="5" w:type="dxa"/>
+              <w:left w:w="5" w:type="dxa"/>
+              <w:bottom w:w="5" w:type="dxa"/>
+              <w:right w:w="5" w:type="dxa"/>
+            </w:tcMar>
+          </w:tcPr>
+          <w:p>
+            <w:pPr>
+              <w:widowControl w:val="0"/>
+              <w:pBdr>
+                <w:top w:val="nil"/>
+                <w:left w:val="nil"/>
+                <w:bottom w:val="nil"/>
+                <w:right w:val="nil"/>
+                <w:between w:val="nil"/>
+              </w:pBdr>
+              <w:jc w:val="center"/>
+              <w:rPr>
+                <w:rFonts w:ascii="Raleway" w:eastAsia="Raleway" w:hAnsi="Raleway" w:cs="Raleway"/>
+                <w:sz w:val="20"/>
+                <w:szCs w:val="20"/>
+              </w:rPr>
+            </w:pPr>
+            <w:r>
+              <w:rPr>
+                <w:rFonts w:ascii="Raleway" w:eastAsia="Raleway" w:hAnsi="Raleway" w:cs="Raleway"/>
+                <w:sz w:val="20"/>
+                <w:szCs w:val="20"/>
+              </w:rPr>
+              <w:t>User story 1</w:t>
+            </w:r>
+            <w:r>
+              <w:rPr>
+                <w:rFonts w:ascii="Raleway" w:eastAsia="Raleway" w:hAnsi="Raleway" w:cs="Raleway"/>
+                <w:sz w:val="20"/>
+                <w:szCs w:val="20"/>
+              </w:rPr>
+              <w:t>5</w:t>
+            </w:r>
+            <w:r>
+              <w:rPr>
+                <w:rFonts w:ascii="Raleway" w:eastAsia="Raleway" w:hAnsi="Raleway" w:cs="Raleway"/>
+                <w:sz w:val="20"/>
+                <w:szCs w:val="20"/>
+              </w:rPr>
+              <w:t xml:space="preserve"> Front End</w:t>
+            </w:r>
+          </w:p>
+        </w:tc>
+        <w:tc>
+          <w:tcPr>
+            <w:tcW w:w="1590" w:type="dxa"/>
+            <w:tcBorders>
+              <w:bottom w:val="single" w:sz="8" w:space="0" w:color="808080"/>
+              <w:right w:val="single" w:sz="8" w:space="0" w:color="808080"/>
+            </w:tcBorders>
+            <w:shd w:val="clear" w:color="auto" w:fill="auto"/>
+            <w:tcMar>
+              <w:top w:w="5" w:type="dxa"/>
+              <w:left w:w="5" w:type="dxa"/>
+              <w:bottom w:w="5" w:type="dxa"/>
+              <w:right w:w="5" w:type="dxa"/>
+            </w:tcMar>
+          </w:tcPr>
+          <w:p>
+            <w:pPr>
+              <w:widowControl w:val="0"/>
+              <w:pBdr>
+                <w:top w:val="nil"/>
+                <w:left w:val="nil"/>
+                <w:bottom w:val="nil"/>
+                <w:right w:val="nil"/>
+                <w:between w:val="nil"/>
+              </w:pBdr>
+              <w:jc w:val="center"/>
+              <w:rPr>
+                <w:rFonts w:ascii="Raleway" w:eastAsia="Raleway" w:hAnsi="Raleway" w:cs="Raleway"/>
+                <w:sz w:val="20"/>
+                <w:szCs w:val="20"/>
+              </w:rPr>
+            </w:pPr>
+            <w:r>
+              <w:rPr>
+                <w:rFonts w:ascii="Raleway" w:eastAsia="Raleway" w:hAnsi="Raleway" w:cs="Raleway"/>
+                <w:sz w:val="20"/>
+                <w:szCs w:val="20"/>
+              </w:rPr>
+              <w:t>Jonathan</w:t>
+            </w:r>
+          </w:p>
+        </w:tc>
+        <w:tc>
+          <w:tcPr>
+            <w:tcW w:w="1365" w:type="dxa"/>
+            <w:tcBorders>
+              <w:bottom w:val="single" w:sz="8" w:space="0" w:color="808080"/>
+              <w:right w:val="single" w:sz="8" w:space="0" w:color="808080"/>
+            </w:tcBorders>
+            <w:shd w:val="clear" w:color="auto" w:fill="auto"/>
+            <w:tcMar>
+              <w:top w:w="5" w:type="dxa"/>
+              <w:left w:w="5" w:type="dxa"/>
+              <w:bottom w:w="5" w:type="dxa"/>
+              <w:right w:w="5" w:type="dxa"/>
+            </w:tcMar>
+          </w:tcPr>
+          <w:p>
+            <w:pPr>
+              <w:widowControl w:val="0"/>
+              <w:jc w:val="center"/>
+              <w:rPr>
+                <w:rFonts w:ascii="Raleway" w:eastAsia="Raleway" w:hAnsi="Raleway" w:cs="Raleway"/>
+                <w:sz w:val="20"/>
+                <w:szCs w:val="20"/>
+              </w:rPr>
+            </w:pPr>
+            <w:r>
+              <w:rPr>
+                <w:rFonts w:ascii="Raleway" w:eastAsia="Raleway" w:hAnsi="Raleway" w:cs="Raleway"/>
+                <w:sz w:val="20"/>
+                <w:szCs w:val="20"/>
+              </w:rPr>
+              <w:t>09/09/2020</w:t>
+            </w:r>
+          </w:p>
+        </w:tc>
+      </w:tr>
+      <w:tr>
+        <w:tc>
+          <w:tcPr>
+            <w:tcW w:w="840" w:type="dxa"/>
+            <w:tcBorders>
+              <w:left w:val="single" w:sz="8" w:space="0" w:color="808080"/>
+              <w:bottom w:val="single" w:sz="8" w:space="0" w:color="808080"/>
+              <w:right w:val="single" w:sz="8" w:space="0" w:color="808080"/>
+            </w:tcBorders>
+            <w:shd w:val="clear" w:color="auto" w:fill="auto"/>
+            <w:tcMar>
+              <w:top w:w="5" w:type="dxa"/>
+              <w:left w:w="5" w:type="dxa"/>
+              <w:bottom w:w="5" w:type="dxa"/>
+              <w:right w:w="5" w:type="dxa"/>
+            </w:tcMar>
+          </w:tcPr>
+          <w:p>
+            <w:pPr>
+              <w:widowControl w:val="0"/>
+              <w:pBdr>
+                <w:top w:val="nil"/>
+                <w:left w:val="nil"/>
+                <w:bottom w:val="nil"/>
+                <w:right w:val="nil"/>
+                <w:between w:val="nil"/>
+              </w:pBdr>
+              <w:jc w:val="center"/>
+              <w:rPr>
+                <w:rFonts w:ascii="Raleway" w:eastAsia="Raleway" w:hAnsi="Raleway" w:cs="Raleway"/>
+                <w:sz w:val="20"/>
+                <w:szCs w:val="20"/>
+              </w:rPr>
+            </w:pPr>
+            <w:r>
+              <w:rPr>
+                <w:rFonts w:ascii="Raleway" w:eastAsia="Raleway" w:hAnsi="Raleway" w:cs="Raleway"/>
+                <w:sz w:val="20"/>
+                <w:szCs w:val="20"/>
+              </w:rPr>
+              <w:t>3.</w:t>
+            </w:r>
+          </w:p>
+        </w:tc>
+        <w:tc>
+          <w:tcPr>
+            <w:tcW w:w="5130" w:type="dxa"/>
+            <w:tcBorders>
+              <w:bottom w:val="single" w:sz="8" w:space="0" w:color="808080"/>
+              <w:right w:val="single" w:sz="8" w:space="0" w:color="808080"/>
+            </w:tcBorders>
+            <w:shd w:val="clear" w:color="auto" w:fill="auto"/>
+            <w:tcMar>
+              <w:top w:w="5" w:type="dxa"/>
+              <w:left w:w="5" w:type="dxa"/>
+              <w:bottom w:w="5" w:type="dxa"/>
+              <w:right w:w="5" w:type="dxa"/>
+            </w:tcMar>
+          </w:tcPr>
+          <w:p>
+            <w:pPr>
+              <w:widowControl w:val="0"/>
+              <w:pBdr>
+                <w:top w:val="nil"/>
+                <w:left w:val="nil"/>
+                <w:bottom w:val="nil"/>
+                <w:right w:val="nil"/>
+                <w:between w:val="nil"/>
+              </w:pBdr>
+              <w:jc w:val="center"/>
+              <w:rPr>
+                <w:rFonts w:ascii="Raleway" w:eastAsia="Raleway" w:hAnsi="Raleway" w:cs="Raleway"/>
+                <w:sz w:val="20"/>
+                <w:szCs w:val="20"/>
+              </w:rPr>
+            </w:pPr>
+            <w:r>
+              <w:rPr>
+                <w:rFonts w:ascii="Raleway" w:eastAsia="Raleway" w:hAnsi="Raleway" w:cs="Raleway"/>
+                <w:sz w:val="20"/>
+                <w:szCs w:val="20"/>
+              </w:rPr>
+              <w:t xml:space="preserve">User story </w:t>
+            </w:r>
+            <w:r>
+              <w:rPr>
+                <w:rFonts w:ascii="Raleway" w:eastAsia="Raleway" w:hAnsi="Raleway" w:cs="Raleway"/>
+                <w:sz w:val="20"/>
+                <w:szCs w:val="20"/>
+              </w:rPr>
+              <w:t xml:space="preserve">8 </w:t>
+            </w:r>
+            <w:r>
+              <w:rPr>
+                <w:rFonts w:ascii="Raleway" w:eastAsia="Raleway" w:hAnsi="Raleway" w:cs="Raleway"/>
+                <w:sz w:val="20"/>
+                <w:szCs w:val="20"/>
+              </w:rPr>
+              <w:t>Front End</w:t>
+            </w:r>
+          </w:p>
+        </w:tc>
+        <w:tc>
+          <w:tcPr>
+            <w:tcW w:w="1590" w:type="dxa"/>
+            <w:tcBorders>
+              <w:bottom w:val="single" w:sz="8" w:space="0" w:color="808080"/>
+              <w:right w:val="single" w:sz="8" w:space="0" w:color="808080"/>
+            </w:tcBorders>
+            <w:shd w:val="clear" w:color="auto" w:fill="auto"/>
+            <w:tcMar>
+              <w:top w:w="5" w:type="dxa"/>
+              <w:left w:w="5" w:type="dxa"/>
+              <w:bottom w:w="5" w:type="dxa"/>
+              <w:right w:w="5" w:type="dxa"/>
+            </w:tcMar>
+          </w:tcPr>
+          <w:p>
+            <w:pPr>
+              <w:widowControl w:val="0"/>
+              <w:pBdr>
+                <w:top w:val="nil"/>
+                <w:left w:val="nil"/>
+                <w:bottom w:val="nil"/>
+                <w:right w:val="nil"/>
+                <w:between w:val="nil"/>
+              </w:pBdr>
+              <w:jc w:val="center"/>
+              <w:rPr>
+                <w:rFonts w:ascii="Raleway" w:eastAsia="Raleway" w:hAnsi="Raleway" w:cs="Raleway"/>
+                <w:sz w:val="20"/>
+                <w:szCs w:val="20"/>
+              </w:rPr>
+            </w:pPr>
+            <w:r>
+              <w:rPr>
+                <w:rFonts w:ascii="Raleway" w:eastAsia="Raleway" w:hAnsi="Raleway" w:cs="Raleway"/>
+                <w:sz w:val="20"/>
+                <w:szCs w:val="20"/>
+              </w:rPr>
+              <w:t>Van</w:t>
+            </w:r>
+          </w:p>
+        </w:tc>
+        <w:tc>
+          <w:tcPr>
+            <w:tcW w:w="1365" w:type="dxa"/>
+            <w:tcBorders>
+              <w:bottom w:val="single" w:sz="8" w:space="0" w:color="808080"/>
+              <w:right w:val="single" w:sz="8" w:space="0" w:color="808080"/>
+            </w:tcBorders>
+            <w:shd w:val="clear" w:color="auto" w:fill="auto"/>
+            <w:tcMar>
+              <w:top w:w="5" w:type="dxa"/>
+              <w:left w:w="5" w:type="dxa"/>
+              <w:bottom w:w="5" w:type="dxa"/>
+              <w:right w:w="5" w:type="dxa"/>
+            </w:tcMar>
+          </w:tcPr>
+          <w:p>
+            <w:pPr>
+              <w:widowControl w:val="0"/>
+              <w:jc w:val="center"/>
+              <w:rPr>
+                <w:rFonts w:ascii="Raleway" w:eastAsia="Raleway" w:hAnsi="Raleway" w:cs="Raleway"/>
+                <w:sz w:val="20"/>
+                <w:szCs w:val="20"/>
+              </w:rPr>
+            </w:pPr>
+            <w:r>
+              <w:rPr>
+                <w:rFonts w:ascii="Raleway" w:eastAsia="Raleway" w:hAnsi="Raleway" w:cs="Raleway"/>
+                <w:sz w:val="20"/>
+                <w:szCs w:val="20"/>
+              </w:rPr>
+              <w:t>09/09/2020</w:t>
+            </w:r>
+          </w:p>
+        </w:tc>
+      </w:tr>
+      <w:tr>
+        <w:tc>
+          <w:tcPr>
+            <w:tcW w:w="840" w:type="dxa"/>
+            <w:tcBorders>
+              <w:left w:val="single" w:sz="8" w:space="0" w:color="808080"/>
+              <w:bottom w:val="single" w:sz="8" w:space="0" w:color="808080"/>
+              <w:right w:val="single" w:sz="8" w:space="0" w:color="808080"/>
+            </w:tcBorders>
+            <w:shd w:val="clear" w:color="auto" w:fill="auto"/>
+            <w:tcMar>
+              <w:top w:w="5" w:type="dxa"/>
+              <w:left w:w="5" w:type="dxa"/>
+              <w:bottom w:w="5" w:type="dxa"/>
+              <w:right w:w="5" w:type="dxa"/>
+            </w:tcMar>
+          </w:tcPr>
+          <w:p>
+            <w:pPr>
+              <w:widowControl w:val="0"/>
+              <w:pBdr>
+                <w:top w:val="nil"/>
+                <w:left w:val="nil"/>
+                <w:bottom w:val="nil"/>
+                <w:right w:val="nil"/>
+                <w:between w:val="nil"/>
+              </w:pBdr>
+              <w:jc w:val="center"/>
+              <w:rPr>
+                <w:rFonts w:ascii="Raleway" w:eastAsia="Raleway" w:hAnsi="Raleway" w:cs="Raleway"/>
+                <w:sz w:val="20"/>
+                <w:szCs w:val="20"/>
+              </w:rPr>
+            </w:pPr>
+            <w:r>
+              <w:rPr>
+                <w:rFonts w:ascii="Raleway" w:eastAsia="Raleway" w:hAnsi="Raleway" w:cs="Raleway"/>
+                <w:sz w:val="20"/>
+                <w:szCs w:val="20"/>
+              </w:rPr>
+              <w:t>4.</w:t>
+            </w:r>
+          </w:p>
+        </w:tc>
+        <w:tc>
+          <w:tcPr>
+            <w:tcW w:w="5130" w:type="dxa"/>
+            <w:tcBorders>
+              <w:bottom w:val="single" w:sz="8" w:space="0" w:color="808080"/>
+              <w:right w:val="single" w:sz="8" w:space="0" w:color="808080"/>
+            </w:tcBorders>
+            <w:shd w:val="clear" w:color="auto" w:fill="auto"/>
+            <w:tcMar>
+              <w:top w:w="5" w:type="dxa"/>
+              <w:left w:w="5" w:type="dxa"/>
+              <w:bottom w:w="5" w:type="dxa"/>
+              <w:right w:w="5" w:type="dxa"/>
+            </w:tcMar>
+          </w:tcPr>
+          <w:p>
+            <w:pPr>
+              <w:widowControl w:val="0"/>
+              <w:pBdr>
+                <w:top w:val="nil"/>
+                <w:left w:val="nil"/>
+                <w:bottom w:val="nil"/>
+                <w:right w:val="nil"/>
+                <w:between w:val="nil"/>
+              </w:pBdr>
+              <w:jc w:val="center"/>
+              <w:rPr>
+                <w:rFonts w:ascii="Raleway" w:eastAsia="Raleway" w:hAnsi="Raleway" w:cs="Raleway"/>
+                <w:sz w:val="20"/>
+                <w:szCs w:val="20"/>
+              </w:rPr>
+            </w:pPr>
+            <w:r>
+              <w:rPr>
+                <w:rFonts w:ascii="Raleway" w:eastAsia="Raleway" w:hAnsi="Raleway" w:cs="Raleway"/>
+                <w:sz w:val="20"/>
+                <w:szCs w:val="20"/>
+              </w:rPr>
+              <w:t>User Story 7 Back End</w:t>
+            </w:r>
+          </w:p>
+        </w:tc>
+        <w:tc>
+          <w:tcPr>
+            <w:tcW w:w="1590" w:type="dxa"/>
+            <w:tcBorders>
+              <w:bottom w:val="single" w:sz="8" w:space="0" w:color="808080"/>
+              <w:right w:val="single" w:sz="8" w:space="0" w:color="808080"/>
+            </w:tcBorders>
+            <w:shd w:val="clear" w:color="auto" w:fill="auto"/>
+            <w:tcMar>
+              <w:top w:w="5" w:type="dxa"/>
+              <w:left w:w="5" w:type="dxa"/>
+              <w:bottom w:w="5" w:type="dxa"/>
+              <w:right w:w="5" w:type="dxa"/>
+            </w:tcMar>
+          </w:tcPr>
+          <w:p>
+            <w:pPr>
+              <w:widowControl w:val="0"/>
+              <w:jc w:val="center"/>
+              <w:rPr>
+                <w:rFonts w:ascii="Raleway" w:eastAsia="Raleway" w:hAnsi="Raleway" w:cs="Raleway"/>
+                <w:sz w:val="20"/>
+                <w:szCs w:val="20"/>
+              </w:rPr>
+            </w:pPr>
+            <w:r>
+              <w:rPr>
+                <w:rFonts w:ascii="Raleway" w:eastAsia="Raleway" w:hAnsi="Raleway" w:cs="Raleway"/>
+                <w:sz w:val="20"/>
+                <w:szCs w:val="20"/>
+              </w:rPr>
+              <w:t>Julian, Jason</w:t>
+            </w:r>
+          </w:p>
+        </w:tc>
+        <w:tc>
+          <w:tcPr>
+            <w:tcW w:w="1365" w:type="dxa"/>
+            <w:tcBorders>
+              <w:bottom w:val="single" w:sz="8" w:space="0" w:color="808080"/>
+              <w:right w:val="single" w:sz="8" w:space="0" w:color="808080"/>
+            </w:tcBorders>
+            <w:shd w:val="clear" w:color="auto" w:fill="auto"/>
+            <w:tcMar>
+              <w:top w:w="5" w:type="dxa"/>
+              <w:left w:w="5" w:type="dxa"/>
+              <w:bottom w:w="5" w:type="dxa"/>
+              <w:right w:w="5" w:type="dxa"/>
+            </w:tcMar>
+          </w:tcPr>
+          <w:p>
+            <w:pPr>
+              <w:widowControl w:val="0"/>
+              <w:jc w:val="center"/>
+              <w:rPr>
+                <w:rFonts w:ascii="Raleway" w:eastAsia="Raleway" w:hAnsi="Raleway" w:cs="Raleway"/>
+                <w:sz w:val="20"/>
+                <w:szCs w:val="20"/>
+              </w:rPr>
+            </w:pPr>
+            <w:r>
+              <w:rPr>
+                <w:rFonts w:ascii="Raleway" w:eastAsia="Raleway" w:hAnsi="Raleway" w:cs="Raleway"/>
+                <w:sz w:val="20"/>
+                <w:szCs w:val="20"/>
+              </w:rPr>
+              <w:t>09/09/2020</w:t>
+            </w:r>
+          </w:p>
+        </w:tc>
+      </w:tr>
+      <w:tr>
+        <w:tc>
+          <w:tcPr>
+            <w:tcW w:w="840" w:type="dxa"/>
+            <w:tcBorders>
+              <w:left w:val="single" w:sz="8" w:space="0" w:color="808080"/>
+              <w:bottom w:val="single" w:sz="8" w:space="0" w:color="808080"/>
+              <w:right w:val="single" w:sz="8" w:space="0" w:color="808080"/>
+            </w:tcBorders>
+            <w:shd w:val="clear" w:color="auto" w:fill="auto"/>
+            <w:tcMar>
+              <w:top w:w="5" w:type="dxa"/>
+              <w:left w:w="5" w:type="dxa"/>
+              <w:bottom w:w="5" w:type="dxa"/>
+              <w:right w:w="5" w:type="dxa"/>
+            </w:tcMar>
+          </w:tcPr>
+          <w:p>
+            <w:pPr>
+              <w:widowControl w:val="0"/>
+              <w:pBdr>
+                <w:top w:val="nil"/>
+                <w:left w:val="nil"/>
+                <w:bottom w:val="nil"/>
+                <w:right w:val="nil"/>
+                <w:between w:val="nil"/>
+              </w:pBdr>
+              <w:jc w:val="center"/>
+              <w:rPr>
+                <w:rFonts w:ascii="Raleway" w:eastAsia="Raleway" w:hAnsi="Raleway" w:cs="Raleway"/>
+                <w:sz w:val="20"/>
+                <w:szCs w:val="20"/>
+              </w:rPr>
+            </w:pPr>
+            <w:r>
+              <w:rPr>
+                <w:rFonts w:ascii="Raleway" w:eastAsia="Raleway" w:hAnsi="Raleway" w:cs="Raleway"/>
+                <w:sz w:val="20"/>
+                <w:szCs w:val="20"/>
+              </w:rPr>
+              <w:t>5.</w:t>
+            </w:r>
+          </w:p>
+        </w:tc>
+        <w:tc>
+          <w:tcPr>
+            <w:tcW w:w="5130" w:type="dxa"/>
+            <w:tcBorders>
+              <w:bottom w:val="single" w:sz="8" w:space="0" w:color="808080"/>
+              <w:right w:val="single" w:sz="8" w:space="0" w:color="808080"/>
+            </w:tcBorders>
+            <w:shd w:val="clear" w:color="auto" w:fill="auto"/>
+            <w:tcMar>
+              <w:top w:w="5" w:type="dxa"/>
+              <w:left w:w="5" w:type="dxa"/>
+              <w:bottom w:w="5" w:type="dxa"/>
+              <w:right w:w="5" w:type="dxa"/>
+            </w:tcMar>
+          </w:tcPr>
+          <w:p>
+            <w:pPr>
+              <w:widowControl w:val="0"/>
+              <w:pBdr>
+                <w:top w:val="nil"/>
+                <w:left w:val="nil"/>
+                <w:bottom w:val="nil"/>
+                <w:right w:val="nil"/>
+                <w:between w:val="nil"/>
+              </w:pBdr>
+              <w:jc w:val="center"/>
+              <w:rPr>
+                <w:rFonts w:ascii="Raleway" w:eastAsia="Raleway" w:hAnsi="Raleway" w:cs="Raleway"/>
+                <w:sz w:val="20"/>
+                <w:szCs w:val="20"/>
+              </w:rPr>
+            </w:pPr>
+          </w:p>
+        </w:tc>
+        <w:tc>
+          <w:tcPr>
+            <w:tcW w:w="1590" w:type="dxa"/>
+            <w:tcBorders>
+              <w:bottom w:val="single" w:sz="8" w:space="0" w:color="808080"/>
+              <w:right w:val="single" w:sz="8" w:space="0" w:color="808080"/>
+            </w:tcBorders>
+            <w:shd w:val="clear" w:color="auto" w:fill="auto"/>
+            <w:tcMar>
+              <w:top w:w="5" w:type="dxa"/>
+              <w:left w:w="5" w:type="dxa"/>
+              <w:bottom w:w="5" w:type="dxa"/>
+              <w:right w:w="5" w:type="dxa"/>
+            </w:tcMar>
+          </w:tcPr>
+          <w:p>
+            <w:pPr>
+              <w:widowControl w:val="0"/>
+              <w:pBdr>
+                <w:top w:val="nil"/>
+                <w:left w:val="nil"/>
+                <w:bottom w:val="nil"/>
+                <w:right w:val="nil"/>
+                <w:between w:val="nil"/>
+              </w:pBdr>
+              <w:jc w:val="center"/>
+              <w:rPr>
+                <w:rFonts w:ascii="Raleway" w:eastAsia="Raleway" w:hAnsi="Raleway" w:cs="Raleway"/>
+                <w:sz w:val="20"/>
+                <w:szCs w:val="20"/>
+              </w:rPr>
+            </w:pPr>
+          </w:p>
+        </w:tc>
+        <w:tc>
+          <w:tcPr>
+            <w:tcW w:w="1365" w:type="dxa"/>
+            <w:tcBorders>
+              <w:bottom w:val="single" w:sz="8" w:space="0" w:color="808080"/>
+              <w:right w:val="single" w:sz="8" w:space="0" w:color="808080"/>
+            </w:tcBorders>
+            <w:shd w:val="clear" w:color="auto" w:fill="auto"/>
+            <w:tcMar>
+              <w:top w:w="5" w:type="dxa"/>
+              <w:left w:w="5" w:type="dxa"/>
+              <w:bottom w:w="5" w:type="dxa"/>
+              <w:right w:w="5" w:type="dxa"/>
+            </w:tcMar>
+          </w:tcPr>
+          <w:p>
+            <w:pPr>
+              <w:widowControl w:val="0"/>
+              <w:jc w:val="center"/>
+              <w:rPr>
+                <w:rFonts w:ascii="Raleway" w:eastAsia="Raleway" w:hAnsi="Raleway" w:cs="Raleway"/>
+                <w:sz w:val="20"/>
+                <w:szCs w:val="20"/>
+              </w:rPr>
+            </w:pPr>
+          </w:p>
+        </w:tc>
+      </w:tr>
+    </w:tbl>
+    <w:p>
+      <w:pPr>
+        <w:rPr>
+          <w:rFonts w:ascii="Raleway" w:eastAsia="Raleway" w:hAnsi="Raleway" w:cs="Raleway"/>
+        </w:rPr>
+      </w:pPr>
+    </w:p>
     <w:p>
       <w:pPr>
         <w:rPr>
@@ -13626,6 +16121,7 @@
   <w:style w:type="character" w:default="1" w:styleId="DefaultParagraphFont">
     <w:name w:val="Default Paragraph Font"/>
     <w:uiPriority w:val="1"/>
+    <w:semiHidden/>
     <w:unhideWhenUsed/>
   </w:style>
   <w:style w:type="table" w:default="1" w:styleId="TableNormal">
@@ -13743,6 +16239,18 @@
       <w:ind w:left="720"/>
       <w:contextualSpacing/>
     </w:pPr>
+  </w:style>
+  <w:style w:type="character" w:styleId="FollowedHyperlink">
+    <w:name w:val="FollowedHyperlink"/>
+    <w:basedOn w:val="DefaultParagraphFont"/>
+    <w:uiPriority w:val="99"/>
+    <w:semiHidden/>
+    <w:unhideWhenUsed/>
+    <w:rsid w:val="00897BCE"/>
+    <w:rPr>
+      <w:color w:val="800080" w:themeColor="followedHyperlink"/>
+      <w:u w:val="single"/>
+    </w:rPr>
   </w:style>
 </w:styles>
 </file>

</xml_diff>

<commit_message>
Added meeting minutes 12/09
</commit_message>
<xml_diff>
--- a/docs/MeetingMinutes.docx
+++ b/docs/MeetingMinutes.docx
@@ -14973,13 +14973,7 @@
           <w:rFonts w:ascii="Raleway" w:eastAsia="Raleway" w:hAnsi="Raleway" w:cs="Raleway"/>
         </w:rPr>
         <w:lastRenderedPageBreak/>
-        <w:t xml:space="preserve">Meeting No:  </w:t>
-      </w:r>
-      <w:r>
-        <w:rPr>
-          <w:rFonts w:ascii="Raleway" w:eastAsia="Raleway" w:hAnsi="Raleway" w:cs="Raleway"/>
-        </w:rPr>
-        <w:t>8</w:t>
+        <w:t>Meeting No:  8</w:t>
       </w:r>
     </w:p>
     <w:p>
@@ -15113,34 +15107,7 @@
                 <w:szCs w:val="20"/>
                 <w:highlight w:val="white"/>
               </w:rPr>
-              <w:t>2</w:t>
-            </w:r>
-            <w:r>
-              <w:rPr>
-                <w:rFonts w:ascii="Raleway" w:eastAsia="Raleway" w:hAnsi="Raleway" w:cs="Raleway"/>
-                <w:sz w:val="20"/>
-                <w:szCs w:val="20"/>
-                <w:highlight w:val="white"/>
-              </w:rPr>
-              <w:t>/0</w:t>
-            </w:r>
-            <w:r>
-              <w:rPr>
-                <w:rFonts w:ascii="Raleway" w:eastAsia="Raleway" w:hAnsi="Raleway" w:cs="Raleway"/>
-                <w:sz w:val="20"/>
-                <w:szCs w:val="20"/>
-                <w:highlight w:val="white"/>
-              </w:rPr>
-              <w:t>9</w:t>
-            </w:r>
-            <w:r>
-              <w:rPr>
-                <w:rFonts w:ascii="Raleway" w:eastAsia="Raleway" w:hAnsi="Raleway" w:cs="Raleway"/>
-                <w:sz w:val="20"/>
-                <w:szCs w:val="20"/>
-                <w:highlight w:val="white"/>
-              </w:rPr>
-              <w:t>/20</w:t>
+              <w:t>2/09/20</w:t>
             </w:r>
             <w:r>
               <w:rPr>
@@ -17175,13 +17142,7 @@
           <w:rFonts w:ascii="Raleway" w:eastAsia="Raleway" w:hAnsi="Raleway" w:cs="Raleway"/>
         </w:rPr>
         <w:lastRenderedPageBreak/>
-        <w:t xml:space="preserve">Meeting No:  </w:t>
-      </w:r>
-      <w:r>
-        <w:rPr>
-          <w:rFonts w:ascii="Raleway" w:eastAsia="Raleway" w:hAnsi="Raleway" w:cs="Raleway"/>
-        </w:rPr>
-        <w:t>9</w:t>
+        <w:t>Meeting No:  9</w:t>
       </w:r>
     </w:p>
     <w:p>
@@ -17315,16 +17276,7 @@
                 <w:szCs w:val="20"/>
                 <w:highlight w:val="white"/>
               </w:rPr>
-              <w:t>5</w:t>
-            </w:r>
-            <w:r>
-              <w:rPr>
-                <w:rFonts w:ascii="Raleway" w:eastAsia="Raleway" w:hAnsi="Raleway" w:cs="Raleway"/>
-                <w:sz w:val="20"/>
-                <w:szCs w:val="20"/>
-                <w:highlight w:val="white"/>
-              </w:rPr>
-              <w:t>/09/20</w:t>
+              <w:t>5/09/20</w:t>
             </w:r>
             <w:r>
               <w:rPr>
@@ -19215,6 +19167,2115 @@
                 <w:szCs w:val="20"/>
               </w:rPr>
             </w:pPr>
+          </w:p>
+        </w:tc>
+      </w:tr>
+    </w:tbl>
+    <w:p>
+      <w:pPr>
+        <w:rPr>
+          <w:rFonts w:ascii="Raleway" w:eastAsia="Raleway" w:hAnsi="Raleway" w:cs="Raleway"/>
+        </w:rPr>
+      </w:pPr>
+    </w:p>
+    <w:p>
+      <w:pPr>
+        <w:pStyle w:val="Heading1"/>
+        <w:rPr>
+          <w:rFonts w:ascii="Raleway" w:eastAsia="Raleway" w:hAnsi="Raleway" w:cs="Raleway"/>
+        </w:rPr>
+      </w:pPr>
+    </w:p>
+    <w:p>
+      <w:pPr>
+        <w:pStyle w:val="Heading1"/>
+        <w:rPr>
+          <w:rFonts w:ascii="Raleway" w:eastAsia="Raleway" w:hAnsi="Raleway" w:cs="Raleway"/>
+        </w:rPr>
+      </w:pPr>
+      <w:r>
+        <w:rPr>
+          <w:rFonts w:ascii="Raleway" w:eastAsia="Raleway" w:hAnsi="Raleway" w:cs="Raleway"/>
+        </w:rPr>
+        <w:br/>
+      </w:r>
+      <w:r>
+        <w:rPr>
+          <w:rFonts w:ascii="Raleway" w:eastAsia="Raleway" w:hAnsi="Raleway" w:cs="Raleway"/>
+        </w:rPr>
+        <w:br/>
+      </w:r>
+    </w:p>
+    <w:p>
+      <w:pPr>
+        <w:pStyle w:val="Heading1"/>
+        <w:rPr>
+          <w:rFonts w:ascii="Raleway" w:eastAsia="Raleway" w:hAnsi="Raleway" w:cs="Raleway"/>
+        </w:rPr>
+      </w:pPr>
+      <w:r>
+        <w:rPr>
+          <w:rFonts w:ascii="Raleway" w:eastAsia="Raleway" w:hAnsi="Raleway" w:cs="Raleway"/>
+        </w:rPr>
+        <w:t xml:space="preserve">Meeting No:  </w:t>
+      </w:r>
+      <w:r>
+        <w:rPr>
+          <w:rFonts w:ascii="Raleway" w:eastAsia="Raleway" w:hAnsi="Raleway" w:cs="Raleway"/>
+        </w:rPr>
+        <w:t>10</w:t>
+      </w:r>
+    </w:p>
+    <w:p>
+      <w:pPr>
+        <w:pStyle w:val="Heading2"/>
+        <w:rPr>
+          <w:rFonts w:ascii="Raleway" w:eastAsia="Raleway" w:hAnsi="Raleway" w:cs="Raleway"/>
+        </w:rPr>
+      </w:pPr>
+      <w:r>
+        <w:rPr>
+          <w:rFonts w:ascii="Raleway" w:eastAsia="Raleway" w:hAnsi="Raleway" w:cs="Raleway"/>
+        </w:rPr>
+        <w:t>Meeting Details</w:t>
+      </w:r>
+    </w:p>
+    <w:tbl>
+      <w:tblPr>
+        <w:tblStyle w:val="a"/>
+        <w:tblW w:w="8895" w:type="dxa"/>
+        <w:tblBorders>
+          <w:top w:val="single" w:sz="6" w:space="0" w:color="000000"/>
+          <w:left w:val="single" w:sz="6" w:space="0" w:color="000000"/>
+          <w:bottom w:val="single" w:sz="6" w:space="0" w:color="000000"/>
+          <w:right w:val="single" w:sz="6" w:space="0" w:color="000000"/>
+          <w:insideH w:val="single" w:sz="6" w:space="0" w:color="000000"/>
+          <w:insideV w:val="single" w:sz="6" w:space="0" w:color="000000"/>
+        </w:tblBorders>
+        <w:tblLayout w:type="fixed"/>
+        <w:tblLook w:val="0600" w:firstRow="0" w:lastRow="0" w:firstColumn="0" w:lastColumn="0" w:noHBand="1" w:noVBand="1"/>
+      </w:tblPr>
+      <w:tblGrid>
+        <w:gridCol w:w="2490"/>
+        <w:gridCol w:w="6405"/>
+      </w:tblGrid>
+      <w:tr>
+        <w:trPr>
+          <w:trHeight w:val="300"/>
+        </w:trPr>
+        <w:tc>
+          <w:tcPr>
+            <w:tcW w:w="2490" w:type="dxa"/>
+            <w:tcBorders>
+              <w:top w:val="single" w:sz="8" w:space="0" w:color="808080"/>
+              <w:left w:val="single" w:sz="8" w:space="0" w:color="808080"/>
+              <w:bottom w:val="single" w:sz="8" w:space="0" w:color="808080"/>
+              <w:right w:val="single" w:sz="8" w:space="0" w:color="808080"/>
+            </w:tcBorders>
+            <w:shd w:val="clear" w:color="auto" w:fill="E6E6E6"/>
+            <w:tcMar>
+              <w:top w:w="5" w:type="dxa"/>
+              <w:left w:w="5" w:type="dxa"/>
+              <w:bottom w:w="5" w:type="dxa"/>
+              <w:right w:w="5" w:type="dxa"/>
+            </w:tcMar>
+          </w:tcPr>
+          <w:p>
+            <w:pPr>
+              <w:widowControl w:val="0"/>
+              <w:pBdr>
+                <w:top w:val="nil"/>
+                <w:left w:val="nil"/>
+                <w:bottom w:val="nil"/>
+                <w:right w:val="nil"/>
+                <w:between w:val="nil"/>
+              </w:pBdr>
+              <w:spacing w:line="240" w:lineRule="auto"/>
+              <w:jc w:val="center"/>
+              <w:rPr>
+                <w:rFonts w:ascii="Raleway" w:eastAsia="Raleway" w:hAnsi="Raleway" w:cs="Raleway"/>
+                <w:sz w:val="20"/>
+                <w:szCs w:val="20"/>
+                <w:shd w:val="clear" w:color="auto" w:fill="E6E6E6"/>
+              </w:rPr>
+            </w:pPr>
+            <w:r>
+              <w:rPr>
+                <w:rFonts w:ascii="Raleway" w:eastAsia="Raleway" w:hAnsi="Raleway" w:cs="Raleway"/>
+                <w:sz w:val="20"/>
+                <w:szCs w:val="20"/>
+                <w:shd w:val="clear" w:color="auto" w:fill="E6E6E6"/>
+              </w:rPr>
+              <w:t>Date:</w:t>
+            </w:r>
+          </w:p>
+        </w:tc>
+        <w:tc>
+          <w:tcPr>
+            <w:tcW w:w="6405" w:type="dxa"/>
+            <w:tcBorders>
+              <w:top w:val="single" w:sz="8" w:space="0" w:color="808080"/>
+              <w:bottom w:val="single" w:sz="8" w:space="0" w:color="808080"/>
+              <w:right w:val="single" w:sz="8" w:space="0" w:color="808080"/>
+            </w:tcBorders>
+            <w:shd w:val="clear" w:color="auto" w:fill="auto"/>
+            <w:tcMar>
+              <w:top w:w="5" w:type="dxa"/>
+              <w:left w:w="5" w:type="dxa"/>
+              <w:bottom w:w="5" w:type="dxa"/>
+              <w:right w:w="5" w:type="dxa"/>
+            </w:tcMar>
+          </w:tcPr>
+          <w:p>
+            <w:pPr>
+              <w:widowControl w:val="0"/>
+              <w:pBdr>
+                <w:top w:val="nil"/>
+                <w:left w:val="nil"/>
+                <w:bottom w:val="nil"/>
+                <w:right w:val="nil"/>
+                <w:between w:val="nil"/>
+              </w:pBdr>
+              <w:rPr>
+                <w:rFonts w:ascii="Raleway" w:eastAsia="Raleway" w:hAnsi="Raleway" w:cs="Raleway"/>
+                <w:sz w:val="20"/>
+                <w:szCs w:val="20"/>
+              </w:rPr>
+            </w:pPr>
+            <w:r>
+              <w:rPr>
+                <w:rFonts w:ascii="Raleway" w:eastAsia="Raleway" w:hAnsi="Raleway" w:cs="Raleway"/>
+                <w:sz w:val="20"/>
+                <w:szCs w:val="20"/>
+              </w:rPr>
+              <w:t xml:space="preserve"> </w:t>
+            </w:r>
+            <w:r>
+              <w:rPr>
+                <w:rFonts w:ascii="Raleway" w:eastAsia="Raleway" w:hAnsi="Raleway" w:cs="Raleway"/>
+                <w:sz w:val="20"/>
+                <w:szCs w:val="20"/>
+              </w:rPr>
+              <w:t>12/09/2020</w:t>
+            </w:r>
+          </w:p>
+        </w:tc>
+      </w:tr>
+      <w:tr>
+        <w:tc>
+          <w:tcPr>
+            <w:tcW w:w="2490" w:type="dxa"/>
+            <w:tcBorders>
+              <w:left w:val="single" w:sz="8" w:space="0" w:color="808080"/>
+              <w:bottom w:val="single" w:sz="8" w:space="0" w:color="808080"/>
+              <w:right w:val="single" w:sz="8" w:space="0" w:color="808080"/>
+            </w:tcBorders>
+            <w:shd w:val="clear" w:color="auto" w:fill="E6E6E6"/>
+            <w:tcMar>
+              <w:top w:w="5" w:type="dxa"/>
+              <w:left w:w="5" w:type="dxa"/>
+              <w:bottom w:w="5" w:type="dxa"/>
+              <w:right w:w="5" w:type="dxa"/>
+            </w:tcMar>
+          </w:tcPr>
+          <w:p>
+            <w:pPr>
+              <w:widowControl w:val="0"/>
+              <w:pBdr>
+                <w:top w:val="nil"/>
+                <w:left w:val="nil"/>
+                <w:bottom w:val="nil"/>
+                <w:right w:val="nil"/>
+                <w:between w:val="nil"/>
+              </w:pBdr>
+              <w:spacing w:line="240" w:lineRule="auto"/>
+              <w:jc w:val="center"/>
+              <w:rPr>
+                <w:rFonts w:ascii="Raleway" w:eastAsia="Raleway" w:hAnsi="Raleway" w:cs="Raleway"/>
+                <w:sz w:val="20"/>
+                <w:szCs w:val="20"/>
+                <w:shd w:val="clear" w:color="auto" w:fill="E6E6E6"/>
+              </w:rPr>
+            </w:pPr>
+            <w:r>
+              <w:rPr>
+                <w:rFonts w:ascii="Raleway" w:eastAsia="Raleway" w:hAnsi="Raleway" w:cs="Raleway"/>
+                <w:sz w:val="20"/>
+                <w:szCs w:val="20"/>
+                <w:shd w:val="clear" w:color="auto" w:fill="E6E6E6"/>
+              </w:rPr>
+              <w:t>Venue:</w:t>
+            </w:r>
+          </w:p>
+        </w:tc>
+        <w:tc>
+          <w:tcPr>
+            <w:tcW w:w="6405" w:type="dxa"/>
+            <w:tcBorders>
+              <w:bottom w:val="single" w:sz="8" w:space="0" w:color="808080"/>
+              <w:right w:val="single" w:sz="8" w:space="0" w:color="808080"/>
+            </w:tcBorders>
+            <w:shd w:val="clear" w:color="auto" w:fill="auto"/>
+            <w:tcMar>
+              <w:top w:w="5" w:type="dxa"/>
+              <w:left w:w="5" w:type="dxa"/>
+              <w:bottom w:w="5" w:type="dxa"/>
+              <w:right w:w="5" w:type="dxa"/>
+            </w:tcMar>
+          </w:tcPr>
+          <w:p>
+            <w:pPr>
+              <w:widowControl w:val="0"/>
+              <w:pBdr>
+                <w:top w:val="nil"/>
+                <w:left w:val="nil"/>
+                <w:bottom w:val="nil"/>
+                <w:right w:val="nil"/>
+                <w:between w:val="nil"/>
+              </w:pBdr>
+              <w:rPr>
+                <w:rFonts w:ascii="Raleway" w:eastAsia="Raleway" w:hAnsi="Raleway" w:cs="Raleway"/>
+                <w:sz w:val="20"/>
+                <w:szCs w:val="20"/>
+              </w:rPr>
+            </w:pPr>
+            <w:r>
+              <w:rPr>
+                <w:rFonts w:ascii="Raleway" w:eastAsia="Raleway" w:hAnsi="Raleway" w:cs="Raleway"/>
+                <w:sz w:val="20"/>
+                <w:szCs w:val="20"/>
+              </w:rPr>
+              <w:t xml:space="preserve"> Ms Teams</w:t>
+            </w:r>
+          </w:p>
+        </w:tc>
+      </w:tr>
+      <w:tr>
+        <w:tc>
+          <w:tcPr>
+            <w:tcW w:w="2490" w:type="dxa"/>
+            <w:tcBorders>
+              <w:left w:val="single" w:sz="8" w:space="0" w:color="808080"/>
+              <w:bottom w:val="single" w:sz="8" w:space="0" w:color="808080"/>
+              <w:right w:val="single" w:sz="8" w:space="0" w:color="808080"/>
+            </w:tcBorders>
+            <w:shd w:val="clear" w:color="auto" w:fill="E6E6E6"/>
+            <w:tcMar>
+              <w:top w:w="5" w:type="dxa"/>
+              <w:left w:w="5" w:type="dxa"/>
+              <w:bottom w:w="5" w:type="dxa"/>
+              <w:right w:w="5" w:type="dxa"/>
+            </w:tcMar>
+          </w:tcPr>
+          <w:p>
+            <w:pPr>
+              <w:widowControl w:val="0"/>
+              <w:pBdr>
+                <w:top w:val="nil"/>
+                <w:left w:val="nil"/>
+                <w:bottom w:val="nil"/>
+                <w:right w:val="nil"/>
+                <w:between w:val="nil"/>
+              </w:pBdr>
+              <w:spacing w:line="240" w:lineRule="auto"/>
+              <w:jc w:val="center"/>
+              <w:rPr>
+                <w:rFonts w:ascii="Raleway" w:eastAsia="Raleway" w:hAnsi="Raleway" w:cs="Raleway"/>
+                <w:sz w:val="20"/>
+                <w:szCs w:val="20"/>
+                <w:shd w:val="clear" w:color="auto" w:fill="E6E6E6"/>
+              </w:rPr>
+            </w:pPr>
+            <w:r>
+              <w:rPr>
+                <w:rFonts w:ascii="Raleway" w:eastAsia="Raleway" w:hAnsi="Raleway" w:cs="Raleway"/>
+                <w:sz w:val="20"/>
+                <w:szCs w:val="20"/>
+                <w:shd w:val="clear" w:color="auto" w:fill="E6E6E6"/>
+              </w:rPr>
+              <w:t>Attendees:</w:t>
+            </w:r>
+          </w:p>
+        </w:tc>
+        <w:tc>
+          <w:tcPr>
+            <w:tcW w:w="6405" w:type="dxa"/>
+            <w:tcBorders>
+              <w:bottom w:val="single" w:sz="8" w:space="0" w:color="808080"/>
+              <w:right w:val="single" w:sz="8" w:space="0" w:color="808080"/>
+            </w:tcBorders>
+            <w:shd w:val="clear" w:color="auto" w:fill="auto"/>
+            <w:tcMar>
+              <w:top w:w="5" w:type="dxa"/>
+              <w:left w:w="5" w:type="dxa"/>
+              <w:bottom w:w="5" w:type="dxa"/>
+              <w:right w:w="5" w:type="dxa"/>
+            </w:tcMar>
+          </w:tcPr>
+          <w:p>
+            <w:pPr>
+              <w:spacing w:line="235" w:lineRule="auto"/>
+              <w:rPr>
+                <w:rFonts w:asciiTheme="majorHAnsi" w:eastAsia="Raleway" w:hAnsiTheme="majorHAnsi" w:cstheme="majorHAnsi"/>
+                <w:sz w:val="20"/>
+                <w:szCs w:val="20"/>
+              </w:rPr>
+            </w:pPr>
+            <w:r>
+              <w:rPr>
+                <w:rFonts w:asciiTheme="majorHAnsi" w:eastAsia="Raleway" w:hAnsiTheme="majorHAnsi" w:cstheme="majorHAnsi"/>
+                <w:sz w:val="20"/>
+                <w:szCs w:val="20"/>
+              </w:rPr>
+              <w:t>Midori Verdouw</w:t>
+            </w:r>
+          </w:p>
+          <w:p>
+            <w:pPr>
+              <w:spacing w:line="235" w:lineRule="auto"/>
+              <w:rPr>
+                <w:rFonts w:asciiTheme="majorHAnsi" w:eastAsia="Raleway" w:hAnsiTheme="majorHAnsi" w:cstheme="majorHAnsi"/>
+                <w:sz w:val="20"/>
+                <w:szCs w:val="20"/>
+              </w:rPr>
+            </w:pPr>
+            <w:r>
+              <w:rPr>
+                <w:rFonts w:asciiTheme="majorHAnsi" w:eastAsia="Raleway" w:hAnsiTheme="majorHAnsi" w:cstheme="majorHAnsi"/>
+                <w:sz w:val="20"/>
+                <w:szCs w:val="20"/>
+              </w:rPr>
+              <w:t>Jason Song</w:t>
+            </w:r>
+          </w:p>
+          <w:p>
+            <w:pPr>
+              <w:spacing w:line="235" w:lineRule="auto"/>
+              <w:rPr>
+                <w:rFonts w:ascii="Raleway" w:eastAsia="Raleway" w:hAnsi="Raleway" w:cs="Raleway"/>
+                <w:sz w:val="20"/>
+                <w:szCs w:val="20"/>
+              </w:rPr>
+            </w:pPr>
+            <w:r>
+              <w:rPr>
+                <w:rFonts w:asciiTheme="majorHAnsi" w:eastAsia="Raleway" w:hAnsiTheme="majorHAnsi" w:cstheme="majorHAnsi"/>
+                <w:sz w:val="20"/>
+                <w:szCs w:val="20"/>
+              </w:rPr>
+              <w:t>Van Pham</w:t>
+            </w:r>
+          </w:p>
+        </w:tc>
+      </w:tr>
+      <w:tr>
+        <w:tc>
+          <w:tcPr>
+            <w:tcW w:w="2490" w:type="dxa"/>
+            <w:tcBorders>
+              <w:left w:val="single" w:sz="8" w:space="0" w:color="808080"/>
+              <w:bottom w:val="single" w:sz="8" w:space="0" w:color="808080"/>
+              <w:right w:val="single" w:sz="8" w:space="0" w:color="808080"/>
+            </w:tcBorders>
+            <w:shd w:val="clear" w:color="auto" w:fill="E6E6E6"/>
+            <w:tcMar>
+              <w:top w:w="5" w:type="dxa"/>
+              <w:left w:w="5" w:type="dxa"/>
+              <w:bottom w:w="5" w:type="dxa"/>
+              <w:right w:w="5" w:type="dxa"/>
+            </w:tcMar>
+          </w:tcPr>
+          <w:p>
+            <w:pPr>
+              <w:widowControl w:val="0"/>
+              <w:pBdr>
+                <w:top w:val="nil"/>
+                <w:left w:val="nil"/>
+                <w:bottom w:val="nil"/>
+                <w:right w:val="nil"/>
+                <w:between w:val="nil"/>
+              </w:pBdr>
+              <w:spacing w:line="240" w:lineRule="auto"/>
+              <w:jc w:val="center"/>
+              <w:rPr>
+                <w:rFonts w:ascii="Raleway" w:eastAsia="Raleway" w:hAnsi="Raleway" w:cs="Raleway"/>
+                <w:sz w:val="20"/>
+                <w:szCs w:val="20"/>
+                <w:shd w:val="clear" w:color="auto" w:fill="E6E6E6"/>
+              </w:rPr>
+            </w:pPr>
+            <w:r>
+              <w:rPr>
+                <w:rFonts w:ascii="Raleway" w:eastAsia="Raleway" w:hAnsi="Raleway" w:cs="Raleway"/>
+                <w:sz w:val="20"/>
+                <w:szCs w:val="20"/>
+                <w:shd w:val="clear" w:color="auto" w:fill="E6E6E6"/>
+              </w:rPr>
+              <w:t>Apologies:</w:t>
+            </w:r>
+          </w:p>
+        </w:tc>
+        <w:tc>
+          <w:tcPr>
+            <w:tcW w:w="6405" w:type="dxa"/>
+            <w:tcBorders>
+              <w:bottom w:val="single" w:sz="8" w:space="0" w:color="808080"/>
+              <w:right w:val="single" w:sz="8" w:space="0" w:color="808080"/>
+            </w:tcBorders>
+            <w:shd w:val="clear" w:color="auto" w:fill="auto"/>
+            <w:tcMar>
+              <w:top w:w="5" w:type="dxa"/>
+              <w:left w:w="5" w:type="dxa"/>
+              <w:bottom w:w="5" w:type="dxa"/>
+              <w:right w:w="5" w:type="dxa"/>
+            </w:tcMar>
+          </w:tcPr>
+          <w:p>
+            <w:pPr>
+              <w:widowControl w:val="0"/>
+              <w:pBdr>
+                <w:top w:val="nil"/>
+                <w:left w:val="nil"/>
+                <w:bottom w:val="nil"/>
+                <w:right w:val="nil"/>
+                <w:between w:val="nil"/>
+              </w:pBdr>
+              <w:rPr>
+                <w:rFonts w:ascii="Raleway" w:eastAsia="Raleway" w:hAnsi="Raleway" w:cs="Raleway"/>
+                <w:sz w:val="20"/>
+                <w:szCs w:val="20"/>
+              </w:rPr>
+            </w:pPr>
+            <w:r>
+              <w:rPr>
+                <w:rFonts w:ascii="Raleway" w:eastAsia="Raleway" w:hAnsi="Raleway" w:cs="Raleway"/>
+                <w:sz w:val="20"/>
+                <w:szCs w:val="20"/>
+              </w:rPr>
+              <w:t xml:space="preserve"> </w:t>
+            </w:r>
+            <w:r>
+              <w:rPr>
+                <w:rFonts w:ascii="Raleway" w:eastAsia="Raleway" w:hAnsi="Raleway" w:cs="Raleway"/>
+                <w:sz w:val="20"/>
+                <w:szCs w:val="20"/>
+              </w:rPr>
+              <w:t>N/A</w:t>
+            </w:r>
+          </w:p>
+        </w:tc>
+      </w:tr>
+    </w:tbl>
+    <w:p>
+      <w:pPr>
+        <w:pBdr>
+          <w:top w:val="nil"/>
+          <w:left w:val="nil"/>
+          <w:bottom w:val="nil"/>
+          <w:right w:val="nil"/>
+          <w:between w:val="nil"/>
+        </w:pBdr>
+        <w:rPr>
+          <w:rFonts w:ascii="Raleway" w:eastAsia="Raleway" w:hAnsi="Raleway" w:cs="Raleway"/>
+          <w:b/>
+          <w:sz w:val="20"/>
+          <w:szCs w:val="20"/>
+        </w:rPr>
+      </w:pPr>
+      <w:r>
+        <w:rPr>
+          <w:rFonts w:ascii="Raleway" w:eastAsia="Raleway" w:hAnsi="Raleway" w:cs="Raleway"/>
+          <w:b/>
+          <w:sz w:val="20"/>
+          <w:szCs w:val="20"/>
+        </w:rPr>
+        <w:t xml:space="preserve"> </w:t>
+      </w:r>
+    </w:p>
+    <w:p>
+      <w:pPr>
+        <w:pStyle w:val="Heading2"/>
+        <w:rPr>
+          <w:rFonts w:ascii="Raleway" w:eastAsia="Raleway" w:hAnsi="Raleway" w:cs="Raleway"/>
+        </w:rPr>
+      </w:pPr>
+      <w:r>
+        <w:rPr>
+          <w:rFonts w:ascii="Raleway" w:eastAsia="Raleway" w:hAnsi="Raleway" w:cs="Raleway"/>
+        </w:rPr>
+        <w:t>Information / Decisions</w:t>
+      </w:r>
+    </w:p>
+    <w:tbl>
+      <w:tblPr>
+        <w:tblStyle w:val="a0"/>
+        <w:tblW w:w="8910" w:type="dxa"/>
+        <w:tblBorders>
+          <w:top w:val="single" w:sz="6" w:space="0" w:color="000000"/>
+          <w:left w:val="single" w:sz="6" w:space="0" w:color="000000"/>
+          <w:bottom w:val="single" w:sz="6" w:space="0" w:color="000000"/>
+          <w:right w:val="single" w:sz="6" w:space="0" w:color="000000"/>
+          <w:insideH w:val="single" w:sz="6" w:space="0" w:color="000000"/>
+          <w:insideV w:val="single" w:sz="6" w:space="0" w:color="000000"/>
+        </w:tblBorders>
+        <w:tblLayout w:type="fixed"/>
+        <w:tblLook w:val="0600" w:firstRow="0" w:lastRow="0" w:firstColumn="0" w:lastColumn="0" w:noHBand="1" w:noVBand="1"/>
+      </w:tblPr>
+      <w:tblGrid>
+        <w:gridCol w:w="750"/>
+        <w:gridCol w:w="8160"/>
+      </w:tblGrid>
+      <w:tr>
+        <w:tc>
+          <w:tcPr>
+            <w:tcW w:w="750" w:type="dxa"/>
+            <w:tcBorders>
+              <w:top w:val="single" w:sz="8" w:space="0" w:color="808080"/>
+              <w:left w:val="single" w:sz="8" w:space="0" w:color="808080"/>
+              <w:bottom w:val="single" w:sz="8" w:space="0" w:color="808080"/>
+              <w:right w:val="single" w:sz="8" w:space="0" w:color="808080"/>
+            </w:tcBorders>
+            <w:shd w:val="clear" w:color="auto" w:fill="E6E6E6"/>
+            <w:tcMar>
+              <w:top w:w="5" w:type="dxa"/>
+              <w:left w:w="5" w:type="dxa"/>
+              <w:bottom w:w="5" w:type="dxa"/>
+              <w:right w:w="5" w:type="dxa"/>
+            </w:tcMar>
+          </w:tcPr>
+          <w:p>
+            <w:pPr>
+              <w:widowControl w:val="0"/>
+              <w:pBdr>
+                <w:top w:val="nil"/>
+                <w:left w:val="nil"/>
+                <w:bottom w:val="nil"/>
+                <w:right w:val="nil"/>
+                <w:between w:val="nil"/>
+              </w:pBdr>
+              <w:jc w:val="center"/>
+              <w:rPr>
+                <w:rFonts w:ascii="Raleway" w:eastAsia="Raleway" w:hAnsi="Raleway" w:cs="Raleway"/>
+                <w:sz w:val="20"/>
+                <w:szCs w:val="20"/>
+                <w:shd w:val="clear" w:color="auto" w:fill="E6E6E6"/>
+              </w:rPr>
+            </w:pPr>
+            <w:r>
+              <w:rPr>
+                <w:rFonts w:ascii="Raleway" w:eastAsia="Raleway" w:hAnsi="Raleway" w:cs="Raleway"/>
+                <w:sz w:val="20"/>
+                <w:szCs w:val="20"/>
+                <w:shd w:val="clear" w:color="auto" w:fill="E6E6E6"/>
+              </w:rPr>
+              <w:t>No.</w:t>
+            </w:r>
+          </w:p>
+        </w:tc>
+        <w:tc>
+          <w:tcPr>
+            <w:tcW w:w="8160" w:type="dxa"/>
+            <w:tcBorders>
+              <w:top w:val="single" w:sz="8" w:space="0" w:color="808080"/>
+              <w:bottom w:val="single" w:sz="8" w:space="0" w:color="808080"/>
+              <w:right w:val="single" w:sz="8" w:space="0" w:color="808080"/>
+            </w:tcBorders>
+            <w:shd w:val="clear" w:color="auto" w:fill="E6E6E6"/>
+            <w:tcMar>
+              <w:top w:w="5" w:type="dxa"/>
+              <w:left w:w="5" w:type="dxa"/>
+              <w:bottom w:w="5" w:type="dxa"/>
+              <w:right w:w="5" w:type="dxa"/>
+            </w:tcMar>
+          </w:tcPr>
+          <w:p>
+            <w:pPr>
+              <w:widowControl w:val="0"/>
+              <w:pBdr>
+                <w:top w:val="nil"/>
+                <w:left w:val="nil"/>
+                <w:bottom w:val="nil"/>
+                <w:right w:val="nil"/>
+                <w:between w:val="nil"/>
+              </w:pBdr>
+              <w:jc w:val="center"/>
+              <w:rPr>
+                <w:rFonts w:ascii="Raleway" w:eastAsia="Raleway" w:hAnsi="Raleway" w:cs="Raleway"/>
+                <w:sz w:val="20"/>
+                <w:szCs w:val="20"/>
+                <w:shd w:val="clear" w:color="auto" w:fill="E6E6E6"/>
+              </w:rPr>
+            </w:pPr>
+            <w:r>
+              <w:rPr>
+                <w:rFonts w:ascii="Raleway" w:eastAsia="Raleway" w:hAnsi="Raleway" w:cs="Raleway"/>
+                <w:sz w:val="20"/>
+                <w:szCs w:val="20"/>
+                <w:shd w:val="clear" w:color="auto" w:fill="E6E6E6"/>
+              </w:rPr>
+              <w:t>Item</w:t>
+            </w:r>
+          </w:p>
+        </w:tc>
+      </w:tr>
+      <w:tr>
+        <w:tc>
+          <w:tcPr>
+            <w:tcW w:w="750" w:type="dxa"/>
+            <w:tcBorders>
+              <w:left w:val="single" w:sz="8" w:space="0" w:color="808080"/>
+              <w:bottom w:val="single" w:sz="8" w:space="0" w:color="808080"/>
+              <w:right w:val="single" w:sz="8" w:space="0" w:color="808080"/>
+            </w:tcBorders>
+            <w:shd w:val="clear" w:color="auto" w:fill="auto"/>
+            <w:tcMar>
+              <w:top w:w="5" w:type="dxa"/>
+              <w:left w:w="5" w:type="dxa"/>
+              <w:bottom w:w="5" w:type="dxa"/>
+              <w:right w:w="5" w:type="dxa"/>
+            </w:tcMar>
+          </w:tcPr>
+          <w:p>
+            <w:pPr>
+              <w:widowControl w:val="0"/>
+              <w:pBdr>
+                <w:top w:val="nil"/>
+                <w:left w:val="nil"/>
+                <w:bottom w:val="nil"/>
+                <w:right w:val="nil"/>
+                <w:between w:val="nil"/>
+              </w:pBdr>
+              <w:jc w:val="center"/>
+              <w:rPr>
+                <w:rFonts w:ascii="Raleway" w:eastAsia="Raleway" w:hAnsi="Raleway" w:cs="Raleway"/>
+                <w:sz w:val="20"/>
+                <w:szCs w:val="20"/>
+              </w:rPr>
+            </w:pPr>
+            <w:r>
+              <w:rPr>
+                <w:rFonts w:ascii="Raleway" w:eastAsia="Raleway" w:hAnsi="Raleway" w:cs="Raleway"/>
+                <w:sz w:val="20"/>
+                <w:szCs w:val="20"/>
+              </w:rPr>
+              <w:t>1.</w:t>
+            </w:r>
+          </w:p>
+        </w:tc>
+        <w:tc>
+          <w:tcPr>
+            <w:tcW w:w="8160" w:type="dxa"/>
+            <w:tcBorders>
+              <w:bottom w:val="single" w:sz="8" w:space="0" w:color="808080"/>
+              <w:right w:val="single" w:sz="8" w:space="0" w:color="808080"/>
+            </w:tcBorders>
+            <w:shd w:val="clear" w:color="auto" w:fill="auto"/>
+            <w:tcMar>
+              <w:top w:w="5" w:type="dxa"/>
+              <w:left w:w="5" w:type="dxa"/>
+              <w:bottom w:w="5" w:type="dxa"/>
+              <w:right w:w="5" w:type="dxa"/>
+            </w:tcMar>
+          </w:tcPr>
+          <w:p>
+            <w:pPr>
+              <w:widowControl w:val="0"/>
+              <w:pBdr>
+                <w:top w:val="nil"/>
+                <w:left w:val="nil"/>
+                <w:bottom w:val="nil"/>
+                <w:right w:val="nil"/>
+                <w:between w:val="nil"/>
+              </w:pBdr>
+              <w:jc w:val="center"/>
+              <w:rPr>
+                <w:rFonts w:ascii="Raleway" w:eastAsia="Raleway" w:hAnsi="Raleway" w:cs="Raleway"/>
+                <w:sz w:val="20"/>
+                <w:szCs w:val="20"/>
+              </w:rPr>
+            </w:pPr>
+            <w:r>
+              <w:rPr>
+                <w:rFonts w:ascii="Raleway" w:eastAsia="Raleway" w:hAnsi="Raleway" w:cs="Raleway"/>
+                <w:sz w:val="20"/>
+                <w:szCs w:val="20"/>
+              </w:rPr>
+              <w:t>Daily scrum meeting</w:t>
+            </w:r>
+          </w:p>
+        </w:tc>
+      </w:tr>
+      <w:tr>
+        <w:tc>
+          <w:tcPr>
+            <w:tcW w:w="750" w:type="dxa"/>
+            <w:tcBorders>
+              <w:left w:val="single" w:sz="8" w:space="0" w:color="808080"/>
+              <w:bottom w:val="single" w:sz="8" w:space="0" w:color="808080"/>
+              <w:right w:val="single" w:sz="8" w:space="0" w:color="808080"/>
+            </w:tcBorders>
+            <w:shd w:val="clear" w:color="auto" w:fill="auto"/>
+            <w:tcMar>
+              <w:top w:w="5" w:type="dxa"/>
+              <w:left w:w="5" w:type="dxa"/>
+              <w:bottom w:w="5" w:type="dxa"/>
+              <w:right w:w="5" w:type="dxa"/>
+            </w:tcMar>
+          </w:tcPr>
+          <w:p>
+            <w:pPr>
+              <w:widowControl w:val="0"/>
+              <w:pBdr>
+                <w:top w:val="nil"/>
+                <w:left w:val="nil"/>
+                <w:bottom w:val="nil"/>
+                <w:right w:val="nil"/>
+                <w:between w:val="nil"/>
+              </w:pBdr>
+              <w:jc w:val="center"/>
+              <w:rPr>
+                <w:rFonts w:ascii="Raleway" w:eastAsia="Raleway" w:hAnsi="Raleway" w:cs="Raleway"/>
+                <w:sz w:val="20"/>
+                <w:szCs w:val="20"/>
+              </w:rPr>
+            </w:pPr>
+            <w:r>
+              <w:rPr>
+                <w:rFonts w:ascii="Raleway" w:eastAsia="Raleway" w:hAnsi="Raleway" w:cs="Raleway"/>
+                <w:sz w:val="20"/>
+                <w:szCs w:val="20"/>
+              </w:rPr>
+              <w:t>2.</w:t>
+            </w:r>
+          </w:p>
+        </w:tc>
+        <w:tc>
+          <w:tcPr>
+            <w:tcW w:w="8160" w:type="dxa"/>
+            <w:tcBorders>
+              <w:bottom w:val="single" w:sz="8" w:space="0" w:color="808080"/>
+              <w:right w:val="single" w:sz="8" w:space="0" w:color="808080"/>
+            </w:tcBorders>
+            <w:shd w:val="clear" w:color="auto" w:fill="auto"/>
+            <w:tcMar>
+              <w:top w:w="5" w:type="dxa"/>
+              <w:left w:w="5" w:type="dxa"/>
+              <w:bottom w:w="5" w:type="dxa"/>
+              <w:right w:w="5" w:type="dxa"/>
+            </w:tcMar>
+          </w:tcPr>
+          <w:p>
+            <w:pPr>
+              <w:widowControl w:val="0"/>
+              <w:pBdr>
+                <w:top w:val="nil"/>
+                <w:left w:val="nil"/>
+                <w:bottom w:val="nil"/>
+                <w:right w:val="nil"/>
+                <w:between w:val="nil"/>
+              </w:pBdr>
+              <w:jc w:val="center"/>
+              <w:rPr>
+                <w:rFonts w:ascii="Raleway" w:eastAsia="Raleway" w:hAnsi="Raleway" w:cs="Raleway"/>
+                <w:sz w:val="20"/>
+                <w:szCs w:val="20"/>
+              </w:rPr>
+            </w:pPr>
+            <w:r>
+              <w:rPr>
+                <w:rFonts w:ascii="Raleway" w:eastAsia="Raleway" w:hAnsi="Raleway" w:cs="Raleway"/>
+                <w:sz w:val="20"/>
+                <w:szCs w:val="20"/>
+              </w:rPr>
+              <w:t>Complete the front and for US#15 (Midori)</w:t>
+            </w:r>
+          </w:p>
+        </w:tc>
+      </w:tr>
+      <w:tr>
+        <w:tc>
+          <w:tcPr>
+            <w:tcW w:w="750" w:type="dxa"/>
+            <w:tcBorders>
+              <w:left w:val="single" w:sz="8" w:space="0" w:color="808080"/>
+              <w:bottom w:val="single" w:sz="8" w:space="0" w:color="808080"/>
+              <w:right w:val="single" w:sz="8" w:space="0" w:color="808080"/>
+            </w:tcBorders>
+            <w:shd w:val="clear" w:color="auto" w:fill="auto"/>
+            <w:tcMar>
+              <w:top w:w="5" w:type="dxa"/>
+              <w:left w:w="5" w:type="dxa"/>
+              <w:bottom w:w="5" w:type="dxa"/>
+              <w:right w:w="5" w:type="dxa"/>
+            </w:tcMar>
+          </w:tcPr>
+          <w:p>
+            <w:pPr>
+              <w:widowControl w:val="0"/>
+              <w:pBdr>
+                <w:top w:val="nil"/>
+                <w:left w:val="nil"/>
+                <w:bottom w:val="nil"/>
+                <w:right w:val="nil"/>
+                <w:between w:val="nil"/>
+              </w:pBdr>
+              <w:jc w:val="center"/>
+              <w:rPr>
+                <w:rFonts w:ascii="Raleway" w:eastAsia="Raleway" w:hAnsi="Raleway" w:cs="Raleway"/>
+                <w:sz w:val="20"/>
+                <w:szCs w:val="20"/>
+              </w:rPr>
+            </w:pPr>
+            <w:r>
+              <w:rPr>
+                <w:rFonts w:ascii="Raleway" w:eastAsia="Raleway" w:hAnsi="Raleway" w:cs="Raleway"/>
+                <w:sz w:val="20"/>
+                <w:szCs w:val="20"/>
+              </w:rPr>
+              <w:t>3</w:t>
+            </w:r>
+            <w:r>
+              <w:rPr>
+                <w:rFonts w:ascii="Raleway" w:eastAsia="Raleway" w:hAnsi="Raleway" w:cs="Raleway"/>
+                <w:sz w:val="20"/>
+                <w:szCs w:val="20"/>
+              </w:rPr>
+              <w:t>.</w:t>
+            </w:r>
+          </w:p>
+        </w:tc>
+        <w:tc>
+          <w:tcPr>
+            <w:tcW w:w="8160" w:type="dxa"/>
+            <w:tcBorders>
+              <w:bottom w:val="single" w:sz="8" w:space="0" w:color="808080"/>
+              <w:right w:val="single" w:sz="8" w:space="0" w:color="808080"/>
+            </w:tcBorders>
+            <w:shd w:val="clear" w:color="auto" w:fill="auto"/>
+            <w:tcMar>
+              <w:top w:w="5" w:type="dxa"/>
+              <w:left w:w="5" w:type="dxa"/>
+              <w:bottom w:w="5" w:type="dxa"/>
+              <w:right w:w="5" w:type="dxa"/>
+            </w:tcMar>
+          </w:tcPr>
+          <w:p>
+            <w:pPr>
+              <w:widowControl w:val="0"/>
+              <w:pBdr>
+                <w:top w:val="nil"/>
+                <w:left w:val="nil"/>
+                <w:bottom w:val="nil"/>
+                <w:right w:val="nil"/>
+                <w:between w:val="nil"/>
+              </w:pBdr>
+              <w:jc w:val="center"/>
+              <w:rPr>
+                <w:rFonts w:ascii="Raleway" w:eastAsia="Raleway" w:hAnsi="Raleway" w:cs="Raleway"/>
+                <w:sz w:val="20"/>
+                <w:szCs w:val="20"/>
+              </w:rPr>
+            </w:pPr>
+            <w:r>
+              <w:rPr>
+                <w:rFonts w:ascii="Raleway" w:eastAsia="Raleway" w:hAnsi="Raleway" w:cs="Raleway"/>
+                <w:sz w:val="20"/>
+                <w:szCs w:val="20"/>
+              </w:rPr>
+              <w:t>Complete front end for US#8 (Van)</w:t>
+            </w:r>
+          </w:p>
+        </w:tc>
+      </w:tr>
+      <w:tr>
+        <w:tc>
+          <w:tcPr>
+            <w:tcW w:w="750" w:type="dxa"/>
+            <w:tcBorders>
+              <w:left w:val="single" w:sz="8" w:space="0" w:color="808080"/>
+              <w:bottom w:val="single" w:sz="8" w:space="0" w:color="808080"/>
+              <w:right w:val="single" w:sz="8" w:space="0" w:color="808080"/>
+            </w:tcBorders>
+            <w:shd w:val="clear" w:color="auto" w:fill="auto"/>
+            <w:tcMar>
+              <w:top w:w="5" w:type="dxa"/>
+              <w:left w:w="5" w:type="dxa"/>
+              <w:bottom w:w="5" w:type="dxa"/>
+              <w:right w:w="5" w:type="dxa"/>
+            </w:tcMar>
+          </w:tcPr>
+          <w:p>
+            <w:pPr>
+              <w:widowControl w:val="0"/>
+              <w:jc w:val="center"/>
+              <w:rPr>
+                <w:rFonts w:ascii="Raleway" w:eastAsia="Raleway" w:hAnsi="Raleway" w:cs="Raleway"/>
+                <w:sz w:val="20"/>
+                <w:szCs w:val="20"/>
+              </w:rPr>
+            </w:pPr>
+            <w:r>
+              <w:rPr>
+                <w:rFonts w:ascii="Raleway" w:eastAsia="Raleway" w:hAnsi="Raleway" w:cs="Raleway"/>
+                <w:sz w:val="20"/>
+                <w:szCs w:val="20"/>
+              </w:rPr>
+              <w:t>4.</w:t>
+            </w:r>
+          </w:p>
+        </w:tc>
+        <w:tc>
+          <w:tcPr>
+            <w:tcW w:w="8160" w:type="dxa"/>
+            <w:tcBorders>
+              <w:bottom w:val="single" w:sz="8" w:space="0" w:color="808080"/>
+              <w:right w:val="single" w:sz="8" w:space="0" w:color="808080"/>
+            </w:tcBorders>
+            <w:shd w:val="clear" w:color="auto" w:fill="auto"/>
+            <w:tcMar>
+              <w:top w:w="5" w:type="dxa"/>
+              <w:left w:w="5" w:type="dxa"/>
+              <w:bottom w:w="5" w:type="dxa"/>
+              <w:right w:w="5" w:type="dxa"/>
+            </w:tcMar>
+          </w:tcPr>
+          <w:p>
+            <w:pPr>
+              <w:widowControl w:val="0"/>
+              <w:pBdr>
+                <w:top w:val="nil"/>
+                <w:left w:val="nil"/>
+                <w:bottom w:val="nil"/>
+                <w:right w:val="nil"/>
+                <w:between w:val="nil"/>
+              </w:pBdr>
+              <w:jc w:val="center"/>
+              <w:rPr>
+                <w:rFonts w:ascii="Raleway" w:eastAsia="Raleway" w:hAnsi="Raleway" w:cs="Raleway"/>
+                <w:sz w:val="20"/>
+                <w:szCs w:val="20"/>
+              </w:rPr>
+            </w:pPr>
+            <w:r>
+              <w:rPr>
+                <w:rFonts w:ascii="Raleway" w:eastAsia="Raleway" w:hAnsi="Raleway" w:cs="Raleway"/>
+                <w:sz w:val="20"/>
+                <w:szCs w:val="20"/>
+              </w:rPr>
+              <w:t>Julian and Jason to create the Docker container, ensure MYSQL is up and running</w:t>
+            </w:r>
+          </w:p>
+        </w:tc>
+      </w:tr>
+      <w:tr>
+        <w:tc>
+          <w:tcPr>
+            <w:tcW w:w="750" w:type="dxa"/>
+            <w:tcBorders>
+              <w:left w:val="single" w:sz="8" w:space="0" w:color="808080"/>
+              <w:bottom w:val="single" w:sz="8" w:space="0" w:color="808080"/>
+              <w:right w:val="single" w:sz="8" w:space="0" w:color="808080"/>
+            </w:tcBorders>
+            <w:shd w:val="clear" w:color="auto" w:fill="auto"/>
+            <w:tcMar>
+              <w:top w:w="5" w:type="dxa"/>
+              <w:left w:w="5" w:type="dxa"/>
+              <w:bottom w:w="5" w:type="dxa"/>
+              <w:right w:w="5" w:type="dxa"/>
+            </w:tcMar>
+          </w:tcPr>
+          <w:p>
+            <w:pPr>
+              <w:widowControl w:val="0"/>
+              <w:jc w:val="center"/>
+              <w:rPr>
+                <w:rFonts w:ascii="Raleway" w:eastAsia="Raleway" w:hAnsi="Raleway" w:cs="Raleway"/>
+                <w:sz w:val="20"/>
+                <w:szCs w:val="20"/>
+              </w:rPr>
+            </w:pPr>
+          </w:p>
+        </w:tc>
+        <w:tc>
+          <w:tcPr>
+            <w:tcW w:w="8160" w:type="dxa"/>
+            <w:tcBorders>
+              <w:bottom w:val="single" w:sz="8" w:space="0" w:color="808080"/>
+              <w:right w:val="single" w:sz="8" w:space="0" w:color="808080"/>
+            </w:tcBorders>
+            <w:shd w:val="clear" w:color="auto" w:fill="auto"/>
+            <w:tcMar>
+              <w:top w:w="5" w:type="dxa"/>
+              <w:left w:w="5" w:type="dxa"/>
+              <w:bottom w:w="5" w:type="dxa"/>
+              <w:right w:w="5" w:type="dxa"/>
+            </w:tcMar>
+          </w:tcPr>
+          <w:p>
+            <w:pPr>
+              <w:widowControl w:val="0"/>
+              <w:pBdr>
+                <w:top w:val="nil"/>
+                <w:left w:val="nil"/>
+                <w:bottom w:val="nil"/>
+                <w:right w:val="nil"/>
+                <w:between w:val="nil"/>
+              </w:pBdr>
+              <w:jc w:val="center"/>
+              <w:rPr>
+                <w:rFonts w:ascii="Raleway" w:eastAsia="Raleway" w:hAnsi="Raleway" w:cs="Raleway"/>
+                <w:sz w:val="20"/>
+                <w:szCs w:val="20"/>
+              </w:rPr>
+            </w:pPr>
+          </w:p>
+        </w:tc>
+      </w:tr>
+    </w:tbl>
+    <w:p>
+      <w:pPr>
+        <w:pStyle w:val="Heading2"/>
+        <w:rPr>
+          <w:rFonts w:ascii="Raleway" w:eastAsia="Raleway" w:hAnsi="Raleway" w:cs="Raleway"/>
+        </w:rPr>
+      </w:pPr>
+      <w:r>
+        <w:rPr>
+          <w:rFonts w:ascii="Raleway" w:eastAsia="Raleway" w:hAnsi="Raleway" w:cs="Raleway"/>
+        </w:rPr>
+        <w:t>Action Items</w:t>
+      </w:r>
+    </w:p>
+    <w:tbl>
+      <w:tblPr>
+        <w:tblStyle w:val="a1"/>
+        <w:tblW w:w="8925" w:type="dxa"/>
+        <w:tblInd w:w="-39" w:type="dxa"/>
+        <w:tblBorders>
+          <w:top w:val="single" w:sz="6" w:space="0" w:color="000000"/>
+          <w:left w:val="single" w:sz="6" w:space="0" w:color="000000"/>
+          <w:bottom w:val="single" w:sz="6" w:space="0" w:color="000000"/>
+          <w:right w:val="single" w:sz="6" w:space="0" w:color="000000"/>
+          <w:insideH w:val="single" w:sz="6" w:space="0" w:color="000000"/>
+          <w:insideV w:val="single" w:sz="6" w:space="0" w:color="000000"/>
+        </w:tblBorders>
+        <w:tblLayout w:type="fixed"/>
+        <w:tblLook w:val="0600" w:firstRow="0" w:lastRow="0" w:firstColumn="0" w:lastColumn="0" w:noHBand="1" w:noVBand="1"/>
+      </w:tblPr>
+      <w:tblGrid>
+        <w:gridCol w:w="840"/>
+        <w:gridCol w:w="5130"/>
+        <w:gridCol w:w="1590"/>
+        <w:gridCol w:w="1365"/>
+      </w:tblGrid>
+      <w:tr>
+        <w:tc>
+          <w:tcPr>
+            <w:tcW w:w="840" w:type="dxa"/>
+            <w:tcBorders>
+              <w:top w:val="single" w:sz="8" w:space="0" w:color="808080"/>
+              <w:left w:val="single" w:sz="8" w:space="0" w:color="808080"/>
+              <w:bottom w:val="single" w:sz="8" w:space="0" w:color="808080"/>
+              <w:right w:val="single" w:sz="8" w:space="0" w:color="808080"/>
+            </w:tcBorders>
+            <w:shd w:val="clear" w:color="auto" w:fill="E6E6E6"/>
+            <w:tcMar>
+              <w:top w:w="5" w:type="dxa"/>
+              <w:left w:w="5" w:type="dxa"/>
+              <w:bottom w:w="5" w:type="dxa"/>
+              <w:right w:w="5" w:type="dxa"/>
+            </w:tcMar>
+          </w:tcPr>
+          <w:p>
+            <w:pPr>
+              <w:widowControl w:val="0"/>
+              <w:pBdr>
+                <w:top w:val="nil"/>
+                <w:left w:val="nil"/>
+                <w:bottom w:val="nil"/>
+                <w:right w:val="nil"/>
+                <w:between w:val="nil"/>
+              </w:pBdr>
+              <w:jc w:val="center"/>
+              <w:rPr>
+                <w:rFonts w:ascii="Raleway" w:eastAsia="Raleway" w:hAnsi="Raleway" w:cs="Raleway"/>
+                <w:sz w:val="20"/>
+                <w:szCs w:val="20"/>
+                <w:shd w:val="clear" w:color="auto" w:fill="E6E6E6"/>
+              </w:rPr>
+            </w:pPr>
+            <w:r>
+              <w:rPr>
+                <w:rFonts w:ascii="Raleway" w:eastAsia="Raleway" w:hAnsi="Raleway" w:cs="Raleway"/>
+                <w:sz w:val="20"/>
+                <w:szCs w:val="20"/>
+                <w:shd w:val="clear" w:color="auto" w:fill="E6E6E6"/>
+              </w:rPr>
+              <w:t>No.</w:t>
+            </w:r>
+          </w:p>
+        </w:tc>
+        <w:tc>
+          <w:tcPr>
+            <w:tcW w:w="5130" w:type="dxa"/>
+            <w:tcBorders>
+              <w:top w:val="single" w:sz="8" w:space="0" w:color="808080"/>
+              <w:bottom w:val="single" w:sz="8" w:space="0" w:color="808080"/>
+              <w:right w:val="single" w:sz="8" w:space="0" w:color="808080"/>
+            </w:tcBorders>
+            <w:shd w:val="clear" w:color="auto" w:fill="E6E6E6"/>
+            <w:tcMar>
+              <w:top w:w="5" w:type="dxa"/>
+              <w:left w:w="5" w:type="dxa"/>
+              <w:bottom w:w="5" w:type="dxa"/>
+              <w:right w:w="5" w:type="dxa"/>
+            </w:tcMar>
+          </w:tcPr>
+          <w:p>
+            <w:pPr>
+              <w:widowControl w:val="0"/>
+              <w:pBdr>
+                <w:top w:val="nil"/>
+                <w:left w:val="nil"/>
+                <w:bottom w:val="nil"/>
+                <w:right w:val="nil"/>
+                <w:between w:val="nil"/>
+              </w:pBdr>
+              <w:jc w:val="center"/>
+              <w:rPr>
+                <w:rFonts w:ascii="Raleway" w:eastAsia="Raleway" w:hAnsi="Raleway" w:cs="Raleway"/>
+                <w:sz w:val="20"/>
+                <w:szCs w:val="20"/>
+                <w:shd w:val="clear" w:color="auto" w:fill="E6E6E6"/>
+              </w:rPr>
+            </w:pPr>
+            <w:r>
+              <w:rPr>
+                <w:rFonts w:ascii="Raleway" w:eastAsia="Raleway" w:hAnsi="Raleway" w:cs="Raleway"/>
+                <w:sz w:val="20"/>
+                <w:szCs w:val="20"/>
+                <w:shd w:val="clear" w:color="auto" w:fill="E6E6E6"/>
+              </w:rPr>
+              <w:t>Item</w:t>
+            </w:r>
+          </w:p>
+        </w:tc>
+        <w:tc>
+          <w:tcPr>
+            <w:tcW w:w="1590" w:type="dxa"/>
+            <w:tcBorders>
+              <w:top w:val="single" w:sz="8" w:space="0" w:color="808080"/>
+              <w:bottom w:val="single" w:sz="8" w:space="0" w:color="808080"/>
+              <w:right w:val="single" w:sz="8" w:space="0" w:color="808080"/>
+            </w:tcBorders>
+            <w:shd w:val="clear" w:color="auto" w:fill="E6E6E6"/>
+            <w:tcMar>
+              <w:top w:w="5" w:type="dxa"/>
+              <w:left w:w="5" w:type="dxa"/>
+              <w:bottom w:w="5" w:type="dxa"/>
+              <w:right w:w="5" w:type="dxa"/>
+            </w:tcMar>
+          </w:tcPr>
+          <w:p>
+            <w:pPr>
+              <w:widowControl w:val="0"/>
+              <w:pBdr>
+                <w:top w:val="nil"/>
+                <w:left w:val="nil"/>
+                <w:bottom w:val="nil"/>
+                <w:right w:val="nil"/>
+                <w:between w:val="nil"/>
+              </w:pBdr>
+              <w:jc w:val="center"/>
+              <w:rPr>
+                <w:rFonts w:ascii="Raleway" w:eastAsia="Raleway" w:hAnsi="Raleway" w:cs="Raleway"/>
+                <w:sz w:val="20"/>
+                <w:szCs w:val="20"/>
+                <w:shd w:val="clear" w:color="auto" w:fill="E6E6E6"/>
+              </w:rPr>
+            </w:pPr>
+            <w:r>
+              <w:rPr>
+                <w:rFonts w:ascii="Raleway" w:eastAsia="Raleway" w:hAnsi="Raleway" w:cs="Raleway"/>
+                <w:sz w:val="20"/>
+                <w:szCs w:val="20"/>
+                <w:shd w:val="clear" w:color="auto" w:fill="E6E6E6"/>
+              </w:rPr>
+              <w:t>Who</w:t>
+            </w:r>
+          </w:p>
+        </w:tc>
+        <w:tc>
+          <w:tcPr>
+            <w:tcW w:w="1365" w:type="dxa"/>
+            <w:tcBorders>
+              <w:top w:val="single" w:sz="8" w:space="0" w:color="808080"/>
+              <w:bottom w:val="single" w:sz="8" w:space="0" w:color="808080"/>
+              <w:right w:val="single" w:sz="8" w:space="0" w:color="808080"/>
+            </w:tcBorders>
+            <w:shd w:val="clear" w:color="auto" w:fill="E6E6E6"/>
+            <w:tcMar>
+              <w:top w:w="5" w:type="dxa"/>
+              <w:left w:w="5" w:type="dxa"/>
+              <w:bottom w:w="5" w:type="dxa"/>
+              <w:right w:w="5" w:type="dxa"/>
+            </w:tcMar>
+          </w:tcPr>
+          <w:p>
+            <w:pPr>
+              <w:widowControl w:val="0"/>
+              <w:pBdr>
+                <w:top w:val="nil"/>
+                <w:left w:val="nil"/>
+                <w:bottom w:val="nil"/>
+                <w:right w:val="nil"/>
+                <w:between w:val="nil"/>
+              </w:pBdr>
+              <w:jc w:val="center"/>
+              <w:rPr>
+                <w:rFonts w:ascii="Raleway" w:eastAsia="Raleway" w:hAnsi="Raleway" w:cs="Raleway"/>
+                <w:sz w:val="20"/>
+                <w:szCs w:val="20"/>
+                <w:shd w:val="clear" w:color="auto" w:fill="E6E6E6"/>
+              </w:rPr>
+            </w:pPr>
+            <w:r>
+              <w:rPr>
+                <w:rFonts w:ascii="Raleway" w:eastAsia="Raleway" w:hAnsi="Raleway" w:cs="Raleway"/>
+                <w:sz w:val="20"/>
+                <w:szCs w:val="20"/>
+                <w:shd w:val="clear" w:color="auto" w:fill="E6E6E6"/>
+              </w:rPr>
+              <w:t>By</w:t>
+            </w:r>
+          </w:p>
+        </w:tc>
+      </w:tr>
+      <w:tr>
+        <w:tc>
+          <w:tcPr>
+            <w:tcW w:w="840" w:type="dxa"/>
+            <w:tcBorders>
+              <w:left w:val="single" w:sz="8" w:space="0" w:color="808080"/>
+              <w:bottom w:val="single" w:sz="8" w:space="0" w:color="808080"/>
+              <w:right w:val="single" w:sz="8" w:space="0" w:color="808080"/>
+            </w:tcBorders>
+            <w:shd w:val="clear" w:color="auto" w:fill="auto"/>
+            <w:tcMar>
+              <w:top w:w="5" w:type="dxa"/>
+              <w:left w:w="5" w:type="dxa"/>
+              <w:bottom w:w="5" w:type="dxa"/>
+              <w:right w:w="5" w:type="dxa"/>
+            </w:tcMar>
+          </w:tcPr>
+          <w:p>
+            <w:pPr>
+              <w:widowControl w:val="0"/>
+              <w:pBdr>
+                <w:top w:val="nil"/>
+                <w:left w:val="nil"/>
+                <w:bottom w:val="nil"/>
+                <w:right w:val="nil"/>
+                <w:between w:val="nil"/>
+              </w:pBdr>
+              <w:jc w:val="center"/>
+              <w:rPr>
+                <w:rFonts w:ascii="Raleway" w:eastAsia="Raleway" w:hAnsi="Raleway" w:cs="Raleway"/>
+                <w:sz w:val="20"/>
+                <w:szCs w:val="20"/>
+              </w:rPr>
+            </w:pPr>
+            <w:r>
+              <w:rPr>
+                <w:rFonts w:ascii="Raleway" w:eastAsia="Raleway" w:hAnsi="Raleway" w:cs="Raleway"/>
+                <w:sz w:val="20"/>
+                <w:szCs w:val="20"/>
+              </w:rPr>
+              <w:t>1.</w:t>
+            </w:r>
+          </w:p>
+        </w:tc>
+        <w:tc>
+          <w:tcPr>
+            <w:tcW w:w="5130" w:type="dxa"/>
+            <w:tcBorders>
+              <w:bottom w:val="single" w:sz="8" w:space="0" w:color="808080"/>
+              <w:right w:val="single" w:sz="8" w:space="0" w:color="808080"/>
+            </w:tcBorders>
+            <w:shd w:val="clear" w:color="auto" w:fill="auto"/>
+            <w:tcMar>
+              <w:top w:w="5" w:type="dxa"/>
+              <w:left w:w="5" w:type="dxa"/>
+              <w:bottom w:w="5" w:type="dxa"/>
+              <w:right w:w="5" w:type="dxa"/>
+            </w:tcMar>
+          </w:tcPr>
+          <w:p>
+            <w:pPr>
+              <w:widowControl w:val="0"/>
+              <w:pBdr>
+                <w:top w:val="nil"/>
+                <w:left w:val="nil"/>
+                <w:bottom w:val="nil"/>
+                <w:right w:val="nil"/>
+                <w:between w:val="nil"/>
+              </w:pBdr>
+              <w:jc w:val="center"/>
+              <w:rPr>
+                <w:rFonts w:ascii="Raleway" w:eastAsia="Raleway" w:hAnsi="Raleway" w:cs="Raleway"/>
+                <w:sz w:val="20"/>
+                <w:szCs w:val="20"/>
+              </w:rPr>
+            </w:pPr>
+            <w:r>
+              <w:rPr>
+                <w:rFonts w:ascii="Raleway" w:eastAsia="Raleway" w:hAnsi="Raleway" w:cs="Raleway"/>
+                <w:sz w:val="20"/>
+                <w:szCs w:val="20"/>
+              </w:rPr>
+              <w:t>User story 1 tests</w:t>
+            </w:r>
+            <w:r>
+              <w:rPr>
+                <w:rFonts w:ascii="Raleway" w:eastAsia="Raleway" w:hAnsi="Raleway" w:cs="Raleway"/>
+                <w:sz w:val="20"/>
+                <w:szCs w:val="20"/>
+              </w:rPr>
+              <w:t xml:space="preserve"> </w:t>
+            </w:r>
+          </w:p>
+        </w:tc>
+        <w:tc>
+          <w:tcPr>
+            <w:tcW w:w="1590" w:type="dxa"/>
+            <w:tcBorders>
+              <w:bottom w:val="single" w:sz="8" w:space="0" w:color="808080"/>
+              <w:right w:val="single" w:sz="8" w:space="0" w:color="808080"/>
+            </w:tcBorders>
+            <w:shd w:val="clear" w:color="auto" w:fill="auto"/>
+            <w:tcMar>
+              <w:top w:w="5" w:type="dxa"/>
+              <w:left w:w="5" w:type="dxa"/>
+              <w:bottom w:w="5" w:type="dxa"/>
+              <w:right w:w="5" w:type="dxa"/>
+            </w:tcMar>
+          </w:tcPr>
+          <w:p>
+            <w:pPr>
+              <w:widowControl w:val="0"/>
+              <w:pBdr>
+                <w:top w:val="nil"/>
+                <w:left w:val="nil"/>
+                <w:bottom w:val="nil"/>
+                <w:right w:val="nil"/>
+                <w:between w:val="nil"/>
+              </w:pBdr>
+              <w:jc w:val="center"/>
+              <w:rPr>
+                <w:rFonts w:ascii="Raleway" w:eastAsia="Raleway" w:hAnsi="Raleway" w:cs="Raleway"/>
+                <w:sz w:val="20"/>
+                <w:szCs w:val="20"/>
+              </w:rPr>
+            </w:pPr>
+            <w:r>
+              <w:rPr>
+                <w:rFonts w:ascii="Raleway" w:eastAsia="Raleway" w:hAnsi="Raleway" w:cs="Raleway"/>
+                <w:sz w:val="20"/>
+                <w:szCs w:val="20"/>
+              </w:rPr>
+              <w:t>Midori</w:t>
+            </w:r>
+          </w:p>
+        </w:tc>
+        <w:tc>
+          <w:tcPr>
+            <w:tcW w:w="1365" w:type="dxa"/>
+            <w:tcBorders>
+              <w:bottom w:val="single" w:sz="8" w:space="0" w:color="808080"/>
+              <w:right w:val="single" w:sz="8" w:space="0" w:color="808080"/>
+            </w:tcBorders>
+            <w:shd w:val="clear" w:color="auto" w:fill="auto"/>
+            <w:tcMar>
+              <w:top w:w="5" w:type="dxa"/>
+              <w:left w:w="5" w:type="dxa"/>
+              <w:bottom w:w="5" w:type="dxa"/>
+              <w:right w:w="5" w:type="dxa"/>
+            </w:tcMar>
+          </w:tcPr>
+          <w:p>
+            <w:pPr>
+              <w:widowControl w:val="0"/>
+              <w:pBdr>
+                <w:top w:val="nil"/>
+                <w:left w:val="nil"/>
+                <w:bottom w:val="nil"/>
+                <w:right w:val="nil"/>
+                <w:between w:val="nil"/>
+              </w:pBdr>
+              <w:jc w:val="center"/>
+              <w:rPr>
+                <w:rFonts w:ascii="Raleway" w:eastAsia="Raleway" w:hAnsi="Raleway" w:cs="Raleway"/>
+                <w:sz w:val="20"/>
+                <w:szCs w:val="20"/>
+              </w:rPr>
+            </w:pPr>
+            <w:r>
+              <w:rPr>
+                <w:rFonts w:ascii="Raleway" w:eastAsia="Raleway" w:hAnsi="Raleway" w:cs="Raleway"/>
+                <w:sz w:val="20"/>
+                <w:szCs w:val="20"/>
+              </w:rPr>
+              <w:t>15/09/2020</w:t>
+            </w:r>
+          </w:p>
+        </w:tc>
+      </w:tr>
+      <w:tr>
+        <w:tc>
+          <w:tcPr>
+            <w:tcW w:w="840" w:type="dxa"/>
+            <w:tcBorders>
+              <w:left w:val="single" w:sz="8" w:space="0" w:color="808080"/>
+              <w:bottom w:val="single" w:sz="8" w:space="0" w:color="808080"/>
+              <w:right w:val="single" w:sz="8" w:space="0" w:color="808080"/>
+            </w:tcBorders>
+            <w:shd w:val="clear" w:color="auto" w:fill="auto"/>
+            <w:tcMar>
+              <w:top w:w="5" w:type="dxa"/>
+              <w:left w:w="5" w:type="dxa"/>
+              <w:bottom w:w="5" w:type="dxa"/>
+              <w:right w:w="5" w:type="dxa"/>
+            </w:tcMar>
+          </w:tcPr>
+          <w:p>
+            <w:pPr>
+              <w:widowControl w:val="0"/>
+              <w:pBdr>
+                <w:top w:val="nil"/>
+                <w:left w:val="nil"/>
+                <w:bottom w:val="nil"/>
+                <w:right w:val="nil"/>
+                <w:between w:val="nil"/>
+              </w:pBdr>
+              <w:jc w:val="center"/>
+              <w:rPr>
+                <w:rFonts w:ascii="Raleway" w:eastAsia="Raleway" w:hAnsi="Raleway" w:cs="Raleway"/>
+                <w:sz w:val="20"/>
+                <w:szCs w:val="20"/>
+              </w:rPr>
+            </w:pPr>
+            <w:r>
+              <w:rPr>
+                <w:rFonts w:ascii="Raleway" w:eastAsia="Raleway" w:hAnsi="Raleway" w:cs="Raleway"/>
+                <w:sz w:val="20"/>
+                <w:szCs w:val="20"/>
+              </w:rPr>
+              <w:t>2.</w:t>
+            </w:r>
+          </w:p>
+        </w:tc>
+        <w:tc>
+          <w:tcPr>
+            <w:tcW w:w="5130" w:type="dxa"/>
+            <w:tcBorders>
+              <w:bottom w:val="single" w:sz="8" w:space="0" w:color="808080"/>
+              <w:right w:val="single" w:sz="8" w:space="0" w:color="808080"/>
+            </w:tcBorders>
+            <w:shd w:val="clear" w:color="auto" w:fill="auto"/>
+            <w:tcMar>
+              <w:top w:w="5" w:type="dxa"/>
+              <w:left w:w="5" w:type="dxa"/>
+              <w:bottom w:w="5" w:type="dxa"/>
+              <w:right w:w="5" w:type="dxa"/>
+            </w:tcMar>
+          </w:tcPr>
+          <w:p>
+            <w:pPr>
+              <w:widowControl w:val="0"/>
+              <w:pBdr>
+                <w:top w:val="nil"/>
+                <w:left w:val="nil"/>
+                <w:bottom w:val="nil"/>
+                <w:right w:val="nil"/>
+                <w:between w:val="nil"/>
+              </w:pBdr>
+              <w:jc w:val="center"/>
+              <w:rPr>
+                <w:rFonts w:ascii="Raleway" w:eastAsia="Raleway" w:hAnsi="Raleway" w:cs="Raleway"/>
+                <w:sz w:val="20"/>
+                <w:szCs w:val="20"/>
+              </w:rPr>
+            </w:pPr>
+            <w:r>
+              <w:rPr>
+                <w:rFonts w:ascii="Raleway" w:eastAsia="Raleway" w:hAnsi="Raleway" w:cs="Raleway"/>
+                <w:sz w:val="20"/>
+                <w:szCs w:val="20"/>
+              </w:rPr>
+              <w:t>User Story 15 front end</w:t>
+            </w:r>
+          </w:p>
+        </w:tc>
+        <w:tc>
+          <w:tcPr>
+            <w:tcW w:w="1590" w:type="dxa"/>
+            <w:tcBorders>
+              <w:bottom w:val="single" w:sz="8" w:space="0" w:color="808080"/>
+              <w:right w:val="single" w:sz="8" w:space="0" w:color="808080"/>
+            </w:tcBorders>
+            <w:shd w:val="clear" w:color="auto" w:fill="auto"/>
+            <w:tcMar>
+              <w:top w:w="5" w:type="dxa"/>
+              <w:left w:w="5" w:type="dxa"/>
+              <w:bottom w:w="5" w:type="dxa"/>
+              <w:right w:w="5" w:type="dxa"/>
+            </w:tcMar>
+          </w:tcPr>
+          <w:p>
+            <w:pPr>
+              <w:widowControl w:val="0"/>
+              <w:pBdr>
+                <w:top w:val="nil"/>
+                <w:left w:val="nil"/>
+                <w:bottom w:val="nil"/>
+                <w:right w:val="nil"/>
+                <w:between w:val="nil"/>
+              </w:pBdr>
+              <w:jc w:val="center"/>
+              <w:rPr>
+                <w:rFonts w:ascii="Raleway" w:eastAsia="Raleway" w:hAnsi="Raleway" w:cs="Raleway"/>
+                <w:sz w:val="20"/>
+                <w:szCs w:val="20"/>
+              </w:rPr>
+            </w:pPr>
+            <w:r>
+              <w:rPr>
+                <w:rFonts w:ascii="Raleway" w:eastAsia="Raleway" w:hAnsi="Raleway" w:cs="Raleway"/>
+                <w:sz w:val="20"/>
+                <w:szCs w:val="20"/>
+              </w:rPr>
+              <w:t>Midori</w:t>
+            </w:r>
+          </w:p>
+        </w:tc>
+        <w:tc>
+          <w:tcPr>
+            <w:tcW w:w="1365" w:type="dxa"/>
+            <w:tcBorders>
+              <w:bottom w:val="single" w:sz="8" w:space="0" w:color="808080"/>
+              <w:right w:val="single" w:sz="8" w:space="0" w:color="808080"/>
+            </w:tcBorders>
+            <w:shd w:val="clear" w:color="auto" w:fill="auto"/>
+            <w:tcMar>
+              <w:top w:w="5" w:type="dxa"/>
+              <w:left w:w="5" w:type="dxa"/>
+              <w:bottom w:w="5" w:type="dxa"/>
+              <w:right w:w="5" w:type="dxa"/>
+            </w:tcMar>
+          </w:tcPr>
+          <w:p>
+            <w:pPr>
+              <w:widowControl w:val="0"/>
+              <w:jc w:val="center"/>
+              <w:rPr>
+                <w:rFonts w:ascii="Raleway" w:eastAsia="Raleway" w:hAnsi="Raleway" w:cs="Raleway"/>
+                <w:sz w:val="20"/>
+                <w:szCs w:val="20"/>
+              </w:rPr>
+            </w:pPr>
+            <w:r>
+              <w:rPr>
+                <w:rFonts w:ascii="Raleway" w:eastAsia="Raleway" w:hAnsi="Raleway" w:cs="Raleway"/>
+                <w:sz w:val="20"/>
+                <w:szCs w:val="20"/>
+              </w:rPr>
+              <w:t>15/09/2020</w:t>
+            </w:r>
+          </w:p>
+        </w:tc>
+      </w:tr>
+      <w:tr>
+        <w:tc>
+          <w:tcPr>
+            <w:tcW w:w="840" w:type="dxa"/>
+            <w:tcBorders>
+              <w:left w:val="single" w:sz="8" w:space="0" w:color="808080"/>
+              <w:bottom w:val="single" w:sz="8" w:space="0" w:color="808080"/>
+              <w:right w:val="single" w:sz="8" w:space="0" w:color="808080"/>
+            </w:tcBorders>
+            <w:shd w:val="clear" w:color="auto" w:fill="auto"/>
+            <w:tcMar>
+              <w:top w:w="5" w:type="dxa"/>
+              <w:left w:w="5" w:type="dxa"/>
+              <w:bottom w:w="5" w:type="dxa"/>
+              <w:right w:w="5" w:type="dxa"/>
+            </w:tcMar>
+          </w:tcPr>
+          <w:p>
+            <w:pPr>
+              <w:widowControl w:val="0"/>
+              <w:pBdr>
+                <w:top w:val="nil"/>
+                <w:left w:val="nil"/>
+                <w:bottom w:val="nil"/>
+                <w:right w:val="nil"/>
+                <w:between w:val="nil"/>
+              </w:pBdr>
+              <w:jc w:val="center"/>
+              <w:rPr>
+                <w:rFonts w:ascii="Raleway" w:eastAsia="Raleway" w:hAnsi="Raleway" w:cs="Raleway"/>
+                <w:sz w:val="20"/>
+                <w:szCs w:val="20"/>
+              </w:rPr>
+            </w:pPr>
+            <w:r>
+              <w:rPr>
+                <w:rFonts w:ascii="Raleway" w:eastAsia="Raleway" w:hAnsi="Raleway" w:cs="Raleway"/>
+                <w:sz w:val="20"/>
+                <w:szCs w:val="20"/>
+              </w:rPr>
+              <w:t>3.</w:t>
+            </w:r>
+          </w:p>
+        </w:tc>
+        <w:tc>
+          <w:tcPr>
+            <w:tcW w:w="5130" w:type="dxa"/>
+            <w:tcBorders>
+              <w:bottom w:val="single" w:sz="8" w:space="0" w:color="808080"/>
+              <w:right w:val="single" w:sz="8" w:space="0" w:color="808080"/>
+            </w:tcBorders>
+            <w:shd w:val="clear" w:color="auto" w:fill="auto"/>
+            <w:tcMar>
+              <w:top w:w="5" w:type="dxa"/>
+              <w:left w:w="5" w:type="dxa"/>
+              <w:bottom w:w="5" w:type="dxa"/>
+              <w:right w:w="5" w:type="dxa"/>
+            </w:tcMar>
+          </w:tcPr>
+          <w:p>
+            <w:pPr>
+              <w:widowControl w:val="0"/>
+              <w:pBdr>
+                <w:top w:val="nil"/>
+                <w:left w:val="nil"/>
+                <w:bottom w:val="nil"/>
+                <w:right w:val="nil"/>
+                <w:between w:val="nil"/>
+              </w:pBdr>
+              <w:jc w:val="center"/>
+              <w:rPr>
+                <w:rFonts w:ascii="Raleway" w:eastAsia="Raleway" w:hAnsi="Raleway" w:cs="Raleway"/>
+                <w:sz w:val="20"/>
+                <w:szCs w:val="20"/>
+              </w:rPr>
+            </w:pPr>
+            <w:r>
+              <w:rPr>
+                <w:rFonts w:ascii="Raleway" w:eastAsia="Raleway" w:hAnsi="Raleway" w:cs="Raleway"/>
+                <w:sz w:val="20"/>
+                <w:szCs w:val="20"/>
+              </w:rPr>
+              <w:t>User Story 7 backend</w:t>
+            </w:r>
+          </w:p>
+        </w:tc>
+        <w:tc>
+          <w:tcPr>
+            <w:tcW w:w="1590" w:type="dxa"/>
+            <w:tcBorders>
+              <w:bottom w:val="single" w:sz="8" w:space="0" w:color="808080"/>
+              <w:right w:val="single" w:sz="8" w:space="0" w:color="808080"/>
+            </w:tcBorders>
+            <w:shd w:val="clear" w:color="auto" w:fill="auto"/>
+            <w:tcMar>
+              <w:top w:w="5" w:type="dxa"/>
+              <w:left w:w="5" w:type="dxa"/>
+              <w:bottom w:w="5" w:type="dxa"/>
+              <w:right w:w="5" w:type="dxa"/>
+            </w:tcMar>
+          </w:tcPr>
+          <w:p>
+            <w:pPr>
+              <w:widowControl w:val="0"/>
+              <w:pBdr>
+                <w:top w:val="nil"/>
+                <w:left w:val="nil"/>
+                <w:bottom w:val="nil"/>
+                <w:right w:val="nil"/>
+                <w:between w:val="nil"/>
+              </w:pBdr>
+              <w:jc w:val="center"/>
+              <w:rPr>
+                <w:rFonts w:ascii="Raleway" w:eastAsia="Raleway" w:hAnsi="Raleway" w:cs="Raleway"/>
+                <w:sz w:val="20"/>
+                <w:szCs w:val="20"/>
+              </w:rPr>
+            </w:pPr>
+            <w:r>
+              <w:rPr>
+                <w:rFonts w:ascii="Raleway" w:eastAsia="Raleway" w:hAnsi="Raleway" w:cs="Raleway"/>
+                <w:sz w:val="20"/>
+                <w:szCs w:val="20"/>
+              </w:rPr>
+              <w:t>Jason</w:t>
+            </w:r>
+          </w:p>
+        </w:tc>
+        <w:tc>
+          <w:tcPr>
+            <w:tcW w:w="1365" w:type="dxa"/>
+            <w:tcBorders>
+              <w:bottom w:val="single" w:sz="8" w:space="0" w:color="808080"/>
+              <w:right w:val="single" w:sz="8" w:space="0" w:color="808080"/>
+            </w:tcBorders>
+            <w:shd w:val="clear" w:color="auto" w:fill="auto"/>
+            <w:tcMar>
+              <w:top w:w="5" w:type="dxa"/>
+              <w:left w:w="5" w:type="dxa"/>
+              <w:bottom w:w="5" w:type="dxa"/>
+              <w:right w:w="5" w:type="dxa"/>
+            </w:tcMar>
+          </w:tcPr>
+          <w:p>
+            <w:pPr>
+              <w:widowControl w:val="0"/>
+              <w:jc w:val="center"/>
+              <w:rPr>
+                <w:rFonts w:ascii="Raleway" w:eastAsia="Raleway" w:hAnsi="Raleway" w:cs="Raleway"/>
+                <w:sz w:val="20"/>
+                <w:szCs w:val="20"/>
+              </w:rPr>
+            </w:pPr>
+            <w:r>
+              <w:rPr>
+                <w:rFonts w:ascii="Raleway" w:eastAsia="Raleway" w:hAnsi="Raleway" w:cs="Raleway"/>
+                <w:sz w:val="20"/>
+                <w:szCs w:val="20"/>
+              </w:rPr>
+              <w:t>15/09/2020</w:t>
+            </w:r>
+          </w:p>
+        </w:tc>
+      </w:tr>
+      <w:tr>
+        <w:tc>
+          <w:tcPr>
+            <w:tcW w:w="840" w:type="dxa"/>
+            <w:tcBorders>
+              <w:left w:val="single" w:sz="8" w:space="0" w:color="808080"/>
+              <w:bottom w:val="single" w:sz="8" w:space="0" w:color="808080"/>
+              <w:right w:val="single" w:sz="8" w:space="0" w:color="808080"/>
+            </w:tcBorders>
+            <w:shd w:val="clear" w:color="auto" w:fill="auto"/>
+            <w:tcMar>
+              <w:top w:w="5" w:type="dxa"/>
+              <w:left w:w="5" w:type="dxa"/>
+              <w:bottom w:w="5" w:type="dxa"/>
+              <w:right w:w="5" w:type="dxa"/>
+            </w:tcMar>
+          </w:tcPr>
+          <w:p>
+            <w:pPr>
+              <w:widowControl w:val="0"/>
+              <w:pBdr>
+                <w:top w:val="nil"/>
+                <w:left w:val="nil"/>
+                <w:bottom w:val="nil"/>
+                <w:right w:val="nil"/>
+                <w:between w:val="nil"/>
+              </w:pBdr>
+              <w:jc w:val="center"/>
+              <w:rPr>
+                <w:rFonts w:ascii="Raleway" w:eastAsia="Raleway" w:hAnsi="Raleway" w:cs="Raleway"/>
+                <w:sz w:val="20"/>
+                <w:szCs w:val="20"/>
+              </w:rPr>
+            </w:pPr>
+            <w:r>
+              <w:rPr>
+                <w:rFonts w:ascii="Raleway" w:eastAsia="Raleway" w:hAnsi="Raleway" w:cs="Raleway"/>
+                <w:sz w:val="20"/>
+                <w:szCs w:val="20"/>
+              </w:rPr>
+              <w:t>4.</w:t>
+            </w:r>
+          </w:p>
+        </w:tc>
+        <w:tc>
+          <w:tcPr>
+            <w:tcW w:w="5130" w:type="dxa"/>
+            <w:tcBorders>
+              <w:bottom w:val="single" w:sz="8" w:space="0" w:color="808080"/>
+              <w:right w:val="single" w:sz="8" w:space="0" w:color="808080"/>
+            </w:tcBorders>
+            <w:shd w:val="clear" w:color="auto" w:fill="auto"/>
+            <w:tcMar>
+              <w:top w:w="5" w:type="dxa"/>
+              <w:left w:w="5" w:type="dxa"/>
+              <w:bottom w:w="5" w:type="dxa"/>
+              <w:right w:w="5" w:type="dxa"/>
+            </w:tcMar>
+          </w:tcPr>
+          <w:p>
+            <w:pPr>
+              <w:widowControl w:val="0"/>
+              <w:pBdr>
+                <w:top w:val="nil"/>
+                <w:left w:val="nil"/>
+                <w:bottom w:val="nil"/>
+                <w:right w:val="nil"/>
+                <w:between w:val="nil"/>
+              </w:pBdr>
+              <w:jc w:val="center"/>
+              <w:rPr>
+                <w:rFonts w:ascii="Raleway" w:eastAsia="Raleway" w:hAnsi="Raleway" w:cs="Raleway"/>
+                <w:sz w:val="20"/>
+                <w:szCs w:val="20"/>
+              </w:rPr>
+            </w:pPr>
+            <w:r>
+              <w:rPr>
+                <w:rFonts w:ascii="Raleway" w:eastAsia="Raleway" w:hAnsi="Raleway" w:cs="Raleway"/>
+                <w:sz w:val="20"/>
+                <w:szCs w:val="20"/>
+              </w:rPr>
+              <w:t>User story 8 backend</w:t>
+            </w:r>
+          </w:p>
+        </w:tc>
+        <w:tc>
+          <w:tcPr>
+            <w:tcW w:w="1590" w:type="dxa"/>
+            <w:tcBorders>
+              <w:bottom w:val="single" w:sz="8" w:space="0" w:color="808080"/>
+              <w:right w:val="single" w:sz="8" w:space="0" w:color="808080"/>
+            </w:tcBorders>
+            <w:shd w:val="clear" w:color="auto" w:fill="auto"/>
+            <w:tcMar>
+              <w:top w:w="5" w:type="dxa"/>
+              <w:left w:w="5" w:type="dxa"/>
+              <w:bottom w:w="5" w:type="dxa"/>
+              <w:right w:w="5" w:type="dxa"/>
+            </w:tcMar>
+          </w:tcPr>
+          <w:p>
+            <w:pPr>
+              <w:widowControl w:val="0"/>
+              <w:jc w:val="center"/>
+              <w:rPr>
+                <w:rFonts w:ascii="Raleway" w:eastAsia="Raleway" w:hAnsi="Raleway" w:cs="Raleway"/>
+                <w:sz w:val="20"/>
+                <w:szCs w:val="20"/>
+              </w:rPr>
+            </w:pPr>
+            <w:r>
+              <w:rPr>
+                <w:rFonts w:ascii="Raleway" w:eastAsia="Raleway" w:hAnsi="Raleway" w:cs="Raleway"/>
+                <w:sz w:val="20"/>
+                <w:szCs w:val="20"/>
+              </w:rPr>
+              <w:t>Jason</w:t>
+            </w:r>
+          </w:p>
+        </w:tc>
+        <w:tc>
+          <w:tcPr>
+            <w:tcW w:w="1365" w:type="dxa"/>
+            <w:tcBorders>
+              <w:bottom w:val="single" w:sz="8" w:space="0" w:color="808080"/>
+              <w:right w:val="single" w:sz="8" w:space="0" w:color="808080"/>
+            </w:tcBorders>
+            <w:shd w:val="clear" w:color="auto" w:fill="auto"/>
+            <w:tcMar>
+              <w:top w:w="5" w:type="dxa"/>
+              <w:left w:w="5" w:type="dxa"/>
+              <w:bottom w:w="5" w:type="dxa"/>
+              <w:right w:w="5" w:type="dxa"/>
+            </w:tcMar>
+          </w:tcPr>
+          <w:p>
+            <w:pPr>
+              <w:widowControl w:val="0"/>
+              <w:jc w:val="center"/>
+              <w:rPr>
+                <w:rFonts w:ascii="Raleway" w:eastAsia="Raleway" w:hAnsi="Raleway" w:cs="Raleway"/>
+                <w:sz w:val="20"/>
+                <w:szCs w:val="20"/>
+              </w:rPr>
+            </w:pPr>
+            <w:r>
+              <w:rPr>
+                <w:rFonts w:ascii="Raleway" w:eastAsia="Raleway" w:hAnsi="Raleway" w:cs="Raleway"/>
+                <w:sz w:val="20"/>
+                <w:szCs w:val="20"/>
+              </w:rPr>
+              <w:t>15/09/2020</w:t>
+            </w:r>
+          </w:p>
+        </w:tc>
+      </w:tr>
+      <w:tr>
+        <w:tc>
+          <w:tcPr>
+            <w:tcW w:w="840" w:type="dxa"/>
+            <w:tcBorders>
+              <w:left w:val="single" w:sz="8" w:space="0" w:color="808080"/>
+              <w:bottom w:val="single" w:sz="8" w:space="0" w:color="808080"/>
+              <w:right w:val="single" w:sz="8" w:space="0" w:color="808080"/>
+            </w:tcBorders>
+            <w:shd w:val="clear" w:color="auto" w:fill="auto"/>
+            <w:tcMar>
+              <w:top w:w="5" w:type="dxa"/>
+              <w:left w:w="5" w:type="dxa"/>
+              <w:bottom w:w="5" w:type="dxa"/>
+              <w:right w:w="5" w:type="dxa"/>
+            </w:tcMar>
+          </w:tcPr>
+          <w:p>
+            <w:pPr>
+              <w:widowControl w:val="0"/>
+              <w:pBdr>
+                <w:top w:val="nil"/>
+                <w:left w:val="nil"/>
+                <w:bottom w:val="nil"/>
+                <w:right w:val="nil"/>
+                <w:between w:val="nil"/>
+              </w:pBdr>
+              <w:jc w:val="center"/>
+              <w:rPr>
+                <w:rFonts w:ascii="Raleway" w:eastAsia="Raleway" w:hAnsi="Raleway" w:cs="Raleway"/>
+                <w:sz w:val="20"/>
+                <w:szCs w:val="20"/>
+              </w:rPr>
+            </w:pPr>
+            <w:r>
+              <w:rPr>
+                <w:rFonts w:ascii="Raleway" w:eastAsia="Raleway" w:hAnsi="Raleway" w:cs="Raleway"/>
+                <w:sz w:val="20"/>
+                <w:szCs w:val="20"/>
+              </w:rPr>
+              <w:t>5.</w:t>
+            </w:r>
+          </w:p>
+        </w:tc>
+        <w:tc>
+          <w:tcPr>
+            <w:tcW w:w="5130" w:type="dxa"/>
+            <w:tcBorders>
+              <w:bottom w:val="single" w:sz="8" w:space="0" w:color="808080"/>
+              <w:right w:val="single" w:sz="8" w:space="0" w:color="808080"/>
+            </w:tcBorders>
+            <w:shd w:val="clear" w:color="auto" w:fill="auto"/>
+            <w:tcMar>
+              <w:top w:w="5" w:type="dxa"/>
+              <w:left w:w="5" w:type="dxa"/>
+              <w:bottom w:w="5" w:type="dxa"/>
+              <w:right w:w="5" w:type="dxa"/>
+            </w:tcMar>
+          </w:tcPr>
+          <w:p>
+            <w:pPr>
+              <w:widowControl w:val="0"/>
+              <w:pBdr>
+                <w:top w:val="nil"/>
+                <w:left w:val="nil"/>
+                <w:bottom w:val="nil"/>
+                <w:right w:val="nil"/>
+                <w:between w:val="nil"/>
+              </w:pBdr>
+              <w:jc w:val="center"/>
+              <w:rPr>
+                <w:rFonts w:ascii="Raleway" w:eastAsia="Raleway" w:hAnsi="Raleway" w:cs="Raleway"/>
+                <w:sz w:val="20"/>
+                <w:szCs w:val="20"/>
+              </w:rPr>
+            </w:pPr>
+            <w:r>
+              <w:rPr>
+                <w:rFonts w:ascii="Raleway" w:eastAsia="Raleway" w:hAnsi="Raleway" w:cs="Raleway"/>
+                <w:sz w:val="20"/>
+                <w:szCs w:val="20"/>
+              </w:rPr>
+              <w:t>User story 8 front end</w:t>
+            </w:r>
+          </w:p>
+        </w:tc>
+        <w:tc>
+          <w:tcPr>
+            <w:tcW w:w="1590" w:type="dxa"/>
+            <w:tcBorders>
+              <w:bottom w:val="single" w:sz="8" w:space="0" w:color="808080"/>
+              <w:right w:val="single" w:sz="8" w:space="0" w:color="808080"/>
+            </w:tcBorders>
+            <w:shd w:val="clear" w:color="auto" w:fill="auto"/>
+            <w:tcMar>
+              <w:top w:w="5" w:type="dxa"/>
+              <w:left w:w="5" w:type="dxa"/>
+              <w:bottom w:w="5" w:type="dxa"/>
+              <w:right w:w="5" w:type="dxa"/>
+            </w:tcMar>
+          </w:tcPr>
+          <w:p>
+            <w:pPr>
+              <w:widowControl w:val="0"/>
+              <w:pBdr>
+                <w:top w:val="nil"/>
+                <w:left w:val="nil"/>
+                <w:bottom w:val="nil"/>
+                <w:right w:val="nil"/>
+                <w:between w:val="nil"/>
+              </w:pBdr>
+              <w:jc w:val="center"/>
+              <w:rPr>
+                <w:rFonts w:ascii="Raleway" w:eastAsia="Raleway" w:hAnsi="Raleway" w:cs="Raleway"/>
+                <w:sz w:val="20"/>
+                <w:szCs w:val="20"/>
+              </w:rPr>
+            </w:pPr>
+            <w:r>
+              <w:rPr>
+                <w:rFonts w:ascii="Raleway" w:eastAsia="Raleway" w:hAnsi="Raleway" w:cs="Raleway"/>
+                <w:sz w:val="20"/>
+                <w:szCs w:val="20"/>
+              </w:rPr>
+              <w:t>Van</w:t>
+            </w:r>
+          </w:p>
+        </w:tc>
+        <w:tc>
+          <w:tcPr>
+            <w:tcW w:w="1365" w:type="dxa"/>
+            <w:tcBorders>
+              <w:bottom w:val="single" w:sz="8" w:space="0" w:color="808080"/>
+              <w:right w:val="single" w:sz="8" w:space="0" w:color="808080"/>
+            </w:tcBorders>
+            <w:shd w:val="clear" w:color="auto" w:fill="auto"/>
+            <w:tcMar>
+              <w:top w:w="5" w:type="dxa"/>
+              <w:left w:w="5" w:type="dxa"/>
+              <w:bottom w:w="5" w:type="dxa"/>
+              <w:right w:w="5" w:type="dxa"/>
+            </w:tcMar>
+          </w:tcPr>
+          <w:p>
+            <w:pPr>
+              <w:widowControl w:val="0"/>
+              <w:jc w:val="center"/>
+              <w:rPr>
+                <w:rFonts w:ascii="Raleway" w:eastAsia="Raleway" w:hAnsi="Raleway" w:cs="Raleway"/>
+                <w:sz w:val="20"/>
+                <w:szCs w:val="20"/>
+              </w:rPr>
+            </w:pPr>
+            <w:r>
+              <w:rPr>
+                <w:rFonts w:ascii="Raleway" w:eastAsia="Raleway" w:hAnsi="Raleway" w:cs="Raleway"/>
+                <w:sz w:val="20"/>
+                <w:szCs w:val="20"/>
+              </w:rPr>
+              <w:t>15/09/2020</w:t>
+            </w:r>
           </w:p>
         </w:tc>
       </w:tr>

</xml_diff>